<commit_message>
Created folder in CMQA/CONOPS for comparing each CONOPS
</commit_message>
<xml_diff>
--- a/Attitude Determination and Control (ADC)/Delta-V Budgets/RCL-B-ADC1 Rascal Delta-V Budget.docx
+++ b/Attitude Determination and Control (ADC)/Delta-V Budgets/RCL-B-ADC1 Rascal Delta-V Budget.docx
@@ -2628,6 +2628,8 @@
         <w:spacing w:after="0"/>
         <w:jc w:val="both"/>
         <w:rPr>
+          <w:sz w:val="22"/>
+          <w:szCs w:val="22"/>
           <w:lang w:eastAsia="en-US" w:bidi="ar-SA"/>
         </w:rPr>
       </w:pPr>
@@ -2637,12 +2639,509 @@
           <w:szCs w:val="22"/>
           <w:lang w:eastAsia="en-US" w:bidi="ar-SA"/>
         </w:rPr>
-        <w:t xml:space="preserve">The Rascal Delta-V Budget serves to demonstrate the Delta-V necessary for the performance of the Rascal mission. The data </w:t>
+        <w:t xml:space="preserve">The Rascal Delta-V Budget serves to demonstrate the </w:t>
+      </w:r>
+      <w:r>
+        <w:rPr>
+          <w:rFonts w:cs="Times New Roman"/>
+          <w:sz w:val="22"/>
+          <w:szCs w:val="22"/>
+          <w:lang w:eastAsia="en-US" w:bidi="ar-SA"/>
+        </w:rPr>
+        <w:t>change in velocity (</w:t>
+      </w:r>
+      <w:r>
+        <w:rPr>
+          <w:rFonts w:ascii="Calibri" w:hAnsi="Calibri" w:cs="Times New Roman"/>
+          <w:sz w:val="22"/>
+          <w:szCs w:val="22"/>
+          <w:lang w:eastAsia="en-US" w:bidi="ar-SA"/>
+        </w:rPr>
+        <w:t>Δ</w:t>
+      </w:r>
+      <w:r>
+        <w:rPr>
+          <w:rFonts w:cs="Times New Roman"/>
+          <w:sz w:val="22"/>
+          <w:szCs w:val="22"/>
+          <w:lang w:eastAsia="en-US" w:bidi="ar-SA"/>
+        </w:rPr>
+        <w:t>V)</w:t>
+      </w:r>
+      <w:r>
+        <w:rPr>
+          <w:sz w:val="22"/>
+          <w:szCs w:val="22"/>
+          <w:lang w:eastAsia="en-US" w:bidi="ar-SA"/>
+        </w:rPr>
+        <w:t xml:space="preserve"> necessary for the performance of the Rascal mission. The </w:t>
+      </w:r>
+      <w:r>
+        <w:rPr>
+          <w:sz w:val="22"/>
+          <w:szCs w:val="22"/>
+          <w:lang w:eastAsia="en-US" w:bidi="ar-SA"/>
+        </w:rPr>
+        <w:t xml:space="preserve">data collected in this report was calculated through the use of linear orbit theory, as described in </w:t>
+      </w:r>
+      <w:proofErr w:type="spellStart"/>
+      <w:proofErr w:type="gramStart"/>
+      <w:r>
+        <w:rPr>
+          <w:sz w:val="22"/>
+          <w:szCs w:val="22"/>
+          <w:lang w:eastAsia="en-US" w:bidi="ar-SA"/>
+        </w:rPr>
+        <w:t>Prussing</w:t>
+      </w:r>
+      <w:proofErr w:type="spellEnd"/>
+      <w:r>
+        <w:rPr>
+          <w:sz w:val="22"/>
+          <w:szCs w:val="22"/>
+          <w:lang w:eastAsia="en-US" w:bidi="ar-SA"/>
+        </w:rPr>
+        <w:t>[</w:t>
+      </w:r>
+      <w:proofErr w:type="gramEnd"/>
+      <w:r>
+        <w:rPr>
+          <w:sz w:val="22"/>
+          <w:szCs w:val="22"/>
+          <w:lang w:eastAsia="en-US" w:bidi="ar-SA"/>
+        </w:rPr>
+        <w:t>1]</w:t>
+      </w:r>
+      <w:r>
+        <w:rPr>
+          <w:sz w:val="22"/>
+          <w:szCs w:val="22"/>
+          <w:lang w:eastAsia="en-US" w:bidi="ar-SA"/>
+        </w:rPr>
+        <w:t xml:space="preserve"> and elaborated upon in Section 1.2</w:t>
+      </w:r>
+      <w:r>
+        <w:rPr>
+          <w:sz w:val="22"/>
+          <w:szCs w:val="22"/>
+          <w:lang w:eastAsia="en-US" w:bidi="ar-SA"/>
+        </w:rPr>
+        <w:t>, for four different classes of proximity operations and rendezvous:</w:t>
       </w:r>
     </w:p>
     <w:p>
       <w:pPr>
-        <w:jc w:val="center"/>
+        <w:pStyle w:val="BodyText"/>
+        <w:numPr>
+          <w:ilvl w:val="0"/>
+          <w:numId w:val="47"/>
+        </w:numPr>
+        <w:spacing w:before="120" w:after="0"/>
+        <w:jc w:val="both"/>
+        <w:rPr>
+          <w:sz w:val="22"/>
+          <w:szCs w:val="22"/>
+          <w:lang w:eastAsia="en-US" w:bidi="ar-SA"/>
+        </w:rPr>
+      </w:pPr>
+      <w:r>
+        <w:rPr>
+          <w:sz w:val="22"/>
+          <w:szCs w:val="22"/>
+          <w:lang w:eastAsia="en-US" w:bidi="ar-SA"/>
+        </w:rPr>
+        <w:t>Separation</w:t>
+      </w:r>
+    </w:p>
+    <w:p>
+      <w:pPr>
+        <w:pStyle w:val="BodyText"/>
+        <w:numPr>
+          <w:ilvl w:val="0"/>
+          <w:numId w:val="40"/>
+        </w:numPr>
+        <w:spacing w:before="120" w:after="0"/>
+        <w:jc w:val="both"/>
+        <w:rPr>
+          <w:sz w:val="22"/>
+          <w:szCs w:val="22"/>
+          <w:lang w:eastAsia="en-US" w:bidi="ar-SA"/>
+        </w:rPr>
+      </w:pPr>
+      <w:r>
+        <w:rPr>
+          <w:sz w:val="22"/>
+          <w:szCs w:val="22"/>
+          <w:lang w:eastAsia="en-US" w:bidi="ar-SA"/>
+        </w:rPr>
+        <w:t>Course Stationkeeping</w:t>
+      </w:r>
+      <w:r>
+        <w:rPr>
+          <w:sz w:val="22"/>
+          <w:szCs w:val="22"/>
+          <w:lang w:eastAsia="en-US" w:bidi="ar-SA"/>
+        </w:rPr>
+        <w:t>, or Taxiing</w:t>
+      </w:r>
+      <w:r>
+        <w:rPr>
+          <w:sz w:val="22"/>
+          <w:szCs w:val="22"/>
+          <w:lang w:eastAsia="en-US" w:bidi="ar-SA"/>
+        </w:rPr>
+        <w:t xml:space="preserve"> </w:t>
+      </w:r>
+    </w:p>
+    <w:p>
+      <w:pPr>
+        <w:pStyle w:val="BodyText"/>
+        <w:numPr>
+          <w:ilvl w:val="0"/>
+          <w:numId w:val="40"/>
+        </w:numPr>
+        <w:spacing w:before="120" w:after="0"/>
+        <w:jc w:val="both"/>
+        <w:rPr>
+          <w:sz w:val="22"/>
+          <w:szCs w:val="22"/>
+          <w:lang w:eastAsia="en-US" w:bidi="ar-SA"/>
+        </w:rPr>
+      </w:pPr>
+      <w:r>
+        <w:rPr>
+          <w:sz w:val="22"/>
+          <w:szCs w:val="22"/>
+          <w:lang w:eastAsia="en-US" w:bidi="ar-SA"/>
+        </w:rPr>
+        <w:t>Rendezvous</w:t>
+      </w:r>
+    </w:p>
+    <w:p>
+      <w:pPr>
+        <w:pStyle w:val="BodyText"/>
+        <w:numPr>
+          <w:ilvl w:val="0"/>
+          <w:numId w:val="40"/>
+        </w:numPr>
+        <w:spacing w:before="120" w:after="0"/>
+        <w:jc w:val="both"/>
+        <w:rPr>
+          <w:sz w:val="22"/>
+          <w:szCs w:val="22"/>
+          <w:lang w:eastAsia="en-US" w:bidi="ar-SA"/>
+        </w:rPr>
+      </w:pPr>
+      <w:r>
+        <w:rPr>
+          <w:sz w:val="22"/>
+          <w:szCs w:val="22"/>
+          <w:lang w:eastAsia="en-US" w:bidi="ar-SA"/>
+        </w:rPr>
+        <w:t>Fine Stationkeeping</w:t>
+      </w:r>
+      <w:r>
+        <w:rPr>
+          <w:sz w:val="22"/>
+          <w:szCs w:val="22"/>
+          <w:lang w:eastAsia="en-US" w:bidi="ar-SA"/>
+        </w:rPr>
+        <w:t xml:space="preserve">, or Inspection </w:t>
+      </w:r>
+    </w:p>
+    <w:p>
+      <w:pPr>
+        <w:pStyle w:val="BodyText"/>
+        <w:spacing w:before="240" w:after="0"/>
+        <w:jc w:val="both"/>
+        <w:rPr>
+          <w:sz w:val="22"/>
+          <w:szCs w:val="22"/>
+          <w:lang w:eastAsia="en-US" w:bidi="ar-SA"/>
+        </w:rPr>
+      </w:pPr>
+      <w:r>
+        <w:rPr>
+          <w:sz w:val="22"/>
+          <w:szCs w:val="22"/>
+          <w:lang w:eastAsia="en-US" w:bidi="ar-SA"/>
+        </w:rPr>
+        <w:t xml:space="preserve">Separation consists of the </w:t>
+      </w:r>
+      <w:r>
+        <w:rPr>
+          <w:sz w:val="22"/>
+          <w:szCs w:val="22"/>
+          <w:lang w:eastAsia="en-US" w:bidi="ar-SA"/>
+        </w:rPr>
+        <w:t>mechanisms and maneuvers associated with separating the primary spacecraft (</w:t>
+      </w:r>
+      <w:r>
+        <w:rPr>
+          <w:sz w:val="22"/>
+          <w:szCs w:val="22"/>
+          <w:lang w:eastAsia="en-US" w:bidi="ar-SA"/>
+        </w:rPr>
+        <w:t>the interceptor</w:t>
+      </w:r>
+      <w:r>
+        <w:rPr>
+          <w:sz w:val="22"/>
+          <w:szCs w:val="22"/>
+          <w:lang w:eastAsia="en-US" w:bidi="ar-SA"/>
+        </w:rPr>
+        <w:t xml:space="preserve">) from the secondary spacecraft </w:t>
+      </w:r>
+      <w:r>
+        <w:rPr>
+          <w:sz w:val="22"/>
+          <w:szCs w:val="22"/>
+          <w:lang w:eastAsia="en-US" w:bidi="ar-SA"/>
+        </w:rPr>
+        <w:t>(the target</w:t>
+      </w:r>
+      <w:r>
+        <w:rPr>
+          <w:sz w:val="22"/>
+          <w:szCs w:val="22"/>
+          <w:lang w:eastAsia="en-US" w:bidi="ar-SA"/>
+        </w:rPr>
+        <w:t xml:space="preserve">). This involves the change in relative velocity associated with the initial separation sequence (Essentially an instantaneous change in relative spacecraft velocity from zero to some finite value) and the delta-V required to move </w:t>
+      </w:r>
+      <w:r>
+        <w:rPr>
+          <w:sz w:val="22"/>
+          <w:szCs w:val="22"/>
+          <w:lang w:eastAsia="en-US" w:bidi="ar-SA"/>
+        </w:rPr>
+        <w:t xml:space="preserve">the interceptor </w:t>
+      </w:r>
+      <w:r>
+        <w:rPr>
+          <w:sz w:val="22"/>
+          <w:szCs w:val="22"/>
+          <w:lang w:eastAsia="en-US" w:bidi="ar-SA"/>
+        </w:rPr>
+        <w:t xml:space="preserve">some distance away from </w:t>
+      </w:r>
+      <w:r>
+        <w:rPr>
+          <w:sz w:val="22"/>
+          <w:szCs w:val="22"/>
+          <w:lang w:eastAsia="en-US" w:bidi="ar-SA"/>
+        </w:rPr>
+        <w:t>the target</w:t>
+      </w:r>
+      <w:r>
+        <w:rPr>
+          <w:sz w:val="22"/>
+          <w:szCs w:val="22"/>
+          <w:lang w:eastAsia="en-US" w:bidi="ar-SA"/>
+        </w:rPr>
+        <w:t>.</w:t>
+      </w:r>
+    </w:p>
+    <w:p>
+      <w:pPr>
+        <w:pStyle w:val="BodyText"/>
+        <w:spacing w:before="240" w:after="0"/>
+        <w:jc w:val="both"/>
+        <w:rPr>
+          <w:sz w:val="22"/>
+          <w:szCs w:val="22"/>
+          <w:lang w:eastAsia="en-US" w:bidi="ar-SA"/>
+        </w:rPr>
+      </w:pPr>
+      <w:r>
+        <w:rPr>
+          <w:sz w:val="22"/>
+          <w:szCs w:val="22"/>
+          <w:lang w:eastAsia="en-US" w:bidi="ar-SA"/>
+        </w:rPr>
+        <w:t xml:space="preserve">Taxiing consists of maintaining a set relative distance between </w:t>
+      </w:r>
+      <w:r>
+        <w:rPr>
+          <w:sz w:val="22"/>
+          <w:szCs w:val="22"/>
+          <w:lang w:eastAsia="en-US" w:bidi="ar-SA"/>
+        </w:rPr>
+        <w:t>the interceptor and the target</w:t>
+      </w:r>
+      <w:r>
+        <w:rPr>
+          <w:sz w:val="22"/>
+          <w:szCs w:val="22"/>
+          <w:lang w:eastAsia="en-US" w:bidi="ar-SA"/>
+        </w:rPr>
+        <w:t xml:space="preserve">, and thus, the delta-V per orbit required </w:t>
+      </w:r>
+      <w:r>
+        <w:rPr>
+          <w:sz w:val="22"/>
+          <w:szCs w:val="22"/>
+          <w:lang w:eastAsia="en-US" w:bidi="ar-SA"/>
+        </w:rPr>
+        <w:t>to do so. This type of maneuver, also known as course stationkeeping, is differentiated from fine stationkeeping due to the difference in the relative displacement it is attempting to maintain (100+ meters, as opposed to 10</w:t>
+      </w:r>
+      <w:proofErr w:type="gramStart"/>
+      <w:r>
+        <w:rPr>
+          <w:sz w:val="22"/>
+          <w:szCs w:val="22"/>
+          <w:lang w:eastAsia="en-US" w:bidi="ar-SA"/>
+        </w:rPr>
+        <w:t>-)</w:t>
+      </w:r>
+      <w:proofErr w:type="gramEnd"/>
+      <w:r>
+        <w:rPr>
+          <w:sz w:val="22"/>
+          <w:szCs w:val="22"/>
+          <w:lang w:eastAsia="en-US" w:bidi="ar-SA"/>
+        </w:rPr>
+        <w:t>.</w:t>
+      </w:r>
+    </w:p>
+    <w:p>
+      <w:pPr>
+        <w:pStyle w:val="BodyText"/>
+        <w:spacing w:before="240" w:after="0"/>
+        <w:jc w:val="both"/>
+        <w:rPr>
+          <w:sz w:val="22"/>
+          <w:szCs w:val="22"/>
+          <w:lang w:eastAsia="en-US" w:bidi="ar-SA"/>
+        </w:rPr>
+      </w:pPr>
+      <w:r>
+        <w:rPr>
+          <w:sz w:val="22"/>
+          <w:szCs w:val="22"/>
+          <w:lang w:eastAsia="en-US" w:bidi="ar-SA"/>
+        </w:rPr>
+        <w:t>Rendezvous consis</w:t>
+      </w:r>
+      <w:r>
+        <w:rPr>
+          <w:sz w:val="22"/>
+          <w:szCs w:val="22"/>
+          <w:lang w:eastAsia="en-US" w:bidi="ar-SA"/>
+        </w:rPr>
+        <w:t xml:space="preserve">ts of performing a maneuver </w:t>
+      </w:r>
+      <w:r>
+        <w:rPr>
+          <w:sz w:val="22"/>
+          <w:szCs w:val="22"/>
+          <w:lang w:eastAsia="en-US" w:bidi="ar-SA"/>
+        </w:rPr>
+        <w:t>that</w:t>
+      </w:r>
+      <w:r>
+        <w:rPr>
+          <w:sz w:val="22"/>
+          <w:szCs w:val="22"/>
+          <w:lang w:eastAsia="en-US" w:bidi="ar-SA"/>
+        </w:rPr>
+        <w:t xml:space="preserve"> both </w:t>
+      </w:r>
+      <w:proofErr w:type="gramStart"/>
+      <w:r>
+        <w:rPr>
+          <w:sz w:val="22"/>
+          <w:szCs w:val="22"/>
+          <w:lang w:eastAsia="en-US" w:bidi="ar-SA"/>
+        </w:rPr>
+        <w:t>decrease</w:t>
+      </w:r>
+      <w:r>
+        <w:rPr>
+          <w:sz w:val="22"/>
+          <w:szCs w:val="22"/>
+          <w:lang w:eastAsia="en-US" w:bidi="ar-SA"/>
+        </w:rPr>
+        <w:t>s</w:t>
+      </w:r>
+      <w:proofErr w:type="gramEnd"/>
+      <w:r>
+        <w:rPr>
+          <w:sz w:val="22"/>
+          <w:szCs w:val="22"/>
+          <w:lang w:eastAsia="en-US" w:bidi="ar-SA"/>
+        </w:rPr>
+        <w:t xml:space="preserve"> </w:t>
+      </w:r>
+      <w:r>
+        <w:rPr>
+          <w:sz w:val="22"/>
+          <w:szCs w:val="22"/>
+          <w:lang w:eastAsia="en-US" w:bidi="ar-SA"/>
+        </w:rPr>
+        <w:t xml:space="preserve">the relative position between </w:t>
+      </w:r>
+      <w:r>
+        <w:rPr>
+          <w:sz w:val="22"/>
+          <w:szCs w:val="22"/>
+          <w:lang w:eastAsia="en-US" w:bidi="ar-SA"/>
+        </w:rPr>
+        <w:t>the interceptor</w:t>
+      </w:r>
+      <w:r>
+        <w:rPr>
+          <w:sz w:val="22"/>
+          <w:szCs w:val="22"/>
+          <w:lang w:eastAsia="en-US" w:bidi="ar-SA"/>
+        </w:rPr>
+        <w:t xml:space="preserve"> and </w:t>
+      </w:r>
+      <w:r>
+        <w:rPr>
+          <w:sz w:val="22"/>
+          <w:szCs w:val="22"/>
+          <w:lang w:eastAsia="en-US" w:bidi="ar-SA"/>
+        </w:rPr>
+        <w:t>the target</w:t>
+      </w:r>
+      <w:r>
+        <w:rPr>
+          <w:sz w:val="22"/>
+          <w:szCs w:val="22"/>
+          <w:lang w:eastAsia="en-US" w:bidi="ar-SA"/>
+        </w:rPr>
+        <w:t xml:space="preserve"> to some specified value</w:t>
+      </w:r>
+      <w:r>
+        <w:rPr>
+          <w:sz w:val="22"/>
+          <w:szCs w:val="22"/>
+          <w:lang w:eastAsia="en-US" w:bidi="ar-SA"/>
+        </w:rPr>
+        <w:t>,</w:t>
+      </w:r>
+      <w:r>
+        <w:rPr>
+          <w:sz w:val="22"/>
+          <w:szCs w:val="22"/>
+          <w:lang w:eastAsia="en-US" w:bidi="ar-SA"/>
+        </w:rPr>
+        <w:t xml:space="preserve"> while simultaneously reducing the </w:t>
+      </w:r>
+      <w:r>
+        <w:rPr>
+          <w:sz w:val="22"/>
+          <w:szCs w:val="22"/>
+          <w:lang w:eastAsia="en-US" w:bidi="ar-SA"/>
+        </w:rPr>
+        <w:t>relative velocity between each to zero.</w:t>
+      </w:r>
+    </w:p>
+    <w:p>
+      <w:pPr>
+        <w:pStyle w:val="BodyText"/>
+        <w:spacing w:before="240" w:after="0"/>
+        <w:jc w:val="both"/>
         <w:rPr>
           <w:b/>
           <w:bCs/>
@@ -2650,6 +3149,14 @@
           <w:szCs w:val="28"/>
         </w:rPr>
       </w:pPr>
+      <w:r>
+        <w:rPr>
+          <w:sz w:val="22"/>
+          <w:szCs w:val="22"/>
+          <w:lang w:eastAsia="en-US" w:bidi="ar-SA"/>
+        </w:rPr>
+        <w:t xml:space="preserve">Finally, Inspection involves the maintenance of the final relative displacement between the target and the interceptor at the end of rendezvous. </w:t>
+      </w:r>
     </w:p>
     <w:p>
       <w:pPr>
@@ -3010,7 +3517,7 @@
         <w:b/>
         <w:noProof/>
       </w:rPr>
-      <w:t>4</w:t>
+      <w:t>5</w:t>
     </w:r>
     <w:r>
       <w:rPr>
@@ -3113,6 +3620,12 @@
           </w:rPr>
           <w:t>Rascal Delta-V Budget</w:t>
         </w:r>
+        <w:r>
+          <w:rPr>
+            <w:b/>
+          </w:rPr>
+          <w:t xml:space="preserve"> Overview</w:t>
+        </w:r>
       </w:p>
     </w:sdtContent>
   </w:sdt>
@@ -7289,11 +7802,11 @@
   <w:abstractNum w:abstractNumId="39">
     <w:nsid w:val="68815FB7"/>
     <w:multiLevelType w:val="multilevel"/>
-    <w:tmpl w:val="ED7EAE80"/>
+    <w:tmpl w:val="1ED88D84"/>
     <w:lvl w:ilvl="0">
       <w:start w:val="1"/>
       <w:numFmt w:val="decimal"/>
-      <w:lvlText w:val="%1."/>
+      <w:lvlText w:val="%1)"/>
       <w:lvlJc w:val="left"/>
       <w:pPr>
         <w:ind w:left="720" w:hanging="360"/>
@@ -8069,6 +8582,66 @@
   </w:num>
   <w:num w:numId="45">
     <w:abstractNumId w:val="26"/>
+  </w:num>
+  <w:num w:numId="46">
+    <w:abstractNumId w:val="39"/>
+    <w:lvlOverride w:ilvl="0">
+      <w:startOverride w:val="1"/>
+    </w:lvlOverride>
+    <w:lvlOverride w:ilvl="1">
+      <w:startOverride w:val="1"/>
+    </w:lvlOverride>
+    <w:lvlOverride w:ilvl="2">
+      <w:startOverride w:val="1"/>
+    </w:lvlOverride>
+    <w:lvlOverride w:ilvl="3">
+      <w:startOverride w:val="1"/>
+    </w:lvlOverride>
+    <w:lvlOverride w:ilvl="4">
+      <w:startOverride w:val="1"/>
+    </w:lvlOverride>
+    <w:lvlOverride w:ilvl="5">
+      <w:startOverride w:val="1"/>
+    </w:lvlOverride>
+    <w:lvlOverride w:ilvl="6">
+      <w:startOverride w:val="1"/>
+    </w:lvlOverride>
+    <w:lvlOverride w:ilvl="7">
+      <w:startOverride w:val="1"/>
+    </w:lvlOverride>
+    <w:lvlOverride w:ilvl="8">
+      <w:startOverride w:val="1"/>
+    </w:lvlOverride>
+  </w:num>
+  <w:num w:numId="47">
+    <w:abstractNumId w:val="39"/>
+    <w:lvlOverride w:ilvl="0">
+      <w:startOverride w:val="1"/>
+    </w:lvlOverride>
+    <w:lvlOverride w:ilvl="1">
+      <w:startOverride w:val="1"/>
+    </w:lvlOverride>
+    <w:lvlOverride w:ilvl="2">
+      <w:startOverride w:val="1"/>
+    </w:lvlOverride>
+    <w:lvlOverride w:ilvl="3">
+      <w:startOverride w:val="1"/>
+    </w:lvlOverride>
+    <w:lvlOverride w:ilvl="4">
+      <w:startOverride w:val="1"/>
+    </w:lvlOverride>
+    <w:lvlOverride w:ilvl="5">
+      <w:startOverride w:val="1"/>
+    </w:lvlOverride>
+    <w:lvlOverride w:ilvl="6">
+      <w:startOverride w:val="1"/>
+    </w:lvlOverride>
+    <w:lvlOverride w:ilvl="7">
+      <w:startOverride w:val="1"/>
+    </w:lvlOverride>
+    <w:lvlOverride w:ilvl="8">
+      <w:startOverride w:val="1"/>
+    </w:lvlOverride>
   </w:num>
 </w:numbering>
 </file>
@@ -34987,7 +35560,7 @@
 </file>
 
 <file path=customXml/itemProps1.xml><?xml version="1.0" encoding="utf-8"?>
-<ds:datastoreItem xmlns:ds="http://schemas.openxmlformats.org/officeDocument/2006/customXml" ds:itemID="{3036BB02-EA2F-42F5-93E8-2C954867B566}">
+<ds:datastoreItem xmlns:ds="http://schemas.openxmlformats.org/officeDocument/2006/customXml" ds:itemID="{36FBF43B-A348-462D-B58F-3018B10452D6}">
   <ds:schemaRefs>
     <ds:schemaRef ds:uri="http://schemas.openxmlformats.org/officeDocument/2006/bibliography"/>
   </ds:schemaRefs>

</xml_diff>

<commit_message>
Began describing linearized equations of realtive motion. Need to add finishing touches. Than work can begin on summarizing matlab analysis and total deltaV for the mission as a whole.
</commit_message>
<xml_diff>
--- a/Attitude Determination and Control (ADC)/Delta-V Budgets/RCL-B-ADC1 Rascal Delta-V Budget.docx
+++ b/Attitude Determination and Control (ADC)/Delta-V Budgets/RCL-B-ADC1 Rascal Delta-V Budget.docx
@@ -2387,7 +2387,7 @@
           <w:r>
             <w:fldChar w:fldCharType="separate"/>
           </w:r>
-          <w:hyperlink w:anchor="_Toc381688931" w:history="1">
+          <w:hyperlink w:anchor="_Toc381731664" w:history="1">
             <w:r>
               <w:rPr>
                 <w:rStyle w:val="Hyperlink"/>
@@ -2432,7 +2432,7 @@
                 <w:noProof/>
                 <w:webHidden/>
               </w:rPr>
-              <w:instrText xml:space="preserve"> PAGEREF _Toc381688931 \h </w:instrText>
+              <w:instrText xml:space="preserve"> PAGEREF _Toc381731664 \h </w:instrText>
             </w:r>
             <w:r>
               <w:rPr>
@@ -2452,7 +2452,7 @@
                 <w:noProof/>
                 <w:webHidden/>
               </w:rPr>
-              <w:t>3</w:t>
+              <w:t>4</w:t>
             </w:r>
             <w:r>
               <w:rPr>
@@ -2479,11 +2479,10 @@
               <w:lang w:eastAsia="en-US" w:bidi="ar-SA"/>
             </w:rPr>
           </w:pPr>
-          <w:hyperlink w:anchor="_Toc381688932" w:history="1">
+          <w:hyperlink w:anchor="_Toc381731665" w:history="1">
             <w:r>
               <w:rPr>
                 <w:rStyle w:val="Hyperlink"/>
-                <w:rFonts w:cs="Times New Roman"/>
                 <w:noProof/>
               </w:rPr>
               <w:t>1.1</w:t>
@@ -2502,7 +2501,6 @@
             <w:r>
               <w:rPr>
                 <w:rStyle w:val="Hyperlink"/>
-                <w:rFonts w:cs="Times New Roman"/>
                 <w:noProof/>
               </w:rPr>
               <w:t>Background</w:t>
@@ -2526,7 +2524,7 @@
                 <w:noProof/>
                 <w:webHidden/>
               </w:rPr>
-              <w:instrText xml:space="preserve"> PAGEREF _Toc381688932 \h </w:instrText>
+              <w:instrText xml:space="preserve"> PAGEREF _Toc381731665 \h </w:instrText>
             </w:r>
             <w:r>
               <w:rPr>
@@ -2546,7 +2544,183 @@
                 <w:noProof/>
                 <w:webHidden/>
               </w:rPr>
-              <w:t>3</w:t>
+              <w:t>4</w:t>
+            </w:r>
+            <w:r>
+              <w:rPr>
+                <w:noProof/>
+                <w:webHidden/>
+              </w:rPr>
+              <w:fldChar w:fldCharType="end"/>
+            </w:r>
+          </w:hyperlink>
+        </w:p>
+        <w:p>
+          <w:pPr>
+            <w:pStyle w:val="TOC2"/>
+            <w:tabs>
+              <w:tab w:val="left" w:pos="880"/>
+              <w:tab w:val="right" w:leader="dot" w:pos="9350"/>
+            </w:tabs>
+            <w:rPr>
+              <w:rFonts w:asciiTheme="minorHAnsi" w:eastAsiaTheme="minorEastAsia" w:hAnsiTheme="minorHAnsi" w:cstheme="minorBidi"/>
+              <w:noProof/>
+              <w:kern w:val="0"/>
+              <w:sz w:val="22"/>
+              <w:szCs w:val="22"/>
+              <w:lang w:eastAsia="en-US" w:bidi="ar-SA"/>
+            </w:rPr>
+          </w:pPr>
+          <w:hyperlink w:anchor="_Toc381731666" w:history="1">
+            <w:r>
+              <w:rPr>
+                <w:rStyle w:val="Hyperlink"/>
+                <w:noProof/>
+              </w:rPr>
+              <w:t>1.2</w:t>
+            </w:r>
+            <w:r>
+              <w:rPr>
+                <w:rFonts w:asciiTheme="minorHAnsi" w:eastAsiaTheme="minorEastAsia" w:hAnsiTheme="minorHAnsi" w:cstheme="minorBidi"/>
+                <w:noProof/>
+                <w:kern w:val="0"/>
+                <w:sz w:val="22"/>
+                <w:szCs w:val="22"/>
+                <w:lang w:eastAsia="en-US" w:bidi="ar-SA"/>
+              </w:rPr>
+              <w:tab/>
+            </w:r>
+            <w:r>
+              <w:rPr>
+                <w:rStyle w:val="Hyperlink"/>
+                <w:noProof/>
+              </w:rPr>
+              <w:t>Linear Orbit Theory</w:t>
+            </w:r>
+            <w:r>
+              <w:rPr>
+                <w:noProof/>
+                <w:webHidden/>
+              </w:rPr>
+              <w:tab/>
+            </w:r>
+            <w:r>
+              <w:rPr>
+                <w:noProof/>
+                <w:webHidden/>
+              </w:rPr>
+              <w:fldChar w:fldCharType="begin"/>
+            </w:r>
+            <w:r>
+              <w:rPr>
+                <w:noProof/>
+                <w:webHidden/>
+              </w:rPr>
+              <w:instrText xml:space="preserve"> PAGEREF _Toc381731666 \h </w:instrText>
+            </w:r>
+            <w:r>
+              <w:rPr>
+                <w:noProof/>
+                <w:webHidden/>
+              </w:rPr>
+            </w:r>
+            <w:r>
+              <w:rPr>
+                <w:noProof/>
+                <w:webHidden/>
+              </w:rPr>
+              <w:fldChar w:fldCharType="separate"/>
+            </w:r>
+            <w:r>
+              <w:rPr>
+                <w:noProof/>
+                <w:webHidden/>
+              </w:rPr>
+              <w:t>4</w:t>
+            </w:r>
+            <w:r>
+              <w:rPr>
+                <w:noProof/>
+                <w:webHidden/>
+              </w:rPr>
+              <w:fldChar w:fldCharType="end"/>
+            </w:r>
+          </w:hyperlink>
+        </w:p>
+        <w:p>
+          <w:pPr>
+            <w:pStyle w:val="TOC3"/>
+            <w:rPr>
+              <w:rFonts w:asciiTheme="minorHAnsi" w:eastAsiaTheme="minorEastAsia" w:hAnsiTheme="minorHAnsi" w:cstheme="minorBidi"/>
+              <w:noProof/>
+              <w:sz w:val="22"/>
+              <w:szCs w:val="22"/>
+            </w:rPr>
+          </w:pPr>
+          <w:hyperlink w:anchor="_Toc381731667" w:history="1">
+            <w:r>
+              <w:rPr>
+                <w:rStyle w:val="Hyperlink"/>
+                <w:noProof/>
+              </w:rPr>
+              <w:t>1.2.1</w:t>
+            </w:r>
+            <w:r>
+              <w:rPr>
+                <w:rFonts w:asciiTheme="minorHAnsi" w:eastAsiaTheme="minorEastAsia" w:hAnsiTheme="minorHAnsi" w:cstheme="minorBidi"/>
+                <w:noProof/>
+                <w:sz w:val="22"/>
+                <w:szCs w:val="22"/>
+              </w:rPr>
+              <w:tab/>
+            </w:r>
+            <w:r>
+              <w:rPr>
+                <w:rStyle w:val="Hyperlink"/>
+                <w:noProof/>
+              </w:rPr>
+              <w:t>Coordinate Frame Definition</w:t>
+            </w:r>
+            <w:r>
+              <w:rPr>
+                <w:noProof/>
+                <w:webHidden/>
+              </w:rPr>
+              <w:tab/>
+            </w:r>
+            <w:r>
+              <w:rPr>
+                <w:noProof/>
+                <w:webHidden/>
+              </w:rPr>
+              <w:fldChar w:fldCharType="begin"/>
+            </w:r>
+            <w:r>
+              <w:rPr>
+                <w:noProof/>
+                <w:webHidden/>
+              </w:rPr>
+              <w:instrText xml:space="preserve"> PAGEREF _Toc381731667 \h </w:instrText>
+            </w:r>
+            <w:r>
+              <w:rPr>
+                <w:noProof/>
+                <w:webHidden/>
+              </w:rPr>
+            </w:r>
+            <w:r>
+              <w:rPr>
+                <w:noProof/>
+                <w:webHidden/>
+              </w:rPr>
+              <w:fldChar w:fldCharType="separate"/>
+            </w:r>
+            <w:r>
+              <w:rPr>
+                <w:noProof/>
+                <w:webHidden/>
+              </w:rPr>
+              <w:t>5</w:t>
             </w:r>
             <w:r>
               <w:rPr>
@@ -2592,7 +2766,7 @@
       <w:pPr>
         <w:pStyle w:val="Heading1"/>
       </w:pPr>
-      <w:bookmarkStart w:id="1" w:name="_Toc381688931"/>
+      <w:bookmarkStart w:id="1" w:name="_Toc381731664"/>
       <w:r>
         <w:lastRenderedPageBreak/>
         <w:t>Introduction</w:t>
@@ -2602,22 +2776,9 @@
     <w:p>
       <w:pPr>
         <w:pStyle w:val="Heading2"/>
-        <w:spacing w:before="240" w:after="60"/>
-        <w:rPr>
-          <w:rFonts w:ascii="Times New Roman" w:hAnsi="Times New Roman" w:cs="Times New Roman"/>
-          <w:i w:val="0"/>
-          <w:sz w:val="22"/>
-          <w:szCs w:val="22"/>
-        </w:rPr>
-      </w:pPr>
-      <w:bookmarkStart w:id="2" w:name="_Toc381688932"/>
+      </w:pPr>
+      <w:bookmarkStart w:id="2" w:name="_Toc381731665"/>
       <w:r>
-        <w:rPr>
-          <w:rFonts w:ascii="Times New Roman" w:hAnsi="Times New Roman" w:cs="Times New Roman"/>
-          <w:i w:val="0"/>
-          <w:sz w:val="22"/>
-          <w:szCs w:val="22"/>
-        </w:rPr>
         <w:t>Background</w:t>
       </w:r>
       <w:bookmarkEnd w:id="2"/>
@@ -2625,7 +2786,6 @@
     <w:p>
       <w:pPr>
         <w:pStyle w:val="BodyText"/>
-        <w:spacing w:after="0"/>
         <w:jc w:val="both"/>
         <w:rPr>
           <w:sz w:val="22"/>
@@ -2774,23 +2934,7 @@
           <w:szCs w:val="22"/>
           <w:lang w:eastAsia="en-US" w:bidi="ar-SA"/>
         </w:rPr>
-        <w:t>Course Stationkeeping</w:t>
-      </w:r>
-      <w:r>
-        <w:rPr>
-          <w:sz w:val="22"/>
-          <w:szCs w:val="22"/>
-          <w:lang w:eastAsia="en-US" w:bidi="ar-SA"/>
-        </w:rPr>
-        <w:t>, or Taxiing</w:t>
-      </w:r>
-      <w:r>
-        <w:rPr>
-          <w:sz w:val="22"/>
-          <w:szCs w:val="22"/>
-          <w:lang w:eastAsia="en-US" w:bidi="ar-SA"/>
-        </w:rPr>
-        <w:t xml:space="preserve"> </w:t>
+        <w:t>Remote Stationkeeping (RSK)</w:t>
       </w:r>
     </w:p>
     <w:p>
@@ -2824,7 +2968,7 @@
           <w:ilvl w:val="0"/>
           <w:numId w:val="40"/>
         </w:numPr>
-        <w:spacing w:before="120" w:after="0"/>
+        <w:spacing w:before="120"/>
         <w:jc w:val="both"/>
         <w:rPr>
           <w:sz w:val="22"/>
@@ -2838,7 +2982,15 @@
           <w:szCs w:val="22"/>
           <w:lang w:eastAsia="en-US" w:bidi="ar-SA"/>
         </w:rPr>
-        <w:t>Fine Stationkeeping</w:t>
+        <w:t xml:space="preserve">Close-Proximity </w:t>
+      </w:r>
+      <w:r>
+        <w:rPr>
+          <w:sz w:val="22"/>
+          <w:szCs w:val="22"/>
+          <w:lang w:eastAsia="en-US" w:bidi="ar-SA"/>
+        </w:rPr>
+        <w:t>Stationkeeping</w:t>
       </w:r>
       <w:r>
         <w:rPr>
@@ -2852,7 +3004,6 @@
     <w:p>
       <w:pPr>
         <w:pStyle w:val="BodyText"/>
-        <w:spacing w:before="240" w:after="0"/>
         <w:jc w:val="both"/>
         <w:rPr>
           <w:sz w:val="22"/>
@@ -2906,7 +3057,23 @@
           <w:szCs w:val="22"/>
           <w:lang w:eastAsia="en-US" w:bidi="ar-SA"/>
         </w:rPr>
-        <w:t xml:space="preserve">). This involves the change in relative velocity associated with the initial separation sequence (Essentially an instantaneous change in relative spacecraft velocity from zero to some finite value) and the delta-V required to move </w:t>
+        <w:t xml:space="preserve">). This involves the change in relative velocity associated with the initial separation sequence (Essentially an instantaneous change in relative spacecraft velocity from zero to some finite value) and the </w:t>
+      </w:r>
+      <w:r>
+        <w:rPr>
+          <w:sz w:val="22"/>
+          <w:szCs w:val="22"/>
+          <w:lang w:eastAsia="en-US" w:bidi="ar-SA"/>
+        </w:rPr>
+        <w:t>ΔV</w:t>
+      </w:r>
+      <w:r>
+        <w:rPr>
+          <w:sz w:val="22"/>
+          <w:szCs w:val="22"/>
+          <w:lang w:eastAsia="en-US" w:bidi="ar-SA"/>
+        </w:rPr>
+        <w:t xml:space="preserve"> required to move </w:t>
       </w:r>
       <w:r>
         <w:rPr>
@@ -2944,7 +3111,6 @@
     <w:p>
       <w:pPr>
         <w:pStyle w:val="BodyText"/>
-        <w:spacing w:before="240" w:after="0"/>
         <w:jc w:val="both"/>
         <w:rPr>
           <w:sz w:val="22"/>
@@ -2974,7 +3140,23 @@
           <w:szCs w:val="22"/>
           <w:lang w:eastAsia="en-US" w:bidi="ar-SA"/>
         </w:rPr>
-        <w:t xml:space="preserve">, and thus, the delta-V per orbit required </w:t>
+        <w:t xml:space="preserve">, and thus, the </w:t>
+      </w:r>
+      <w:r>
+        <w:rPr>
+          <w:sz w:val="22"/>
+          <w:szCs w:val="22"/>
+          <w:lang w:eastAsia="en-US" w:bidi="ar-SA"/>
+        </w:rPr>
+        <w:t>ΔV</w:t>
+      </w:r>
+      <w:r>
+        <w:rPr>
+          <w:sz w:val="22"/>
+          <w:szCs w:val="22"/>
+          <w:lang w:eastAsia="en-US" w:bidi="ar-SA"/>
+        </w:rPr>
+        <w:t xml:space="preserve"> per orbit required </w:t>
       </w:r>
       <w:r>
         <w:rPr>
@@ -3006,7 +3188,6 @@
     <w:p>
       <w:pPr>
         <w:pStyle w:val="BodyText"/>
-        <w:spacing w:before="240" w:after="0"/>
         <w:jc w:val="both"/>
         <w:rPr>
           <w:sz w:val="22"/>
@@ -3140,13 +3321,11 @@
     <w:p>
       <w:pPr>
         <w:pStyle w:val="BodyText"/>
-        <w:spacing w:before="240" w:after="0"/>
         <w:jc w:val="both"/>
         <w:rPr>
-          <w:b/>
-          <w:bCs/>
-          <w:sz w:val="28"/>
-          <w:szCs w:val="28"/>
+          <w:sz w:val="22"/>
+          <w:szCs w:val="22"/>
+          <w:lang w:eastAsia="en-US" w:bidi="ar-SA"/>
         </w:rPr>
       </w:pPr>
       <w:r>
@@ -3155,8 +3334,3377 @@
           <w:szCs w:val="22"/>
           <w:lang w:eastAsia="en-US" w:bidi="ar-SA"/>
         </w:rPr>
-        <w:t xml:space="preserve">Finally, Inspection involves the maintenance of the final relative displacement between the target and the interceptor at the end of rendezvous. </w:t>
+        <w:t xml:space="preserve">Finally, Inspection involves the maintenance of the final relative displacement between the target and the interceptor </w:t>
       </w:r>
+      <w:r>
+        <w:rPr>
+          <w:sz w:val="22"/>
+          <w:szCs w:val="22"/>
+          <w:lang w:eastAsia="en-US" w:bidi="ar-SA"/>
+        </w:rPr>
+        <w:t xml:space="preserve">achieved at the end of the rendezvous maneuver. Like the Taxiing maneuver, this quantity will be measured as a </w:t>
+      </w:r>
+      <w:r>
+        <w:rPr>
+          <w:rFonts w:ascii="Calibri" w:hAnsi="Calibri"/>
+          <w:sz w:val="22"/>
+          <w:szCs w:val="22"/>
+          <w:lang w:eastAsia="en-US" w:bidi="ar-SA"/>
+        </w:rPr>
+        <w:t>Δ</w:t>
+      </w:r>
+      <w:r>
+        <w:rPr>
+          <w:sz w:val="22"/>
+          <w:szCs w:val="22"/>
+          <w:lang w:eastAsia="en-US" w:bidi="ar-SA"/>
+        </w:rPr>
+        <w:t>V per orbit.</w:t>
+      </w:r>
+    </w:p>
+    <w:p>
+      <w:pPr>
+        <w:pStyle w:val="Heading2"/>
+        <w:numPr>
+          <w:ilvl w:val="1"/>
+          <w:numId w:val="45"/>
+        </w:numPr>
+      </w:pPr>
+      <w:bookmarkStart w:id="3" w:name="_Toc381731666"/>
+      <w:r>
+        <w:t>Linear Orbit Theory</w:t>
+      </w:r>
+      <w:bookmarkEnd w:id="3"/>
+    </w:p>
+    <w:p>
+      <w:pPr>
+        <w:pStyle w:val="BodyText"/>
+        <w:jc w:val="both"/>
+        <w:rPr>
+          <w:sz w:val="22"/>
+          <w:szCs w:val="22"/>
+          <w:lang w:eastAsia="en-US" w:bidi="ar-SA"/>
+        </w:rPr>
+      </w:pPr>
+      <w:r>
+        <w:rPr>
+          <w:sz w:val="22"/>
+          <w:szCs w:val="22"/>
+          <w:lang w:eastAsia="en-US" w:bidi="ar-SA"/>
+        </w:rPr>
+        <w:t xml:space="preserve">All </w:t>
+      </w:r>
+      <w:r>
+        <w:rPr>
+          <w:rFonts w:ascii="Calibri" w:hAnsi="Calibri"/>
+          <w:sz w:val="22"/>
+          <w:szCs w:val="22"/>
+          <w:lang w:eastAsia="en-US" w:bidi="ar-SA"/>
+        </w:rPr>
+        <w:t>Δ</w:t>
+      </w:r>
+      <w:r>
+        <w:rPr>
+          <w:sz w:val="22"/>
+          <w:szCs w:val="22"/>
+          <w:lang w:eastAsia="en-US" w:bidi="ar-SA"/>
+        </w:rPr>
+        <w:t xml:space="preserve">V values calculated for the Rascal mission were done so through the use of linear orbit theory. This theory effectively takes the equation of motion for a body exposed to a general gravitational field, where </w:t>
+      </w:r>
+      <w:r>
+        <w:rPr>
+          <w:b/>
+          <w:sz w:val="22"/>
+          <w:szCs w:val="22"/>
+          <w:lang w:eastAsia="en-US" w:bidi="ar-SA"/>
+        </w:rPr>
+        <w:t>r</w:t>
+      </w:r>
+      <w:r>
+        <w:rPr>
+          <w:sz w:val="22"/>
+          <w:szCs w:val="22"/>
+          <w:lang w:eastAsia="en-US" w:bidi="ar-SA"/>
+        </w:rPr>
+        <w:t xml:space="preserve"> is the inertial position of a spacecraft, </w:t>
+      </w:r>
+      <m:oMath>
+        <m:acc>
+          <m:accPr>
+            <m:chr m:val="̈"/>
+            <m:ctrlPr>
+              <w:rPr>
+                <w:rFonts w:ascii="Cambria Math" w:hAnsi="Cambria Math"/>
+                <w:b/>
+                <w:sz w:val="22"/>
+                <w:szCs w:val="22"/>
+                <w:lang w:eastAsia="en-US" w:bidi="ar-SA"/>
+              </w:rPr>
+            </m:ctrlPr>
+          </m:accPr>
+          <m:e>
+            <m:r>
+              <m:rPr>
+                <m:sty m:val="b"/>
+              </m:rPr>
+              <w:rPr>
+                <w:rFonts w:ascii="Cambria Math" w:hAnsi="Cambria Math"/>
+                <w:sz w:val="22"/>
+                <w:szCs w:val="22"/>
+                <w:lang w:eastAsia="en-US" w:bidi="ar-SA"/>
+              </w:rPr>
+              <m:t>r</m:t>
+            </m:r>
+          </m:e>
+        </m:acc>
+      </m:oMath>
+      <w:r>
+        <w:rPr>
+          <w:b/>
+          <w:sz w:val="22"/>
+          <w:szCs w:val="22"/>
+          <w:lang w:eastAsia="en-US" w:bidi="ar-SA"/>
+        </w:rPr>
+        <w:t xml:space="preserve"> </w:t>
+      </w:r>
+      <w:r>
+        <w:rPr>
+          <w:sz w:val="22"/>
+          <w:szCs w:val="22"/>
+          <w:lang w:eastAsia="en-US" w:bidi="ar-SA"/>
+        </w:rPr>
+        <w:t xml:space="preserve">is the acceleration of said object spacecraft, </w:t>
+      </w:r>
+      <w:r>
+        <w:rPr>
+          <w:b/>
+          <w:sz w:val="22"/>
+          <w:szCs w:val="22"/>
+          <w:lang w:eastAsia="en-US" w:bidi="ar-SA"/>
+        </w:rPr>
+        <w:t>g(r)</w:t>
+      </w:r>
+      <w:r>
+        <w:rPr>
+          <w:sz w:val="22"/>
+          <w:szCs w:val="22"/>
+          <w:lang w:eastAsia="en-US" w:bidi="ar-SA"/>
+        </w:rPr>
+        <w:t xml:space="preserve"> is the influence of a general gravitational field, and </w:t>
+      </w:r>
+      <w:r>
+        <w:rPr>
+          <w:rFonts w:ascii="Calibri" w:hAnsi="Calibri"/>
+          <w:sz w:val="22"/>
+          <w:szCs w:val="22"/>
+          <w:lang w:eastAsia="en-US" w:bidi="ar-SA"/>
+        </w:rPr>
+        <w:t>Γ</w:t>
+      </w:r>
+      <w:r>
+        <w:rPr>
+          <w:sz w:val="22"/>
+          <w:szCs w:val="22"/>
+          <w:lang w:eastAsia="en-US" w:bidi="ar-SA"/>
+        </w:rPr>
+        <w:t xml:space="preserve"> is the thrust acceleration vector of the spacecraft.</w:t>
+      </w:r>
+    </w:p>
+    <w:p>
+      <w:pPr>
+        <w:pStyle w:val="BodyText"/>
+        <w:jc w:val="center"/>
+        <w:rPr>
+          <w:sz w:val="22"/>
+          <w:szCs w:val="22"/>
+          <w:lang w:eastAsia="en-US" w:bidi="ar-SA"/>
+        </w:rPr>
+      </w:pPr>
+      <m:oMathPara>
+        <m:oMath>
+          <m:acc>
+            <m:accPr>
+              <m:chr m:val="̈"/>
+              <m:ctrlPr>
+                <w:rPr>
+                  <w:rFonts w:ascii="Cambria Math" w:hAnsi="Cambria Math"/>
+                  <w:b/>
+                  <w:sz w:val="22"/>
+                  <w:szCs w:val="22"/>
+                  <w:lang w:eastAsia="en-US" w:bidi="ar-SA"/>
+                </w:rPr>
+              </m:ctrlPr>
+            </m:accPr>
+            <m:e>
+              <m:r>
+                <m:rPr>
+                  <m:sty m:val="b"/>
+                </m:rPr>
+                <w:rPr>
+                  <w:rFonts w:ascii="Cambria Math" w:hAnsi="Cambria Math"/>
+                  <w:sz w:val="22"/>
+                  <w:szCs w:val="22"/>
+                  <w:lang w:eastAsia="en-US" w:bidi="ar-SA"/>
+                </w:rPr>
+                <m:t>r</m:t>
+              </m:r>
+            </m:e>
+          </m:acc>
+          <m:r>
+            <m:rPr>
+              <m:sty m:val="b"/>
+            </m:rPr>
+            <w:rPr>
+              <w:rFonts w:ascii="Cambria Math" w:hAnsi="Cambria Math"/>
+              <w:sz w:val="22"/>
+              <w:szCs w:val="22"/>
+              <w:lang w:eastAsia="en-US" w:bidi="ar-SA"/>
+            </w:rPr>
+            <m:t>=g</m:t>
+          </m:r>
+          <m:d>
+            <m:dPr>
+              <m:ctrlPr>
+                <w:rPr>
+                  <w:rFonts w:ascii="Cambria Math" w:hAnsi="Cambria Math"/>
+                  <w:b/>
+                  <w:sz w:val="22"/>
+                  <w:szCs w:val="22"/>
+                  <w:lang w:eastAsia="en-US" w:bidi="ar-SA"/>
+                </w:rPr>
+              </m:ctrlPr>
+            </m:dPr>
+            <m:e>
+              <m:r>
+                <m:rPr>
+                  <m:sty m:val="b"/>
+                </m:rPr>
+                <w:rPr>
+                  <w:rFonts w:ascii="Cambria Math" w:hAnsi="Cambria Math"/>
+                  <w:sz w:val="22"/>
+                  <w:szCs w:val="22"/>
+                  <w:lang w:eastAsia="en-US" w:bidi="ar-SA"/>
+                </w:rPr>
+                <m:t>r</m:t>
+              </m:r>
+            </m:e>
+          </m:d>
+          <m:r>
+            <m:rPr>
+              <m:sty m:val="b"/>
+            </m:rPr>
+            <w:rPr>
+              <w:rFonts w:ascii="Cambria Math" w:hAnsi="Cambria Math"/>
+              <w:sz w:val="22"/>
+              <w:szCs w:val="22"/>
+              <w:lang w:eastAsia="en-US" w:bidi="ar-SA"/>
+            </w:rPr>
+            <m:t>+</m:t>
+          </m:r>
+          <m:r>
+            <m:rPr>
+              <m:sty m:val="p"/>
+            </m:rPr>
+            <w:rPr>
+              <w:rFonts w:ascii="Cambria Math" w:hAnsi="Cambria Math"/>
+              <w:sz w:val="22"/>
+              <w:szCs w:val="22"/>
+              <w:lang w:eastAsia="en-US" w:bidi="ar-SA"/>
+            </w:rPr>
+            <m:t>Γ</m:t>
+          </m:r>
+        </m:oMath>
+      </m:oMathPara>
+    </w:p>
+    <w:p>
+      <w:pPr>
+        <w:pStyle w:val="BodyText"/>
+        <w:jc w:val="right"/>
+        <w:rPr>
+          <w:sz w:val="22"/>
+          <w:szCs w:val="22"/>
+          <w:lang w:eastAsia="en-US" w:bidi="ar-SA"/>
+        </w:rPr>
+      </w:pPr>
+      <w:r>
+        <w:rPr>
+          <w:sz w:val="22"/>
+          <w:szCs w:val="22"/>
+          <w:lang w:eastAsia="en-US" w:bidi="ar-SA"/>
+        </w:rPr>
+        <w:t>(1)</w:t>
+      </w:r>
+    </w:p>
+    <w:p>
+      <w:pPr>
+        <w:pStyle w:val="BodyText"/>
+        <w:jc w:val="both"/>
+        <w:rPr>
+          <w:sz w:val="22"/>
+          <w:szCs w:val="22"/>
+          <w:lang w:eastAsia="en-US" w:bidi="ar-SA"/>
+        </w:rPr>
+      </w:pPr>
+      <w:r>
+        <w:rPr>
+          <w:sz w:val="22"/>
+          <w:szCs w:val="22"/>
+          <w:lang w:eastAsia="en-US" w:bidi="ar-SA"/>
+        </w:rPr>
+        <w:t xml:space="preserve">As opposed to </w:t>
+      </w:r>
+      <w:r>
+        <w:rPr>
+          <w:sz w:val="22"/>
+          <w:szCs w:val="22"/>
+          <w:lang w:eastAsia="en-US" w:bidi="ar-SA"/>
+        </w:rPr>
+        <w:t xml:space="preserve">having to </w:t>
+      </w:r>
+      <w:r>
+        <w:rPr>
+          <w:sz w:val="22"/>
+          <w:szCs w:val="22"/>
+          <w:lang w:eastAsia="en-US" w:bidi="ar-SA"/>
+        </w:rPr>
+        <w:t>analytically solving this second-order, non-linear differential equation</w:t>
+      </w:r>
+      <w:r>
+        <w:rPr>
+          <w:sz w:val="22"/>
+          <w:szCs w:val="22"/>
+          <w:lang w:eastAsia="en-US" w:bidi="ar-SA"/>
+        </w:rPr>
+        <w:t xml:space="preserve"> (For which several methods and algorithms already exist), one can approximate a solution through the use of linearized equations that describe the motion of one spacecraft relative to each other. This process works well </w:t>
+      </w:r>
+      <w:r>
+        <w:rPr>
+          <w:sz w:val="22"/>
+          <w:szCs w:val="22"/>
+          <w:lang w:eastAsia="en-US" w:bidi="ar-SA"/>
+        </w:rPr>
+        <w:t xml:space="preserve">when the relative displacement between a target and interceptor spacecraft is small relative to the overall size of each spacecraft’s orbit (As is the case for the Rascal mission). Though this technique is hindered by the assumption that each spacecraft’s orbit is near-circular, it still offers a useful approximation of the expected </w:t>
+      </w:r>
+      <w:r>
+        <w:rPr>
+          <w:rFonts w:ascii="Calibri" w:hAnsi="Calibri"/>
+          <w:sz w:val="22"/>
+          <w:szCs w:val="22"/>
+          <w:lang w:eastAsia="en-US" w:bidi="ar-SA"/>
+        </w:rPr>
+        <w:t>Δ</w:t>
+      </w:r>
+      <w:r>
+        <w:rPr>
+          <w:sz w:val="22"/>
+          <w:szCs w:val="22"/>
+          <w:lang w:eastAsia="en-US" w:bidi="ar-SA"/>
+        </w:rPr>
+        <w:t>V that is to be used in a given mission.</w:t>
+      </w:r>
+    </w:p>
+    <w:p>
+      <w:pPr>
+        <w:pStyle w:val="Heading3"/>
+      </w:pPr>
+      <w:r>
+        <w:lastRenderedPageBreak/>
+        <w:t>CW Coordinate Frame and General Linearized Relative Motion</w:t>
+      </w:r>
+    </w:p>
+    <w:p>
+      <w:pPr>
+        <w:spacing w:after="120"/>
+        <w:jc w:val="both"/>
+        <w:rPr>
+          <w:sz w:val="22"/>
+          <w:szCs w:val="22"/>
+          <w:lang w:eastAsia="en-US" w:bidi="ar-SA"/>
+        </w:rPr>
+      </w:pPr>
+      <w:r>
+        <w:rPr>
+          <w:sz w:val="22"/>
+          <w:szCs w:val="22"/>
+          <w:lang w:eastAsia="en-US" w:bidi="ar-SA"/>
+        </w:rPr>
+        <w:t xml:space="preserve">The simplest coordinate frame to utilize for linear orbit theory analysis is that </w:t>
+      </w:r>
+      <w:r>
+        <w:rPr>
+          <w:sz w:val="22"/>
+          <w:szCs w:val="22"/>
+          <w:lang w:eastAsia="en-US" w:bidi="ar-SA"/>
+        </w:rPr>
+        <w:t>utilized</w:t>
+      </w:r>
+      <w:r>
+        <w:rPr>
+          <w:sz w:val="22"/>
+          <w:szCs w:val="22"/>
+          <w:lang w:eastAsia="en-US" w:bidi="ar-SA"/>
+        </w:rPr>
+        <w:t xml:space="preserve"> by </w:t>
+      </w:r>
+      <w:proofErr w:type="spellStart"/>
+      <w:r>
+        <w:rPr>
+          <w:sz w:val="22"/>
+          <w:szCs w:val="22"/>
+          <w:lang w:eastAsia="en-US" w:bidi="ar-SA"/>
+        </w:rPr>
+        <w:t>Clohessy</w:t>
+      </w:r>
+      <w:proofErr w:type="spellEnd"/>
+      <w:r>
+        <w:rPr>
+          <w:sz w:val="22"/>
+          <w:szCs w:val="22"/>
+          <w:lang w:eastAsia="en-US" w:bidi="ar-SA"/>
+        </w:rPr>
+        <w:t>-</w:t>
+      </w:r>
+      <w:r>
+        <w:rPr>
+          <w:sz w:val="22"/>
+          <w:szCs w:val="22"/>
+          <w:lang w:eastAsia="en-US" w:bidi="ar-SA"/>
+        </w:rPr>
+        <w:t>Wilshire</w:t>
+      </w:r>
+      <w:r>
+        <w:rPr>
+          <w:sz w:val="22"/>
+          <w:szCs w:val="22"/>
+          <w:lang w:eastAsia="en-US" w:bidi="ar-SA"/>
+        </w:rPr>
+        <w:t xml:space="preserve"> (CW)</w:t>
+      </w:r>
+      <w:r>
+        <w:rPr>
+          <w:sz w:val="22"/>
+          <w:szCs w:val="22"/>
+          <w:lang w:eastAsia="en-US" w:bidi="ar-SA"/>
+        </w:rPr>
+        <w:t>, as shown in Figure 1-1. This coordinate frames is spacecraft</w:t>
+      </w:r>
+      <w:r>
+        <w:rPr>
+          <w:sz w:val="22"/>
+          <w:szCs w:val="22"/>
+          <w:lang w:eastAsia="en-US" w:bidi="ar-SA"/>
+        </w:rPr>
+        <w:t>-fixed</w:t>
+      </w:r>
+      <w:r>
+        <w:rPr>
+          <w:sz w:val="22"/>
+          <w:szCs w:val="22"/>
+          <w:lang w:eastAsia="en-US" w:bidi="ar-SA"/>
+        </w:rPr>
+        <w:t>, as opposed to Earth</w:t>
+      </w:r>
+      <w:r>
+        <w:rPr>
+          <w:sz w:val="22"/>
+          <w:szCs w:val="22"/>
+          <w:lang w:eastAsia="en-US" w:bidi="ar-SA"/>
+        </w:rPr>
+        <w:t>-fixed</w:t>
+      </w:r>
+      <w:r>
+        <w:rPr>
+          <w:sz w:val="22"/>
+          <w:szCs w:val="22"/>
+          <w:lang w:eastAsia="en-US" w:bidi="ar-SA"/>
+        </w:rPr>
+        <w:t>, meaning that it rotates with the radius vector (</w:t>
+      </w:r>
+      <w:proofErr w:type="spellStart"/>
+      <w:r>
+        <w:rPr>
+          <w:b/>
+          <w:sz w:val="22"/>
+          <w:szCs w:val="22"/>
+          <w:lang w:eastAsia="en-US" w:bidi="ar-SA"/>
+        </w:rPr>
+        <w:t>r</w:t>
+      </w:r>
+      <w:r>
+        <w:rPr>
+          <w:b/>
+          <w:sz w:val="22"/>
+          <w:szCs w:val="22"/>
+          <w:vertAlign w:val="subscript"/>
+          <w:lang w:eastAsia="en-US" w:bidi="ar-SA"/>
+        </w:rPr>
+        <w:t>inertial</w:t>
+      </w:r>
+      <w:proofErr w:type="spellEnd"/>
+      <w:r>
+        <w:rPr>
+          <w:sz w:val="22"/>
+          <w:szCs w:val="22"/>
+          <w:lang w:eastAsia="en-US" w:bidi="ar-SA"/>
+        </w:rPr>
+        <w:t>) of a given spacecraft.</w:t>
+      </w:r>
+      <w:r>
+        <w:rPr>
+          <w:sz w:val="22"/>
+          <w:szCs w:val="22"/>
+          <w:lang w:eastAsia="en-US" w:bidi="ar-SA"/>
+        </w:rPr>
+        <w:t xml:space="preserve"> In the case of Rascal, the origin of the coordinate frame is assigned to the target spacecraft. This means that all the relative velocities and positions discussed throughout this overview are defined relative to the target spacecraft’s CW coordinate frame, as shown in Figure 1-2.</w:t>
+      </w:r>
+      <w:r>
+        <w:rPr>
+          <w:sz w:val="22"/>
+          <w:szCs w:val="22"/>
+          <w:lang w:eastAsia="en-US" w:bidi="ar-SA"/>
+        </w:rPr>
+        <w:t xml:space="preserve"> From this, the relative position between an interceptor and target spacecraft can be defined by the following equation, where </w:t>
+      </w:r>
+      <w:proofErr w:type="spellStart"/>
+      <w:r>
+        <w:rPr>
+          <w:b/>
+          <w:sz w:val="22"/>
+          <w:szCs w:val="22"/>
+          <w:lang w:eastAsia="en-US" w:bidi="ar-SA"/>
+        </w:rPr>
+        <w:t>r</w:t>
+      </w:r>
+      <w:r>
+        <w:rPr>
+          <w:b/>
+          <w:sz w:val="22"/>
+          <w:szCs w:val="22"/>
+          <w:vertAlign w:val="subscript"/>
+          <w:lang w:eastAsia="en-US" w:bidi="ar-SA"/>
+        </w:rPr>
+        <w:t>int</w:t>
+      </w:r>
+      <w:proofErr w:type="spellEnd"/>
+      <w:r>
+        <w:rPr>
+          <w:b/>
+          <w:sz w:val="22"/>
+          <w:szCs w:val="22"/>
+          <w:lang w:eastAsia="en-US" w:bidi="ar-SA"/>
+        </w:rPr>
+        <w:t xml:space="preserve"> </w:t>
+      </w:r>
+      <w:r>
+        <w:rPr>
+          <w:sz w:val="22"/>
+          <w:szCs w:val="22"/>
+          <w:lang w:eastAsia="en-US" w:bidi="ar-SA"/>
+        </w:rPr>
+        <w:t xml:space="preserve">and </w:t>
+      </w:r>
+      <w:proofErr w:type="spellStart"/>
+      <w:r>
+        <w:rPr>
+          <w:b/>
+          <w:sz w:val="22"/>
+          <w:szCs w:val="22"/>
+          <w:lang w:eastAsia="en-US" w:bidi="ar-SA"/>
+        </w:rPr>
+        <w:t>r</w:t>
+      </w:r>
+      <w:r>
+        <w:rPr>
+          <w:b/>
+          <w:sz w:val="22"/>
+          <w:szCs w:val="22"/>
+          <w:vertAlign w:val="subscript"/>
+          <w:lang w:eastAsia="en-US" w:bidi="ar-SA"/>
+        </w:rPr>
+        <w:t>tgt</w:t>
+      </w:r>
+      <w:proofErr w:type="spellEnd"/>
+      <w:r>
+        <w:rPr>
+          <w:b/>
+          <w:sz w:val="22"/>
+          <w:szCs w:val="22"/>
+          <w:lang w:eastAsia="en-US" w:bidi="ar-SA"/>
+        </w:rPr>
+        <w:t xml:space="preserve"> </w:t>
+      </w:r>
+      <w:r>
+        <w:rPr>
+          <w:sz w:val="22"/>
+          <w:szCs w:val="22"/>
+          <w:lang w:eastAsia="en-US" w:bidi="ar-SA"/>
+        </w:rPr>
+        <w:t>are the inertial positions of the interceptor and target spacecraft respectively.</w:t>
+      </w:r>
+    </w:p>
+    <w:p>
+      <w:pPr>
+        <w:spacing w:after="120"/>
+        <w:jc w:val="center"/>
+        <w:rPr>
+          <w:sz w:val="22"/>
+          <w:szCs w:val="22"/>
+          <w:lang w:eastAsia="en-US" w:bidi="ar-SA"/>
+        </w:rPr>
+      </w:pPr>
+      <m:oMathPara>
+        <m:oMath>
+          <m:r>
+            <m:rPr>
+              <m:sty m:val="b"/>
+            </m:rPr>
+            <w:rPr>
+              <w:rFonts w:ascii="Cambria Math" w:hAnsi="Cambria Math"/>
+              <w:sz w:val="22"/>
+              <w:szCs w:val="22"/>
+              <w:lang w:eastAsia="en-US" w:bidi="ar-SA"/>
+            </w:rPr>
+            <m:t>δr</m:t>
+          </m:r>
+          <m:d>
+            <m:dPr>
+              <m:ctrlPr>
+                <w:rPr>
+                  <w:rFonts w:ascii="Cambria Math" w:hAnsi="Cambria Math"/>
+                  <w:sz w:val="22"/>
+                  <w:szCs w:val="22"/>
+                  <w:lang w:eastAsia="en-US" w:bidi="ar-SA"/>
+                </w:rPr>
+              </m:ctrlPr>
+            </m:dPr>
+            <m:e>
+              <m:r>
+                <m:rPr>
+                  <m:sty m:val="b"/>
+                </m:rPr>
+                <w:rPr>
+                  <w:rFonts w:ascii="Cambria Math" w:hAnsi="Cambria Math"/>
+                  <w:sz w:val="22"/>
+                  <w:szCs w:val="22"/>
+                  <w:lang w:eastAsia="en-US" w:bidi="ar-SA"/>
+                </w:rPr>
+                <m:t>t</m:t>
+              </m:r>
+            </m:e>
+          </m:d>
+          <m:r>
+            <m:rPr>
+              <m:sty m:val="p"/>
+            </m:rPr>
+            <w:rPr>
+              <w:rFonts w:ascii="Cambria Math" w:hAnsi="Cambria Math"/>
+              <w:sz w:val="22"/>
+              <w:szCs w:val="22"/>
+              <w:lang w:eastAsia="en-US" w:bidi="ar-SA"/>
+            </w:rPr>
+            <m:t>=</m:t>
+          </m:r>
+          <m:sSub>
+            <m:sSubPr>
+              <m:ctrlPr>
+                <w:rPr>
+                  <w:rFonts w:ascii="Cambria Math" w:hAnsi="Cambria Math"/>
+                  <w:b/>
+                  <w:sz w:val="22"/>
+                  <w:szCs w:val="22"/>
+                  <w:lang w:eastAsia="en-US" w:bidi="ar-SA"/>
+                </w:rPr>
+              </m:ctrlPr>
+            </m:sSubPr>
+            <m:e>
+              <m:r>
+                <m:rPr>
+                  <m:sty m:val="b"/>
+                </m:rPr>
+                <w:rPr>
+                  <w:rFonts w:ascii="Cambria Math" w:hAnsi="Cambria Math"/>
+                  <w:sz w:val="22"/>
+                  <w:szCs w:val="22"/>
+                  <w:lang w:eastAsia="en-US" w:bidi="ar-SA"/>
+                </w:rPr>
+                <m:t>r</m:t>
+              </m:r>
+            </m:e>
+            <m:sub>
+              <m:r>
+                <m:rPr>
+                  <m:sty m:val="b"/>
+                </m:rPr>
+                <w:rPr>
+                  <w:rFonts w:ascii="Cambria Math" w:hAnsi="Cambria Math"/>
+                  <w:sz w:val="22"/>
+                  <w:szCs w:val="22"/>
+                  <w:lang w:eastAsia="en-US" w:bidi="ar-SA"/>
+                </w:rPr>
+                <m:t>int</m:t>
+              </m:r>
+            </m:sub>
+          </m:sSub>
+          <m:d>
+            <m:dPr>
+              <m:ctrlPr>
+                <w:rPr>
+                  <w:rFonts w:ascii="Cambria Math" w:hAnsi="Cambria Math"/>
+                  <w:sz w:val="22"/>
+                  <w:szCs w:val="22"/>
+                  <w:lang w:eastAsia="en-US" w:bidi="ar-SA"/>
+                </w:rPr>
+              </m:ctrlPr>
+            </m:dPr>
+            <m:e>
+              <m:r>
+                <m:rPr>
+                  <m:sty m:val="b"/>
+                </m:rPr>
+                <w:rPr>
+                  <w:rFonts w:ascii="Cambria Math" w:hAnsi="Cambria Math"/>
+                  <w:sz w:val="22"/>
+                  <w:szCs w:val="22"/>
+                  <w:lang w:eastAsia="en-US" w:bidi="ar-SA"/>
+                </w:rPr>
+                <m:t>t</m:t>
+              </m:r>
+            </m:e>
+          </m:d>
+          <m:r>
+            <m:rPr>
+              <m:sty m:val="p"/>
+            </m:rPr>
+            <w:rPr>
+              <w:rFonts w:ascii="Cambria Math" w:hAnsi="Cambria Math"/>
+              <w:sz w:val="22"/>
+              <w:szCs w:val="22"/>
+              <w:lang w:eastAsia="en-US" w:bidi="ar-SA"/>
+            </w:rPr>
+            <m:t>-</m:t>
+          </m:r>
+          <m:sSub>
+            <m:sSubPr>
+              <m:ctrlPr>
+                <w:rPr>
+                  <w:rFonts w:ascii="Cambria Math" w:hAnsi="Cambria Math"/>
+                  <w:b/>
+                  <w:sz w:val="22"/>
+                  <w:szCs w:val="22"/>
+                  <w:lang w:eastAsia="en-US" w:bidi="ar-SA"/>
+                </w:rPr>
+              </m:ctrlPr>
+            </m:sSubPr>
+            <m:e>
+              <m:r>
+                <m:rPr>
+                  <m:sty m:val="b"/>
+                </m:rPr>
+                <w:rPr>
+                  <w:rFonts w:ascii="Cambria Math" w:hAnsi="Cambria Math"/>
+                  <w:sz w:val="22"/>
+                  <w:szCs w:val="22"/>
+                  <w:lang w:eastAsia="en-US" w:bidi="ar-SA"/>
+                </w:rPr>
+                <m:t>r</m:t>
+              </m:r>
+            </m:e>
+            <m:sub>
+              <m:r>
+                <m:rPr>
+                  <m:sty m:val="b"/>
+                </m:rPr>
+                <w:rPr>
+                  <w:rFonts w:ascii="Cambria Math" w:hAnsi="Cambria Math"/>
+                  <w:sz w:val="22"/>
+                  <w:szCs w:val="22"/>
+                  <w:lang w:eastAsia="en-US" w:bidi="ar-SA"/>
+                </w:rPr>
+                <m:t>tgt</m:t>
+              </m:r>
+            </m:sub>
+          </m:sSub>
+          <m:r>
+            <m:rPr>
+              <m:sty m:val="p"/>
+            </m:rPr>
+            <w:rPr>
+              <w:rFonts w:ascii="Cambria Math" w:hAnsi="Cambria Math"/>
+              <w:sz w:val="22"/>
+              <w:szCs w:val="22"/>
+              <w:lang w:eastAsia="en-US" w:bidi="ar-SA"/>
+            </w:rPr>
+            <m:t>(</m:t>
+          </m:r>
+          <m:r>
+            <m:rPr>
+              <m:sty m:val="b"/>
+            </m:rPr>
+            <w:rPr>
+              <w:rFonts w:ascii="Cambria Math" w:hAnsi="Cambria Math"/>
+              <w:sz w:val="22"/>
+              <w:szCs w:val="22"/>
+              <w:lang w:eastAsia="en-US" w:bidi="ar-SA"/>
+            </w:rPr>
+            <m:t>t</m:t>
+          </m:r>
+          <m:r>
+            <m:rPr>
+              <m:sty m:val="p"/>
+            </m:rPr>
+            <w:rPr>
+              <w:rFonts w:ascii="Cambria Math" w:hAnsi="Cambria Math"/>
+              <w:sz w:val="22"/>
+              <w:szCs w:val="22"/>
+              <w:lang w:eastAsia="en-US" w:bidi="ar-SA"/>
+            </w:rPr>
+            <m:t>)</m:t>
+          </m:r>
+        </m:oMath>
+      </m:oMathPara>
+    </w:p>
+    <w:p>
+      <w:pPr>
+        <w:spacing w:after="120"/>
+        <w:jc w:val="right"/>
+        <w:rPr>
+          <w:sz w:val="22"/>
+          <w:szCs w:val="22"/>
+          <w:lang w:eastAsia="en-US" w:bidi="ar-SA"/>
+        </w:rPr>
+      </w:pPr>
+      <w:r>
+        <w:rPr>
+          <w:sz w:val="22"/>
+          <w:szCs w:val="22"/>
+          <w:lang w:eastAsia="en-US" w:bidi="ar-SA"/>
+        </w:rPr>
+        <w:t>(2)</w:t>
+      </w:r>
+    </w:p>
+    <w:p>
+      <w:pPr>
+        <w:spacing w:after="120"/>
+        <w:jc w:val="both"/>
+        <w:rPr>
+          <w:sz w:val="22"/>
+          <w:szCs w:val="22"/>
+          <w:lang w:eastAsia="en-US" w:bidi="ar-SA"/>
+        </w:rPr>
+      </w:pPr>
+      <w:r>
+        <w:rPr>
+          <w:sz w:val="22"/>
+          <w:szCs w:val="22"/>
+          <w:lang w:eastAsia="en-US" w:bidi="ar-SA"/>
+        </w:rPr>
+        <w:t xml:space="preserve">This equation can then be substituted into Equation (1), which, after quite a bit of arithmetic (As fully laid out in </w:t>
+      </w:r>
+      <w:proofErr w:type="spellStart"/>
+      <w:proofErr w:type="gramStart"/>
+      <w:r>
+        <w:rPr>
+          <w:sz w:val="22"/>
+          <w:szCs w:val="22"/>
+          <w:lang w:eastAsia="en-US" w:bidi="ar-SA"/>
+        </w:rPr>
+        <w:t>Prussing</w:t>
+      </w:r>
+      <w:proofErr w:type="spellEnd"/>
+      <w:r>
+        <w:rPr>
+          <w:sz w:val="22"/>
+          <w:szCs w:val="22"/>
+          <w:lang w:eastAsia="en-US" w:bidi="ar-SA"/>
+        </w:rPr>
+        <w:t>[</w:t>
+      </w:r>
+      <w:proofErr w:type="gramEnd"/>
+      <w:r>
+        <w:rPr>
+          <w:sz w:val="22"/>
+          <w:szCs w:val="22"/>
+          <w:lang w:eastAsia="en-US" w:bidi="ar-SA"/>
+        </w:rPr>
+        <w:t>1])</w:t>
+      </w:r>
+      <w:r>
+        <w:rPr>
+          <w:sz w:val="22"/>
+          <w:szCs w:val="22"/>
+          <w:lang w:eastAsia="en-US" w:bidi="ar-SA"/>
+        </w:rPr>
+        <w:t>, results in a general solution of the following form:</w:t>
+      </w:r>
+    </w:p>
+    <w:p>
+      <w:pPr>
+        <w:spacing w:after="120"/>
+        <w:jc w:val="both"/>
+        <w:rPr>
+          <w:sz w:val="22"/>
+          <w:szCs w:val="22"/>
+          <w:lang w:eastAsia="en-US" w:bidi="ar-SA"/>
+        </w:rPr>
+      </w:pPr>
+      <m:oMathPara>
+        <m:oMath>
+          <m:r>
+            <m:rPr>
+              <m:sty m:val="b"/>
+            </m:rPr>
+            <w:rPr>
+              <w:rFonts w:ascii="Cambria Math" w:hAnsi="Cambria Math"/>
+              <w:sz w:val="22"/>
+              <w:szCs w:val="22"/>
+              <w:vertAlign w:val="subscript"/>
+              <w:lang w:eastAsia="en-US" w:bidi="ar-SA"/>
+            </w:rPr>
+            <m:t>δs</m:t>
+          </m:r>
+          <m:d>
+            <m:dPr>
+              <m:ctrlPr>
+                <w:rPr>
+                  <w:rFonts w:ascii="Cambria Math" w:hAnsi="Cambria Math"/>
+                  <w:sz w:val="22"/>
+                  <w:szCs w:val="22"/>
+                  <w:vertAlign w:val="subscript"/>
+                  <w:lang w:eastAsia="en-US" w:bidi="ar-SA"/>
+                </w:rPr>
+              </m:ctrlPr>
+            </m:dPr>
+            <m:e>
+              <m:r>
+                <m:rPr>
+                  <m:sty m:val="b"/>
+                </m:rPr>
+                <w:rPr>
+                  <w:rFonts w:ascii="Cambria Math" w:hAnsi="Cambria Math"/>
+                  <w:sz w:val="22"/>
+                  <w:szCs w:val="22"/>
+                  <w:vertAlign w:val="subscript"/>
+                  <w:lang w:eastAsia="en-US" w:bidi="ar-SA"/>
+                </w:rPr>
+                <m:t>t</m:t>
+              </m:r>
+            </m:e>
+          </m:d>
+          <m:r>
+            <m:rPr>
+              <m:sty m:val="p"/>
+            </m:rPr>
+            <w:rPr>
+              <w:rFonts w:ascii="Cambria Math" w:hAnsi="Cambria Math"/>
+              <w:sz w:val="22"/>
+              <w:szCs w:val="22"/>
+              <w:vertAlign w:val="subscript"/>
+              <w:lang w:eastAsia="en-US" w:bidi="ar-SA"/>
+            </w:rPr>
+            <m:t>=</m:t>
+          </m:r>
+          <m:r>
+            <m:rPr>
+              <m:sty m:val="b"/>
+            </m:rPr>
+            <w:rPr>
+              <w:rFonts w:ascii="Cambria Math" w:hAnsi="Cambria Math"/>
+              <w:sz w:val="22"/>
+              <w:szCs w:val="22"/>
+              <w:lang w:eastAsia="en-US" w:bidi="ar-SA"/>
+            </w:rPr>
+            <m:t>Φ</m:t>
+          </m:r>
+          <m:d>
+            <m:dPr>
+              <m:ctrlPr>
+                <w:rPr>
+                  <w:rFonts w:ascii="Cambria Math" w:hAnsi="Cambria Math"/>
+                  <w:sz w:val="22"/>
+                  <w:szCs w:val="22"/>
+                  <w:lang w:eastAsia="en-US" w:bidi="ar-SA"/>
+                </w:rPr>
+              </m:ctrlPr>
+            </m:dPr>
+            <m:e>
+              <m:r>
+                <m:rPr>
+                  <m:sty m:val="b"/>
+                </m:rPr>
+                <w:rPr>
+                  <w:rFonts w:ascii="Cambria Math" w:hAnsi="Cambria Math"/>
+                  <w:sz w:val="22"/>
+                  <w:szCs w:val="22"/>
+                  <w:lang w:eastAsia="en-US" w:bidi="ar-SA"/>
+                </w:rPr>
+                <m:t>t</m:t>
+              </m:r>
+            </m:e>
+          </m:d>
+          <m:r>
+            <m:rPr>
+              <m:sty m:val="b"/>
+            </m:rPr>
+            <w:rPr>
+              <w:rFonts w:ascii="Cambria Math" w:hAnsi="Cambria Math"/>
+              <w:sz w:val="22"/>
+              <w:szCs w:val="22"/>
+              <w:lang w:eastAsia="en-US" w:bidi="ar-SA"/>
+            </w:rPr>
+            <m:t>δs</m:t>
+          </m:r>
+          <m:r>
+            <m:rPr>
+              <m:sty m:val="p"/>
+            </m:rPr>
+            <w:rPr>
+              <w:rFonts w:ascii="Cambria Math" w:hAnsi="Cambria Math"/>
+              <w:sz w:val="22"/>
+              <w:szCs w:val="22"/>
+              <w:lang w:eastAsia="en-US" w:bidi="ar-SA"/>
+            </w:rPr>
+            <m:t>(0)</m:t>
+          </m:r>
+        </m:oMath>
+      </m:oMathPara>
+    </w:p>
+    <w:p>
+      <w:pPr>
+        <w:spacing w:after="120"/>
+        <w:jc w:val="right"/>
+        <w:rPr>
+          <w:sz w:val="22"/>
+          <w:szCs w:val="22"/>
+          <w:lang w:eastAsia="en-US" w:bidi="ar-SA"/>
+        </w:rPr>
+      </w:pPr>
+      <w:r>
+        <w:rPr>
+          <w:sz w:val="22"/>
+          <w:szCs w:val="22"/>
+          <w:lang w:eastAsia="en-US" w:bidi="ar-SA"/>
+        </w:rPr>
+        <w:t>(3)</w:t>
+      </w:r>
+    </w:p>
+    <w:p>
+      <w:pPr>
+        <w:spacing w:after="120"/>
+        <w:jc w:val="both"/>
+        <w:rPr>
+          <w:rFonts w:cs="Times New Roman"/>
+          <w:sz w:val="22"/>
+          <w:szCs w:val="22"/>
+          <w:lang w:eastAsia="en-US" w:bidi="ar-SA"/>
+        </w:rPr>
+      </w:pPr>
+      <w:r>
+        <w:rPr>
+          <w:sz w:val="22"/>
+          <w:szCs w:val="22"/>
+          <w:lang w:eastAsia="en-US" w:bidi="ar-SA"/>
+        </w:rPr>
+        <w:t xml:space="preserve">Where </w:t>
+      </w:r>
+      <m:oMath>
+        <m:r>
+          <m:rPr>
+            <m:sty m:val="b"/>
+          </m:rPr>
+          <w:rPr>
+            <w:rFonts w:ascii="Cambria Math" w:hAnsi="Cambria Math"/>
+            <w:sz w:val="22"/>
+            <w:szCs w:val="22"/>
+            <w:vertAlign w:val="subscript"/>
+            <w:lang w:eastAsia="en-US" w:bidi="ar-SA"/>
+          </w:rPr>
+          <m:t>δs</m:t>
+        </m:r>
+        <m:d>
+          <m:dPr>
+            <m:ctrlPr>
+              <w:rPr>
+                <w:rFonts w:ascii="Cambria Math" w:hAnsi="Cambria Math"/>
+                <w:sz w:val="22"/>
+                <w:szCs w:val="22"/>
+                <w:vertAlign w:val="subscript"/>
+                <w:lang w:eastAsia="en-US" w:bidi="ar-SA"/>
+              </w:rPr>
+            </m:ctrlPr>
+          </m:dPr>
+          <m:e>
+            <m:r>
+              <m:rPr>
+                <m:sty m:val="b"/>
+              </m:rPr>
+              <w:rPr>
+                <w:rFonts w:ascii="Cambria Math" w:hAnsi="Cambria Math"/>
+                <w:sz w:val="22"/>
+                <w:szCs w:val="22"/>
+                <w:vertAlign w:val="subscript"/>
+                <w:lang w:eastAsia="en-US" w:bidi="ar-SA"/>
+              </w:rPr>
+              <m:t>t</m:t>
+            </m:r>
+          </m:e>
+        </m:d>
+      </m:oMath>
+      <w:r>
+        <w:rPr>
+          <w:sz w:val="22"/>
+          <w:szCs w:val="22"/>
+          <w:vertAlign w:val="subscript"/>
+          <w:lang w:eastAsia="en-US" w:bidi="ar-SA"/>
+        </w:rPr>
+        <w:t xml:space="preserve"> </w:t>
+      </w:r>
+      <w:r>
+        <w:rPr>
+          <w:sz w:val="22"/>
+          <w:szCs w:val="22"/>
+          <w:lang w:eastAsia="en-US" w:bidi="ar-SA"/>
+        </w:rPr>
+        <w:t>is defined as the</w:t>
+      </w:r>
+      <w:r>
+        <w:rPr>
+          <w:sz w:val="22"/>
+          <w:szCs w:val="22"/>
+          <w:lang w:eastAsia="en-US" w:bidi="ar-SA"/>
+        </w:rPr>
+        <w:t xml:space="preserve"> 6x1</w:t>
+      </w:r>
+      <w:r>
+        <w:rPr>
+          <w:sz w:val="22"/>
+          <w:szCs w:val="22"/>
+          <w:lang w:eastAsia="en-US" w:bidi="ar-SA"/>
+        </w:rPr>
+        <w:t xml:space="preserve"> vector containing both the components of relative spacecraft position </w:t>
+      </w:r>
+      <w:r>
+        <w:rPr>
+          <w:rFonts w:cs="Times New Roman"/>
+          <w:sz w:val="22"/>
+          <w:szCs w:val="22"/>
+          <w:lang w:eastAsia="en-US" w:bidi="ar-SA"/>
+        </w:rPr>
+        <w:t>(</w:t>
+      </w:r>
+      <w:proofErr w:type="spellStart"/>
+      <w:r>
+        <w:rPr>
+          <w:rFonts w:cs="Times New Roman"/>
+          <w:sz w:val="22"/>
+          <w:szCs w:val="22"/>
+          <w:lang w:eastAsia="en-US" w:bidi="ar-SA"/>
+        </w:rPr>
+        <w:t>x</w:t>
+      </w:r>
+      <w:proofErr w:type="gramStart"/>
+      <w:r>
+        <w:rPr>
+          <w:rFonts w:cs="Times New Roman"/>
+          <w:sz w:val="22"/>
+          <w:szCs w:val="22"/>
+          <w:lang w:eastAsia="en-US" w:bidi="ar-SA"/>
+        </w:rPr>
+        <w:t>,y,z</w:t>
+      </w:r>
+      <w:proofErr w:type="spellEnd"/>
+      <w:proofErr w:type="gramEnd"/>
+      <w:r>
+        <w:rPr>
+          <w:rFonts w:cs="Times New Roman"/>
+          <w:sz w:val="22"/>
+          <w:szCs w:val="22"/>
+          <w:lang w:eastAsia="en-US" w:bidi="ar-SA"/>
+        </w:rPr>
+        <w:t>) and velocity (</w:t>
+      </w:r>
+      <m:oMath>
+        <m:acc>
+          <m:accPr>
+            <m:chr m:val="̇"/>
+            <m:ctrlPr>
+              <w:rPr>
+                <w:rFonts w:ascii="Cambria Math" w:cs="Times New Roman"/>
+                <w:sz w:val="22"/>
+                <w:szCs w:val="22"/>
+                <w:lang w:eastAsia="en-US" w:bidi="ar-SA"/>
+              </w:rPr>
+            </m:ctrlPr>
+          </m:accPr>
+          <m:e>
+            <m:r>
+              <m:rPr>
+                <m:sty m:val="p"/>
+              </m:rPr>
+              <w:rPr>
+                <w:rFonts w:ascii="Cambria Math" w:cs="Times New Roman"/>
+                <w:sz w:val="22"/>
+                <w:szCs w:val="22"/>
+                <w:lang w:eastAsia="en-US" w:bidi="ar-SA"/>
+              </w:rPr>
+              <m:t>x</m:t>
+            </m:r>
+          </m:e>
+        </m:acc>
+        <m:r>
+          <m:rPr>
+            <m:sty m:val="p"/>
+          </m:rPr>
+          <w:rPr>
+            <w:rFonts w:ascii="Cambria Math" w:cs="Times New Roman"/>
+            <w:sz w:val="22"/>
+            <w:szCs w:val="22"/>
+            <w:lang w:eastAsia="en-US" w:bidi="ar-SA"/>
+          </w:rPr>
+          <m:t>,</m:t>
+        </m:r>
+        <m:acc>
+          <m:accPr>
+            <m:chr m:val="̇"/>
+            <m:ctrlPr>
+              <w:rPr>
+                <w:rFonts w:ascii="Cambria Math" w:cs="Times New Roman"/>
+                <w:sz w:val="22"/>
+                <w:szCs w:val="22"/>
+                <w:lang w:eastAsia="en-US" w:bidi="ar-SA"/>
+              </w:rPr>
+            </m:ctrlPr>
+          </m:accPr>
+          <m:e>
+            <m:r>
+              <m:rPr>
+                <m:sty m:val="p"/>
+              </m:rPr>
+              <w:rPr>
+                <w:rFonts w:ascii="Cambria Math" w:cs="Times New Roman"/>
+                <w:sz w:val="22"/>
+                <w:szCs w:val="22"/>
+                <w:lang w:eastAsia="en-US" w:bidi="ar-SA"/>
+              </w:rPr>
+              <m:t>y</m:t>
+            </m:r>
+          </m:e>
+        </m:acc>
+        <m:r>
+          <m:rPr>
+            <m:sty m:val="p"/>
+          </m:rPr>
+          <w:rPr>
+            <w:rFonts w:ascii="Cambria Math" w:cs="Times New Roman"/>
+            <w:sz w:val="22"/>
+            <w:szCs w:val="22"/>
+            <w:lang w:eastAsia="en-US" w:bidi="ar-SA"/>
+          </w:rPr>
+          <m:t>,</m:t>
+        </m:r>
+        <m:acc>
+          <m:accPr>
+            <m:chr m:val="̇"/>
+            <m:ctrlPr>
+              <w:rPr>
+                <w:rFonts w:ascii="Cambria Math" w:cs="Times New Roman"/>
+                <w:sz w:val="22"/>
+                <w:szCs w:val="22"/>
+                <w:lang w:eastAsia="en-US" w:bidi="ar-SA"/>
+              </w:rPr>
+            </m:ctrlPr>
+          </m:accPr>
+          <m:e>
+            <m:r>
+              <m:rPr>
+                <m:sty m:val="p"/>
+              </m:rPr>
+              <w:rPr>
+                <w:rFonts w:ascii="Cambria Math" w:cs="Times New Roman"/>
+                <w:sz w:val="22"/>
+                <w:szCs w:val="22"/>
+                <w:lang w:eastAsia="en-US" w:bidi="ar-SA"/>
+              </w:rPr>
+              <m:t>z</m:t>
+            </m:r>
+          </m:e>
+        </m:acc>
+        <m:r>
+          <m:rPr>
+            <m:sty m:val="p"/>
+          </m:rPr>
+          <w:rPr>
+            <w:rFonts w:ascii="Cambria Math" w:cs="Times New Roman"/>
+            <w:sz w:val="22"/>
+            <w:szCs w:val="22"/>
+            <w:lang w:eastAsia="en-US" w:bidi="ar-SA"/>
+          </w:rPr>
+          <m:t>)</m:t>
+        </m:r>
+      </m:oMath>
+      <w:r>
+        <w:rPr>
+          <w:rFonts w:cs="Times New Roman"/>
+          <w:sz w:val="22"/>
+          <w:szCs w:val="22"/>
+          <w:lang w:eastAsia="en-US" w:bidi="ar-SA"/>
+        </w:rPr>
+        <w:t xml:space="preserve"> </w:t>
+      </w:r>
+      <w:r>
+        <w:rPr>
+          <w:rFonts w:cs="Times New Roman"/>
+          <w:sz w:val="22"/>
+          <w:szCs w:val="22"/>
+          <w:lang w:eastAsia="en-US" w:bidi="ar-SA"/>
+        </w:rPr>
+        <w:t xml:space="preserve">and </w:t>
+      </w:r>
+      <m:oMath>
+        <m:r>
+          <m:rPr>
+            <m:sty m:val="b"/>
+          </m:rPr>
+          <w:rPr>
+            <w:rFonts w:ascii="Cambria Math" w:hAnsi="Cambria Math"/>
+            <w:sz w:val="22"/>
+            <w:szCs w:val="22"/>
+            <w:lang w:eastAsia="en-US" w:bidi="ar-SA"/>
+          </w:rPr>
+          <m:t>Φ</m:t>
+        </m:r>
+        <m:d>
+          <m:dPr>
+            <m:ctrlPr>
+              <w:rPr>
+                <w:rFonts w:ascii="Cambria Math" w:hAnsi="Cambria Math"/>
+                <w:sz w:val="22"/>
+                <w:szCs w:val="22"/>
+                <w:lang w:eastAsia="en-US" w:bidi="ar-SA"/>
+              </w:rPr>
+            </m:ctrlPr>
+          </m:dPr>
+          <m:e>
+            <m:r>
+              <m:rPr>
+                <m:sty m:val="b"/>
+              </m:rPr>
+              <w:rPr>
+                <w:rFonts w:ascii="Cambria Math" w:hAnsi="Cambria Math"/>
+                <w:sz w:val="22"/>
+                <w:szCs w:val="22"/>
+                <w:lang w:eastAsia="en-US" w:bidi="ar-SA"/>
+              </w:rPr>
+              <m:t>t</m:t>
+            </m:r>
+          </m:e>
+        </m:d>
+      </m:oMath>
+      <w:r>
+        <w:rPr>
+          <w:rFonts w:cs="Times New Roman"/>
+          <w:sz w:val="22"/>
+          <w:szCs w:val="22"/>
+          <w:lang w:eastAsia="en-US" w:bidi="ar-SA"/>
+        </w:rPr>
+        <w:t xml:space="preserve"> is the state transition matrix of relative spacecraft motion, which is defined as:</w:t>
+      </w:r>
+    </w:p>
+    <w:p>
+      <w:pPr>
+        <w:spacing w:after="120"/>
+        <w:jc w:val="center"/>
+        <w:rPr>
+          <w:sz w:val="22"/>
+          <w:szCs w:val="22"/>
+          <w:lang w:eastAsia="en-US" w:bidi="ar-SA"/>
+        </w:rPr>
+      </w:pPr>
+      <m:oMath>
+        <m:r>
+          <m:rPr>
+            <m:sty m:val="b"/>
+          </m:rPr>
+          <w:rPr>
+            <w:rFonts w:ascii="Cambria Math" w:hAnsi="Cambria Math"/>
+            <w:sz w:val="22"/>
+            <w:szCs w:val="22"/>
+            <w:lang w:eastAsia="en-US" w:bidi="ar-SA"/>
+          </w:rPr>
+          <m:t>Φ</m:t>
+        </m:r>
+        <m:d>
+          <m:dPr>
+            <m:ctrlPr>
+              <w:rPr>
+                <w:rFonts w:ascii="Cambria Math" w:hAnsi="Cambria Math"/>
+                <w:b/>
+                <w:sz w:val="22"/>
+                <w:szCs w:val="22"/>
+                <w:lang w:eastAsia="en-US" w:bidi="ar-SA"/>
+              </w:rPr>
+            </m:ctrlPr>
+          </m:dPr>
+          <m:e>
+            <m:r>
+              <m:rPr>
+                <m:sty m:val="b"/>
+              </m:rPr>
+              <w:rPr>
+                <w:rFonts w:ascii="Cambria Math" w:hAnsi="Cambria Math"/>
+                <w:sz w:val="22"/>
+                <w:szCs w:val="22"/>
+                <w:lang w:eastAsia="en-US" w:bidi="ar-SA"/>
+              </w:rPr>
+              <m:t>t</m:t>
+            </m:r>
+          </m:e>
+        </m:d>
+        <m:r>
+          <m:rPr>
+            <m:sty m:val="p"/>
+          </m:rPr>
+          <w:rPr>
+            <w:rFonts w:ascii="Cambria Math" w:hAnsi="Cambria Math"/>
+            <w:sz w:val="22"/>
+            <w:szCs w:val="22"/>
+            <w:lang w:eastAsia="en-US" w:bidi="ar-SA"/>
+          </w:rPr>
+          <m:t>=</m:t>
+        </m:r>
+        <m:d>
+          <m:dPr>
+            <m:begChr m:val="["/>
+            <m:endChr m:val="]"/>
+            <m:ctrlPr>
+              <w:rPr>
+                <w:rFonts w:ascii="Cambria Math" w:hAnsi="Cambria Math"/>
+                <w:sz w:val="22"/>
+                <w:szCs w:val="22"/>
+                <w:lang w:eastAsia="en-US" w:bidi="ar-SA"/>
+              </w:rPr>
+            </m:ctrlPr>
+          </m:dPr>
+          <m:e>
+            <m:m>
+              <m:mPr>
+                <m:mcs>
+                  <m:mc>
+                    <m:mcPr>
+                      <m:count m:val="2"/>
+                      <m:mcJc m:val="center"/>
+                    </m:mcPr>
+                  </m:mc>
+                </m:mcs>
+                <m:ctrlPr>
+                  <w:rPr>
+                    <w:rFonts w:ascii="Cambria Math" w:hAnsi="Cambria Math"/>
+                    <w:b/>
+                    <w:sz w:val="22"/>
+                    <w:szCs w:val="22"/>
+                    <w:lang w:eastAsia="en-US" w:bidi="ar-SA"/>
+                  </w:rPr>
+                </m:ctrlPr>
+              </m:mPr>
+              <m:mr>
+                <m:e>
+                  <m:r>
+                    <m:rPr>
+                      <m:sty m:val="b"/>
+                    </m:rPr>
+                    <w:rPr>
+                      <w:rFonts w:ascii="Cambria Math" w:hAnsi="Cambria Math"/>
+                      <w:sz w:val="22"/>
+                      <w:szCs w:val="22"/>
+                      <w:lang w:eastAsia="en-US" w:bidi="ar-SA"/>
+                    </w:rPr>
+                    <m:t>M(t)</m:t>
+                  </m:r>
+                </m:e>
+                <m:e>
+                  <m:r>
+                    <m:rPr>
+                      <m:sty m:val="b"/>
+                    </m:rPr>
+                    <w:rPr>
+                      <w:rFonts w:ascii="Cambria Math" w:hAnsi="Cambria Math"/>
+                      <w:sz w:val="22"/>
+                      <w:szCs w:val="22"/>
+                      <w:lang w:eastAsia="en-US" w:bidi="ar-SA"/>
+                    </w:rPr>
+                    <m:t>N(t)</m:t>
+                  </m:r>
+                </m:e>
+              </m:mr>
+              <m:mr>
+                <m:e>
+                  <m:r>
+                    <m:rPr>
+                      <m:sty m:val="b"/>
+                    </m:rPr>
+                    <w:rPr>
+                      <w:rFonts w:ascii="Cambria Math" w:hAnsi="Cambria Math"/>
+                      <w:sz w:val="22"/>
+                      <w:szCs w:val="22"/>
+                      <w:lang w:eastAsia="en-US" w:bidi="ar-SA"/>
+                    </w:rPr>
+                    <m:t>S(t)</m:t>
+                  </m:r>
+                </m:e>
+                <m:e>
+                  <m:r>
+                    <m:rPr>
+                      <m:sty m:val="b"/>
+                    </m:rPr>
+                    <w:rPr>
+                      <w:rFonts w:ascii="Cambria Math" w:hAnsi="Cambria Math"/>
+                      <w:sz w:val="22"/>
+                      <w:szCs w:val="22"/>
+                      <w:lang w:eastAsia="en-US" w:bidi="ar-SA"/>
+                    </w:rPr>
+                    <m:t>T(t)</m:t>
+                  </m:r>
+                </m:e>
+              </m:mr>
+            </m:m>
+          </m:e>
+        </m:d>
+      </m:oMath>
+      <w:r>
+        <w:rPr>
+          <w:sz w:val="22"/>
+          <w:szCs w:val="22"/>
+          <w:lang w:eastAsia="en-US" w:bidi="ar-SA"/>
+        </w:rPr>
+        <w:t xml:space="preserve"> </w:t>
+      </w:r>
+    </w:p>
+    <w:p>
+      <w:pPr>
+        <w:spacing w:after="120"/>
+        <w:jc w:val="right"/>
+        <w:rPr>
+          <w:sz w:val="22"/>
+          <w:szCs w:val="22"/>
+          <w:lang w:eastAsia="en-US" w:bidi="ar-SA"/>
+        </w:rPr>
+      </w:pPr>
+      <w:r>
+        <w:rPr>
+          <w:sz w:val="22"/>
+          <w:szCs w:val="22"/>
+          <w:lang w:eastAsia="en-US" w:bidi="ar-SA"/>
+        </w:rPr>
+        <w:t>(4)</w:t>
+      </w:r>
+    </w:p>
+    <w:p>
+      <w:pPr>
+        <w:spacing w:after="120"/>
+        <w:jc w:val="both"/>
+        <w:rPr>
+          <w:sz w:val="22"/>
+          <w:szCs w:val="22"/>
+          <w:lang w:eastAsia="en-US" w:bidi="ar-SA"/>
+        </w:rPr>
+      </w:pPr>
+      <w:r>
+        <w:rPr>
+          <w:sz w:val="22"/>
+          <w:szCs w:val="22"/>
+          <w:lang w:eastAsia="en-US" w:bidi="ar-SA"/>
+        </w:rPr>
+        <w:t xml:space="preserve">Where </w:t>
+      </w:r>
+      <w:proofErr w:type="gramStart"/>
+      <w:r>
+        <w:rPr>
+          <w:b/>
+          <w:sz w:val="22"/>
+          <w:szCs w:val="22"/>
+          <w:lang w:eastAsia="en-US" w:bidi="ar-SA"/>
+        </w:rPr>
+        <w:t>M(</w:t>
+      </w:r>
+      <w:proofErr w:type="gramEnd"/>
+      <w:r>
+        <w:rPr>
+          <w:b/>
+          <w:sz w:val="22"/>
+          <w:szCs w:val="22"/>
+          <w:lang w:eastAsia="en-US" w:bidi="ar-SA"/>
+        </w:rPr>
+        <w:t>t)</w:t>
+      </w:r>
+      <w:r>
+        <w:rPr>
+          <w:sz w:val="22"/>
+          <w:szCs w:val="22"/>
+          <w:lang w:eastAsia="en-US" w:bidi="ar-SA"/>
+        </w:rPr>
+        <w:t xml:space="preserve">, </w:t>
+      </w:r>
+      <w:r>
+        <w:rPr>
+          <w:b/>
+          <w:sz w:val="22"/>
+          <w:szCs w:val="22"/>
+          <w:lang w:eastAsia="en-US" w:bidi="ar-SA"/>
+        </w:rPr>
+        <w:t>N(t)</w:t>
+      </w:r>
+      <w:r>
+        <w:rPr>
+          <w:sz w:val="22"/>
+          <w:szCs w:val="22"/>
+          <w:lang w:eastAsia="en-US" w:bidi="ar-SA"/>
+        </w:rPr>
+        <w:t xml:space="preserve">, </w:t>
+      </w:r>
+      <w:r>
+        <w:rPr>
+          <w:b/>
+          <w:sz w:val="22"/>
+          <w:szCs w:val="22"/>
+          <w:lang w:eastAsia="en-US" w:bidi="ar-SA"/>
+        </w:rPr>
+        <w:t>S(t)</w:t>
+      </w:r>
+      <w:r>
+        <w:rPr>
+          <w:sz w:val="22"/>
+          <w:szCs w:val="22"/>
+          <w:lang w:eastAsia="en-US" w:bidi="ar-SA"/>
+        </w:rPr>
+        <w:t xml:space="preserve">, and </w:t>
+      </w:r>
+      <w:r>
+        <w:rPr>
+          <w:b/>
+          <w:sz w:val="22"/>
+          <w:szCs w:val="22"/>
+          <w:lang w:eastAsia="en-US" w:bidi="ar-SA"/>
+        </w:rPr>
+        <w:t>T(t)</w:t>
+      </w:r>
+      <w:r>
+        <w:rPr>
+          <w:sz w:val="22"/>
+          <w:szCs w:val="22"/>
+          <w:lang w:eastAsia="en-US" w:bidi="ar-SA"/>
+        </w:rPr>
+        <w:t xml:space="preserve"> are each </w:t>
+      </w:r>
+      <w:r>
+        <w:rPr>
+          <w:sz w:val="22"/>
+          <w:szCs w:val="22"/>
+          <w:lang w:eastAsia="en-US" w:bidi="ar-SA"/>
+        </w:rPr>
+        <w:t>3x3 matrices defined as:</w:t>
+      </w:r>
+    </w:p>
+    <w:p>
+      <w:pPr>
+        <w:spacing w:after="120"/>
+        <w:jc w:val="center"/>
+        <w:rPr>
+          <w:sz w:val="22"/>
+          <w:szCs w:val="22"/>
+          <w:lang w:eastAsia="en-US" w:bidi="ar-SA"/>
+        </w:rPr>
+      </w:pPr>
+      <m:oMath>
+        <m:m>
+          <m:mPr>
+            <m:mcs>
+              <m:mc>
+                <m:mcPr>
+                  <m:count m:val="2"/>
+                  <m:mcJc m:val="center"/>
+                </m:mcPr>
+              </m:mc>
+            </m:mcs>
+            <m:ctrlPr>
+              <w:rPr>
+                <w:rFonts w:ascii="Cambria Math" w:hAnsi="Cambria Math"/>
+                <w:sz w:val="22"/>
+                <w:szCs w:val="22"/>
+                <w:lang w:eastAsia="en-US" w:bidi="ar-SA"/>
+              </w:rPr>
+            </m:ctrlPr>
+          </m:mPr>
+          <m:mr>
+            <m:e>
+              <m:r>
+                <m:rPr>
+                  <m:sty m:val="b"/>
+                </m:rPr>
+                <w:rPr>
+                  <w:rFonts w:ascii="Cambria Math" w:hAnsi="Cambria Math"/>
+                  <w:sz w:val="22"/>
+                  <w:szCs w:val="22"/>
+                  <w:lang w:eastAsia="en-US" w:bidi="ar-SA"/>
+                </w:rPr>
+                <m:t>M</m:t>
+              </m:r>
+              <m:d>
+                <m:dPr>
+                  <m:ctrlPr>
+                    <w:rPr>
+                      <w:rFonts w:ascii="Cambria Math" w:hAnsi="Cambria Math"/>
+                      <w:b/>
+                      <w:sz w:val="22"/>
+                      <w:szCs w:val="22"/>
+                      <w:lang w:eastAsia="en-US" w:bidi="ar-SA"/>
+                    </w:rPr>
+                  </m:ctrlPr>
+                </m:dPr>
+                <m:e>
+                  <m:r>
+                    <m:rPr>
+                      <m:sty m:val="b"/>
+                    </m:rPr>
+                    <w:rPr>
+                      <w:rFonts w:ascii="Cambria Math" w:hAnsi="Cambria Math"/>
+                      <w:sz w:val="22"/>
+                      <w:szCs w:val="22"/>
+                      <w:lang w:eastAsia="en-US" w:bidi="ar-SA"/>
+                    </w:rPr>
+                    <m:t>t</m:t>
+                  </m:r>
+                </m:e>
+              </m:d>
+              <m:r>
+                <m:rPr>
+                  <m:sty m:val="p"/>
+                </m:rPr>
+                <w:rPr>
+                  <w:rFonts w:ascii="Cambria Math" w:hAnsi="Cambria Math"/>
+                  <w:sz w:val="22"/>
+                  <w:szCs w:val="22"/>
+                  <w:lang w:eastAsia="en-US" w:bidi="ar-SA"/>
+                </w:rPr>
+                <m:t>=</m:t>
+              </m:r>
+              <m:d>
+                <m:dPr>
+                  <m:begChr m:val="["/>
+                  <m:endChr m:val="]"/>
+                  <m:ctrlPr>
+                    <w:rPr>
+                      <w:rFonts w:ascii="Cambria Math" w:hAnsi="Cambria Math"/>
+                      <w:sz w:val="22"/>
+                      <w:szCs w:val="22"/>
+                      <w:lang w:eastAsia="en-US" w:bidi="ar-SA"/>
+                    </w:rPr>
+                  </m:ctrlPr>
+                </m:dPr>
+                <m:e>
+                  <m:m>
+                    <m:mPr>
+                      <m:mcs>
+                        <m:mc>
+                          <m:mcPr>
+                            <m:count m:val="3"/>
+                            <m:mcJc m:val="center"/>
+                          </m:mcPr>
+                        </m:mc>
+                      </m:mcs>
+                      <m:ctrlPr>
+                        <w:rPr>
+                          <w:rFonts w:ascii="Cambria Math" w:hAnsi="Cambria Math"/>
+                          <w:sz w:val="22"/>
+                          <w:szCs w:val="22"/>
+                          <w:lang w:eastAsia="en-US" w:bidi="ar-SA"/>
+                        </w:rPr>
+                      </m:ctrlPr>
+                    </m:mPr>
+                    <m:mr>
+                      <m:e>
+                        <m:r>
+                          <m:rPr>
+                            <m:sty m:val="p"/>
+                          </m:rPr>
+                          <w:rPr>
+                            <w:rFonts w:ascii="Cambria Math" w:hAnsi="Cambria Math"/>
+                            <w:sz w:val="22"/>
+                            <w:szCs w:val="22"/>
+                            <w:lang w:eastAsia="en-US" w:bidi="ar-SA"/>
+                          </w:rPr>
+                          <m:t>4-3c</m:t>
+                        </m:r>
+                      </m:e>
+                      <m:e>
+                        <m:r>
+                          <m:rPr>
+                            <m:sty m:val="p"/>
+                          </m:rPr>
+                          <w:rPr>
+                            <w:rFonts w:ascii="Cambria Math" w:hAnsi="Cambria Math"/>
+                            <w:sz w:val="22"/>
+                            <w:szCs w:val="22"/>
+                            <w:lang w:eastAsia="en-US" w:bidi="ar-SA"/>
+                          </w:rPr>
+                          <m:t>0</m:t>
+                        </m:r>
+                      </m:e>
+                      <m:e>
+                        <m:r>
+                          <m:rPr>
+                            <m:sty m:val="p"/>
+                          </m:rPr>
+                          <w:rPr>
+                            <w:rFonts w:ascii="Cambria Math" w:hAnsi="Cambria Math"/>
+                            <w:sz w:val="22"/>
+                            <w:szCs w:val="22"/>
+                            <w:lang w:eastAsia="en-US" w:bidi="ar-SA"/>
+                          </w:rPr>
+                          <m:t>0</m:t>
+                        </m:r>
+                      </m:e>
+                    </m:mr>
+                    <m:mr>
+                      <m:e>
+                        <m:r>
+                          <m:rPr>
+                            <m:sty m:val="p"/>
+                          </m:rPr>
+                          <w:rPr>
+                            <w:rFonts w:ascii="Cambria Math" w:hAnsi="Cambria Math"/>
+                            <w:sz w:val="22"/>
+                            <w:szCs w:val="22"/>
+                            <w:lang w:eastAsia="en-US" w:bidi="ar-SA"/>
+                          </w:rPr>
+                          <m:t>6(s-nt)</m:t>
+                        </m:r>
+                      </m:e>
+                      <m:e>
+                        <m:r>
+                          <m:rPr>
+                            <m:sty m:val="p"/>
+                          </m:rPr>
+                          <w:rPr>
+                            <w:rFonts w:ascii="Cambria Math" w:hAnsi="Cambria Math"/>
+                            <w:sz w:val="22"/>
+                            <w:szCs w:val="22"/>
+                            <w:lang w:eastAsia="en-US" w:bidi="ar-SA"/>
+                          </w:rPr>
+                          <m:t>1</m:t>
+                        </m:r>
+                      </m:e>
+                      <m:e>
+                        <m:r>
+                          <m:rPr>
+                            <m:sty m:val="p"/>
+                          </m:rPr>
+                          <w:rPr>
+                            <w:rFonts w:ascii="Cambria Math" w:hAnsi="Cambria Math"/>
+                            <w:sz w:val="22"/>
+                            <w:szCs w:val="22"/>
+                            <w:lang w:eastAsia="en-US" w:bidi="ar-SA"/>
+                          </w:rPr>
+                          <m:t>0</m:t>
+                        </m:r>
+                      </m:e>
+                    </m:mr>
+                    <m:mr>
+                      <m:e>
+                        <m:r>
+                          <m:rPr>
+                            <m:sty m:val="p"/>
+                          </m:rPr>
+                          <w:rPr>
+                            <w:rFonts w:ascii="Cambria Math" w:hAnsi="Cambria Math"/>
+                            <w:sz w:val="22"/>
+                            <w:szCs w:val="22"/>
+                            <w:lang w:eastAsia="en-US" w:bidi="ar-SA"/>
+                          </w:rPr>
+                          <m:t>0</m:t>
+                        </m:r>
+                      </m:e>
+                      <m:e>
+                        <m:r>
+                          <m:rPr>
+                            <m:sty m:val="p"/>
+                          </m:rPr>
+                          <w:rPr>
+                            <w:rFonts w:ascii="Cambria Math" w:hAnsi="Cambria Math"/>
+                            <w:sz w:val="22"/>
+                            <w:szCs w:val="22"/>
+                            <w:lang w:eastAsia="en-US" w:bidi="ar-SA"/>
+                          </w:rPr>
+                          <m:t>0</m:t>
+                        </m:r>
+                      </m:e>
+                      <m:e>
+                        <m:r>
+                          <m:rPr>
+                            <m:sty m:val="p"/>
+                          </m:rPr>
+                          <w:rPr>
+                            <w:rFonts w:ascii="Cambria Math" w:hAnsi="Cambria Math"/>
+                            <w:sz w:val="22"/>
+                            <w:szCs w:val="22"/>
+                            <w:lang w:eastAsia="en-US" w:bidi="ar-SA"/>
+                          </w:rPr>
+                          <m:t>c</m:t>
+                        </m:r>
+                      </m:e>
+                    </m:mr>
+                  </m:m>
+                </m:e>
+              </m:d>
+            </m:e>
+            <m:e>
+              <m:r>
+                <m:rPr>
+                  <m:sty m:val="b"/>
+                </m:rPr>
+                <w:rPr>
+                  <w:rFonts w:ascii="Cambria Math" w:hAnsi="Cambria Math"/>
+                  <w:sz w:val="22"/>
+                  <w:szCs w:val="22"/>
+                  <w:lang w:eastAsia="en-US" w:bidi="ar-SA"/>
+                </w:rPr>
+                <m:t>N</m:t>
+              </m:r>
+              <m:d>
+                <m:dPr>
+                  <m:ctrlPr>
+                    <w:rPr>
+                      <w:rFonts w:ascii="Cambria Math" w:hAnsi="Cambria Math"/>
+                      <w:b/>
+                      <w:sz w:val="22"/>
+                      <w:szCs w:val="22"/>
+                      <w:lang w:eastAsia="en-US" w:bidi="ar-SA"/>
+                    </w:rPr>
+                  </m:ctrlPr>
+                </m:dPr>
+                <m:e>
+                  <m:r>
+                    <m:rPr>
+                      <m:sty m:val="b"/>
+                    </m:rPr>
+                    <w:rPr>
+                      <w:rFonts w:ascii="Cambria Math" w:hAnsi="Cambria Math"/>
+                      <w:sz w:val="22"/>
+                      <w:szCs w:val="22"/>
+                      <w:lang w:eastAsia="en-US" w:bidi="ar-SA"/>
+                    </w:rPr>
+                    <m:t>t</m:t>
+                  </m:r>
+                </m:e>
+              </m:d>
+              <m:r>
+                <m:rPr>
+                  <m:sty m:val="p"/>
+                </m:rPr>
+                <w:rPr>
+                  <w:rFonts w:ascii="Cambria Math" w:hAnsi="Cambria Math"/>
+                  <w:sz w:val="22"/>
+                  <w:szCs w:val="22"/>
+                  <w:lang w:eastAsia="en-US" w:bidi="ar-SA"/>
+                </w:rPr>
+                <m:t>=</m:t>
+              </m:r>
+              <m:d>
+                <m:dPr>
+                  <m:begChr m:val="["/>
+                  <m:endChr m:val="]"/>
+                  <m:ctrlPr>
+                    <w:rPr>
+                      <w:rFonts w:ascii="Cambria Math" w:hAnsi="Cambria Math"/>
+                      <w:sz w:val="22"/>
+                      <w:szCs w:val="22"/>
+                      <w:lang w:eastAsia="en-US" w:bidi="ar-SA"/>
+                    </w:rPr>
+                  </m:ctrlPr>
+                </m:dPr>
+                <m:e>
+                  <m:m>
+                    <m:mPr>
+                      <m:mcs>
+                        <m:mc>
+                          <m:mcPr>
+                            <m:count m:val="3"/>
+                            <m:mcJc m:val="center"/>
+                          </m:mcPr>
+                        </m:mc>
+                      </m:mcs>
+                      <m:ctrlPr>
+                        <w:rPr>
+                          <w:rFonts w:ascii="Cambria Math" w:hAnsi="Cambria Math"/>
+                          <w:sz w:val="22"/>
+                          <w:szCs w:val="22"/>
+                          <w:lang w:eastAsia="en-US" w:bidi="ar-SA"/>
+                        </w:rPr>
+                      </m:ctrlPr>
+                    </m:mPr>
+                    <m:mr>
+                      <m:e>
+                        <m:f>
+                          <m:fPr>
+                            <m:ctrlPr>
+                              <w:rPr>
+                                <w:rFonts w:ascii="Cambria Math" w:hAnsi="Cambria Math"/>
+                                <w:sz w:val="22"/>
+                                <w:szCs w:val="22"/>
+                                <w:lang w:eastAsia="en-US" w:bidi="ar-SA"/>
+                              </w:rPr>
+                            </m:ctrlPr>
+                          </m:fPr>
+                          <m:num>
+                            <m:r>
+                              <m:rPr>
+                                <m:sty m:val="p"/>
+                              </m:rPr>
+                              <w:rPr>
+                                <w:rFonts w:ascii="Cambria Math" w:hAnsi="Cambria Math"/>
+                                <w:sz w:val="22"/>
+                                <w:szCs w:val="22"/>
+                                <w:lang w:eastAsia="en-US" w:bidi="ar-SA"/>
+                              </w:rPr>
+                              <m:t>s</m:t>
+                            </m:r>
+                          </m:num>
+                          <m:den>
+                            <m:r>
+                              <m:rPr>
+                                <m:sty m:val="p"/>
+                              </m:rPr>
+                              <w:rPr>
+                                <w:rFonts w:ascii="Cambria Math" w:hAnsi="Cambria Math"/>
+                                <w:sz w:val="22"/>
+                                <w:szCs w:val="22"/>
+                                <w:lang w:eastAsia="en-US" w:bidi="ar-SA"/>
+                              </w:rPr>
+                              <m:t>n</m:t>
+                            </m:r>
+                          </m:den>
+                        </m:f>
+                      </m:e>
+                      <m:e>
+                        <m:f>
+                          <m:fPr>
+                            <m:ctrlPr>
+                              <w:rPr>
+                                <w:rFonts w:ascii="Cambria Math" w:hAnsi="Cambria Math"/>
+                                <w:sz w:val="22"/>
+                                <w:szCs w:val="22"/>
+                                <w:lang w:eastAsia="en-US" w:bidi="ar-SA"/>
+                              </w:rPr>
+                            </m:ctrlPr>
+                          </m:fPr>
+                          <m:num>
+                            <m:r>
+                              <m:rPr>
+                                <m:sty m:val="p"/>
+                              </m:rPr>
+                              <w:rPr>
+                                <w:rFonts w:ascii="Cambria Math" w:hAnsi="Cambria Math"/>
+                                <w:sz w:val="22"/>
+                                <w:szCs w:val="22"/>
+                                <w:lang w:eastAsia="en-US" w:bidi="ar-SA"/>
+                              </w:rPr>
+                              <m:t>2</m:t>
+                            </m:r>
+                          </m:num>
+                          <m:den>
+                            <m:r>
+                              <m:rPr>
+                                <m:sty m:val="p"/>
+                              </m:rPr>
+                              <w:rPr>
+                                <w:rFonts w:ascii="Cambria Math" w:hAnsi="Cambria Math"/>
+                                <w:sz w:val="22"/>
+                                <w:szCs w:val="22"/>
+                                <w:lang w:eastAsia="en-US" w:bidi="ar-SA"/>
+                              </w:rPr>
+                              <m:t>n</m:t>
+                            </m:r>
+                          </m:den>
+                        </m:f>
+                        <m:d>
+                          <m:dPr>
+                            <m:ctrlPr>
+                              <w:rPr>
+                                <w:rFonts w:ascii="Cambria Math" w:hAnsi="Cambria Math"/>
+                                <w:sz w:val="22"/>
+                                <w:szCs w:val="22"/>
+                                <w:lang w:eastAsia="en-US" w:bidi="ar-SA"/>
+                              </w:rPr>
+                            </m:ctrlPr>
+                          </m:dPr>
+                          <m:e>
+                            <m:r>
+                              <m:rPr>
+                                <m:sty m:val="p"/>
+                              </m:rPr>
+                              <w:rPr>
+                                <w:rFonts w:ascii="Cambria Math" w:hAnsi="Cambria Math"/>
+                                <w:sz w:val="22"/>
+                                <w:szCs w:val="22"/>
+                                <w:lang w:eastAsia="en-US" w:bidi="ar-SA"/>
+                              </w:rPr>
+                              <m:t>1-c</m:t>
+                            </m:r>
+                          </m:e>
+                        </m:d>
+                      </m:e>
+                      <m:e>
+                        <m:r>
+                          <m:rPr>
+                            <m:sty m:val="p"/>
+                          </m:rPr>
+                          <w:rPr>
+                            <w:rFonts w:ascii="Cambria Math" w:hAnsi="Cambria Math"/>
+                            <w:sz w:val="22"/>
+                            <w:szCs w:val="22"/>
+                            <w:lang w:eastAsia="en-US" w:bidi="ar-SA"/>
+                          </w:rPr>
+                          <m:t>0</m:t>
+                        </m:r>
+                      </m:e>
+                    </m:mr>
+                    <m:mr>
+                      <m:e>
+                        <m:r>
+                          <m:rPr>
+                            <m:sty m:val="p"/>
+                          </m:rPr>
+                          <w:rPr>
+                            <w:rFonts w:ascii="Cambria Math" w:hAnsi="Cambria Math"/>
+                            <w:sz w:val="22"/>
+                            <w:szCs w:val="22"/>
+                            <w:lang w:eastAsia="en-US" w:bidi="ar-SA"/>
+                          </w:rPr>
+                          <m:t>-</m:t>
+                        </m:r>
+                        <m:f>
+                          <m:fPr>
+                            <m:ctrlPr>
+                              <w:rPr>
+                                <w:rFonts w:ascii="Cambria Math" w:hAnsi="Cambria Math"/>
+                                <w:sz w:val="22"/>
+                                <w:szCs w:val="22"/>
+                                <w:lang w:eastAsia="en-US" w:bidi="ar-SA"/>
+                              </w:rPr>
+                            </m:ctrlPr>
+                          </m:fPr>
+                          <m:num>
+                            <m:r>
+                              <m:rPr>
+                                <m:sty m:val="p"/>
+                              </m:rPr>
+                              <w:rPr>
+                                <w:rFonts w:ascii="Cambria Math" w:hAnsi="Cambria Math"/>
+                                <w:sz w:val="22"/>
+                                <w:szCs w:val="22"/>
+                                <w:lang w:eastAsia="en-US" w:bidi="ar-SA"/>
+                              </w:rPr>
+                              <m:t>2</m:t>
+                            </m:r>
+                          </m:num>
+                          <m:den>
+                            <m:r>
+                              <m:rPr>
+                                <m:sty m:val="p"/>
+                              </m:rPr>
+                              <w:rPr>
+                                <w:rFonts w:ascii="Cambria Math" w:hAnsi="Cambria Math"/>
+                                <w:sz w:val="22"/>
+                                <w:szCs w:val="22"/>
+                                <w:lang w:eastAsia="en-US" w:bidi="ar-SA"/>
+                              </w:rPr>
+                              <m:t>n</m:t>
+                            </m:r>
+                          </m:den>
+                        </m:f>
+                        <m:r>
+                          <m:rPr>
+                            <m:sty m:val="p"/>
+                          </m:rPr>
+                          <w:rPr>
+                            <w:rFonts w:ascii="Cambria Math" w:hAnsi="Cambria Math"/>
+                            <w:sz w:val="22"/>
+                            <w:szCs w:val="22"/>
+                            <w:lang w:eastAsia="en-US" w:bidi="ar-SA"/>
+                          </w:rPr>
+                          <m:t>(1-c)</m:t>
+                        </m:r>
+                      </m:e>
+                      <m:e>
+                        <m:f>
+                          <m:fPr>
+                            <m:ctrlPr>
+                              <w:rPr>
+                                <w:rFonts w:ascii="Cambria Math" w:hAnsi="Cambria Math"/>
+                                <w:sz w:val="22"/>
+                                <w:szCs w:val="22"/>
+                                <w:lang w:eastAsia="en-US" w:bidi="ar-SA"/>
+                              </w:rPr>
+                            </m:ctrlPr>
+                          </m:fPr>
+                          <m:num>
+                            <m:r>
+                              <m:rPr>
+                                <m:sty m:val="p"/>
+                              </m:rPr>
+                              <w:rPr>
+                                <w:rFonts w:ascii="Cambria Math" w:hAnsi="Cambria Math"/>
+                                <w:sz w:val="22"/>
+                                <w:szCs w:val="22"/>
+                                <w:lang w:eastAsia="en-US" w:bidi="ar-SA"/>
+                              </w:rPr>
+                              <m:t>4s-3nt</m:t>
+                            </m:r>
+                          </m:num>
+                          <m:den>
+                            <m:r>
+                              <m:rPr>
+                                <m:sty m:val="p"/>
+                              </m:rPr>
+                              <w:rPr>
+                                <w:rFonts w:ascii="Cambria Math" w:hAnsi="Cambria Math"/>
+                                <w:sz w:val="22"/>
+                                <w:szCs w:val="22"/>
+                                <w:lang w:eastAsia="en-US" w:bidi="ar-SA"/>
+                              </w:rPr>
+                              <m:t>n</m:t>
+                            </m:r>
+                          </m:den>
+                        </m:f>
+                      </m:e>
+                      <m:e>
+                        <m:r>
+                          <m:rPr>
+                            <m:sty m:val="p"/>
+                          </m:rPr>
+                          <w:rPr>
+                            <w:rFonts w:ascii="Cambria Math" w:hAnsi="Cambria Math"/>
+                            <w:sz w:val="22"/>
+                            <w:szCs w:val="22"/>
+                            <w:lang w:eastAsia="en-US" w:bidi="ar-SA"/>
+                          </w:rPr>
+                          <m:t>0</m:t>
+                        </m:r>
+                      </m:e>
+                    </m:mr>
+                    <m:mr>
+                      <m:e>
+                        <m:r>
+                          <m:rPr>
+                            <m:sty m:val="p"/>
+                          </m:rPr>
+                          <w:rPr>
+                            <w:rFonts w:ascii="Cambria Math" w:hAnsi="Cambria Math"/>
+                            <w:sz w:val="22"/>
+                            <w:szCs w:val="22"/>
+                            <w:lang w:eastAsia="en-US" w:bidi="ar-SA"/>
+                          </w:rPr>
+                          <m:t>0</m:t>
+                        </m:r>
+                      </m:e>
+                      <m:e>
+                        <m:r>
+                          <m:rPr>
+                            <m:sty m:val="p"/>
+                          </m:rPr>
+                          <w:rPr>
+                            <w:rFonts w:ascii="Cambria Math" w:hAnsi="Cambria Math"/>
+                            <w:sz w:val="22"/>
+                            <w:szCs w:val="22"/>
+                            <w:lang w:eastAsia="en-US" w:bidi="ar-SA"/>
+                          </w:rPr>
+                          <m:t>0</m:t>
+                        </m:r>
+                      </m:e>
+                      <m:e>
+                        <m:f>
+                          <m:fPr>
+                            <m:ctrlPr>
+                              <w:rPr>
+                                <w:rFonts w:ascii="Cambria Math" w:hAnsi="Cambria Math"/>
+                                <w:sz w:val="22"/>
+                                <w:szCs w:val="22"/>
+                                <w:lang w:eastAsia="en-US" w:bidi="ar-SA"/>
+                              </w:rPr>
+                            </m:ctrlPr>
+                          </m:fPr>
+                          <m:num>
+                            <m:r>
+                              <m:rPr>
+                                <m:sty m:val="p"/>
+                              </m:rPr>
+                              <w:rPr>
+                                <w:rFonts w:ascii="Cambria Math" w:hAnsi="Cambria Math"/>
+                                <w:sz w:val="22"/>
+                                <w:szCs w:val="22"/>
+                                <w:lang w:eastAsia="en-US" w:bidi="ar-SA"/>
+                              </w:rPr>
+                              <m:t>s</m:t>
+                            </m:r>
+                          </m:num>
+                          <m:den>
+                            <m:r>
+                              <m:rPr>
+                                <m:sty m:val="p"/>
+                              </m:rPr>
+                              <w:rPr>
+                                <w:rFonts w:ascii="Cambria Math" w:hAnsi="Cambria Math"/>
+                                <w:sz w:val="22"/>
+                                <w:szCs w:val="22"/>
+                                <w:lang w:eastAsia="en-US" w:bidi="ar-SA"/>
+                              </w:rPr>
+                              <m:t>n</m:t>
+                            </m:r>
+                          </m:den>
+                        </m:f>
+                      </m:e>
+                    </m:mr>
+                  </m:m>
+                </m:e>
+              </m:d>
+            </m:e>
+          </m:mr>
+          <m:mr>
+            <m:e>
+              <m:r>
+                <m:rPr>
+                  <m:sty m:val="b"/>
+                </m:rPr>
+                <w:rPr>
+                  <w:rFonts w:ascii="Cambria Math" w:hAnsi="Cambria Math"/>
+                  <w:sz w:val="22"/>
+                  <w:szCs w:val="22"/>
+                  <w:lang w:eastAsia="en-US" w:bidi="ar-SA"/>
+                </w:rPr>
+                <m:t>S</m:t>
+              </m:r>
+              <m:d>
+                <m:dPr>
+                  <m:ctrlPr>
+                    <w:rPr>
+                      <w:rFonts w:ascii="Cambria Math" w:hAnsi="Cambria Math"/>
+                      <w:b/>
+                      <w:sz w:val="22"/>
+                      <w:szCs w:val="22"/>
+                      <w:lang w:eastAsia="en-US" w:bidi="ar-SA"/>
+                    </w:rPr>
+                  </m:ctrlPr>
+                </m:dPr>
+                <m:e>
+                  <m:r>
+                    <m:rPr>
+                      <m:sty m:val="b"/>
+                    </m:rPr>
+                    <w:rPr>
+                      <w:rFonts w:ascii="Cambria Math" w:hAnsi="Cambria Math"/>
+                      <w:sz w:val="22"/>
+                      <w:szCs w:val="22"/>
+                      <w:lang w:eastAsia="en-US" w:bidi="ar-SA"/>
+                    </w:rPr>
+                    <m:t>t</m:t>
+                  </m:r>
+                </m:e>
+              </m:d>
+              <m:r>
+                <m:rPr>
+                  <m:sty m:val="b"/>
+                </m:rPr>
+                <w:rPr>
+                  <w:rFonts w:ascii="Cambria Math" w:hAnsi="Cambria Math"/>
+                  <w:sz w:val="22"/>
+                  <w:szCs w:val="22"/>
+                  <w:lang w:eastAsia="en-US" w:bidi="ar-SA"/>
+                </w:rPr>
+                <m:t>=</m:t>
+              </m:r>
+              <m:d>
+                <m:dPr>
+                  <m:begChr m:val="["/>
+                  <m:endChr m:val="]"/>
+                  <m:ctrlPr>
+                    <w:rPr>
+                      <w:rFonts w:ascii="Cambria Math" w:hAnsi="Cambria Math"/>
+                      <w:b/>
+                      <w:sz w:val="22"/>
+                      <w:szCs w:val="22"/>
+                      <w:lang w:eastAsia="en-US" w:bidi="ar-SA"/>
+                    </w:rPr>
+                  </m:ctrlPr>
+                </m:dPr>
+                <m:e>
+                  <m:m>
+                    <m:mPr>
+                      <m:mcs>
+                        <m:mc>
+                          <m:mcPr>
+                            <m:count m:val="3"/>
+                            <m:mcJc m:val="center"/>
+                          </m:mcPr>
+                        </m:mc>
+                      </m:mcs>
+                      <m:ctrlPr>
+                        <w:rPr>
+                          <w:rFonts w:ascii="Cambria Math" w:hAnsi="Cambria Math"/>
+                          <w:sz w:val="22"/>
+                          <w:szCs w:val="22"/>
+                          <w:lang w:eastAsia="en-US" w:bidi="ar-SA"/>
+                        </w:rPr>
+                      </m:ctrlPr>
+                    </m:mPr>
+                    <m:mr>
+                      <m:e>
+                        <m:r>
+                          <m:rPr>
+                            <m:sty m:val="p"/>
+                          </m:rPr>
+                          <w:rPr>
+                            <w:rFonts w:ascii="Cambria Math" w:hAnsi="Cambria Math"/>
+                            <w:sz w:val="22"/>
+                            <w:szCs w:val="22"/>
+                            <w:lang w:eastAsia="en-US" w:bidi="ar-SA"/>
+                          </w:rPr>
+                          <m:t>3ns</m:t>
+                        </m:r>
+                      </m:e>
+                      <m:e>
+                        <m:r>
+                          <m:rPr>
+                            <m:sty m:val="p"/>
+                          </m:rPr>
+                          <w:rPr>
+                            <w:rFonts w:ascii="Cambria Math" w:hAnsi="Cambria Math"/>
+                            <w:sz w:val="22"/>
+                            <w:szCs w:val="22"/>
+                            <w:lang w:eastAsia="en-US" w:bidi="ar-SA"/>
+                          </w:rPr>
+                          <m:t>0</m:t>
+                        </m:r>
+                      </m:e>
+                      <m:e>
+                        <m:r>
+                          <m:rPr>
+                            <m:sty m:val="p"/>
+                          </m:rPr>
+                          <w:rPr>
+                            <w:rFonts w:ascii="Cambria Math" w:hAnsi="Cambria Math"/>
+                            <w:sz w:val="22"/>
+                            <w:szCs w:val="22"/>
+                            <w:lang w:eastAsia="en-US" w:bidi="ar-SA"/>
+                          </w:rPr>
+                          <m:t>0</m:t>
+                        </m:r>
+                      </m:e>
+                    </m:mr>
+                    <m:mr>
+                      <m:e>
+                        <m:r>
+                          <m:rPr>
+                            <m:sty m:val="p"/>
+                          </m:rPr>
+                          <w:rPr>
+                            <w:rFonts w:ascii="Cambria Math" w:hAnsi="Cambria Math"/>
+                            <w:sz w:val="22"/>
+                            <w:szCs w:val="22"/>
+                            <w:lang w:eastAsia="en-US" w:bidi="ar-SA"/>
+                          </w:rPr>
+                          <m:t>-6n(1-c)</m:t>
+                        </m:r>
+                      </m:e>
+                      <m:e>
+                        <m:r>
+                          <m:rPr>
+                            <m:sty m:val="p"/>
+                          </m:rPr>
+                          <w:rPr>
+                            <w:rFonts w:ascii="Cambria Math" w:hAnsi="Cambria Math"/>
+                            <w:sz w:val="22"/>
+                            <w:szCs w:val="22"/>
+                            <w:lang w:eastAsia="en-US" w:bidi="ar-SA"/>
+                          </w:rPr>
+                          <m:t>0</m:t>
+                        </m:r>
+                      </m:e>
+                      <m:e>
+                        <m:r>
+                          <m:rPr>
+                            <m:sty m:val="p"/>
+                          </m:rPr>
+                          <w:rPr>
+                            <w:rFonts w:ascii="Cambria Math" w:hAnsi="Cambria Math"/>
+                            <w:sz w:val="22"/>
+                            <w:szCs w:val="22"/>
+                            <w:lang w:eastAsia="en-US" w:bidi="ar-SA"/>
+                          </w:rPr>
+                          <m:t>0</m:t>
+                        </m:r>
+                      </m:e>
+                    </m:mr>
+                    <m:mr>
+                      <m:e>
+                        <m:r>
+                          <m:rPr>
+                            <m:sty m:val="p"/>
+                          </m:rPr>
+                          <w:rPr>
+                            <w:rFonts w:ascii="Cambria Math" w:hAnsi="Cambria Math"/>
+                            <w:sz w:val="22"/>
+                            <w:szCs w:val="22"/>
+                            <w:lang w:eastAsia="en-US" w:bidi="ar-SA"/>
+                          </w:rPr>
+                          <m:t>0</m:t>
+                        </m:r>
+                      </m:e>
+                      <m:e>
+                        <m:r>
+                          <m:rPr>
+                            <m:sty m:val="p"/>
+                          </m:rPr>
+                          <w:rPr>
+                            <w:rFonts w:ascii="Cambria Math" w:hAnsi="Cambria Math"/>
+                            <w:sz w:val="22"/>
+                            <w:szCs w:val="22"/>
+                            <w:lang w:eastAsia="en-US" w:bidi="ar-SA"/>
+                          </w:rPr>
+                          <m:t>0</m:t>
+                        </m:r>
+                      </m:e>
+                      <m:e>
+                        <m:r>
+                          <m:rPr>
+                            <m:sty m:val="p"/>
+                          </m:rPr>
+                          <w:rPr>
+                            <w:rFonts w:ascii="Cambria Math" w:hAnsi="Cambria Math"/>
+                            <w:sz w:val="22"/>
+                            <w:szCs w:val="22"/>
+                            <w:lang w:eastAsia="en-US" w:bidi="ar-SA"/>
+                          </w:rPr>
+                          <m:t>-ns</m:t>
+                        </m:r>
+                      </m:e>
+                    </m:mr>
+                  </m:m>
+                </m:e>
+              </m:d>
+            </m:e>
+            <m:e>
+              <m:r>
+                <m:rPr>
+                  <m:sty m:val="b"/>
+                </m:rPr>
+                <w:rPr>
+                  <w:rFonts w:ascii="Cambria Math" w:hAnsi="Cambria Math"/>
+                  <w:sz w:val="22"/>
+                  <w:szCs w:val="22"/>
+                  <w:lang w:eastAsia="en-US" w:bidi="ar-SA"/>
+                </w:rPr>
+                <m:t>T</m:t>
+              </m:r>
+              <m:d>
+                <m:dPr>
+                  <m:ctrlPr>
+                    <w:rPr>
+                      <w:rFonts w:ascii="Cambria Math" w:hAnsi="Cambria Math"/>
+                      <w:b/>
+                      <w:sz w:val="22"/>
+                      <w:szCs w:val="22"/>
+                      <w:lang w:eastAsia="en-US" w:bidi="ar-SA"/>
+                    </w:rPr>
+                  </m:ctrlPr>
+                </m:dPr>
+                <m:e>
+                  <m:r>
+                    <m:rPr>
+                      <m:sty m:val="b"/>
+                    </m:rPr>
+                    <w:rPr>
+                      <w:rFonts w:ascii="Cambria Math" w:hAnsi="Cambria Math"/>
+                      <w:sz w:val="22"/>
+                      <w:szCs w:val="22"/>
+                      <w:lang w:eastAsia="en-US" w:bidi="ar-SA"/>
+                    </w:rPr>
+                    <m:t>t</m:t>
+                  </m:r>
+                </m:e>
+              </m:d>
+              <m:r>
+                <m:rPr>
+                  <m:sty m:val="b"/>
+                </m:rPr>
+                <w:rPr>
+                  <w:rFonts w:ascii="Cambria Math" w:hAnsi="Cambria Math"/>
+                  <w:sz w:val="22"/>
+                  <w:szCs w:val="22"/>
+                  <w:lang w:eastAsia="en-US" w:bidi="ar-SA"/>
+                </w:rPr>
+                <m:t>=</m:t>
+              </m:r>
+              <m:d>
+                <m:dPr>
+                  <m:begChr m:val="["/>
+                  <m:endChr m:val="]"/>
+                  <m:ctrlPr>
+                    <w:rPr>
+                      <w:rFonts w:ascii="Cambria Math" w:hAnsi="Cambria Math"/>
+                      <w:sz w:val="22"/>
+                      <w:szCs w:val="22"/>
+                      <w:lang w:eastAsia="en-US" w:bidi="ar-SA"/>
+                    </w:rPr>
+                  </m:ctrlPr>
+                </m:dPr>
+                <m:e>
+                  <m:m>
+                    <m:mPr>
+                      <m:mcs>
+                        <m:mc>
+                          <m:mcPr>
+                            <m:count m:val="3"/>
+                            <m:mcJc m:val="center"/>
+                          </m:mcPr>
+                        </m:mc>
+                      </m:mcs>
+                      <m:ctrlPr>
+                        <w:rPr>
+                          <w:rFonts w:ascii="Cambria Math" w:hAnsi="Cambria Math"/>
+                          <w:sz w:val="22"/>
+                          <w:szCs w:val="22"/>
+                          <w:lang w:eastAsia="en-US" w:bidi="ar-SA"/>
+                        </w:rPr>
+                      </m:ctrlPr>
+                    </m:mPr>
+                    <m:mr>
+                      <m:e>
+                        <m:r>
+                          <m:rPr>
+                            <m:sty m:val="p"/>
+                          </m:rPr>
+                          <w:rPr>
+                            <w:rFonts w:ascii="Cambria Math" w:hAnsi="Cambria Math"/>
+                            <w:sz w:val="22"/>
+                            <w:szCs w:val="22"/>
+                            <w:lang w:eastAsia="en-US" w:bidi="ar-SA"/>
+                          </w:rPr>
+                          <m:t>c</m:t>
+                        </m:r>
+                      </m:e>
+                      <m:e>
+                        <m:r>
+                          <m:rPr>
+                            <m:sty m:val="p"/>
+                          </m:rPr>
+                          <w:rPr>
+                            <w:rFonts w:ascii="Cambria Math" w:hAnsi="Cambria Math"/>
+                            <w:sz w:val="22"/>
+                            <w:szCs w:val="22"/>
+                            <w:lang w:eastAsia="en-US" w:bidi="ar-SA"/>
+                          </w:rPr>
+                          <m:t>2s</m:t>
+                        </m:r>
+                      </m:e>
+                      <m:e>
+                        <m:r>
+                          <m:rPr>
+                            <m:sty m:val="p"/>
+                          </m:rPr>
+                          <w:rPr>
+                            <w:rFonts w:ascii="Cambria Math" w:hAnsi="Cambria Math"/>
+                            <w:sz w:val="22"/>
+                            <w:szCs w:val="22"/>
+                            <w:lang w:eastAsia="en-US" w:bidi="ar-SA"/>
+                          </w:rPr>
+                          <m:t>0</m:t>
+                        </m:r>
+                      </m:e>
+                    </m:mr>
+                    <m:mr>
+                      <m:e>
+                        <m:r>
+                          <m:rPr>
+                            <m:sty m:val="p"/>
+                          </m:rPr>
+                          <w:rPr>
+                            <w:rFonts w:ascii="Cambria Math" w:hAnsi="Cambria Math"/>
+                            <w:sz w:val="22"/>
+                            <w:szCs w:val="22"/>
+                            <w:lang w:eastAsia="en-US" w:bidi="ar-SA"/>
+                          </w:rPr>
+                          <m:t>-2s</m:t>
+                        </m:r>
+                      </m:e>
+                      <m:e>
+                        <m:r>
+                          <m:rPr>
+                            <m:sty m:val="p"/>
+                          </m:rPr>
+                          <w:rPr>
+                            <w:rFonts w:ascii="Cambria Math" w:hAnsi="Cambria Math"/>
+                            <w:sz w:val="22"/>
+                            <w:szCs w:val="22"/>
+                            <w:lang w:eastAsia="en-US" w:bidi="ar-SA"/>
+                          </w:rPr>
+                          <m:t>4c-3</m:t>
+                        </m:r>
+                      </m:e>
+                      <m:e>
+                        <m:r>
+                          <m:rPr>
+                            <m:sty m:val="p"/>
+                          </m:rPr>
+                          <w:rPr>
+                            <w:rFonts w:ascii="Cambria Math" w:hAnsi="Cambria Math"/>
+                            <w:sz w:val="22"/>
+                            <w:szCs w:val="22"/>
+                            <w:lang w:eastAsia="en-US" w:bidi="ar-SA"/>
+                          </w:rPr>
+                          <m:t>0</m:t>
+                        </m:r>
+                      </m:e>
+                    </m:mr>
+                    <m:mr>
+                      <m:e>
+                        <m:r>
+                          <m:rPr>
+                            <m:sty m:val="p"/>
+                          </m:rPr>
+                          <w:rPr>
+                            <w:rFonts w:ascii="Cambria Math" w:hAnsi="Cambria Math"/>
+                            <w:sz w:val="22"/>
+                            <w:szCs w:val="22"/>
+                            <w:lang w:eastAsia="en-US" w:bidi="ar-SA"/>
+                          </w:rPr>
+                          <m:t>0</m:t>
+                        </m:r>
+                      </m:e>
+                      <m:e>
+                        <m:r>
+                          <m:rPr>
+                            <m:sty m:val="p"/>
+                          </m:rPr>
+                          <w:rPr>
+                            <w:rFonts w:ascii="Cambria Math" w:hAnsi="Cambria Math"/>
+                            <w:sz w:val="22"/>
+                            <w:szCs w:val="22"/>
+                            <w:lang w:eastAsia="en-US" w:bidi="ar-SA"/>
+                          </w:rPr>
+                          <m:t>0</m:t>
+                        </m:r>
+                      </m:e>
+                      <m:e>
+                        <m:r>
+                          <m:rPr>
+                            <m:sty m:val="p"/>
+                          </m:rPr>
+                          <w:rPr>
+                            <w:rFonts w:ascii="Cambria Math" w:hAnsi="Cambria Math"/>
+                            <w:sz w:val="22"/>
+                            <w:szCs w:val="22"/>
+                            <w:lang w:eastAsia="en-US" w:bidi="ar-SA"/>
+                          </w:rPr>
+                          <m:t>c</m:t>
+                        </m:r>
+                      </m:e>
+                    </m:mr>
+                  </m:m>
+                </m:e>
+              </m:d>
+            </m:e>
+          </m:mr>
+        </m:m>
+      </m:oMath>
+      <w:r>
+        <w:rPr>
+          <w:sz w:val="22"/>
+          <w:szCs w:val="22"/>
+          <w:lang w:eastAsia="en-US" w:bidi="ar-SA"/>
+        </w:rPr>
+        <w:t xml:space="preserve"> </w:t>
+      </w:r>
+    </w:p>
+    <w:p>
+      <w:pPr>
+        <w:spacing w:after="120"/>
+        <w:jc w:val="right"/>
+        <w:rPr>
+          <w:sz w:val="22"/>
+          <w:szCs w:val="22"/>
+          <w:lang w:eastAsia="en-US" w:bidi="ar-SA"/>
+        </w:rPr>
+      </w:pPr>
+      <w:r>
+        <w:rPr>
+          <w:sz w:val="22"/>
+          <w:szCs w:val="22"/>
+          <w:lang w:eastAsia="en-US" w:bidi="ar-SA"/>
+        </w:rPr>
+        <w:t>(5)</w:t>
+      </w:r>
+    </w:p>
+    <w:p>
+      <w:pPr>
+        <w:spacing w:after="120"/>
+        <w:jc w:val="both"/>
+        <w:rPr>
+          <w:sz w:val="22"/>
+          <w:szCs w:val="22"/>
+          <w:lang w:eastAsia="en-US" w:bidi="ar-SA"/>
+        </w:rPr>
+      </w:pPr>
+      <w:r>
+        <w:rPr>
+          <w:sz w:val="22"/>
+          <w:szCs w:val="22"/>
+          <w:lang w:eastAsia="en-US" w:bidi="ar-SA"/>
+        </w:rPr>
+        <w:t xml:space="preserve">With c, s, and n </w:t>
+      </w:r>
+      <w:r>
+        <w:rPr>
+          <w:sz w:val="22"/>
+          <w:szCs w:val="22"/>
+          <w:lang w:eastAsia="en-US" w:bidi="ar-SA"/>
+        </w:rPr>
+        <w:t xml:space="preserve">in canonical units </w:t>
+      </w:r>
+      <w:r>
+        <w:rPr>
+          <w:sz w:val="22"/>
+          <w:szCs w:val="22"/>
+          <w:lang w:eastAsia="en-US" w:bidi="ar-SA"/>
+        </w:rPr>
+        <w:t>being:</w:t>
+      </w:r>
+    </w:p>
+    <w:p>
+      <w:pPr>
+        <w:spacing w:after="120"/>
+        <w:jc w:val="center"/>
+        <w:rPr>
+          <w:sz w:val="22"/>
+          <w:szCs w:val="22"/>
+          <w:lang w:eastAsia="en-US" w:bidi="ar-SA"/>
+        </w:rPr>
+      </w:pPr>
+      <m:oMath>
+        <m:r>
+          <m:rPr>
+            <m:sty m:val="p"/>
+          </m:rPr>
+          <w:rPr>
+            <w:rFonts w:ascii="Cambria Math" w:hAnsi="Cambria Math"/>
+            <w:sz w:val="22"/>
+            <w:szCs w:val="22"/>
+            <w:lang w:eastAsia="en-US" w:bidi="ar-SA"/>
+          </w:rPr>
+          <m:t>n=</m:t>
+        </m:r>
+        <m:rad>
+          <m:radPr>
+            <m:degHide m:val="on"/>
+            <m:ctrlPr>
+              <w:rPr>
+                <w:rFonts w:ascii="Cambria Math" w:hAnsi="Cambria Math"/>
+                <w:sz w:val="22"/>
+                <w:szCs w:val="22"/>
+                <w:lang w:eastAsia="en-US" w:bidi="ar-SA"/>
+              </w:rPr>
+            </m:ctrlPr>
+          </m:radPr>
+          <m:deg/>
+          <m:e>
+            <m:f>
+              <m:fPr>
+                <m:ctrlPr>
+                  <w:rPr>
+                    <w:rFonts w:ascii="Cambria Math" w:hAnsi="Cambria Math"/>
+                    <w:sz w:val="22"/>
+                    <w:szCs w:val="22"/>
+                    <w:lang w:eastAsia="en-US" w:bidi="ar-SA"/>
+                  </w:rPr>
+                </m:ctrlPr>
+              </m:fPr>
+              <m:num>
+                <m:r>
+                  <m:rPr>
+                    <m:sty m:val="p"/>
+                  </m:rPr>
+                  <w:rPr>
+                    <w:rFonts w:ascii="Cambria Math" w:hAnsi="Cambria Math"/>
+                    <w:sz w:val="22"/>
+                    <w:szCs w:val="22"/>
+                    <w:lang w:eastAsia="en-US" w:bidi="ar-SA"/>
+                  </w:rPr>
+                  <m:t>1</m:t>
+                </m:r>
+              </m:num>
+              <m:den>
+                <m:sSubSup>
+                  <m:sSubSupPr>
+                    <m:ctrlPr>
+                      <w:rPr>
+                        <w:rFonts w:ascii="Cambria Math" w:hAnsi="Cambria Math"/>
+                        <w:sz w:val="22"/>
+                        <w:szCs w:val="22"/>
+                        <w:lang w:eastAsia="en-US" w:bidi="ar-SA"/>
+                      </w:rPr>
+                    </m:ctrlPr>
+                  </m:sSubSupPr>
+                  <m:e>
+                    <m:r>
+                      <m:rPr>
+                        <m:sty m:val="p"/>
+                      </m:rPr>
+                      <w:rPr>
+                        <w:rFonts w:ascii="Cambria Math" w:hAnsi="Cambria Math"/>
+                        <w:sz w:val="22"/>
+                        <w:szCs w:val="22"/>
+                        <w:lang w:eastAsia="en-US" w:bidi="ar-SA"/>
+                      </w:rPr>
+                      <m:t>r</m:t>
+                    </m:r>
+                  </m:e>
+                  <m:sub>
+                    <m:r>
+                      <m:rPr>
+                        <m:sty m:val="p"/>
+                      </m:rPr>
+                      <w:rPr>
+                        <w:rFonts w:ascii="Cambria Math" w:hAnsi="Cambria Math"/>
+                        <w:sz w:val="22"/>
+                        <w:szCs w:val="22"/>
+                        <w:lang w:eastAsia="en-US" w:bidi="ar-SA"/>
+                      </w:rPr>
+                      <m:t>tgt</m:t>
+                    </m:r>
+                  </m:sub>
+                  <m:sup>
+                    <m:r>
+                      <m:rPr>
+                        <m:sty m:val="p"/>
+                      </m:rPr>
+                      <w:rPr>
+                        <w:rFonts w:ascii="Cambria Math" w:hAnsi="Cambria Math"/>
+                        <w:sz w:val="22"/>
+                        <w:szCs w:val="22"/>
+                        <w:lang w:eastAsia="en-US" w:bidi="ar-SA"/>
+                      </w:rPr>
+                      <m:t>3</m:t>
+                    </m:r>
+                  </m:sup>
+                </m:sSubSup>
+              </m:den>
+            </m:f>
+          </m:e>
+        </m:rad>
+      </m:oMath>
+      <w:r>
+        <w:rPr>
+          <w:sz w:val="22"/>
+          <w:szCs w:val="22"/>
+          <w:lang w:eastAsia="en-US" w:bidi="ar-SA"/>
+        </w:rPr>
+        <w:t xml:space="preserve"> </w:t>
+      </w:r>
+    </w:p>
+    <w:p>
+      <w:pPr>
+        <w:spacing w:after="120"/>
+        <w:jc w:val="center"/>
+        <w:rPr>
+          <w:sz w:val="22"/>
+          <w:szCs w:val="22"/>
+          <w:lang w:eastAsia="en-US" w:bidi="ar-SA"/>
+        </w:rPr>
+      </w:pPr>
+      <m:oMathPara>
+        <m:oMath>
+          <m:r>
+            <m:rPr>
+              <m:sty m:val="p"/>
+            </m:rPr>
+            <w:rPr>
+              <w:rFonts w:ascii="Cambria Math" w:hAnsi="Cambria Math"/>
+              <w:sz w:val="22"/>
+              <w:szCs w:val="22"/>
+              <w:lang w:eastAsia="en-US" w:bidi="ar-SA"/>
+            </w:rPr>
+            <m:t>s=</m:t>
+          </m:r>
+          <m:func>
+            <m:funcPr>
+              <m:ctrlPr>
+                <w:rPr>
+                  <w:rFonts w:ascii="Cambria Math" w:hAnsi="Cambria Math"/>
+                  <w:sz w:val="22"/>
+                  <w:szCs w:val="22"/>
+                  <w:lang w:eastAsia="en-US" w:bidi="ar-SA"/>
+                </w:rPr>
+              </m:ctrlPr>
+            </m:funcPr>
+            <m:fName>
+              <m:r>
+                <m:rPr>
+                  <m:sty m:val="p"/>
+                </m:rPr>
+                <w:rPr>
+                  <w:rFonts w:ascii="Cambria Math" w:hAnsi="Cambria Math"/>
+                </w:rPr>
+                <m:t>sin</m:t>
+              </m:r>
+            </m:fName>
+            <m:e>
+              <m:r>
+                <m:rPr>
+                  <m:sty m:val="p"/>
+                </m:rPr>
+                <w:rPr>
+                  <w:rFonts w:ascii="Cambria Math" w:hAnsi="Cambria Math"/>
+                  <w:sz w:val="22"/>
+                  <w:szCs w:val="22"/>
+                  <w:lang w:eastAsia="en-US" w:bidi="ar-SA"/>
+                </w:rPr>
+                <m:t>nt</m:t>
+              </m:r>
+            </m:e>
+          </m:func>
+        </m:oMath>
+      </m:oMathPara>
+    </w:p>
+    <w:p>
+      <w:pPr>
+        <w:spacing w:after="120"/>
+        <w:jc w:val="center"/>
+        <w:rPr>
+          <w:sz w:val="22"/>
+          <w:szCs w:val="22"/>
+          <w:lang w:eastAsia="en-US" w:bidi="ar-SA"/>
+        </w:rPr>
+      </w:pPr>
+      <m:oMathPara>
+        <m:oMath>
+          <m:r>
+            <m:rPr>
+              <m:sty m:val="p"/>
+            </m:rPr>
+            <w:rPr>
+              <w:rFonts w:ascii="Cambria Math" w:hAnsi="Cambria Math"/>
+              <w:sz w:val="22"/>
+              <w:szCs w:val="22"/>
+              <w:lang w:eastAsia="en-US" w:bidi="ar-SA"/>
+            </w:rPr>
+            <m:t>c=</m:t>
+          </m:r>
+          <m:func>
+            <m:funcPr>
+              <m:ctrlPr>
+                <w:rPr>
+                  <w:rFonts w:ascii="Cambria Math" w:hAnsi="Cambria Math"/>
+                  <w:sz w:val="22"/>
+                  <w:szCs w:val="22"/>
+                  <w:lang w:eastAsia="en-US" w:bidi="ar-SA"/>
+                </w:rPr>
+              </m:ctrlPr>
+            </m:funcPr>
+            <m:fName>
+              <m:r>
+                <m:rPr>
+                  <m:sty m:val="p"/>
+                </m:rPr>
+                <w:rPr>
+                  <w:rFonts w:ascii="Cambria Math" w:hAnsi="Cambria Math"/>
+                </w:rPr>
+                <m:t>cos</m:t>
+              </m:r>
+            </m:fName>
+            <m:e>
+              <m:r>
+                <m:rPr>
+                  <m:sty m:val="p"/>
+                </m:rPr>
+                <w:rPr>
+                  <w:rFonts w:ascii="Cambria Math" w:hAnsi="Cambria Math"/>
+                  <w:sz w:val="22"/>
+                  <w:szCs w:val="22"/>
+                  <w:lang w:eastAsia="en-US" w:bidi="ar-SA"/>
+                </w:rPr>
+                <m:t>n</m:t>
+              </m:r>
+            </m:e>
+          </m:func>
+          <m:r>
+            <m:rPr>
+              <m:sty m:val="p"/>
+            </m:rPr>
+            <w:rPr>
+              <w:rFonts w:ascii="Cambria Math" w:hAnsi="Cambria Math"/>
+              <w:sz w:val="22"/>
+              <w:szCs w:val="22"/>
+              <w:lang w:eastAsia="en-US" w:bidi="ar-SA"/>
+            </w:rPr>
+            <m:t>t</m:t>
+          </m:r>
+        </m:oMath>
+      </m:oMathPara>
+    </w:p>
+    <w:p>
+      <w:pPr>
+        <w:spacing w:after="120"/>
+        <w:jc w:val="right"/>
+        <w:rPr>
+          <w:sz w:val="22"/>
+          <w:szCs w:val="22"/>
+          <w:lang w:eastAsia="en-US" w:bidi="ar-SA"/>
+        </w:rPr>
+      </w:pPr>
+      <w:r>
+        <w:rPr>
+          <w:sz w:val="22"/>
+          <w:szCs w:val="22"/>
+          <w:lang w:eastAsia="en-US" w:bidi="ar-SA"/>
+        </w:rPr>
+        <w:t>(6-8)</w:t>
+      </w:r>
+    </w:p>
+    <w:p>
+      <w:pPr>
+        <w:spacing w:after="120"/>
+        <w:jc w:val="both"/>
+        <w:rPr>
+          <w:sz w:val="22"/>
+          <w:szCs w:val="22"/>
+          <w:lang w:eastAsia="en-US" w:bidi="ar-SA"/>
+        </w:rPr>
+      </w:pPr>
+    </w:p>
+    <w:p>
+      <w:pPr>
+        <w:spacing w:after="120"/>
+        <w:jc w:val="right"/>
+        <w:rPr>
+          <w:sz w:val="22"/>
+          <w:szCs w:val="22"/>
+          <w:lang w:eastAsia="en-US" w:bidi="ar-SA"/>
+        </w:rPr>
+      </w:pPr>
+    </w:p>
+    <w:p>
+      <w:pPr>
+        <w:spacing w:after="120"/>
+        <w:jc w:val="both"/>
+        <w:rPr>
+          <w:sz w:val="22"/>
+          <w:szCs w:val="22"/>
+          <w:lang w:eastAsia="en-US" w:bidi="ar-SA"/>
+        </w:rPr>
+      </w:pPr>
+    </w:p>
+    <w:p>
+      <w:pPr>
+        <w:spacing w:after="120"/>
+        <w:jc w:val="center"/>
+        <w:rPr>
+          <w:sz w:val="22"/>
+          <w:szCs w:val="22"/>
+          <w:lang w:eastAsia="en-US" w:bidi="ar-SA"/>
+        </w:rPr>
+      </w:pPr>
+      <w:r>
+        <w:rPr>
+          <w:noProof/>
+          <w:sz w:val="22"/>
+          <w:szCs w:val="22"/>
+          <w:lang w:eastAsia="en-US" w:bidi="ar-SA"/>
+        </w:rPr>
+        <w:pict>
+          <v:shape id="_x0000_s1028" type="#_x0000_t202" style="position:absolute;left:0;text-align:left;margin-left:-5.65pt;margin-top:64.75pt;width:273.1pt;height:181.4pt;z-index:251660288;mso-position-horizontal-relative:margin;mso-position-vertical-relative:margin" filled="f" stroked="f">
+            <v:textbox style="mso-next-textbox:#_x0000_s1028">
+              <w:txbxContent>
+                <w:p>
+                  <w:pPr>
+                    <w:keepNext/>
+                  </w:pPr>
+                  <w:r>
+                    <w:rPr>
+                      <w:noProof/>
+                      <w:lang w:eastAsia="en-US" w:bidi="ar-SA"/>
+                    </w:rPr>
+                    <w:drawing>
+                      <wp:inline distT="0" distB="0" distL="0" distR="0">
+                        <wp:extent cx="3135977" cy="1652964"/>
+                        <wp:effectExtent l="19050" t="0" r="7273" b="0"/>
+                        <wp:docPr id="3" name="Picture 2" descr="CW Coordinate Frame.tif"/>
+                        <wp:cNvGraphicFramePr>
+                          <a:graphicFrameLocks xmlns:a="http://schemas.openxmlformats.org/drawingml/2006/main" noChangeAspect="1"/>
+                        </wp:cNvGraphicFramePr>
+                        <a:graphic xmlns:a="http://schemas.openxmlformats.org/drawingml/2006/main">
+                          <a:graphicData uri="http://schemas.openxmlformats.org/drawingml/2006/picture">
+                            <pic:pic xmlns:pic="http://schemas.openxmlformats.org/drawingml/2006/picture">
+                              <pic:nvPicPr>
+                                <pic:cNvPr id="0" name="CW Coordinate Frame.tif"/>
+                                <pic:cNvPicPr/>
+                              </pic:nvPicPr>
+                              <pic:blipFill>
+                                <a:blip r:embed="rId14"/>
+                                <a:srcRect l="11798" t="15111" b="23025"/>
+                                <a:stretch>
+                                  <a:fillRect/>
+                                </a:stretch>
+                              </pic:blipFill>
+                              <pic:spPr>
+                                <a:xfrm>
+                                  <a:off x="0" y="0"/>
+                                  <a:ext cx="3135977" cy="1652964"/>
+                                </a:xfrm>
+                                <a:prstGeom prst="rect">
+                                  <a:avLst/>
+                                </a:prstGeom>
+                                <a:ln>
+                                  <a:noFill/>
+                                </a:ln>
+                              </pic:spPr>
+                            </pic:pic>
+                          </a:graphicData>
+                        </a:graphic>
+                      </wp:inline>
+                    </w:drawing>
+                  </w:r>
+                </w:p>
+                <w:p>
+                  <w:pPr>
+                    <w:pStyle w:val="Caption"/>
+                  </w:pPr>
+                  <w:proofErr w:type="gramStart"/>
+                  <w:r>
+                    <w:rPr>
+                      <w:b/>
+                    </w:rPr>
+                    <w:t xml:space="preserve">Figure </w:t>
+                  </w:r>
+                  <w:r>
+                    <w:rPr>
+                      <w:b/>
+                    </w:rPr>
+                    <w:fldChar w:fldCharType="begin"/>
+                  </w:r>
+                  <w:r>
+                    <w:rPr>
+                      <w:b/>
+                    </w:rPr>
+                    <w:instrText xml:space="preserve"> STYLEREF 1 \s </w:instrText>
+                  </w:r>
+                  <w:r>
+                    <w:rPr>
+                      <w:b/>
+                    </w:rPr>
+                    <w:fldChar w:fldCharType="separate"/>
+                  </w:r>
+                  <w:r>
+                    <w:rPr>
+                      <w:b/>
+                      <w:noProof/>
+                    </w:rPr>
+                    <w:t>1</w:t>
+                  </w:r>
+                  <w:r>
+                    <w:rPr>
+                      <w:b/>
+                    </w:rPr>
+                    <w:fldChar w:fldCharType="end"/>
+                  </w:r>
+                  <w:r>
+                    <w:rPr>
+                      <w:b/>
+                    </w:rPr>
+                    <w:noBreakHyphen/>
+                  </w:r>
+                  <w:r>
+                    <w:rPr>
+                      <w:b/>
+                    </w:rPr>
+                    <w:fldChar w:fldCharType="begin"/>
+                  </w:r>
+                  <w:r>
+                    <w:rPr>
+                      <w:b/>
+                    </w:rPr>
+                    <w:instrText xml:space="preserve"> SEQ Figure \* ARABIC \s 1 </w:instrText>
+                  </w:r>
+                  <w:r>
+                    <w:rPr>
+                      <w:b/>
+                    </w:rPr>
+                    <w:fldChar w:fldCharType="separate"/>
+                  </w:r>
+                  <w:r>
+                    <w:rPr>
+                      <w:b/>
+                      <w:noProof/>
+                    </w:rPr>
+                    <w:t>1</w:t>
+                  </w:r>
+                  <w:r>
+                    <w:rPr>
+                      <w:b/>
+                    </w:rPr>
+                    <w:fldChar w:fldCharType="end"/>
+                  </w:r>
+                  <w:r>
+                    <w:rPr>
+                      <w:b/>
+                    </w:rPr>
+                    <w:t xml:space="preserve"> </w:t>
+                  </w:r>
+                  <w:r>
+                    <w:rPr>
+                      <w:b/>
+                    </w:rPr>
+                    <w:t>Illustration</w:t>
+                  </w:r>
+                  <w:r>
+                    <w:rPr>
+                      <w:b/>
+                    </w:rPr>
+                    <w:t xml:space="preserve"> of the </w:t>
+                  </w:r>
+                  <w:proofErr w:type="spellStart"/>
+                  <w:r>
+                    <w:rPr>
+                      <w:b/>
+                    </w:rPr>
+                    <w:t>Clohessy</w:t>
+                  </w:r>
+                  <w:proofErr w:type="spellEnd"/>
+                  <w:r>
+                    <w:rPr>
+                      <w:b/>
+                    </w:rPr>
+                    <w:t>-Wiltshire coordinate frame.</w:t>
+                  </w:r>
+                  <w:proofErr w:type="gramEnd"/>
+                </w:p>
+                <w:p>
+                  <w:pPr>
+                    <w:jc w:val="center"/>
+                  </w:pPr>
+                </w:p>
+              </w:txbxContent>
+            </v:textbox>
+            <w10:wrap type="square" anchorx="margin" anchory="margin"/>
+          </v:shape>
+        </w:pict>
+      </w:r>
+    </w:p>
+    <w:p>
+      <w:pPr>
+        <w:spacing w:after="120"/>
+        <w:ind w:left="360"/>
+        <w:rPr>
+          <w:sz w:val="22"/>
+          <w:szCs w:val="22"/>
+        </w:rPr>
+      </w:pPr>
     </w:p>
     <w:p>
       <w:pPr>
@@ -3179,8 +6727,8 @@
           <w:szCs w:val="28"/>
         </w:rPr>
       </w:pPr>
-      <w:bookmarkStart w:id="3" w:name="_GoBack"/>
-      <w:bookmarkEnd w:id="3"/>
+      <w:bookmarkStart w:id="4" w:name="_GoBack"/>
+      <w:bookmarkEnd w:id="4"/>
     </w:p>
     <w:p>
       <w:pPr>
@@ -3203,6 +6751,183 @@
           <w:szCs w:val="28"/>
         </w:rPr>
       </w:pPr>
+      <w:r>
+        <w:rPr>
+          <w:b/>
+          <w:bCs/>
+          <w:noProof/>
+          <w:sz w:val="28"/>
+          <w:szCs w:val="28"/>
+          <w:lang w:eastAsia="en-US" w:bidi="ar-SA"/>
+        </w:rPr>
+        <w:pict>
+          <v:shape id="_x0000_s1029" type="#_x0000_t202" style="position:absolute;left:0;text-align:left;margin-left:0;margin-top:240.5pt;width:259.95pt;height:163.65pt;z-index:251661312;mso-position-horizontal-relative:margin;mso-position-vertical-relative:margin" filled="f" stroked="f">
+            <v:textbox>
+              <w:txbxContent>
+                <w:p>
+                  <w:pPr>
+                    <w:keepNext/>
+                    <w:jc w:val="both"/>
+                  </w:pPr>
+                  <w:r>
+                    <w:rPr>
+                      <w:noProof/>
+                      <w:lang w:eastAsia="en-US" w:bidi="ar-SA"/>
+                    </w:rPr>
+                    <w:drawing>
+                      <wp:inline distT="0" distB="0" distL="0" distR="0">
+                        <wp:extent cx="3049288" cy="1489116"/>
+                        <wp:effectExtent l="19050" t="0" r="0" b="0"/>
+                        <wp:docPr id="5" name="Picture 4" descr="CW Coordinate Frame Target Spacecraft.tif"/>
+                        <wp:cNvGraphicFramePr>
+                          <a:graphicFrameLocks xmlns:a="http://schemas.openxmlformats.org/drawingml/2006/main" noChangeAspect="1"/>
+                        </wp:cNvGraphicFramePr>
+                        <a:graphic xmlns:a="http://schemas.openxmlformats.org/drawingml/2006/main">
+                          <a:graphicData uri="http://schemas.openxmlformats.org/drawingml/2006/picture">
+                            <pic:pic xmlns:pic="http://schemas.openxmlformats.org/drawingml/2006/picture">
+                              <pic:nvPicPr>
+                                <pic:cNvPr id="0" name="CW Coordinate Frame Target Spacecraft.tif"/>
+                                <pic:cNvPicPr/>
+                              </pic:nvPicPr>
+                              <pic:blipFill>
+                                <a:blip r:embed="rId15"/>
+                                <a:srcRect t="7194" b="27338"/>
+                                <a:stretch>
+                                  <a:fillRect/>
+                                </a:stretch>
+                              </pic:blipFill>
+                              <pic:spPr>
+                                <a:xfrm>
+                                  <a:off x="0" y="0"/>
+                                  <a:ext cx="3053932" cy="1491384"/>
+                                </a:xfrm>
+                                <a:prstGeom prst="rect">
+                                  <a:avLst/>
+                                </a:prstGeom>
+                                <a:ln>
+                                  <a:noFill/>
+                                </a:ln>
+                              </pic:spPr>
+                            </pic:pic>
+                          </a:graphicData>
+                        </a:graphic>
+                      </wp:inline>
+                    </w:drawing>
+                  </w:r>
+                </w:p>
+                <w:p>
+                  <w:pPr>
+                    <w:pStyle w:val="Caption"/>
+                    <w:rPr>
+                      <w:b/>
+                    </w:rPr>
+                  </w:pPr>
+                  <w:proofErr w:type="gramStart"/>
+                  <w:r>
+                    <w:rPr>
+                      <w:b/>
+                    </w:rPr>
+                    <w:t xml:space="preserve">Figure </w:t>
+                  </w:r>
+                  <w:r>
+                    <w:rPr>
+                      <w:b/>
+                    </w:rPr>
+                    <w:fldChar w:fldCharType="begin"/>
+                  </w:r>
+                  <w:r>
+                    <w:rPr>
+                      <w:b/>
+                    </w:rPr>
+                    <w:instrText xml:space="preserve"> STYLEREF 1 \s </w:instrText>
+                  </w:r>
+                  <w:r>
+                    <w:rPr>
+                      <w:b/>
+                    </w:rPr>
+                    <w:fldChar w:fldCharType="separate"/>
+                  </w:r>
+                  <w:r>
+                    <w:rPr>
+                      <w:b/>
+                      <w:noProof/>
+                    </w:rPr>
+                    <w:t>1</w:t>
+                  </w:r>
+                  <w:r>
+                    <w:rPr>
+                      <w:b/>
+                    </w:rPr>
+                    <w:fldChar w:fldCharType="end"/>
+                  </w:r>
+                  <w:r>
+                    <w:rPr>
+                      <w:b/>
+                    </w:rPr>
+                    <w:noBreakHyphen/>
+                  </w:r>
+                  <w:r>
+                    <w:rPr>
+                      <w:b/>
+                    </w:rPr>
+                    <w:fldChar w:fldCharType="begin"/>
+                  </w:r>
+                  <w:r>
+                    <w:rPr>
+                      <w:b/>
+                    </w:rPr>
+                    <w:instrText xml:space="preserve"> SEQ Figure \* ARABIC \s 1 </w:instrText>
+                  </w:r>
+                  <w:r>
+                    <w:rPr>
+                      <w:b/>
+                    </w:rPr>
+                    <w:fldChar w:fldCharType="separate"/>
+                  </w:r>
+                  <w:r>
+                    <w:rPr>
+                      <w:b/>
+                      <w:noProof/>
+                    </w:rPr>
+                    <w:t>2</w:t>
+                  </w:r>
+                  <w:r>
+                    <w:rPr>
+                      <w:b/>
+                    </w:rPr>
+                    <w:fldChar w:fldCharType="end"/>
+                  </w:r>
+                  <w:r>
+                    <w:rPr>
+                      <w:b/>
+                    </w:rPr>
+                    <w:t xml:space="preserve"> Relative position illustration</w:t>
+                  </w:r>
+                  <w:r>
+                    <w:rPr>
+                      <w:b/>
+                    </w:rPr>
+                    <w:t xml:space="preserve">, </w:t>
+                  </w:r>
+                  <w:r>
+                    <w:rPr>
+                      <w:b/>
+                    </w:rPr>
+                    <w:t>with target spacecraft as origin of CW-frame.</w:t>
+                  </w:r>
+                  <w:proofErr w:type="gramEnd"/>
+                </w:p>
+                <w:p>
+                  <w:pPr>
+                    <w:jc w:val="both"/>
+                  </w:pPr>
+                </w:p>
+              </w:txbxContent>
+            </v:textbox>
+            <w10:wrap type="square" anchorx="margin" anchory="margin"/>
+          </v:shape>
+        </w:pict>
+      </w:r>
     </w:p>
     <w:p>
       <w:pPr>
@@ -3386,8 +7111,8 @@
       </w:pPr>
     </w:p>
     <w:sectPr>
-      <w:headerReference w:type="default" r:id="rId14"/>
-      <w:footerReference w:type="default" r:id="rId15"/>
+      <w:headerReference w:type="default" r:id="rId16"/>
+      <w:footerReference w:type="default" r:id="rId17"/>
       <w:pgSz w:w="12240" w:h="15840"/>
       <w:pgMar w:top="1440" w:right="1440" w:bottom="1440" w:left="1440" w:header="996" w:footer="996" w:gutter="0"/>
       <w:cols w:space="720"/>
@@ -3480,7 +7205,7 @@
         <w:b/>
         <w:noProof/>
       </w:rPr>
-      <w:t>4</w:t>
+      <w:t>5</w:t>
     </w:r>
     <w:r>
       <w:rPr>
@@ -3517,7 +7242,7 @@
         <w:b/>
         <w:noProof/>
       </w:rPr>
-      <w:t>5</w:t>
+      <w:t>6</w:t>
     </w:r>
     <w:r>
       <w:rPr>
@@ -6340,9 +10065,9 @@
   </w:abstractNum>
   <w:abstractNum w:abstractNumId="26">
     <w:nsid w:val="330C0EDE"/>
-    <w:multiLevelType w:val="hybridMultilevel"/>
-    <w:tmpl w:val="BDDE9BD0"/>
-    <w:lvl w:ilvl="0" w:tplc="2B4EDC58">
+    <w:multiLevelType w:val="multilevel"/>
+    <w:tmpl w:val="4F5AB7C0"/>
+    <w:lvl w:ilvl="0">
       <w:start w:val="1"/>
       <w:numFmt w:val="decimal"/>
       <w:pStyle w:val="Heading1"/>
@@ -6355,77 +10080,110 @@
         <w:rFonts w:hint="default"/>
       </w:rPr>
     </w:lvl>
-    <w:lvl w:ilvl="1" w:tplc="04090019" w:tentative="1">
-      <w:start w:val="1"/>
-      <w:numFmt w:val="lowerLetter"/>
-      <w:lvlText w:val="%2."/>
+    <w:lvl w:ilvl="1">
+      <w:start w:val="2"/>
+      <w:numFmt w:val="decimal"/>
+      <w:isLgl/>
+      <w:lvlText w:val="%1.%2"/>
       <w:lvlJc w:val="left"/>
       <w:pPr>
-        <w:ind w:left="1440" w:hanging="360"/>
-      </w:pPr>
+        <w:ind w:left="720" w:hanging="360"/>
+      </w:pPr>
+      <w:rPr>
+        <w:rFonts w:hint="default"/>
+      </w:rPr>
     </w:lvl>
-    <w:lvl w:ilvl="2" w:tplc="0409001B" w:tentative="1">
-      <w:start w:val="1"/>
-      <w:numFmt w:val="lowerRoman"/>
-      <w:lvlText w:val="%3."/>
-      <w:lvlJc w:val="right"/>
-      <w:pPr>
-        <w:ind w:left="2160" w:hanging="180"/>
-      </w:pPr>
-    </w:lvl>
-    <w:lvl w:ilvl="3" w:tplc="0409000F" w:tentative="1">
+    <w:lvl w:ilvl="2">
       <w:start w:val="1"/>
       <w:numFmt w:val="decimal"/>
-      <w:lvlText w:val="%4."/>
+      <w:pStyle w:val="Heading3"/>
+      <w:isLgl/>
+      <w:lvlText w:val="%1.%2.%3"/>
       <w:lvlJc w:val="left"/>
       <w:pPr>
-        <w:ind w:left="2880" w:hanging="360"/>
-      </w:pPr>
+        <w:ind w:left="1080" w:hanging="720"/>
+      </w:pPr>
+      <w:rPr>
+        <w:rFonts w:hint="default"/>
+      </w:rPr>
     </w:lvl>
-    <w:lvl w:ilvl="4" w:tplc="04090019" w:tentative="1">
-      <w:start w:val="1"/>
-      <w:numFmt w:val="lowerLetter"/>
-      <w:lvlText w:val="%5."/>
-      <w:lvlJc w:val="left"/>
-      <w:pPr>
-        <w:ind w:left="3600" w:hanging="360"/>
-      </w:pPr>
-    </w:lvl>
-    <w:lvl w:ilvl="5" w:tplc="0409001B" w:tentative="1">
-      <w:start w:val="1"/>
-      <w:numFmt w:val="lowerRoman"/>
-      <w:lvlText w:val="%6."/>
-      <w:lvlJc w:val="right"/>
-      <w:pPr>
-        <w:ind w:left="4320" w:hanging="180"/>
-      </w:pPr>
-    </w:lvl>
-    <w:lvl w:ilvl="6" w:tplc="0409000F" w:tentative="1">
+    <w:lvl w:ilvl="3">
       <w:start w:val="1"/>
       <w:numFmt w:val="decimal"/>
-      <w:lvlText w:val="%7."/>
+      <w:isLgl/>
+      <w:lvlText w:val="%1.%2.%3.%4"/>
       <w:lvlJc w:val="left"/>
       <w:pPr>
-        <w:ind w:left="5040" w:hanging="360"/>
-      </w:pPr>
+        <w:ind w:left="1080" w:hanging="720"/>
+      </w:pPr>
+      <w:rPr>
+        <w:rFonts w:hint="default"/>
+      </w:rPr>
     </w:lvl>
-    <w:lvl w:ilvl="7" w:tplc="04090019" w:tentative="1">
+    <w:lvl w:ilvl="4">
       <w:start w:val="1"/>
-      <w:numFmt w:val="lowerLetter"/>
-      <w:lvlText w:val="%8."/>
+      <w:numFmt w:val="decimal"/>
+      <w:isLgl/>
+      <w:lvlText w:val="%1.%2.%3.%4.%5"/>
       <w:lvlJc w:val="left"/>
       <w:pPr>
-        <w:ind w:left="5760" w:hanging="360"/>
-      </w:pPr>
+        <w:ind w:left="1440" w:hanging="1080"/>
+      </w:pPr>
+      <w:rPr>
+        <w:rFonts w:hint="default"/>
+      </w:rPr>
     </w:lvl>
-    <w:lvl w:ilvl="8" w:tplc="0409001B" w:tentative="1">
+    <w:lvl w:ilvl="5">
       <w:start w:val="1"/>
-      <w:numFmt w:val="lowerRoman"/>
-      <w:lvlText w:val="%9."/>
-      <w:lvlJc w:val="right"/>
-      <w:pPr>
-        <w:ind w:left="6480" w:hanging="180"/>
-      </w:pPr>
+      <w:numFmt w:val="decimal"/>
+      <w:isLgl/>
+      <w:lvlText w:val="%1.%2.%3.%4.%5.%6"/>
+      <w:lvlJc w:val="left"/>
+      <w:pPr>
+        <w:ind w:left="1440" w:hanging="1080"/>
+      </w:pPr>
+      <w:rPr>
+        <w:rFonts w:hint="default"/>
+      </w:rPr>
+    </w:lvl>
+    <w:lvl w:ilvl="6">
+      <w:start w:val="1"/>
+      <w:numFmt w:val="decimal"/>
+      <w:isLgl/>
+      <w:lvlText w:val="%1.%2.%3.%4.%5.%6.%7"/>
+      <w:lvlJc w:val="left"/>
+      <w:pPr>
+        <w:ind w:left="1800" w:hanging="1440"/>
+      </w:pPr>
+      <w:rPr>
+        <w:rFonts w:hint="default"/>
+      </w:rPr>
+    </w:lvl>
+    <w:lvl w:ilvl="7">
+      <w:start w:val="1"/>
+      <w:numFmt w:val="decimal"/>
+      <w:isLgl/>
+      <w:lvlText w:val="%1.%2.%3.%4.%5.%6.%7.%8"/>
+      <w:lvlJc w:val="left"/>
+      <w:pPr>
+        <w:ind w:left="1800" w:hanging="1440"/>
+      </w:pPr>
+      <w:rPr>
+        <w:rFonts w:hint="default"/>
+      </w:rPr>
+    </w:lvl>
+    <w:lvl w:ilvl="8">
+      <w:start w:val="1"/>
+      <w:numFmt w:val="decimal"/>
+      <w:isLgl/>
+      <w:lvlText w:val="%1.%2.%3.%4.%5.%6.%7.%8.%9"/>
+      <w:lvlJc w:val="left"/>
+      <w:pPr>
+        <w:ind w:left="1800" w:hanging="1440"/>
+      </w:pPr>
+      <w:rPr>
+        <w:rFonts w:hint="default"/>
+      </w:rPr>
     </w:lvl>
   </w:abstractNum>
   <w:abstractNum w:abstractNumId="27">
@@ -7802,7 +11560,7 @@
   <w:abstractNum w:abstractNumId="39">
     <w:nsid w:val="68815FB7"/>
     <w:multiLevelType w:val="multilevel"/>
-    <w:tmpl w:val="1ED88D84"/>
+    <w:tmpl w:val="5EAA34E8"/>
     <w:lvl w:ilvl="0">
       <w:start w:val="1"/>
       <w:numFmt w:val="decimal"/>
@@ -8858,20 +12616,46 @@
     <w:next w:val="BodyText"/>
     <w:link w:val="Heading2Char"/>
     <w:qFormat/>
-    <w:rsid w:val="008F4C8D"/>
+    <w:rsid w:val="00EA76D5"/>
     <w:pPr>
       <w:numPr>
         <w:ilvl w:val="1"/>
         <w:numId w:val="40"/>
       </w:numPr>
-      <w:spacing w:after="120"/>
+      <w:spacing w:before="240" w:after="60"/>
       <w:outlineLvl w:val="1"/>
     </w:pPr>
     <w:rPr>
+      <w:rFonts w:ascii="Times New Roman" w:hAnsi="Times New Roman" w:cs="Times New Roman"/>
       <w:b/>
-      <w:i/>
-      <w:sz w:val="24"/>
-      <w:szCs w:val="24"/>
+    </w:rPr>
+  </w:style>
+  <w:style w:type="paragraph" w:styleId="Heading3">
+    <w:name w:val="heading 3"/>
+    <w:basedOn w:val="Normal"/>
+    <w:next w:val="Normal"/>
+    <w:link w:val="Heading3Char"/>
+    <w:uiPriority w:val="9"/>
+    <w:unhideWhenUsed/>
+    <w:qFormat/>
+    <w:rsid w:val="00BD7986"/>
+    <w:pPr>
+      <w:keepNext/>
+      <w:keepLines/>
+      <w:numPr>
+        <w:ilvl w:val="2"/>
+        <w:numId w:val="45"/>
+      </w:numPr>
+      <w:spacing w:before="200" w:after="120"/>
+      <w:outlineLvl w:val="2"/>
+    </w:pPr>
+    <w:rPr>
+      <w:rFonts w:eastAsiaTheme="majorEastAsia" w:cs="Times New Roman"/>
+      <w:b/>
+      <w:bCs/>
+      <w:sz w:val="22"/>
+      <w:szCs w:val="22"/>
+      <w:lang w:eastAsia="en-US" w:bidi="ar-SA"/>
     </w:rPr>
   </w:style>
   <w:style w:type="character" w:default="1" w:styleId="DefaultParagraphFont">
@@ -8921,13 +12705,10 @@
     <w:name w:val="Heading 2 Char"/>
     <w:basedOn w:val="DefaultParagraphFont"/>
     <w:link w:val="Heading2"/>
-    <w:rsid w:val="008F4C8D"/>
-    <w:rPr>
-      <w:rFonts w:ascii="Calibri" w:eastAsia="Times New Roman" w:hAnsi="Calibri" w:cs="Calibri"/>
+    <w:rsid w:val="00EA76D5"/>
+    <w:rPr>
+      <w:rFonts w:ascii="Times New Roman" w:eastAsia="Times New Roman" w:hAnsi="Times New Roman" w:cs="Times New Roman"/>
       <w:b/>
-      <w:i/>
-      <w:sz w:val="24"/>
-      <w:szCs w:val="24"/>
     </w:rPr>
   </w:style>
   <w:style w:type="character" w:customStyle="1" w:styleId="pagetitle">
@@ -9501,6 +13282,19 @@
       <w:sz w:val="24"/>
       <w:szCs w:val="21"/>
       <w:lang w:eastAsia="hi-IN" w:bidi="hi-IN"/>
+    </w:rPr>
+  </w:style>
+  <w:style w:type="character" w:customStyle="1" w:styleId="Heading3Char">
+    <w:name w:val="Heading 3 Char"/>
+    <w:basedOn w:val="DefaultParagraphFont"/>
+    <w:link w:val="Heading3"/>
+    <w:uiPriority w:val="9"/>
+    <w:rsid w:val="00BD7986"/>
+    <w:rPr>
+      <w:rFonts w:ascii="Times New Roman" w:eastAsiaTheme="majorEastAsia" w:hAnsi="Times New Roman" w:cs="Times New Roman"/>
+      <w:b/>
+      <w:bCs/>
+      <w:kern w:val="1"/>
     </w:rPr>
   </w:style>
 </w:styles>
@@ -10498,6 +14292,35 @@
         </w:p>
       </w:docPartBody>
     </w:docPart>
+    <w:docPart>
+      <w:docPartPr>
+        <w:name w:val="AC6F96D9AE6343799F16252FFA9E7DCC"/>
+        <w:category>
+          <w:name w:val="General"/>
+          <w:gallery w:val="placeholder"/>
+        </w:category>
+        <w:types>
+          <w:type w:val="bbPlcHdr"/>
+        </w:types>
+        <w:behaviors>
+          <w:behavior w:val="content"/>
+        </w:behaviors>
+        <w:guid w:val="{823B4C64-F524-4192-A2A3-E780587FFDEC}"/>
+      </w:docPartPr>
+      <w:docPartBody>
+        <w:p>
+          <w:pPr>
+            <w:pStyle w:val="AC6F96D9AE6343799F16252FFA9E7DCC2"/>
+          </w:pPr>
+          <w:r>
+            <w:rPr>
+              <w:i/>
+            </w:rPr>
+            <w:t>Insert Document Name Here</w:t>
+          </w:r>
+        </w:p>
+      </w:docPartBody>
+    </w:docPart>
   </w:docParts>
 </w:glossaryDocument>
 </file>
@@ -10581,6 +14404,13 @@
     <w:family w:val="swiss"/>
     <w:pitch w:val="variable"/>
     <w:sig w:usb0="E1002EFF" w:usb1="C000605B" w:usb2="00000029" w:usb3="00000000" w:csb0="000101FF" w:csb1="00000000"/>
+  </w:font>
+  <w:font w:name="Cambria Math">
+    <w:panose1 w:val="02040503050406030204"/>
+    <w:charset w:val="00"/>
+    <w:family w:val="roman"/>
+    <w:pitch w:val="variable"/>
+    <w:sig w:usb0="E00002FF" w:usb1="420024FF" w:usb2="00000000" w:usb3="00000000" w:csb0="0000019F" w:csb1="00000000"/>
   </w:font>
 </w:fonts>
 </file>
@@ -10835,7 +14665,7 @@
     <w:basedOn w:val="DefaultParagraphFont"/>
     <w:uiPriority w:val="99"/>
     <w:semiHidden/>
-    <w:rsid w:val="004249C1"/>
+    <w:rsid w:val="001843B0"/>
     <w:rPr>
       <w:color w:val="808080"/>
     </w:rPr>
@@ -35560,7 +39390,7 @@
 </file>
 
 <file path=customXml/itemProps1.xml><?xml version="1.0" encoding="utf-8"?>
-<ds:datastoreItem xmlns:ds="http://schemas.openxmlformats.org/officeDocument/2006/customXml" ds:itemID="{36FBF43B-A348-462D-B58F-3018B10452D6}">
+<ds:datastoreItem xmlns:ds="http://schemas.openxmlformats.org/officeDocument/2006/customXml" ds:itemID="{0AAE5D9D-FF4F-4576-9B1A-F9EC95C3B807}">
   <ds:schemaRefs>
     <ds:schemaRef ds:uri="http://schemas.openxmlformats.org/officeDocument/2006/bibliography"/>
   </ds:schemaRefs>

</xml_diff>

<commit_message>
Finished laying out all of the equations
</commit_message>
<xml_diff>
--- a/Attitude Determination and Control (ADC)/Delta-V Budgets/RCL-B-ADC1 Rascal Delta-V Budget.docx
+++ b/Attitude Determination and Control (ADC)/Delta-V Budgets/RCL-B-ADC1 Rascal Delta-V Budget.docx
@@ -254,27 +254,14 @@
                   <w:r>
                     <w:t xml:space="preserve">Last Updated: </w:t>
                   </w:r>
-                  <w:r>
-                    <w:fldChar w:fldCharType="begin"/>
-                  </w:r>
-                  <w:r>
-                    <w:instrText xml:space="preserve"> DATE \@ "M/d/yy" </w:instrText>
-                  </w:r>
-                  <w:r>
-                    <w:fldChar w:fldCharType="separate"/>
-                  </w:r>
-                  <w:r>
-                    <w:rPr>
-                      <w:noProof/>
-                    </w:rPr>
-                    <w:t>3/4/14</w:t>
-                  </w:r>
-                  <w:r>
-                    <w:rPr>
-                      <w:noProof/>
-                    </w:rPr>
-                    <w:fldChar w:fldCharType="end"/>
-                  </w:r>
+                  <w:fldSimple w:instr=" DATE \@ &quot;M/d/yy&quot; ">
+                    <w:r>
+                      <w:rPr>
+                        <w:noProof/>
+                      </w:rPr>
+                      <w:t>3/4/14</w:t>
+                    </w:r>
+                  </w:fldSimple>
                 </w:p>
                 <w:p>
                   <w:pPr>
@@ -290,19 +277,7 @@
                     </w:sdtPr>
                     <w:sdtContent>
                       <w:r>
-                        <w:t>RCL</w:t>
-                      </w:r>
-                      <w:r>
-                        <w:t>-</w:t>
-                      </w:r>
-                      <w:r>
-                        <w:t>B</w:t>
-                      </w:r>
-                      <w:r>
-                        <w:t>-</w:t>
-                      </w:r>
-                      <w:r>
-                        <w:t>ADC1</w:t>
+                        <w:t>RCL-B-ADC1</w:t>
                       </w:r>
                     </w:sdtContent>
                   </w:sdt>
@@ -3724,6 +3699,191 @@
       </w:pPr>
       <w:r>
         <w:rPr>
+          <w:noProof/>
+          <w:sz w:val="22"/>
+          <w:szCs w:val="22"/>
+          <w:lang w:eastAsia="en-US" w:bidi="ar-SA"/>
+        </w:rPr>
+        <w:pict>
+          <v:shape id="_x0000_s1028" type="#_x0000_t202" style="position:absolute;left:0;text-align:left;margin-left:-1pt;margin-top:85.3pt;width:273.1pt;height:181.4pt;z-index:251660288;mso-position-horizontal-relative:margin;mso-position-vertical-relative:margin" filled="f" stroked="f">
+            <v:textbox style="mso-next-textbox:#_x0000_s1028">
+              <w:txbxContent>
+                <w:p>
+                  <w:pPr>
+                    <w:keepNext/>
+                  </w:pPr>
+                  <w:r>
+                    <w:rPr>
+                      <w:noProof/>
+                      <w:lang w:eastAsia="en-US" w:bidi="ar-SA"/>
+                    </w:rPr>
+                    <w:drawing>
+                      <wp:inline distT="0" distB="0" distL="0" distR="0">
+                        <wp:extent cx="3135977" cy="1652964"/>
+                        <wp:effectExtent l="19050" t="0" r="7273" b="0"/>
+                        <wp:docPr id="3" name="Picture 2" descr="CW Coordinate Frame.tif"/>
+                        <wp:cNvGraphicFramePr>
+                          <a:graphicFrameLocks xmlns:a="http://schemas.openxmlformats.org/drawingml/2006/main" noChangeAspect="1"/>
+                        </wp:cNvGraphicFramePr>
+                        <a:graphic xmlns:a="http://schemas.openxmlformats.org/drawingml/2006/main">
+                          <a:graphicData uri="http://schemas.openxmlformats.org/drawingml/2006/picture">
+                            <pic:pic xmlns:pic="http://schemas.openxmlformats.org/drawingml/2006/picture">
+                              <pic:nvPicPr>
+                                <pic:cNvPr id="0" name="CW Coordinate Frame.tif"/>
+                                <pic:cNvPicPr/>
+                              </pic:nvPicPr>
+                              <pic:blipFill>
+                                <a:blip r:embed="rId14"/>
+                                <a:srcRect l="11798" t="15111" b="23025"/>
+                                <a:stretch>
+                                  <a:fillRect/>
+                                </a:stretch>
+                              </pic:blipFill>
+                              <pic:spPr>
+                                <a:xfrm>
+                                  <a:off x="0" y="0"/>
+                                  <a:ext cx="3135977" cy="1652964"/>
+                                </a:xfrm>
+                                <a:prstGeom prst="rect">
+                                  <a:avLst/>
+                                </a:prstGeom>
+                                <a:ln>
+                                  <a:noFill/>
+                                </a:ln>
+                              </pic:spPr>
+                            </pic:pic>
+                          </a:graphicData>
+                        </a:graphic>
+                      </wp:inline>
+                    </w:drawing>
+                  </w:r>
+                </w:p>
+                <w:p>
+                  <w:pPr>
+                    <w:pStyle w:val="Caption"/>
+                  </w:pPr>
+                  <w:proofErr w:type="gramStart"/>
+                  <w:r>
+                    <w:rPr>
+                      <w:b/>
+                    </w:rPr>
+                    <w:t xml:space="preserve">Figure </w:t>
+                  </w:r>
+                  <w:r>
+                    <w:rPr>
+                      <w:b/>
+                    </w:rPr>
+                    <w:fldChar w:fldCharType="begin"/>
+                  </w:r>
+                  <w:r>
+                    <w:rPr>
+                      <w:b/>
+                    </w:rPr>
+                    <w:instrText xml:space="preserve"> STYLEREF 1 \s </w:instrText>
+                  </w:r>
+                  <w:r>
+                    <w:rPr>
+                      <w:b/>
+                    </w:rPr>
+                    <w:fldChar w:fldCharType="separate"/>
+                  </w:r>
+                  <w:r>
+                    <w:rPr>
+                      <w:b/>
+                      <w:noProof/>
+                    </w:rPr>
+                    <w:t>1</w:t>
+                  </w:r>
+                  <w:r>
+                    <w:rPr>
+                      <w:b/>
+                    </w:rPr>
+                    <w:fldChar w:fldCharType="end"/>
+                  </w:r>
+                  <w:r>
+                    <w:rPr>
+                      <w:b/>
+                    </w:rPr>
+                    <w:noBreakHyphen/>
+                  </w:r>
+                  <w:r>
+                    <w:rPr>
+                      <w:b/>
+                    </w:rPr>
+                    <w:fldChar w:fldCharType="begin"/>
+                  </w:r>
+                  <w:r>
+                    <w:rPr>
+                      <w:b/>
+                    </w:rPr>
+                    <w:instrText xml:space="preserve"> SEQ Figure \* ARABIC \s 1 </w:instrText>
+                  </w:r>
+                  <w:r>
+                    <w:rPr>
+                      <w:b/>
+                    </w:rPr>
+                    <w:fldChar w:fldCharType="separate"/>
+                  </w:r>
+                  <w:r>
+                    <w:rPr>
+                      <w:b/>
+                      <w:noProof/>
+                    </w:rPr>
+                    <w:t>1</w:t>
+                  </w:r>
+                  <w:r>
+                    <w:rPr>
+                      <w:b/>
+                    </w:rPr>
+                    <w:fldChar w:fldCharType="end"/>
+                  </w:r>
+                  <w:r>
+                    <w:rPr>
+                      <w:b/>
+                    </w:rPr>
+                    <w:t xml:space="preserve"> </w:t>
+                  </w:r>
+                  <w:r>
+                    <w:rPr>
+                      <w:b/>
+                    </w:rPr>
+                    <w:t>Illustration</w:t>
+                  </w:r>
+                  <w:r>
+                    <w:rPr>
+                      <w:b/>
+                    </w:rPr>
+                    <w:t xml:space="preserve"> of the </w:t>
+                  </w:r>
+                  <w:proofErr w:type="spellStart"/>
+                  <w:r>
+                    <w:rPr>
+                      <w:b/>
+                    </w:rPr>
+                    <w:t>Clohessy</w:t>
+                  </w:r>
+                  <w:proofErr w:type="spellEnd"/>
+                  <w:r>
+                    <w:rPr>
+                      <w:b/>
+                    </w:rPr>
+                    <w:t>-Wiltshire coordinate frame.</w:t>
+                  </w:r>
+                  <w:proofErr w:type="gramEnd"/>
+                </w:p>
+                <w:p>
+                  <w:pPr>
+                    <w:jc w:val="center"/>
+                  </w:pPr>
+                </w:p>
+              </w:txbxContent>
+            </v:textbox>
+            <w10:wrap type="square" anchorx="margin" anchory="margin"/>
+          </v:shape>
+        </w:pict>
+      </w:r>
+      <w:r>
+        <w:rPr>
           <w:sz w:val="22"/>
           <w:szCs w:val="22"/>
           <w:lang w:eastAsia="en-US" w:bidi="ar-SA"/>
@@ -4192,6 +4352,183 @@
           <w:lang w:eastAsia="en-US" w:bidi="ar-SA"/>
         </w:rPr>
       </w:pPr>
+      <w:r>
+        <w:rPr>
+          <w:b/>
+          <w:bCs/>
+          <w:noProof/>
+          <w:sz w:val="28"/>
+          <w:szCs w:val="28"/>
+          <w:lang w:eastAsia="en-US" w:bidi="ar-SA"/>
+        </w:rPr>
+        <w:pict>
+          <v:shape id="_x0000_s1029" type="#_x0000_t202" style="position:absolute;left:0;text-align:left;margin-left:-1pt;margin-top:260.15pt;width:259.95pt;height:163.65pt;z-index:251661312;mso-position-horizontal-relative:margin;mso-position-vertical-relative:margin" filled="f" stroked="f">
+            <v:textbox style="mso-next-textbox:#_x0000_s1029">
+              <w:txbxContent>
+                <w:p>
+                  <w:pPr>
+                    <w:keepNext/>
+                    <w:jc w:val="both"/>
+                  </w:pPr>
+                  <w:r>
+                    <w:rPr>
+                      <w:noProof/>
+                      <w:lang w:eastAsia="en-US" w:bidi="ar-SA"/>
+                    </w:rPr>
+                    <w:drawing>
+                      <wp:inline distT="0" distB="0" distL="0" distR="0">
+                        <wp:extent cx="3049288" cy="1489116"/>
+                        <wp:effectExtent l="19050" t="0" r="0" b="0"/>
+                        <wp:docPr id="5" name="Picture 4" descr="CW Coordinate Frame Target Spacecraft.tif"/>
+                        <wp:cNvGraphicFramePr>
+                          <a:graphicFrameLocks xmlns:a="http://schemas.openxmlformats.org/drawingml/2006/main" noChangeAspect="1"/>
+                        </wp:cNvGraphicFramePr>
+                        <a:graphic xmlns:a="http://schemas.openxmlformats.org/drawingml/2006/main">
+                          <a:graphicData uri="http://schemas.openxmlformats.org/drawingml/2006/picture">
+                            <pic:pic xmlns:pic="http://schemas.openxmlformats.org/drawingml/2006/picture">
+                              <pic:nvPicPr>
+                                <pic:cNvPr id="0" name="CW Coordinate Frame Target Spacecraft.tif"/>
+                                <pic:cNvPicPr/>
+                              </pic:nvPicPr>
+                              <pic:blipFill>
+                                <a:blip r:embed="rId15"/>
+                                <a:srcRect t="7194" b="27338"/>
+                                <a:stretch>
+                                  <a:fillRect/>
+                                </a:stretch>
+                              </pic:blipFill>
+                              <pic:spPr>
+                                <a:xfrm>
+                                  <a:off x="0" y="0"/>
+                                  <a:ext cx="3053932" cy="1491384"/>
+                                </a:xfrm>
+                                <a:prstGeom prst="rect">
+                                  <a:avLst/>
+                                </a:prstGeom>
+                                <a:ln>
+                                  <a:noFill/>
+                                </a:ln>
+                              </pic:spPr>
+                            </pic:pic>
+                          </a:graphicData>
+                        </a:graphic>
+                      </wp:inline>
+                    </w:drawing>
+                  </w:r>
+                </w:p>
+                <w:p>
+                  <w:pPr>
+                    <w:pStyle w:val="Caption"/>
+                    <w:rPr>
+                      <w:b/>
+                    </w:rPr>
+                  </w:pPr>
+                  <w:proofErr w:type="gramStart"/>
+                  <w:r>
+                    <w:rPr>
+                      <w:b/>
+                    </w:rPr>
+                    <w:t xml:space="preserve">Figure </w:t>
+                  </w:r>
+                  <w:r>
+                    <w:rPr>
+                      <w:b/>
+                    </w:rPr>
+                    <w:fldChar w:fldCharType="begin"/>
+                  </w:r>
+                  <w:r>
+                    <w:rPr>
+                      <w:b/>
+                    </w:rPr>
+                    <w:instrText xml:space="preserve"> STYLEREF 1 \s </w:instrText>
+                  </w:r>
+                  <w:r>
+                    <w:rPr>
+                      <w:b/>
+                    </w:rPr>
+                    <w:fldChar w:fldCharType="separate"/>
+                  </w:r>
+                  <w:r>
+                    <w:rPr>
+                      <w:b/>
+                      <w:noProof/>
+                    </w:rPr>
+                    <w:t>1</w:t>
+                  </w:r>
+                  <w:r>
+                    <w:rPr>
+                      <w:b/>
+                    </w:rPr>
+                    <w:fldChar w:fldCharType="end"/>
+                  </w:r>
+                  <w:r>
+                    <w:rPr>
+                      <w:b/>
+                    </w:rPr>
+                    <w:noBreakHyphen/>
+                  </w:r>
+                  <w:r>
+                    <w:rPr>
+                      <w:b/>
+                    </w:rPr>
+                    <w:fldChar w:fldCharType="begin"/>
+                  </w:r>
+                  <w:r>
+                    <w:rPr>
+                      <w:b/>
+                    </w:rPr>
+                    <w:instrText xml:space="preserve"> SEQ Figure \* ARABIC \s 1 </w:instrText>
+                  </w:r>
+                  <w:r>
+                    <w:rPr>
+                      <w:b/>
+                    </w:rPr>
+                    <w:fldChar w:fldCharType="separate"/>
+                  </w:r>
+                  <w:r>
+                    <w:rPr>
+                      <w:b/>
+                      <w:noProof/>
+                    </w:rPr>
+                    <w:t>2</w:t>
+                  </w:r>
+                  <w:r>
+                    <w:rPr>
+                      <w:b/>
+                    </w:rPr>
+                    <w:fldChar w:fldCharType="end"/>
+                  </w:r>
+                  <w:r>
+                    <w:rPr>
+                      <w:b/>
+                    </w:rPr>
+                    <w:t xml:space="preserve"> Relative position illustration</w:t>
+                  </w:r>
+                  <w:r>
+                    <w:rPr>
+                      <w:b/>
+                    </w:rPr>
+                    <w:t xml:space="preserve">, </w:t>
+                  </w:r>
+                  <w:r>
+                    <w:rPr>
+                      <w:b/>
+                    </w:rPr>
+                    <w:t>with target spacecraft as origin of CW-frame.</w:t>
+                  </w:r>
+                  <w:proofErr w:type="gramEnd"/>
+                </w:p>
+                <w:p>
+                  <w:pPr>
+                    <w:jc w:val="both"/>
+                  </w:pPr>
+                </w:p>
+              </w:txbxContent>
+            </v:textbox>
+            <w10:wrap type="square" anchorx="margin" anchory="margin"/>
+          </v:shape>
+        </w:pict>
+      </w:r>
       <w:r>
         <w:rPr>
           <w:sz w:val="22"/>
@@ -6145,6 +6482,17 @@
     <w:p>
       <w:pPr>
         <w:spacing w:after="120"/>
+        <w:jc w:val="right"/>
+        <w:rPr>
+          <w:sz w:val="22"/>
+          <w:szCs w:val="22"/>
+          <w:lang w:eastAsia="en-US" w:bidi="ar-SA"/>
+        </w:rPr>
+      </w:pPr>
+    </w:p>
+    <w:p>
+      <w:pPr>
+        <w:spacing w:after="120"/>
         <w:jc w:val="both"/>
         <w:rPr>
           <w:sz w:val="22"/>
@@ -6158,6 +6506,7 @@
           <w:szCs w:val="22"/>
           <w:lang w:eastAsia="en-US" w:bidi="ar-SA"/>
         </w:rPr>
+        <w:lastRenderedPageBreak/>
         <w:t xml:space="preserve">With c, s, and n </w:t>
       </w:r>
       <w:r>
@@ -6477,6 +6826,382 @@
           <w:lang w:eastAsia="en-US" w:bidi="ar-SA"/>
         </w:rPr>
       </w:pPr>
+      <w:r>
+        <w:rPr>
+          <w:sz w:val="22"/>
+          <w:szCs w:val="22"/>
+          <w:lang w:eastAsia="en-US" w:bidi="ar-SA"/>
+        </w:rPr>
+        <w:t>With these formulations in mind, one can finally form the general equations for the change in relative position and velocities between a target and interceptor spacecraft with time as:</w:t>
+      </w:r>
+    </w:p>
+    <w:p>
+      <w:pPr>
+        <w:spacing w:after="120"/>
+        <w:jc w:val="both"/>
+        <w:rPr>
+          <w:b/>
+          <w:sz w:val="22"/>
+          <w:szCs w:val="22"/>
+          <w:lang w:eastAsia="en-US" w:bidi="ar-SA"/>
+        </w:rPr>
+      </w:pPr>
+      <m:oMathPara>
+        <m:oMath>
+          <m:r>
+            <m:rPr>
+              <m:sty m:val="b"/>
+            </m:rPr>
+            <w:rPr>
+              <w:rFonts w:ascii="Cambria Math" w:hAnsi="Cambria Math"/>
+              <w:sz w:val="22"/>
+              <w:szCs w:val="22"/>
+              <w:lang w:eastAsia="en-US" w:bidi="ar-SA"/>
+            </w:rPr>
+            <m:t>δr</m:t>
+          </m:r>
+          <m:d>
+            <m:dPr>
+              <m:ctrlPr>
+                <w:rPr>
+                  <w:rFonts w:ascii="Cambria Math" w:hAnsi="Cambria Math"/>
+                  <w:b/>
+                  <w:sz w:val="22"/>
+                  <w:szCs w:val="22"/>
+                  <w:lang w:eastAsia="en-US" w:bidi="ar-SA"/>
+                </w:rPr>
+              </m:ctrlPr>
+            </m:dPr>
+            <m:e>
+              <m:r>
+                <m:rPr>
+                  <m:sty m:val="b"/>
+                </m:rPr>
+                <w:rPr>
+                  <w:rFonts w:ascii="Cambria Math" w:hAnsi="Cambria Math"/>
+                  <w:sz w:val="22"/>
+                  <w:szCs w:val="22"/>
+                  <w:lang w:eastAsia="en-US" w:bidi="ar-SA"/>
+                </w:rPr>
+                <m:t>t</m:t>
+              </m:r>
+            </m:e>
+          </m:d>
+          <m:r>
+            <m:rPr>
+              <m:sty m:val="b"/>
+            </m:rPr>
+            <w:rPr>
+              <w:rFonts w:ascii="Cambria Math" w:hAnsi="Cambria Math"/>
+              <w:sz w:val="22"/>
+              <w:szCs w:val="22"/>
+              <w:lang w:eastAsia="en-US" w:bidi="ar-SA"/>
+            </w:rPr>
+            <m:t>=M</m:t>
+          </m:r>
+          <m:d>
+            <m:dPr>
+              <m:ctrlPr>
+                <w:rPr>
+                  <w:rFonts w:ascii="Cambria Math" w:hAnsi="Cambria Math"/>
+                  <w:b/>
+                  <w:sz w:val="22"/>
+                  <w:szCs w:val="22"/>
+                  <w:lang w:eastAsia="en-US" w:bidi="ar-SA"/>
+                </w:rPr>
+              </m:ctrlPr>
+            </m:dPr>
+            <m:e>
+              <m:r>
+                <m:rPr>
+                  <m:sty m:val="b"/>
+                </m:rPr>
+                <w:rPr>
+                  <w:rFonts w:ascii="Cambria Math" w:hAnsi="Cambria Math"/>
+                  <w:sz w:val="22"/>
+                  <w:szCs w:val="22"/>
+                  <w:lang w:eastAsia="en-US" w:bidi="ar-SA"/>
+                </w:rPr>
+                <m:t>t</m:t>
+              </m:r>
+            </m:e>
+          </m:d>
+          <m:r>
+            <m:rPr>
+              <m:sty m:val="b"/>
+            </m:rPr>
+            <w:rPr>
+              <w:rFonts w:ascii="Cambria Math" w:hAnsi="Cambria Math"/>
+              <w:sz w:val="22"/>
+              <w:szCs w:val="22"/>
+              <w:lang w:eastAsia="en-US" w:bidi="ar-SA"/>
+            </w:rPr>
+            <m:t>δr</m:t>
+          </m:r>
+          <m:d>
+            <m:dPr>
+              <m:ctrlPr>
+                <w:rPr>
+                  <w:rFonts w:ascii="Cambria Math" w:hAnsi="Cambria Math"/>
+                  <w:b/>
+                  <w:sz w:val="22"/>
+                  <w:szCs w:val="22"/>
+                  <w:lang w:eastAsia="en-US" w:bidi="ar-SA"/>
+                </w:rPr>
+              </m:ctrlPr>
+            </m:dPr>
+            <m:e>
+              <m:r>
+                <m:rPr>
+                  <m:sty m:val="b"/>
+                </m:rPr>
+                <w:rPr>
+                  <w:rFonts w:ascii="Cambria Math" w:hAnsi="Cambria Math"/>
+                  <w:sz w:val="22"/>
+                  <w:szCs w:val="22"/>
+                  <w:lang w:eastAsia="en-US" w:bidi="ar-SA"/>
+                </w:rPr>
+                <m:t>0</m:t>
+              </m:r>
+            </m:e>
+          </m:d>
+          <m:r>
+            <m:rPr>
+              <m:sty m:val="b"/>
+            </m:rPr>
+            <w:rPr>
+              <w:rFonts w:ascii="Cambria Math" w:hAnsi="Cambria Math"/>
+              <w:sz w:val="22"/>
+              <w:szCs w:val="22"/>
+              <w:lang w:eastAsia="en-US" w:bidi="ar-SA"/>
+            </w:rPr>
+            <m:t>+N</m:t>
+          </m:r>
+          <m:d>
+            <m:dPr>
+              <m:ctrlPr>
+                <w:rPr>
+                  <w:rFonts w:ascii="Cambria Math" w:hAnsi="Cambria Math"/>
+                  <w:b/>
+                  <w:sz w:val="22"/>
+                  <w:szCs w:val="22"/>
+                  <w:lang w:eastAsia="en-US" w:bidi="ar-SA"/>
+                </w:rPr>
+              </m:ctrlPr>
+            </m:dPr>
+            <m:e>
+              <m:r>
+                <m:rPr>
+                  <m:sty m:val="b"/>
+                </m:rPr>
+                <w:rPr>
+                  <w:rFonts w:ascii="Cambria Math" w:hAnsi="Cambria Math"/>
+                  <w:sz w:val="22"/>
+                  <w:szCs w:val="22"/>
+                  <w:lang w:eastAsia="en-US" w:bidi="ar-SA"/>
+                </w:rPr>
+                <m:t>t</m:t>
+              </m:r>
+            </m:e>
+          </m:d>
+          <m:r>
+            <m:rPr>
+              <m:sty m:val="b"/>
+            </m:rPr>
+            <w:rPr>
+              <w:rFonts w:ascii="Cambria Math" w:hAnsi="Cambria Math"/>
+              <w:sz w:val="22"/>
+              <w:szCs w:val="22"/>
+              <w:lang w:eastAsia="en-US" w:bidi="ar-SA"/>
+            </w:rPr>
+            <m:t>δv(0)</m:t>
+          </m:r>
+        </m:oMath>
+      </m:oMathPara>
+    </w:p>
+    <w:p>
+      <w:pPr>
+        <w:spacing w:after="120"/>
+        <w:jc w:val="center"/>
+        <w:rPr>
+          <w:b/>
+          <w:sz w:val="22"/>
+          <w:szCs w:val="22"/>
+          <w:lang w:eastAsia="en-US" w:bidi="ar-SA"/>
+        </w:rPr>
+      </w:pPr>
+      <m:oMathPara>
+        <m:oMath>
+          <m:r>
+            <m:rPr>
+              <m:sty m:val="b"/>
+            </m:rPr>
+            <w:rPr>
+              <w:rFonts w:ascii="Cambria Math" w:hAnsi="Cambria Math"/>
+              <w:sz w:val="22"/>
+              <w:szCs w:val="22"/>
+              <w:lang w:eastAsia="en-US" w:bidi="ar-SA"/>
+            </w:rPr>
+            <m:t>δv</m:t>
+          </m:r>
+          <m:d>
+            <m:dPr>
+              <m:ctrlPr>
+                <w:rPr>
+                  <w:rFonts w:ascii="Cambria Math" w:hAnsi="Cambria Math"/>
+                  <w:b/>
+                  <w:sz w:val="22"/>
+                  <w:szCs w:val="22"/>
+                  <w:lang w:eastAsia="en-US" w:bidi="ar-SA"/>
+                </w:rPr>
+              </m:ctrlPr>
+            </m:dPr>
+            <m:e>
+              <m:r>
+                <m:rPr>
+                  <m:sty m:val="b"/>
+                </m:rPr>
+                <w:rPr>
+                  <w:rFonts w:ascii="Cambria Math" w:hAnsi="Cambria Math"/>
+                  <w:sz w:val="22"/>
+                  <w:szCs w:val="22"/>
+                  <w:lang w:eastAsia="en-US" w:bidi="ar-SA"/>
+                </w:rPr>
+                <m:t>t</m:t>
+              </m:r>
+            </m:e>
+          </m:d>
+          <m:r>
+            <m:rPr>
+              <m:sty m:val="b"/>
+            </m:rPr>
+            <w:rPr>
+              <w:rFonts w:ascii="Cambria Math" w:hAnsi="Cambria Math"/>
+              <w:sz w:val="22"/>
+              <w:szCs w:val="22"/>
+              <w:lang w:eastAsia="en-US" w:bidi="ar-SA"/>
+            </w:rPr>
+            <m:t>=S</m:t>
+          </m:r>
+          <m:d>
+            <m:dPr>
+              <m:ctrlPr>
+                <w:rPr>
+                  <w:rFonts w:ascii="Cambria Math" w:hAnsi="Cambria Math"/>
+                  <w:b/>
+                  <w:sz w:val="22"/>
+                  <w:szCs w:val="22"/>
+                  <w:lang w:eastAsia="en-US" w:bidi="ar-SA"/>
+                </w:rPr>
+              </m:ctrlPr>
+            </m:dPr>
+            <m:e>
+              <m:r>
+                <m:rPr>
+                  <m:sty m:val="b"/>
+                </m:rPr>
+                <w:rPr>
+                  <w:rFonts w:ascii="Cambria Math" w:hAnsi="Cambria Math"/>
+                  <w:sz w:val="22"/>
+                  <w:szCs w:val="22"/>
+                  <w:lang w:eastAsia="en-US" w:bidi="ar-SA"/>
+                </w:rPr>
+                <m:t>t</m:t>
+              </m:r>
+            </m:e>
+          </m:d>
+          <m:r>
+            <m:rPr>
+              <m:sty m:val="b"/>
+            </m:rPr>
+            <w:rPr>
+              <w:rFonts w:ascii="Cambria Math" w:hAnsi="Cambria Math"/>
+              <w:sz w:val="22"/>
+              <w:szCs w:val="22"/>
+              <w:lang w:eastAsia="en-US" w:bidi="ar-SA"/>
+            </w:rPr>
+            <m:t>δr</m:t>
+          </m:r>
+          <m:d>
+            <m:dPr>
+              <m:ctrlPr>
+                <w:rPr>
+                  <w:rFonts w:ascii="Cambria Math" w:hAnsi="Cambria Math"/>
+                  <w:b/>
+                  <w:sz w:val="22"/>
+                  <w:szCs w:val="22"/>
+                  <w:lang w:eastAsia="en-US" w:bidi="ar-SA"/>
+                </w:rPr>
+              </m:ctrlPr>
+            </m:dPr>
+            <m:e>
+              <m:r>
+                <m:rPr>
+                  <m:sty m:val="b"/>
+                </m:rPr>
+                <w:rPr>
+                  <w:rFonts w:ascii="Cambria Math" w:hAnsi="Cambria Math"/>
+                  <w:sz w:val="22"/>
+                  <w:szCs w:val="22"/>
+                  <w:lang w:eastAsia="en-US" w:bidi="ar-SA"/>
+                </w:rPr>
+                <m:t>0</m:t>
+              </m:r>
+            </m:e>
+          </m:d>
+          <m:r>
+            <m:rPr>
+              <m:sty m:val="b"/>
+            </m:rPr>
+            <w:rPr>
+              <w:rFonts w:ascii="Cambria Math" w:hAnsi="Cambria Math"/>
+              <w:sz w:val="22"/>
+              <w:szCs w:val="22"/>
+              <w:lang w:eastAsia="en-US" w:bidi="ar-SA"/>
+            </w:rPr>
+            <m:t>+T</m:t>
+          </m:r>
+          <m:d>
+            <m:dPr>
+              <m:ctrlPr>
+                <w:rPr>
+                  <w:rFonts w:ascii="Cambria Math" w:hAnsi="Cambria Math"/>
+                  <w:b/>
+                  <w:sz w:val="22"/>
+                  <w:szCs w:val="22"/>
+                  <w:lang w:eastAsia="en-US" w:bidi="ar-SA"/>
+                </w:rPr>
+              </m:ctrlPr>
+            </m:dPr>
+            <m:e>
+              <m:r>
+                <m:rPr>
+                  <m:sty m:val="b"/>
+                </m:rPr>
+                <w:rPr>
+                  <w:rFonts w:ascii="Cambria Math" w:hAnsi="Cambria Math"/>
+                  <w:sz w:val="22"/>
+                  <w:szCs w:val="22"/>
+                  <w:lang w:eastAsia="en-US" w:bidi="ar-SA"/>
+                </w:rPr>
+                <m:t>t</m:t>
+              </m:r>
+            </m:e>
+          </m:d>
+          <m:r>
+            <m:rPr>
+              <m:sty m:val="b"/>
+            </m:rPr>
+            <w:rPr>
+              <w:rFonts w:ascii="Cambria Math" w:hAnsi="Cambria Math"/>
+              <w:sz w:val="22"/>
+              <w:szCs w:val="22"/>
+              <w:lang w:eastAsia="en-US" w:bidi="ar-SA"/>
+            </w:rPr>
+            <m:t>δv(0)</m:t>
+          </m:r>
+        </m:oMath>
+      </m:oMathPara>
     </w:p>
     <w:p>
       <w:pPr>
@@ -6488,6 +7213,14 @@
           <w:lang w:eastAsia="en-US" w:bidi="ar-SA"/>
         </w:rPr>
       </w:pPr>
+      <w:r>
+        <w:rPr>
+          <w:sz w:val="22"/>
+          <w:szCs w:val="22"/>
+          <w:lang w:eastAsia="en-US" w:bidi="ar-SA"/>
+        </w:rPr>
+        <w:t>(9-10)</w:t>
+      </w:r>
     </w:p>
     <w:p>
       <w:pPr>
@@ -6499,6 +7232,471 @@
           <w:lang w:eastAsia="en-US" w:bidi="ar-SA"/>
         </w:rPr>
       </w:pPr>
+      <w:r>
+        <w:rPr>
+          <w:sz w:val="22"/>
+          <w:szCs w:val="22"/>
+          <w:lang w:eastAsia="en-US" w:bidi="ar-SA"/>
+        </w:rPr>
+        <w:t xml:space="preserve">From here, the total </w:t>
+      </w:r>
+      <w:r>
+        <w:rPr>
+          <w:rFonts w:ascii="Calibri" w:hAnsi="Calibri"/>
+          <w:sz w:val="22"/>
+          <w:szCs w:val="22"/>
+          <w:lang w:eastAsia="en-US" w:bidi="ar-SA"/>
+        </w:rPr>
+        <w:t>Δ</w:t>
+      </w:r>
+      <w:r>
+        <w:rPr>
+          <w:sz w:val="22"/>
+          <w:szCs w:val="22"/>
+          <w:lang w:eastAsia="en-US" w:bidi="ar-SA"/>
+        </w:rPr>
+        <w:t xml:space="preserve">V required to perform a maneuver that </w:t>
+      </w:r>
+      <w:r>
+        <w:rPr>
+          <w:sz w:val="22"/>
+          <w:szCs w:val="22"/>
+          <w:lang w:eastAsia="en-US" w:bidi="ar-SA"/>
+        </w:rPr>
+        <w:t>defines a new</w:t>
+      </w:r>
+      <w:r>
+        <w:rPr>
+          <w:sz w:val="22"/>
+          <w:szCs w:val="22"/>
+          <w:lang w:eastAsia="en-US" w:bidi="ar-SA"/>
+        </w:rPr>
+        <w:t xml:space="preserve"> </w:t>
+      </w:r>
+      <w:r>
+        <w:rPr>
+          <w:sz w:val="22"/>
+          <w:szCs w:val="22"/>
+          <w:lang w:eastAsia="en-US" w:bidi="ar-SA"/>
+        </w:rPr>
+        <w:t>relative displacement between a target and interceptor spacecraft such that, when the interceptor arrives at said new position, the two spacecraft have no net relative velocity, can be defined as:</w:t>
+      </w:r>
+    </w:p>
+    <w:p>
+      <w:pPr>
+        <w:spacing w:after="120"/>
+        <w:jc w:val="center"/>
+        <w:rPr>
+          <w:b/>
+          <w:sz w:val="22"/>
+          <w:szCs w:val="22"/>
+          <w:lang w:eastAsia="en-US" w:bidi="ar-SA"/>
+        </w:rPr>
+      </w:pPr>
+      <m:oMath>
+        <m:r>
+          <m:rPr>
+            <m:sty m:val="b"/>
+          </m:rPr>
+          <w:rPr>
+            <w:rFonts w:ascii="Cambria Math" w:hAnsi="Cambria Math"/>
+            <w:sz w:val="22"/>
+            <w:szCs w:val="22"/>
+            <w:lang w:eastAsia="en-US" w:bidi="ar-SA"/>
+          </w:rPr>
+          <m:t>∆</m:t>
+        </m:r>
+        <m:sSub>
+          <m:sSubPr>
+            <m:ctrlPr>
+              <w:rPr>
+                <w:rFonts w:ascii="Cambria Math" w:hAnsi="Cambria Math"/>
+                <w:b/>
+                <w:sz w:val="22"/>
+                <w:szCs w:val="22"/>
+                <w:lang w:eastAsia="en-US" w:bidi="ar-SA"/>
+              </w:rPr>
+            </m:ctrlPr>
+          </m:sSubPr>
+          <m:e>
+            <m:r>
+              <m:rPr>
+                <m:sty m:val="b"/>
+              </m:rPr>
+              <w:rPr>
+                <w:rFonts w:ascii="Cambria Math" w:hAnsi="Cambria Math"/>
+                <w:sz w:val="22"/>
+                <w:szCs w:val="22"/>
+                <w:lang w:eastAsia="en-US" w:bidi="ar-SA"/>
+              </w:rPr>
+              <m:t>v</m:t>
+            </m:r>
+          </m:e>
+          <m:sub>
+            <m:r>
+              <m:rPr>
+                <m:sty m:val="b"/>
+              </m:rPr>
+              <w:rPr>
+                <w:rFonts w:ascii="Cambria Math" w:hAnsi="Cambria Math"/>
+                <w:sz w:val="22"/>
+                <w:szCs w:val="22"/>
+                <w:lang w:eastAsia="en-US" w:bidi="ar-SA"/>
+              </w:rPr>
+              <m:t>0</m:t>
+            </m:r>
+          </m:sub>
+        </m:sSub>
+        <m:r>
+          <m:rPr>
+            <m:sty m:val="b"/>
+          </m:rPr>
+          <w:rPr>
+            <w:rFonts w:ascii="Cambria Math" w:hAnsi="Cambria Math"/>
+            <w:sz w:val="22"/>
+            <w:szCs w:val="22"/>
+            <w:lang w:eastAsia="en-US" w:bidi="ar-SA"/>
+          </w:rPr>
+          <m:t>=N</m:t>
+        </m:r>
+        <m:sSup>
+          <m:sSupPr>
+            <m:ctrlPr>
+              <w:rPr>
+                <w:rFonts w:ascii="Cambria Math" w:hAnsi="Cambria Math"/>
+                <w:b/>
+                <w:sz w:val="22"/>
+                <w:szCs w:val="22"/>
+                <w:lang w:eastAsia="en-US" w:bidi="ar-SA"/>
+              </w:rPr>
+            </m:ctrlPr>
+          </m:sSupPr>
+          <m:e>
+            <m:d>
+              <m:dPr>
+                <m:ctrlPr>
+                  <w:rPr>
+                    <w:rFonts w:ascii="Cambria Math" w:hAnsi="Cambria Math"/>
+                    <w:b/>
+                    <w:sz w:val="22"/>
+                    <w:szCs w:val="22"/>
+                    <w:lang w:eastAsia="en-US" w:bidi="ar-SA"/>
+                  </w:rPr>
+                </m:ctrlPr>
+              </m:dPr>
+              <m:e>
+                <m:sSub>
+                  <m:sSubPr>
+                    <m:ctrlPr>
+                      <w:rPr>
+                        <w:rFonts w:ascii="Cambria Math" w:hAnsi="Cambria Math"/>
+                        <w:b/>
+                        <w:sz w:val="22"/>
+                        <w:szCs w:val="22"/>
+                        <w:lang w:eastAsia="en-US" w:bidi="ar-SA"/>
+                      </w:rPr>
+                    </m:ctrlPr>
+                  </m:sSubPr>
+                  <m:e>
+                    <m:r>
+                      <m:rPr>
+                        <m:sty m:val="b"/>
+                      </m:rPr>
+                      <w:rPr>
+                        <w:rFonts w:ascii="Cambria Math" w:hAnsi="Cambria Math"/>
+                        <w:sz w:val="22"/>
+                        <w:szCs w:val="22"/>
+                        <w:lang w:eastAsia="en-US" w:bidi="ar-SA"/>
+                      </w:rPr>
+                      <m:t>t</m:t>
+                    </m:r>
+                  </m:e>
+                  <m:sub>
+                    <m:r>
+                      <m:rPr>
+                        <m:sty m:val="b"/>
+                      </m:rPr>
+                      <w:rPr>
+                        <w:rFonts w:ascii="Cambria Math" w:hAnsi="Cambria Math"/>
+                        <w:sz w:val="22"/>
+                        <w:szCs w:val="22"/>
+                        <w:lang w:eastAsia="en-US" w:bidi="ar-SA"/>
+                      </w:rPr>
+                      <m:t>f</m:t>
+                    </m:r>
+                  </m:sub>
+                </m:sSub>
+              </m:e>
+            </m:d>
+          </m:e>
+          <m:sup>
+            <m:r>
+              <m:rPr>
+                <m:sty m:val="b"/>
+              </m:rPr>
+              <w:rPr>
+                <w:rFonts w:ascii="Cambria Math" w:hAnsi="Cambria Math"/>
+                <w:sz w:val="22"/>
+                <w:szCs w:val="22"/>
+                <w:lang w:eastAsia="en-US" w:bidi="ar-SA"/>
+              </w:rPr>
+              <m:t>-1</m:t>
+            </m:r>
+          </m:sup>
+        </m:sSup>
+        <m:d>
+          <m:dPr>
+            <m:begChr m:val="["/>
+            <m:endChr m:val="]"/>
+            <m:ctrlPr>
+              <w:rPr>
+                <w:rFonts w:ascii="Cambria Math" w:hAnsi="Cambria Math"/>
+                <w:b/>
+                <w:sz w:val="22"/>
+                <w:szCs w:val="22"/>
+                <w:lang w:eastAsia="en-US" w:bidi="ar-SA"/>
+              </w:rPr>
+            </m:ctrlPr>
+          </m:dPr>
+          <m:e>
+            <m:r>
+              <m:rPr>
+                <m:sty m:val="b"/>
+              </m:rPr>
+              <w:rPr>
+                <w:rFonts w:ascii="Cambria Math" w:hAnsi="Cambria Math"/>
+                <w:sz w:val="22"/>
+                <w:szCs w:val="22"/>
+                <w:lang w:eastAsia="en-US" w:bidi="ar-SA"/>
+              </w:rPr>
+              <m:t>δr</m:t>
+            </m:r>
+            <m:d>
+              <m:dPr>
+                <m:ctrlPr>
+                  <w:rPr>
+                    <w:rFonts w:ascii="Cambria Math" w:hAnsi="Cambria Math"/>
+                    <w:b/>
+                    <w:sz w:val="22"/>
+                    <w:szCs w:val="22"/>
+                    <w:lang w:eastAsia="en-US" w:bidi="ar-SA"/>
+                  </w:rPr>
+                </m:ctrlPr>
+              </m:dPr>
+              <m:e>
+                <m:sSub>
+                  <m:sSubPr>
+                    <m:ctrlPr>
+                      <w:rPr>
+                        <w:rFonts w:ascii="Cambria Math" w:hAnsi="Cambria Math"/>
+                        <w:b/>
+                        <w:sz w:val="22"/>
+                        <w:szCs w:val="22"/>
+                        <w:lang w:eastAsia="en-US" w:bidi="ar-SA"/>
+                      </w:rPr>
+                    </m:ctrlPr>
+                  </m:sSubPr>
+                  <m:e>
+                    <m:r>
+                      <m:rPr>
+                        <m:sty m:val="b"/>
+                      </m:rPr>
+                      <w:rPr>
+                        <w:rFonts w:ascii="Cambria Math" w:hAnsi="Cambria Math"/>
+                        <w:sz w:val="22"/>
+                        <w:szCs w:val="22"/>
+                        <w:lang w:eastAsia="en-US" w:bidi="ar-SA"/>
+                      </w:rPr>
+                      <m:t>t</m:t>
+                    </m:r>
+                  </m:e>
+                  <m:sub>
+                    <m:r>
+                      <m:rPr>
+                        <m:sty m:val="b"/>
+                      </m:rPr>
+                      <w:rPr>
+                        <w:rFonts w:ascii="Cambria Math" w:hAnsi="Cambria Math"/>
+                        <w:sz w:val="22"/>
+                        <w:szCs w:val="22"/>
+                        <w:lang w:eastAsia="en-US" w:bidi="ar-SA"/>
+                      </w:rPr>
+                      <m:t>f</m:t>
+                    </m:r>
+                  </m:sub>
+                </m:sSub>
+              </m:e>
+            </m:d>
+            <m:r>
+              <m:rPr>
+                <m:sty m:val="b"/>
+              </m:rPr>
+              <w:rPr>
+                <w:rFonts w:ascii="Cambria Math" w:hAnsi="Cambria Math"/>
+                <w:sz w:val="22"/>
+                <w:szCs w:val="22"/>
+                <w:lang w:eastAsia="en-US" w:bidi="ar-SA"/>
+              </w:rPr>
+              <m:t>-M</m:t>
+            </m:r>
+            <m:d>
+              <m:dPr>
+                <m:ctrlPr>
+                  <w:rPr>
+                    <w:rFonts w:ascii="Cambria Math" w:hAnsi="Cambria Math"/>
+                    <w:b/>
+                    <w:sz w:val="22"/>
+                    <w:szCs w:val="22"/>
+                    <w:lang w:eastAsia="en-US" w:bidi="ar-SA"/>
+                  </w:rPr>
+                </m:ctrlPr>
+              </m:dPr>
+              <m:e>
+                <m:sSub>
+                  <m:sSubPr>
+                    <m:ctrlPr>
+                      <w:rPr>
+                        <w:rFonts w:ascii="Cambria Math" w:hAnsi="Cambria Math"/>
+                        <w:b/>
+                        <w:sz w:val="22"/>
+                        <w:szCs w:val="22"/>
+                        <w:lang w:eastAsia="en-US" w:bidi="ar-SA"/>
+                      </w:rPr>
+                    </m:ctrlPr>
+                  </m:sSubPr>
+                  <m:e>
+                    <m:r>
+                      <m:rPr>
+                        <m:sty m:val="b"/>
+                      </m:rPr>
+                      <w:rPr>
+                        <w:rFonts w:ascii="Cambria Math" w:hAnsi="Cambria Math"/>
+                        <w:sz w:val="22"/>
+                        <w:szCs w:val="22"/>
+                        <w:lang w:eastAsia="en-US" w:bidi="ar-SA"/>
+                      </w:rPr>
+                      <m:t>t</m:t>
+                    </m:r>
+                  </m:e>
+                  <m:sub>
+                    <m:r>
+                      <m:rPr>
+                        <m:sty m:val="b"/>
+                      </m:rPr>
+                      <w:rPr>
+                        <w:rFonts w:ascii="Cambria Math" w:hAnsi="Cambria Math"/>
+                        <w:sz w:val="22"/>
+                        <w:szCs w:val="22"/>
+                        <w:lang w:eastAsia="en-US" w:bidi="ar-SA"/>
+                      </w:rPr>
+                      <m:t>f</m:t>
+                    </m:r>
+                  </m:sub>
+                </m:sSub>
+              </m:e>
+            </m:d>
+            <m:r>
+              <m:rPr>
+                <m:sty m:val="b"/>
+              </m:rPr>
+              <w:rPr>
+                <w:rFonts w:ascii="Cambria Math" w:hAnsi="Cambria Math"/>
+                <w:sz w:val="22"/>
+                <w:szCs w:val="22"/>
+                <w:lang w:eastAsia="en-US" w:bidi="ar-SA"/>
+              </w:rPr>
+              <m:t>δr</m:t>
+            </m:r>
+            <m:d>
+              <m:dPr>
+                <m:ctrlPr>
+                  <w:rPr>
+                    <w:rFonts w:ascii="Cambria Math" w:hAnsi="Cambria Math"/>
+                    <w:b/>
+                    <w:sz w:val="22"/>
+                    <w:szCs w:val="22"/>
+                    <w:lang w:eastAsia="en-US" w:bidi="ar-SA"/>
+                  </w:rPr>
+                </m:ctrlPr>
+              </m:dPr>
+              <m:e>
+                <m:r>
+                  <m:rPr>
+                    <m:sty m:val="b"/>
+                  </m:rPr>
+                  <w:rPr>
+                    <w:rFonts w:ascii="Cambria Math" w:hAnsi="Cambria Math"/>
+                    <w:sz w:val="22"/>
+                    <w:szCs w:val="22"/>
+                    <w:lang w:eastAsia="en-US" w:bidi="ar-SA"/>
+                  </w:rPr>
+                  <m:t>0</m:t>
+                </m:r>
+              </m:e>
+            </m:d>
+          </m:e>
+        </m:d>
+        <m:r>
+          <m:rPr>
+            <m:sty m:val="b"/>
+          </m:rPr>
+          <w:rPr>
+            <w:rFonts w:ascii="Cambria Math" w:hAnsi="Cambria Math"/>
+            <w:sz w:val="22"/>
+            <w:szCs w:val="22"/>
+            <w:lang w:eastAsia="en-US" w:bidi="ar-SA"/>
+          </w:rPr>
+          <m:t>-δ</m:t>
+        </m:r>
+        <m:r>
+          <m:rPr>
+            <m:sty m:val="b"/>
+          </m:rPr>
+          <w:rPr>
+            <w:rFonts w:ascii="Cambria Math" w:hAnsi="Cambria Math"/>
+            <w:sz w:val="22"/>
+            <w:szCs w:val="22"/>
+            <w:lang w:eastAsia="en-US" w:bidi="ar-SA"/>
+          </w:rPr>
+          <m:t>v</m:t>
+        </m:r>
+        <m:d>
+          <m:dPr>
+            <m:ctrlPr>
+              <w:rPr>
+                <w:rFonts w:ascii="Cambria Math" w:hAnsi="Cambria Math"/>
+                <w:b/>
+                <w:sz w:val="22"/>
+                <w:szCs w:val="22"/>
+                <w:lang w:eastAsia="en-US" w:bidi="ar-SA"/>
+              </w:rPr>
+            </m:ctrlPr>
+          </m:dPr>
+          <m:e>
+            <m:r>
+              <m:rPr>
+                <m:sty m:val="b"/>
+              </m:rPr>
+              <w:rPr>
+                <w:rFonts w:ascii="Cambria Math" w:hAnsi="Cambria Math"/>
+                <w:sz w:val="22"/>
+                <w:szCs w:val="22"/>
+                <w:lang w:eastAsia="en-US" w:bidi="ar-SA"/>
+              </w:rPr>
+              <m:t>0</m:t>
+            </m:r>
+          </m:e>
+        </m:d>
+      </m:oMath>
+      <w:r>
+        <w:rPr>
+          <w:b/>
+          <w:sz w:val="22"/>
+          <w:szCs w:val="22"/>
+          <w:lang w:eastAsia="en-US" w:bidi="ar-SA"/>
+        </w:rPr>
+        <w:t xml:space="preserve"> </w:t>
+      </w:r>
     </w:p>
     <w:p>
       <w:pPr>
@@ -6510,191 +7708,641 @@
           <w:lang w:eastAsia="en-US" w:bidi="ar-SA"/>
         </w:rPr>
       </w:pPr>
+      <m:oMath>
+        <m:r>
+          <m:rPr>
+            <m:sty m:val="b"/>
+          </m:rPr>
+          <w:rPr>
+            <w:rFonts w:ascii="Cambria Math" w:hAnsi="Cambria Math"/>
+            <w:sz w:val="22"/>
+            <w:szCs w:val="22"/>
+            <w:lang w:eastAsia="en-US" w:bidi="ar-SA"/>
+          </w:rPr>
+          <m:t>∆</m:t>
+        </m:r>
+        <m:sSub>
+          <m:sSubPr>
+            <m:ctrlPr>
+              <w:rPr>
+                <w:rFonts w:ascii="Cambria Math" w:hAnsi="Cambria Math"/>
+                <w:b/>
+                <w:sz w:val="22"/>
+                <w:szCs w:val="22"/>
+                <w:lang w:eastAsia="en-US" w:bidi="ar-SA"/>
+              </w:rPr>
+            </m:ctrlPr>
+          </m:sSubPr>
+          <m:e>
+            <m:r>
+              <m:rPr>
+                <m:sty m:val="b"/>
+              </m:rPr>
+              <w:rPr>
+                <w:rFonts w:ascii="Cambria Math" w:hAnsi="Cambria Math"/>
+                <w:sz w:val="22"/>
+                <w:szCs w:val="22"/>
+                <w:lang w:eastAsia="en-US" w:bidi="ar-SA"/>
+              </w:rPr>
+              <m:t>v</m:t>
+            </m:r>
+          </m:e>
+          <m:sub>
+            <m:r>
+              <m:rPr>
+                <m:sty m:val="b"/>
+              </m:rPr>
+              <w:rPr>
+                <w:rFonts w:ascii="Cambria Math" w:hAnsi="Cambria Math"/>
+                <w:sz w:val="22"/>
+                <w:szCs w:val="22"/>
+                <w:lang w:eastAsia="en-US" w:bidi="ar-SA"/>
+              </w:rPr>
+              <m:t>f</m:t>
+            </m:r>
+          </m:sub>
+        </m:sSub>
+        <m:r>
+          <m:rPr>
+            <m:sty m:val="b"/>
+          </m:rPr>
+          <w:rPr>
+            <w:rFonts w:ascii="Cambria Math" w:hAnsi="Cambria Math"/>
+            <w:sz w:val="22"/>
+            <w:szCs w:val="22"/>
+            <w:lang w:eastAsia="en-US" w:bidi="ar-SA"/>
+          </w:rPr>
+          <m:t>=-</m:t>
+        </m:r>
+        <m:d>
+          <m:dPr>
+            <m:begChr m:val="["/>
+            <m:endChr m:val="]"/>
+            <m:ctrlPr>
+              <w:rPr>
+                <w:rFonts w:ascii="Cambria Math" w:hAnsi="Cambria Math"/>
+                <w:b/>
+                <w:sz w:val="22"/>
+                <w:szCs w:val="22"/>
+                <w:lang w:eastAsia="en-US" w:bidi="ar-SA"/>
+              </w:rPr>
+            </m:ctrlPr>
+          </m:dPr>
+          <m:e>
+            <m:r>
+              <m:rPr>
+                <m:sty m:val="b"/>
+              </m:rPr>
+              <w:rPr>
+                <w:rFonts w:ascii="Cambria Math" w:hAnsi="Cambria Math"/>
+                <w:sz w:val="22"/>
+                <w:szCs w:val="22"/>
+                <w:lang w:eastAsia="en-US" w:bidi="ar-SA"/>
+              </w:rPr>
+              <m:t>S</m:t>
+            </m:r>
+            <m:d>
+              <m:dPr>
+                <m:ctrlPr>
+                  <w:rPr>
+                    <w:rFonts w:ascii="Cambria Math" w:hAnsi="Cambria Math"/>
+                    <w:b/>
+                    <w:sz w:val="22"/>
+                    <w:szCs w:val="22"/>
+                    <w:lang w:eastAsia="en-US" w:bidi="ar-SA"/>
+                  </w:rPr>
+                </m:ctrlPr>
+              </m:dPr>
+              <m:e>
+                <m:sSub>
+                  <m:sSubPr>
+                    <m:ctrlPr>
+                      <w:rPr>
+                        <w:rFonts w:ascii="Cambria Math" w:hAnsi="Cambria Math"/>
+                        <w:b/>
+                        <w:sz w:val="22"/>
+                        <w:szCs w:val="22"/>
+                        <w:lang w:eastAsia="en-US" w:bidi="ar-SA"/>
+                      </w:rPr>
+                    </m:ctrlPr>
+                  </m:sSubPr>
+                  <m:e>
+                    <m:r>
+                      <m:rPr>
+                        <m:sty m:val="b"/>
+                      </m:rPr>
+                      <w:rPr>
+                        <w:rFonts w:ascii="Cambria Math" w:hAnsi="Cambria Math"/>
+                        <w:sz w:val="22"/>
+                        <w:szCs w:val="22"/>
+                        <w:lang w:eastAsia="en-US" w:bidi="ar-SA"/>
+                      </w:rPr>
+                      <m:t>t</m:t>
+                    </m:r>
+                  </m:e>
+                  <m:sub>
+                    <m:r>
+                      <m:rPr>
+                        <m:sty m:val="b"/>
+                      </m:rPr>
+                      <w:rPr>
+                        <w:rFonts w:ascii="Cambria Math" w:hAnsi="Cambria Math"/>
+                        <w:sz w:val="22"/>
+                        <w:szCs w:val="22"/>
+                        <w:lang w:eastAsia="en-US" w:bidi="ar-SA"/>
+                      </w:rPr>
+                      <m:t>f</m:t>
+                    </m:r>
+                  </m:sub>
+                </m:sSub>
+              </m:e>
+            </m:d>
+            <m:r>
+              <m:rPr>
+                <m:sty m:val="b"/>
+              </m:rPr>
+              <w:rPr>
+                <w:rFonts w:ascii="Cambria Math" w:hAnsi="Cambria Math"/>
+                <w:sz w:val="22"/>
+                <w:szCs w:val="22"/>
+                <w:lang w:eastAsia="en-US" w:bidi="ar-SA"/>
+              </w:rPr>
+              <m:t>δr</m:t>
+            </m:r>
+            <m:d>
+              <m:dPr>
+                <m:ctrlPr>
+                  <w:rPr>
+                    <w:rFonts w:ascii="Cambria Math" w:hAnsi="Cambria Math"/>
+                    <w:b/>
+                    <w:sz w:val="22"/>
+                    <w:szCs w:val="22"/>
+                    <w:lang w:eastAsia="en-US" w:bidi="ar-SA"/>
+                  </w:rPr>
+                </m:ctrlPr>
+              </m:dPr>
+              <m:e>
+                <m:r>
+                  <m:rPr>
+                    <m:sty m:val="b"/>
+                  </m:rPr>
+                  <w:rPr>
+                    <w:rFonts w:ascii="Cambria Math" w:hAnsi="Cambria Math"/>
+                    <w:sz w:val="22"/>
+                    <w:szCs w:val="22"/>
+                    <w:lang w:eastAsia="en-US" w:bidi="ar-SA"/>
+                  </w:rPr>
+                  <m:t>0</m:t>
+                </m:r>
+              </m:e>
+            </m:d>
+            <m:r>
+              <m:rPr>
+                <m:sty m:val="b"/>
+              </m:rPr>
+              <w:rPr>
+                <w:rFonts w:ascii="Cambria Math" w:hAnsi="Cambria Math"/>
+                <w:sz w:val="22"/>
+                <w:szCs w:val="22"/>
+                <w:lang w:eastAsia="en-US" w:bidi="ar-SA"/>
+              </w:rPr>
+              <m:t>+T</m:t>
+            </m:r>
+            <m:d>
+              <m:dPr>
+                <m:ctrlPr>
+                  <w:rPr>
+                    <w:rFonts w:ascii="Cambria Math" w:hAnsi="Cambria Math"/>
+                    <w:b/>
+                    <w:sz w:val="22"/>
+                    <w:szCs w:val="22"/>
+                    <w:lang w:eastAsia="en-US" w:bidi="ar-SA"/>
+                  </w:rPr>
+                </m:ctrlPr>
+              </m:dPr>
+              <m:e>
+                <m:sSub>
+                  <m:sSubPr>
+                    <m:ctrlPr>
+                      <w:rPr>
+                        <w:rFonts w:ascii="Cambria Math" w:hAnsi="Cambria Math"/>
+                        <w:b/>
+                        <w:sz w:val="22"/>
+                        <w:szCs w:val="22"/>
+                        <w:lang w:eastAsia="en-US" w:bidi="ar-SA"/>
+                      </w:rPr>
+                    </m:ctrlPr>
+                  </m:sSubPr>
+                  <m:e>
+                    <m:r>
+                      <m:rPr>
+                        <m:sty m:val="b"/>
+                      </m:rPr>
+                      <w:rPr>
+                        <w:rFonts w:ascii="Cambria Math" w:hAnsi="Cambria Math"/>
+                        <w:sz w:val="22"/>
+                        <w:szCs w:val="22"/>
+                        <w:lang w:eastAsia="en-US" w:bidi="ar-SA"/>
+                      </w:rPr>
+                      <m:t>t</m:t>
+                    </m:r>
+                  </m:e>
+                  <m:sub>
+                    <m:r>
+                      <m:rPr>
+                        <m:sty m:val="b"/>
+                      </m:rPr>
+                      <w:rPr>
+                        <w:rFonts w:ascii="Cambria Math" w:hAnsi="Cambria Math"/>
+                        <w:sz w:val="22"/>
+                        <w:szCs w:val="22"/>
+                        <w:lang w:eastAsia="en-US" w:bidi="ar-SA"/>
+                      </w:rPr>
+                      <m:t>f</m:t>
+                    </m:r>
+                  </m:sub>
+                </m:sSub>
+              </m:e>
+            </m:d>
+            <m:d>
+              <m:dPr>
+                <m:ctrlPr>
+                  <w:rPr>
+                    <w:rFonts w:ascii="Cambria Math" w:hAnsi="Cambria Math"/>
+                    <w:b/>
+                    <w:sz w:val="22"/>
+                    <w:szCs w:val="22"/>
+                    <w:lang w:eastAsia="en-US" w:bidi="ar-SA"/>
+                  </w:rPr>
+                </m:ctrlPr>
+              </m:dPr>
+              <m:e>
+                <m:r>
+                  <m:rPr>
+                    <m:sty m:val="b"/>
+                  </m:rPr>
+                  <w:rPr>
+                    <w:rFonts w:ascii="Cambria Math" w:hAnsi="Cambria Math"/>
+                    <w:sz w:val="22"/>
+                    <w:szCs w:val="22"/>
+                    <w:lang w:eastAsia="en-US" w:bidi="ar-SA"/>
+                  </w:rPr>
+                  <m:t>δv</m:t>
+                </m:r>
+                <m:d>
+                  <m:dPr>
+                    <m:ctrlPr>
+                      <w:rPr>
+                        <w:rFonts w:ascii="Cambria Math" w:hAnsi="Cambria Math"/>
+                        <w:b/>
+                        <w:sz w:val="22"/>
+                        <w:szCs w:val="22"/>
+                        <w:lang w:eastAsia="en-US" w:bidi="ar-SA"/>
+                      </w:rPr>
+                    </m:ctrlPr>
+                  </m:dPr>
+                  <m:e>
+                    <m:r>
+                      <m:rPr>
+                        <m:sty m:val="b"/>
+                      </m:rPr>
+                      <w:rPr>
+                        <w:rFonts w:ascii="Cambria Math" w:hAnsi="Cambria Math"/>
+                        <w:sz w:val="22"/>
+                        <w:szCs w:val="22"/>
+                        <w:lang w:eastAsia="en-US" w:bidi="ar-SA"/>
+                      </w:rPr>
+                      <m:t>0</m:t>
+                    </m:r>
+                  </m:e>
+                </m:d>
+                <m:r>
+                  <m:rPr>
+                    <m:sty m:val="b"/>
+                  </m:rPr>
+                  <w:rPr>
+                    <w:rFonts w:ascii="Cambria Math" w:hAnsi="Cambria Math"/>
+                    <w:sz w:val="22"/>
+                    <w:szCs w:val="22"/>
+                    <w:lang w:eastAsia="en-US" w:bidi="ar-SA"/>
+                  </w:rPr>
+                  <m:t>+∆</m:t>
+                </m:r>
+                <m:sSub>
+                  <m:sSubPr>
+                    <m:ctrlPr>
+                      <w:rPr>
+                        <w:rFonts w:ascii="Cambria Math" w:hAnsi="Cambria Math"/>
+                        <w:b/>
+                        <w:sz w:val="22"/>
+                        <w:szCs w:val="22"/>
+                        <w:lang w:eastAsia="en-US" w:bidi="ar-SA"/>
+                      </w:rPr>
+                    </m:ctrlPr>
+                  </m:sSubPr>
+                  <m:e>
+                    <m:r>
+                      <m:rPr>
+                        <m:sty m:val="b"/>
+                      </m:rPr>
+                      <w:rPr>
+                        <w:rFonts w:ascii="Cambria Math" w:hAnsi="Cambria Math"/>
+                        <w:sz w:val="22"/>
+                        <w:szCs w:val="22"/>
+                        <w:lang w:eastAsia="en-US" w:bidi="ar-SA"/>
+                      </w:rPr>
+                      <m:t>v</m:t>
+                    </m:r>
+                  </m:e>
+                  <m:sub>
+                    <m:r>
+                      <m:rPr>
+                        <m:sty m:val="b"/>
+                      </m:rPr>
+                      <w:rPr>
+                        <w:rFonts w:ascii="Cambria Math" w:hAnsi="Cambria Math"/>
+                        <w:sz w:val="22"/>
+                        <w:szCs w:val="22"/>
+                        <w:lang w:eastAsia="en-US" w:bidi="ar-SA"/>
+                      </w:rPr>
+                      <m:t>0</m:t>
+                    </m:r>
+                  </m:sub>
+                </m:sSub>
+              </m:e>
+            </m:d>
+          </m:e>
+        </m:d>
+      </m:oMath>
       <w:r>
         <w:rPr>
-          <w:noProof/>
           <w:sz w:val="22"/>
           <w:szCs w:val="22"/>
           <w:lang w:eastAsia="en-US" w:bidi="ar-SA"/>
         </w:rPr>
-        <w:pict>
-          <v:shape id="_x0000_s1028" type="#_x0000_t202" style="position:absolute;left:0;text-align:left;margin-left:-5.65pt;margin-top:64.75pt;width:273.1pt;height:181.4pt;z-index:251660288;mso-position-horizontal-relative:margin;mso-position-vertical-relative:margin" filled="f" stroked="f">
-            <v:textbox style="mso-next-textbox:#_x0000_s1028">
-              <w:txbxContent>
-                <w:p>
-                  <w:pPr>
-                    <w:keepNext/>
-                  </w:pPr>
-                  <w:r>
-                    <w:rPr>
-                      <w:noProof/>
-                      <w:lang w:eastAsia="en-US" w:bidi="ar-SA"/>
-                    </w:rPr>
-                    <w:drawing>
-                      <wp:inline distT="0" distB="0" distL="0" distR="0">
-                        <wp:extent cx="3135977" cy="1652964"/>
-                        <wp:effectExtent l="19050" t="0" r="7273" b="0"/>
-                        <wp:docPr id="3" name="Picture 2" descr="CW Coordinate Frame.tif"/>
-                        <wp:cNvGraphicFramePr>
-                          <a:graphicFrameLocks xmlns:a="http://schemas.openxmlformats.org/drawingml/2006/main" noChangeAspect="1"/>
-                        </wp:cNvGraphicFramePr>
-                        <a:graphic xmlns:a="http://schemas.openxmlformats.org/drawingml/2006/main">
-                          <a:graphicData uri="http://schemas.openxmlformats.org/drawingml/2006/picture">
-                            <pic:pic xmlns:pic="http://schemas.openxmlformats.org/drawingml/2006/picture">
-                              <pic:nvPicPr>
-                                <pic:cNvPr id="0" name="CW Coordinate Frame.tif"/>
-                                <pic:cNvPicPr/>
-                              </pic:nvPicPr>
-                              <pic:blipFill>
-                                <a:blip r:embed="rId14"/>
-                                <a:srcRect l="11798" t="15111" b="23025"/>
-                                <a:stretch>
-                                  <a:fillRect/>
-                                </a:stretch>
-                              </pic:blipFill>
-                              <pic:spPr>
-                                <a:xfrm>
-                                  <a:off x="0" y="0"/>
-                                  <a:ext cx="3135977" cy="1652964"/>
-                                </a:xfrm>
-                                <a:prstGeom prst="rect">
-                                  <a:avLst/>
-                                </a:prstGeom>
-                                <a:ln>
-                                  <a:noFill/>
-                                </a:ln>
-                              </pic:spPr>
-                            </pic:pic>
-                          </a:graphicData>
-                        </a:graphic>
-                      </wp:inline>
-                    </w:drawing>
-                  </w:r>
-                </w:p>
-                <w:p>
-                  <w:pPr>
-                    <w:pStyle w:val="Caption"/>
-                  </w:pPr>
-                  <w:proofErr w:type="gramStart"/>
-                  <w:r>
-                    <w:rPr>
-                      <w:b/>
-                    </w:rPr>
-                    <w:t xml:space="preserve">Figure </w:t>
-                  </w:r>
-                  <w:r>
-                    <w:rPr>
-                      <w:b/>
-                    </w:rPr>
-                    <w:fldChar w:fldCharType="begin"/>
-                  </w:r>
-                  <w:r>
-                    <w:rPr>
-                      <w:b/>
-                    </w:rPr>
-                    <w:instrText xml:space="preserve"> STYLEREF 1 \s </w:instrText>
-                  </w:r>
-                  <w:r>
-                    <w:rPr>
-                      <w:b/>
-                    </w:rPr>
-                    <w:fldChar w:fldCharType="separate"/>
-                  </w:r>
-                  <w:r>
-                    <w:rPr>
-                      <w:b/>
-                      <w:noProof/>
-                    </w:rPr>
-                    <w:t>1</w:t>
-                  </w:r>
-                  <w:r>
-                    <w:rPr>
-                      <w:b/>
-                    </w:rPr>
-                    <w:fldChar w:fldCharType="end"/>
-                  </w:r>
-                  <w:r>
-                    <w:rPr>
-                      <w:b/>
-                    </w:rPr>
-                    <w:noBreakHyphen/>
-                  </w:r>
-                  <w:r>
-                    <w:rPr>
-                      <w:b/>
-                    </w:rPr>
-                    <w:fldChar w:fldCharType="begin"/>
-                  </w:r>
-                  <w:r>
-                    <w:rPr>
-                      <w:b/>
-                    </w:rPr>
-                    <w:instrText xml:space="preserve"> SEQ Figure \* ARABIC \s 1 </w:instrText>
-                  </w:r>
-                  <w:r>
-                    <w:rPr>
-                      <w:b/>
-                    </w:rPr>
-                    <w:fldChar w:fldCharType="separate"/>
-                  </w:r>
-                  <w:r>
-                    <w:rPr>
-                      <w:b/>
-                      <w:noProof/>
-                    </w:rPr>
-                    <w:t>1</w:t>
-                  </w:r>
-                  <w:r>
-                    <w:rPr>
-                      <w:b/>
-                    </w:rPr>
-                    <w:fldChar w:fldCharType="end"/>
-                  </w:r>
-                  <w:r>
-                    <w:rPr>
-                      <w:b/>
-                    </w:rPr>
-                    <w:t xml:space="preserve"> </w:t>
-                  </w:r>
-                  <w:r>
-                    <w:rPr>
-                      <w:b/>
-                    </w:rPr>
-                    <w:t>Illustration</w:t>
-                  </w:r>
-                  <w:r>
-                    <w:rPr>
-                      <w:b/>
-                    </w:rPr>
-                    <w:t xml:space="preserve"> of the </w:t>
-                  </w:r>
-                  <w:proofErr w:type="spellStart"/>
-                  <w:r>
-                    <w:rPr>
-                      <w:b/>
-                    </w:rPr>
-                    <w:t>Clohessy</w:t>
-                  </w:r>
-                  <w:proofErr w:type="spellEnd"/>
-                  <w:r>
-                    <w:rPr>
-                      <w:b/>
-                    </w:rPr>
-                    <w:t>-Wiltshire coordinate frame.</w:t>
-                  </w:r>
-                  <w:proofErr w:type="gramEnd"/>
-                </w:p>
-                <w:p>
-                  <w:pPr>
-                    <w:jc w:val="center"/>
-                  </w:pPr>
-                </w:p>
-              </w:txbxContent>
-            </v:textbox>
-            <w10:wrap type="square" anchorx="margin" anchory="margin"/>
-          </v:shape>
-        </w:pict>
+        <w:t xml:space="preserve"> </w:t>
       </w:r>
+    </w:p>
+    <w:p>
+      <w:pPr>
+        <w:spacing w:after="120"/>
+        <w:jc w:val="center"/>
+        <w:rPr>
+          <w:sz w:val="22"/>
+          <w:szCs w:val="22"/>
+          <w:lang w:eastAsia="en-US" w:bidi="ar-SA"/>
+        </w:rPr>
+      </w:pPr>
+      <m:oMathPara>
+        <m:oMath>
+          <m:r>
+            <m:rPr>
+              <m:sty m:val="b"/>
+            </m:rPr>
+            <w:rPr>
+              <w:rFonts w:ascii="Cambria Math" w:hAnsi="Cambria Math"/>
+              <w:sz w:val="22"/>
+              <w:szCs w:val="22"/>
+              <w:lang w:eastAsia="en-US" w:bidi="ar-SA"/>
+            </w:rPr>
+            <m:t>∆</m:t>
+          </m:r>
+          <m:sSub>
+            <m:sSubPr>
+              <m:ctrlPr>
+                <w:rPr>
+                  <w:rFonts w:ascii="Cambria Math" w:hAnsi="Cambria Math"/>
+                  <w:b/>
+                  <w:sz w:val="22"/>
+                  <w:szCs w:val="22"/>
+                  <w:lang w:eastAsia="en-US" w:bidi="ar-SA"/>
+                </w:rPr>
+              </m:ctrlPr>
+            </m:sSubPr>
+            <m:e>
+              <m:r>
+                <m:rPr>
+                  <m:sty m:val="b"/>
+                </m:rPr>
+                <w:rPr>
+                  <w:rFonts w:ascii="Cambria Math" w:hAnsi="Cambria Math"/>
+                  <w:sz w:val="22"/>
+                  <w:szCs w:val="22"/>
+                  <w:lang w:eastAsia="en-US" w:bidi="ar-SA"/>
+                </w:rPr>
+                <m:t>v</m:t>
+              </m:r>
+            </m:e>
+            <m:sub>
+              <m:r>
+                <m:rPr>
+                  <m:sty m:val="b"/>
+                </m:rPr>
+                <w:rPr>
+                  <w:rFonts w:ascii="Cambria Math" w:hAnsi="Cambria Math"/>
+                  <w:sz w:val="22"/>
+                  <w:szCs w:val="22"/>
+                  <w:lang w:eastAsia="en-US" w:bidi="ar-SA"/>
+                </w:rPr>
+                <m:t>tot</m:t>
+              </m:r>
+            </m:sub>
+          </m:sSub>
+          <m:r>
+            <m:rPr>
+              <m:sty m:val="b"/>
+            </m:rPr>
+            <w:rPr>
+              <w:rFonts w:ascii="Cambria Math" w:hAnsi="Cambria Math"/>
+              <w:sz w:val="22"/>
+              <w:szCs w:val="22"/>
+              <w:lang w:eastAsia="en-US" w:bidi="ar-SA"/>
+            </w:rPr>
+            <m:t>=</m:t>
+          </m:r>
+          <m:r>
+            <m:rPr>
+              <m:sty m:val="b"/>
+            </m:rPr>
+            <w:rPr>
+              <w:rFonts w:ascii="Cambria Math" w:hAnsi="Cambria Math"/>
+              <w:sz w:val="22"/>
+              <w:szCs w:val="22"/>
+              <w:lang w:eastAsia="en-US" w:bidi="ar-SA"/>
+            </w:rPr>
+            <m:t>∆</m:t>
+          </m:r>
+          <m:sSub>
+            <m:sSubPr>
+              <m:ctrlPr>
+                <w:rPr>
+                  <w:rFonts w:ascii="Cambria Math" w:hAnsi="Cambria Math"/>
+                  <w:b/>
+                  <w:sz w:val="22"/>
+                  <w:szCs w:val="22"/>
+                  <w:lang w:eastAsia="en-US" w:bidi="ar-SA"/>
+                </w:rPr>
+              </m:ctrlPr>
+            </m:sSubPr>
+            <m:e>
+              <m:r>
+                <m:rPr>
+                  <m:sty m:val="b"/>
+                </m:rPr>
+                <w:rPr>
+                  <w:rFonts w:ascii="Cambria Math" w:hAnsi="Cambria Math"/>
+                  <w:sz w:val="22"/>
+                  <w:szCs w:val="22"/>
+                  <w:lang w:eastAsia="en-US" w:bidi="ar-SA"/>
+                </w:rPr>
+                <m:t>v</m:t>
+              </m:r>
+            </m:e>
+            <m:sub>
+              <m:r>
+                <m:rPr>
+                  <m:sty m:val="b"/>
+                </m:rPr>
+                <w:rPr>
+                  <w:rFonts w:ascii="Cambria Math" w:hAnsi="Cambria Math"/>
+                  <w:sz w:val="22"/>
+                  <w:szCs w:val="22"/>
+                  <w:lang w:eastAsia="en-US" w:bidi="ar-SA"/>
+                </w:rPr>
+                <m:t>0</m:t>
+              </m:r>
+            </m:sub>
+          </m:sSub>
+          <m:r>
+            <m:rPr>
+              <m:sty m:val="b"/>
+            </m:rPr>
+            <w:rPr>
+              <w:rFonts w:ascii="Cambria Math" w:hAnsi="Cambria Math"/>
+              <w:sz w:val="22"/>
+              <w:szCs w:val="22"/>
+              <w:lang w:eastAsia="en-US" w:bidi="ar-SA"/>
+            </w:rPr>
+            <m:t>+</m:t>
+          </m:r>
+          <m:r>
+            <m:rPr>
+              <m:sty m:val="b"/>
+            </m:rPr>
+            <w:rPr>
+              <w:rFonts w:ascii="Cambria Math" w:hAnsi="Cambria Math"/>
+              <w:sz w:val="22"/>
+              <w:szCs w:val="22"/>
+              <w:lang w:eastAsia="en-US" w:bidi="ar-SA"/>
+            </w:rPr>
+            <m:t>∆</m:t>
+          </m:r>
+          <m:sSub>
+            <m:sSubPr>
+              <m:ctrlPr>
+                <w:rPr>
+                  <w:rFonts w:ascii="Cambria Math" w:hAnsi="Cambria Math"/>
+                  <w:b/>
+                  <w:sz w:val="22"/>
+                  <w:szCs w:val="22"/>
+                  <w:lang w:eastAsia="en-US" w:bidi="ar-SA"/>
+                </w:rPr>
+              </m:ctrlPr>
+            </m:sSubPr>
+            <m:e>
+              <m:r>
+                <m:rPr>
+                  <m:sty m:val="b"/>
+                </m:rPr>
+                <w:rPr>
+                  <w:rFonts w:ascii="Cambria Math" w:hAnsi="Cambria Math"/>
+                  <w:sz w:val="22"/>
+                  <w:szCs w:val="22"/>
+                  <w:lang w:eastAsia="en-US" w:bidi="ar-SA"/>
+                </w:rPr>
+                <m:t>v</m:t>
+              </m:r>
+            </m:e>
+            <m:sub>
+              <m:r>
+                <m:rPr>
+                  <m:sty m:val="b"/>
+                </m:rPr>
+                <w:rPr>
+                  <w:rFonts w:ascii="Cambria Math" w:hAnsi="Cambria Math"/>
+                  <w:sz w:val="22"/>
+                  <w:szCs w:val="22"/>
+                  <w:lang w:eastAsia="en-US" w:bidi="ar-SA"/>
+                </w:rPr>
+                <m:t>f</m:t>
+              </m:r>
+            </m:sub>
+          </m:sSub>
+        </m:oMath>
+      </m:oMathPara>
+    </w:p>
+    <w:p>
+      <w:pPr>
+        <w:spacing w:after="120"/>
+        <w:jc w:val="right"/>
+        <w:rPr>
+          <w:sz w:val="22"/>
+          <w:szCs w:val="22"/>
+          <w:lang w:eastAsia="en-US" w:bidi="ar-SA"/>
+        </w:rPr>
+      </w:pPr>
+      <w:r>
+        <w:rPr>
+          <w:sz w:val="22"/>
+          <w:szCs w:val="22"/>
+          <w:lang w:eastAsia="en-US" w:bidi="ar-SA"/>
+        </w:rPr>
+        <w:t>(11-13)</w:t>
+      </w:r>
+    </w:p>
+    <w:p>
+      <w:pPr>
+        <w:spacing w:after="120"/>
+        <w:jc w:val="both"/>
+        <w:rPr>
+          <w:sz w:val="22"/>
+          <w:szCs w:val="22"/>
+          <w:lang w:eastAsia="en-US" w:bidi="ar-SA"/>
+        </w:rPr>
+      </w:pPr>
+    </w:p>
+    <w:p>
+      <w:pPr>
+        <w:spacing w:after="120"/>
+        <w:jc w:val="both"/>
+        <w:rPr>
+          <w:sz w:val="22"/>
+          <w:szCs w:val="22"/>
+          <w:lang w:eastAsia="en-US" w:bidi="ar-SA"/>
+        </w:rPr>
+      </w:pPr>
+    </w:p>
+    <w:p>
+      <w:pPr>
+        <w:spacing w:after="120"/>
+        <w:jc w:val="both"/>
+        <w:rPr>
+          <w:sz w:val="22"/>
+          <w:szCs w:val="22"/>
+          <w:lang w:eastAsia="en-US" w:bidi="ar-SA"/>
+        </w:rPr>
+      </w:pPr>
+    </w:p>
+    <w:p>
+      <w:pPr>
+        <w:spacing w:after="120"/>
+        <w:jc w:val="center"/>
+        <w:rPr>
+          <w:sz w:val="22"/>
+          <w:szCs w:val="22"/>
+          <w:lang w:eastAsia="en-US" w:bidi="ar-SA"/>
+        </w:rPr>
+      </w:pPr>
     </w:p>
     <w:p>
       <w:pPr>
@@ -6751,183 +8399,6 @@
           <w:szCs w:val="28"/>
         </w:rPr>
       </w:pPr>
-      <w:r>
-        <w:rPr>
-          <w:b/>
-          <w:bCs/>
-          <w:noProof/>
-          <w:sz w:val="28"/>
-          <w:szCs w:val="28"/>
-          <w:lang w:eastAsia="en-US" w:bidi="ar-SA"/>
-        </w:rPr>
-        <w:pict>
-          <v:shape id="_x0000_s1029" type="#_x0000_t202" style="position:absolute;left:0;text-align:left;margin-left:0;margin-top:240.5pt;width:259.95pt;height:163.65pt;z-index:251661312;mso-position-horizontal-relative:margin;mso-position-vertical-relative:margin" filled="f" stroked="f">
-            <v:textbox>
-              <w:txbxContent>
-                <w:p>
-                  <w:pPr>
-                    <w:keepNext/>
-                    <w:jc w:val="both"/>
-                  </w:pPr>
-                  <w:r>
-                    <w:rPr>
-                      <w:noProof/>
-                      <w:lang w:eastAsia="en-US" w:bidi="ar-SA"/>
-                    </w:rPr>
-                    <w:drawing>
-                      <wp:inline distT="0" distB="0" distL="0" distR="0">
-                        <wp:extent cx="3049288" cy="1489116"/>
-                        <wp:effectExtent l="19050" t="0" r="0" b="0"/>
-                        <wp:docPr id="5" name="Picture 4" descr="CW Coordinate Frame Target Spacecraft.tif"/>
-                        <wp:cNvGraphicFramePr>
-                          <a:graphicFrameLocks xmlns:a="http://schemas.openxmlformats.org/drawingml/2006/main" noChangeAspect="1"/>
-                        </wp:cNvGraphicFramePr>
-                        <a:graphic xmlns:a="http://schemas.openxmlformats.org/drawingml/2006/main">
-                          <a:graphicData uri="http://schemas.openxmlformats.org/drawingml/2006/picture">
-                            <pic:pic xmlns:pic="http://schemas.openxmlformats.org/drawingml/2006/picture">
-                              <pic:nvPicPr>
-                                <pic:cNvPr id="0" name="CW Coordinate Frame Target Spacecraft.tif"/>
-                                <pic:cNvPicPr/>
-                              </pic:nvPicPr>
-                              <pic:blipFill>
-                                <a:blip r:embed="rId15"/>
-                                <a:srcRect t="7194" b="27338"/>
-                                <a:stretch>
-                                  <a:fillRect/>
-                                </a:stretch>
-                              </pic:blipFill>
-                              <pic:spPr>
-                                <a:xfrm>
-                                  <a:off x="0" y="0"/>
-                                  <a:ext cx="3053932" cy="1491384"/>
-                                </a:xfrm>
-                                <a:prstGeom prst="rect">
-                                  <a:avLst/>
-                                </a:prstGeom>
-                                <a:ln>
-                                  <a:noFill/>
-                                </a:ln>
-                              </pic:spPr>
-                            </pic:pic>
-                          </a:graphicData>
-                        </a:graphic>
-                      </wp:inline>
-                    </w:drawing>
-                  </w:r>
-                </w:p>
-                <w:p>
-                  <w:pPr>
-                    <w:pStyle w:val="Caption"/>
-                    <w:rPr>
-                      <w:b/>
-                    </w:rPr>
-                  </w:pPr>
-                  <w:proofErr w:type="gramStart"/>
-                  <w:r>
-                    <w:rPr>
-                      <w:b/>
-                    </w:rPr>
-                    <w:t xml:space="preserve">Figure </w:t>
-                  </w:r>
-                  <w:r>
-                    <w:rPr>
-                      <w:b/>
-                    </w:rPr>
-                    <w:fldChar w:fldCharType="begin"/>
-                  </w:r>
-                  <w:r>
-                    <w:rPr>
-                      <w:b/>
-                    </w:rPr>
-                    <w:instrText xml:space="preserve"> STYLEREF 1 \s </w:instrText>
-                  </w:r>
-                  <w:r>
-                    <w:rPr>
-                      <w:b/>
-                    </w:rPr>
-                    <w:fldChar w:fldCharType="separate"/>
-                  </w:r>
-                  <w:r>
-                    <w:rPr>
-                      <w:b/>
-                      <w:noProof/>
-                    </w:rPr>
-                    <w:t>1</w:t>
-                  </w:r>
-                  <w:r>
-                    <w:rPr>
-                      <w:b/>
-                    </w:rPr>
-                    <w:fldChar w:fldCharType="end"/>
-                  </w:r>
-                  <w:r>
-                    <w:rPr>
-                      <w:b/>
-                    </w:rPr>
-                    <w:noBreakHyphen/>
-                  </w:r>
-                  <w:r>
-                    <w:rPr>
-                      <w:b/>
-                    </w:rPr>
-                    <w:fldChar w:fldCharType="begin"/>
-                  </w:r>
-                  <w:r>
-                    <w:rPr>
-                      <w:b/>
-                    </w:rPr>
-                    <w:instrText xml:space="preserve"> SEQ Figure \* ARABIC \s 1 </w:instrText>
-                  </w:r>
-                  <w:r>
-                    <w:rPr>
-                      <w:b/>
-                    </w:rPr>
-                    <w:fldChar w:fldCharType="separate"/>
-                  </w:r>
-                  <w:r>
-                    <w:rPr>
-                      <w:b/>
-                      <w:noProof/>
-                    </w:rPr>
-                    <w:t>2</w:t>
-                  </w:r>
-                  <w:r>
-                    <w:rPr>
-                      <w:b/>
-                    </w:rPr>
-                    <w:fldChar w:fldCharType="end"/>
-                  </w:r>
-                  <w:r>
-                    <w:rPr>
-                      <w:b/>
-                    </w:rPr>
-                    <w:t xml:space="preserve"> Relative position illustration</w:t>
-                  </w:r>
-                  <w:r>
-                    <w:rPr>
-                      <w:b/>
-                    </w:rPr>
-                    <w:t xml:space="preserve">, </w:t>
-                  </w:r>
-                  <w:r>
-                    <w:rPr>
-                      <w:b/>
-                    </w:rPr>
-                    <w:t>with target spacecraft as origin of CW-frame.</w:t>
-                  </w:r>
-                  <w:proofErr w:type="gramEnd"/>
-                </w:p>
-                <w:p>
-                  <w:pPr>
-                    <w:jc w:val="both"/>
-                  </w:pPr>
-                </w:p>
-              </w:txbxContent>
-            </v:textbox>
-            <w10:wrap type="square" anchorx="margin" anchory="margin"/>
-          </v:shape>
-        </w:pict>
-      </w:r>
     </w:p>
     <w:p>
       <w:pPr>
@@ -7205,7 +8676,7 @@
         <w:b/>
         <w:noProof/>
       </w:rPr>
-      <w:t>5</w:t>
+      <w:t>6</w:t>
     </w:r>
     <w:r>
       <w:rPr>
@@ -7242,7 +8713,7 @@
         <w:b/>
         <w:noProof/>
       </w:rPr>
-      <w:t>6</w:t>
+      <w:t>7</w:t>
     </w:r>
     <w:r>
       <w:rPr>
@@ -7343,13 +8814,7 @@
           <w:rPr>
             <w:b/>
           </w:rPr>
-          <w:t>Rascal Delta-V Budget</w:t>
-        </w:r>
-        <w:r>
-          <w:rPr>
-            <w:b/>
-          </w:rPr>
-          <w:t xml:space="preserve"> Overview</w:t>
+          <w:t>Rascal Delta-V Budget Overview</w:t>
         </w:r>
       </w:p>
     </w:sdtContent>
@@ -39390,7 +40855,7 @@
 </file>
 
 <file path=customXml/itemProps1.xml><?xml version="1.0" encoding="utf-8"?>
-<ds:datastoreItem xmlns:ds="http://schemas.openxmlformats.org/officeDocument/2006/customXml" ds:itemID="{0AAE5D9D-FF4F-4576-9B1A-F9EC95C3B807}">
+<ds:datastoreItem xmlns:ds="http://schemas.openxmlformats.org/officeDocument/2006/customXml" ds:itemID="{9042879E-1396-4490-9908-323786A1070F}">
   <ds:schemaRefs>
     <ds:schemaRef ds:uri="http://schemas.openxmlformats.org/officeDocument/2006/bibliography"/>
   </ds:schemaRefs>

</xml_diff>

<commit_message>
Added deltaV plot for separation.
</commit_message>
<xml_diff>
--- a/Attitude Determination and Control (ADC)/Delta-V Budgets/RCL-B-ADC1 Rascal Delta-V Budget.docx
+++ b/Attitude Determination and Control (ADC)/Delta-V Budgets/RCL-B-ADC1 Rascal Delta-V Budget.docx
@@ -131,6 +131,13 @@
                           <w:szCs w:val="40"/>
                         </w:rPr>
                         <w:t>Rascal Delta-V Budget</w:t>
+                      </w:r>
+                      <w:r>
+                        <w:rPr>
+                          <w:sz w:val="40"/>
+                          <w:szCs w:val="40"/>
+                        </w:rPr>
+                        <w:t xml:space="preserve"> Overview</w:t>
                       </w:r>
                     </w:p>
                   </w:sdtContent>
@@ -615,7 +622,6 @@
       </w:pPr>
     </w:p>
     <w:p/>
-    <w:p/>
     <w:tbl>
       <w:tblPr>
         <w:tblStyle w:val="TableGrid"/>
@@ -624,8 +630,8 @@
       </w:tblPr>
       <w:tblGrid>
         <w:gridCol w:w="2394"/>
-        <w:gridCol w:w="2394"/>
-        <w:gridCol w:w="2394"/>
+        <w:gridCol w:w="2664"/>
+        <w:gridCol w:w="2124"/>
         <w:gridCol w:w="2394"/>
       </w:tblGrid>
       <w:tr>
@@ -659,7 +665,7 @@
         </w:tc>
         <w:tc>
           <w:tcPr>
-            <w:tcW w:w="2394" w:type="dxa"/>
+            <w:tcW w:w="2664" w:type="dxa"/>
             <w:tcBorders>
               <w:bottom w:val="threeDEngrave" w:sz="24" w:space="0" w:color="auto"/>
             </w:tcBorders>
@@ -684,7 +690,7 @@
         </w:tc>
         <w:tc>
           <w:tcPr>
-            <w:tcW w:w="2394" w:type="dxa"/>
+            <w:tcW w:w="2124" w:type="dxa"/>
             <w:tcBorders>
               <w:bottom w:val="threeDEngrave" w:sz="24" w:space="0" w:color="auto"/>
             </w:tcBorders>
@@ -763,7 +769,7 @@
         </w:tc>
         <w:tc>
           <w:tcPr>
-            <w:tcW w:w="2394" w:type="dxa"/>
+            <w:tcW w:w="2664" w:type="dxa"/>
             <w:tcBorders>
               <w:top w:val="threeDEngrave" w:sz="24" w:space="0" w:color="auto"/>
               <w:bottom w:val="single" w:sz="4" w:space="0" w:color="auto"/>
@@ -783,11 +789,17 @@
               </w:rPr>
               <w:t>Program Manager</w:t>
             </w:r>
+            <w:r>
+              <w:rPr>
+                <w:color w:val="000000" w:themeColor="text1"/>
+              </w:rPr>
+              <w:t>/Attitude Determination and Control Lead</w:t>
+            </w:r>
           </w:p>
         </w:tc>
         <w:tc>
           <w:tcPr>
-            <w:tcW w:w="2394" w:type="dxa"/>
+            <w:tcW w:w="2124" w:type="dxa"/>
             <w:tcBorders>
               <w:top w:val="threeDEngrave" w:sz="24" w:space="0" w:color="auto"/>
               <w:bottom w:val="single" w:sz="4" w:space="0" w:color="auto"/>
@@ -868,7 +880,7 @@
         </w:tc>
         <w:tc>
           <w:tcPr>
-            <w:tcW w:w="2394" w:type="dxa"/>
+            <w:tcW w:w="2664" w:type="dxa"/>
             <w:tcBorders>
               <w:top w:val="single" w:sz="4" w:space="0" w:color="auto"/>
               <w:bottom w:val="single" w:sz="4" w:space="0" w:color="auto"/>
@@ -887,13 +899,13 @@
               <w:rPr>
                 <w:color w:val="000000" w:themeColor="text1"/>
               </w:rPr>
-              <w:t>Propulsion Team</w:t>
+              <w:t>Communications Lead</w:t>
             </w:r>
           </w:p>
         </w:tc>
         <w:tc>
           <w:tcPr>
-            <w:tcW w:w="2394" w:type="dxa"/>
+            <w:tcW w:w="2124" w:type="dxa"/>
             <w:tcBorders>
               <w:top w:val="single" w:sz="4" w:space="0" w:color="auto"/>
               <w:bottom w:val="single" w:sz="4" w:space="0" w:color="auto"/>
@@ -976,7 +988,7 @@
         </w:tc>
         <w:tc>
           <w:tcPr>
-            <w:tcW w:w="2394" w:type="dxa"/>
+            <w:tcW w:w="2664" w:type="dxa"/>
             <w:tcBorders>
               <w:top w:val="single" w:sz="4" w:space="0" w:color="auto"/>
               <w:bottom w:val="single" w:sz="4" w:space="0" w:color="auto"/>
@@ -995,13 +1007,13 @@
               <w:rPr>
                 <w:color w:val="000000" w:themeColor="text1"/>
               </w:rPr>
-              <w:t>Structures Team</w:t>
+              <w:t>Power Lead</w:t>
             </w:r>
           </w:p>
         </w:tc>
         <w:tc>
           <w:tcPr>
-            <w:tcW w:w="2394" w:type="dxa"/>
+            <w:tcW w:w="2124" w:type="dxa"/>
             <w:tcBorders>
               <w:top w:val="single" w:sz="4" w:space="0" w:color="auto"/>
               <w:bottom w:val="single" w:sz="4" w:space="0" w:color="auto"/>
@@ -1091,7 +1103,7 @@
         </w:tc>
         <w:tc>
           <w:tcPr>
-            <w:tcW w:w="2394" w:type="dxa"/>
+            <w:tcW w:w="2664" w:type="dxa"/>
             <w:tcBorders>
               <w:top w:val="single" w:sz="4" w:space="0" w:color="auto"/>
             </w:tcBorders>
@@ -1109,13 +1121,13 @@
               <w:rPr>
                 <w:color w:val="000000" w:themeColor="text1"/>
               </w:rPr>
-              <w:t>Propulsion Team</w:t>
+              <w:t>Structures Lead</w:t>
             </w:r>
           </w:p>
         </w:tc>
         <w:tc>
           <w:tcPr>
-            <w:tcW w:w="2394" w:type="dxa"/>
+            <w:tcW w:w="2124" w:type="dxa"/>
             <w:tcBorders>
               <w:top w:val="single" w:sz="4" w:space="0" w:color="auto"/>
             </w:tcBorders>
@@ -1194,7 +1206,7 @@
         </w:tc>
         <w:tc>
           <w:tcPr>
-            <w:tcW w:w="2394" w:type="dxa"/>
+            <w:tcW w:w="2664" w:type="dxa"/>
             <w:tcBorders>
               <w:top w:val="single" w:sz="4" w:space="0" w:color="auto"/>
             </w:tcBorders>
@@ -1211,13 +1223,13 @@
               <w:rPr>
                 <w:color w:val="000000" w:themeColor="text1"/>
               </w:rPr>
-              <w:t>Propulsion Team</w:t>
+              <w:t>Command and Data Handling Lead</w:t>
             </w:r>
           </w:p>
         </w:tc>
         <w:tc>
           <w:tcPr>
-            <w:tcW w:w="2394" w:type="dxa"/>
+            <w:tcW w:w="2124" w:type="dxa"/>
             <w:tcBorders>
               <w:top w:val="single" w:sz="4" w:space="0" w:color="auto"/>
             </w:tcBorders>
@@ -1266,14 +1278,6 @@
         </w:tc>
       </w:tr>
     </w:tbl>
-    <w:p/>
-    <w:p>
-      <w:pPr>
-        <w:rPr>
-          <w:b/>
-        </w:rPr>
-      </w:pPr>
-    </w:p>
     <w:p>
       <w:pPr>
         <w:tabs>
@@ -1296,6 +1300,7 @@
           <w:sz w:val="28"/>
           <w:szCs w:val="28"/>
         </w:rPr>
+        <w:lastRenderedPageBreak/>
         <w:t>Revisions Summary</w:t>
       </w:r>
     </w:p>
@@ -1339,7 +1344,7 @@
               <w:left w:val="single" w:sz="4" w:space="0" w:color="000000"/>
               <w:bottom w:val="single" w:sz="4" w:space="0" w:color="000000"/>
             </w:tcBorders>
-            <w:shd w:val="clear" w:color="auto" w:fill="auto"/>
+            <w:shd w:val="clear" w:color="auto" w:fill="17365D" w:themeFill="text2" w:themeFillShade="BF"/>
             <w:vAlign w:val="center"/>
           </w:tcPr>
           <w:p>
@@ -1349,6 +1354,7 @@
               <w:jc w:val="left"/>
               <w:rPr>
                 <w:b/>
+                <w:color w:val="FFFFFF" w:themeColor="background1"/>
                 <w:sz w:val="24"/>
                 <w:szCs w:val="24"/>
               </w:rPr>
@@ -1356,6 +1362,7 @@
             <w:r>
               <w:rPr>
                 <w:b/>
+                <w:color w:val="FFFFFF" w:themeColor="background1"/>
                 <w:sz w:val="24"/>
                 <w:szCs w:val="24"/>
               </w:rPr>
@@ -1371,7 +1378,7 @@
               <w:left w:val="single" w:sz="4" w:space="0" w:color="000000"/>
               <w:bottom w:val="single" w:sz="4" w:space="0" w:color="000000"/>
             </w:tcBorders>
-            <w:shd w:val="clear" w:color="auto" w:fill="auto"/>
+            <w:shd w:val="clear" w:color="auto" w:fill="17365D" w:themeFill="text2" w:themeFillShade="BF"/>
             <w:vAlign w:val="center"/>
           </w:tcPr>
           <w:p>
@@ -1381,6 +1388,7 @@
               <w:jc w:val="left"/>
               <w:rPr>
                 <w:b/>
+                <w:color w:val="FFFFFF" w:themeColor="background1"/>
                 <w:sz w:val="24"/>
                 <w:szCs w:val="24"/>
               </w:rPr>
@@ -1388,6 +1396,7 @@
             <w:r>
               <w:rPr>
                 <w:b/>
+                <w:color w:val="FFFFFF" w:themeColor="background1"/>
                 <w:sz w:val="24"/>
                 <w:szCs w:val="24"/>
               </w:rPr>
@@ -1403,7 +1412,7 @@
               <w:left w:val="single" w:sz="4" w:space="0" w:color="000000"/>
               <w:bottom w:val="single" w:sz="4" w:space="0" w:color="000000"/>
             </w:tcBorders>
-            <w:shd w:val="clear" w:color="auto" w:fill="auto"/>
+            <w:shd w:val="clear" w:color="auto" w:fill="17365D" w:themeFill="text2" w:themeFillShade="BF"/>
             <w:vAlign w:val="center"/>
           </w:tcPr>
           <w:p>
@@ -1412,6 +1421,7 @@
               <w:snapToGrid w:val="0"/>
               <w:rPr>
                 <w:b/>
+                <w:color w:val="FFFFFF" w:themeColor="background1"/>
                 <w:sz w:val="24"/>
                 <w:szCs w:val="24"/>
               </w:rPr>
@@ -1419,6 +1429,7 @@
             <w:r>
               <w:rPr>
                 <w:b/>
+                <w:color w:val="FFFFFF" w:themeColor="background1"/>
                 <w:sz w:val="24"/>
                 <w:szCs w:val="24"/>
               </w:rPr>
@@ -1435,7 +1446,7 @@
               <w:bottom w:val="single" w:sz="4" w:space="0" w:color="000000"/>
               <w:right w:val="single" w:sz="4" w:space="0" w:color="000000"/>
             </w:tcBorders>
-            <w:shd w:val="clear" w:color="auto" w:fill="auto"/>
+            <w:shd w:val="clear" w:color="auto" w:fill="17365D" w:themeFill="text2" w:themeFillShade="BF"/>
             <w:vAlign w:val="center"/>
           </w:tcPr>
           <w:p>
@@ -1444,6 +1455,7 @@
               <w:snapToGrid w:val="0"/>
               <w:rPr>
                 <w:b/>
+                <w:color w:val="FFFFFF" w:themeColor="background1"/>
                 <w:sz w:val="24"/>
                 <w:szCs w:val="24"/>
               </w:rPr>
@@ -1451,6 +1463,7 @@
             <w:r>
               <w:rPr>
                 <w:b/>
+                <w:color w:val="FFFFFF" w:themeColor="background1"/>
                 <w:sz w:val="24"/>
                 <w:szCs w:val="24"/>
               </w:rPr>
@@ -1467,6 +1480,7 @@
               <w:bottom w:val="single" w:sz="4" w:space="0" w:color="000000"/>
               <w:right w:val="single" w:sz="4" w:space="0" w:color="000000"/>
             </w:tcBorders>
+            <w:shd w:val="clear" w:color="auto" w:fill="17365D" w:themeFill="text2" w:themeFillShade="BF"/>
           </w:tcPr>
           <w:p>
             <w:pPr>
@@ -1474,6 +1488,7 @@
               <w:snapToGrid w:val="0"/>
               <w:rPr>
                 <w:b/>
+                <w:color w:val="FFFFFF" w:themeColor="background1"/>
                 <w:sz w:val="24"/>
                 <w:szCs w:val="24"/>
               </w:rPr>
@@ -1481,6 +1496,7 @@
             <w:r>
               <w:rPr>
                 <w:b/>
+                <w:color w:val="FFFFFF" w:themeColor="background1"/>
                 <w:sz w:val="24"/>
                 <w:szCs w:val="24"/>
               </w:rPr>
@@ -2362,7 +2378,7 @@
           <w:r>
             <w:fldChar w:fldCharType="separate"/>
           </w:r>
-          <w:hyperlink w:anchor="_Toc381731664" w:history="1">
+          <w:hyperlink w:anchor="_Toc381778588" w:history="1">
             <w:r>
               <w:rPr>
                 <w:rStyle w:val="Hyperlink"/>
@@ -2407,7 +2423,7 @@
                 <w:noProof/>
                 <w:webHidden/>
               </w:rPr>
-              <w:instrText xml:space="preserve"> PAGEREF _Toc381731664 \h </w:instrText>
+              <w:instrText xml:space="preserve"> PAGEREF _Toc381778588 \h </w:instrText>
             </w:r>
             <w:r>
               <w:rPr>
@@ -2454,7 +2470,7 @@
               <w:lang w:eastAsia="en-US" w:bidi="ar-SA"/>
             </w:rPr>
           </w:pPr>
-          <w:hyperlink w:anchor="_Toc381731665" w:history="1">
+          <w:hyperlink w:anchor="_Toc381778589" w:history="1">
             <w:r>
               <w:rPr>
                 <w:rStyle w:val="Hyperlink"/>
@@ -2499,7 +2515,7 @@
                 <w:noProof/>
                 <w:webHidden/>
               </w:rPr>
-              <w:instrText xml:space="preserve"> PAGEREF _Toc381731665 \h </w:instrText>
+              <w:instrText xml:space="preserve"> PAGEREF _Toc381778589 \h </w:instrText>
             </w:r>
             <w:r>
               <w:rPr>
@@ -2546,7 +2562,7 @@
               <w:lang w:eastAsia="en-US" w:bidi="ar-SA"/>
             </w:rPr>
           </w:pPr>
-          <w:hyperlink w:anchor="_Toc381731666" w:history="1">
+          <w:hyperlink w:anchor="_Toc381778590" w:history="1">
             <w:r>
               <w:rPr>
                 <w:rStyle w:val="Hyperlink"/>
@@ -2591,7 +2607,7 @@
                 <w:noProof/>
                 <w:webHidden/>
               </w:rPr>
-              <w:instrText xml:space="preserve"> PAGEREF _Toc381731666 \h </w:instrText>
+              <w:instrText xml:space="preserve"> PAGEREF _Toc381778590 \h </w:instrText>
             </w:r>
             <w:r>
               <w:rPr>
@@ -2632,7 +2648,7 @@
               <w:szCs w:val="22"/>
             </w:rPr>
           </w:pPr>
-          <w:hyperlink w:anchor="_Toc381731667" w:history="1">
+          <w:hyperlink w:anchor="_Toc381778591" w:history="1">
             <w:r>
               <w:rPr>
                 <w:rStyle w:val="Hyperlink"/>
@@ -2654,7 +2670,7 @@
                 <w:rStyle w:val="Hyperlink"/>
                 <w:noProof/>
               </w:rPr>
-              <w:t>Coordinate Frame Definition</w:t>
+              <w:t>CW Coordinate Frame and General Linearized Relative Motion</w:t>
             </w:r>
             <w:r>
               <w:rPr>
@@ -2675,7 +2691,7 @@
                 <w:noProof/>
                 <w:webHidden/>
               </w:rPr>
-              <w:instrText xml:space="preserve"> PAGEREF _Toc381731667 \h </w:instrText>
+              <w:instrText xml:space="preserve"> PAGEREF _Toc381778591 \h </w:instrText>
             </w:r>
             <w:r>
               <w:rPr>
@@ -2707,6 +2723,105 @@
           </w:hyperlink>
         </w:p>
         <w:p>
+          <w:pPr>
+            <w:pStyle w:val="TOC3"/>
+            <w:rPr>
+              <w:rFonts w:asciiTheme="minorHAnsi" w:eastAsiaTheme="minorEastAsia" w:hAnsiTheme="minorHAnsi" w:cstheme="minorBidi"/>
+              <w:noProof/>
+              <w:sz w:val="22"/>
+              <w:szCs w:val="22"/>
+            </w:rPr>
+          </w:pPr>
+          <w:hyperlink w:anchor="_Toc381778592" w:history="1">
+            <w:r>
+              <w:rPr>
+                <w:rStyle w:val="Hyperlink"/>
+                <w:noProof/>
+              </w:rPr>
+              <w:t>1.2.2</w:t>
+            </w:r>
+            <w:r>
+              <w:rPr>
+                <w:rFonts w:asciiTheme="minorHAnsi" w:eastAsiaTheme="minorEastAsia" w:hAnsiTheme="minorHAnsi" w:cstheme="minorBidi"/>
+                <w:noProof/>
+                <w:sz w:val="22"/>
+                <w:szCs w:val="22"/>
+              </w:rPr>
+              <w:tab/>
+            </w:r>
+            <w:r>
+              <w:rPr>
+                <w:rStyle w:val="Hyperlink"/>
+                <w:noProof/>
+              </w:rPr>
+              <w:t xml:space="preserve">Separation </w:t>
+            </w:r>
+            <w:r>
+              <w:rPr>
+                <w:rStyle w:val="Hyperlink"/>
+                <w:rFonts w:ascii="Calibri" w:hAnsi="Calibri"/>
+                <w:noProof/>
+              </w:rPr>
+              <w:t>Δ</w:t>
+            </w:r>
+            <w:r>
+              <w:rPr>
+                <w:rStyle w:val="Hyperlink"/>
+                <w:noProof/>
+              </w:rPr>
+              <w:t>V Calculations</w:t>
+            </w:r>
+            <w:r>
+              <w:rPr>
+                <w:noProof/>
+                <w:webHidden/>
+              </w:rPr>
+              <w:tab/>
+            </w:r>
+            <w:r>
+              <w:rPr>
+                <w:noProof/>
+                <w:webHidden/>
+              </w:rPr>
+              <w:fldChar w:fldCharType="begin"/>
+            </w:r>
+            <w:r>
+              <w:rPr>
+                <w:noProof/>
+                <w:webHidden/>
+              </w:rPr>
+              <w:instrText xml:space="preserve"> PAGEREF _Toc381778592 \h </w:instrText>
+            </w:r>
+            <w:r>
+              <w:rPr>
+                <w:noProof/>
+                <w:webHidden/>
+              </w:rPr>
+            </w:r>
+            <w:r>
+              <w:rPr>
+                <w:noProof/>
+                <w:webHidden/>
+              </w:rPr>
+              <w:fldChar w:fldCharType="separate"/>
+            </w:r>
+            <w:r>
+              <w:rPr>
+                <w:noProof/>
+                <w:webHidden/>
+              </w:rPr>
+              <w:t>6</w:t>
+            </w:r>
+            <w:r>
+              <w:rPr>
+                <w:noProof/>
+                <w:webHidden/>
+              </w:rPr>
+              <w:fldChar w:fldCharType="end"/>
+            </w:r>
+          </w:hyperlink>
+        </w:p>
+        <w:p>
           <w:r>
             <w:fldChar w:fldCharType="end"/>
           </w:r>
@@ -2741,7 +2856,7 @@
       <w:pPr>
         <w:pStyle w:val="Heading1"/>
       </w:pPr>
-      <w:bookmarkStart w:id="1" w:name="_Toc381731664"/>
+      <w:bookmarkStart w:id="1" w:name="_Toc381778588"/>
       <w:r>
         <w:lastRenderedPageBreak/>
         <w:t>Introduction</w:t>
@@ -2752,7 +2867,7 @@
       <w:pPr>
         <w:pStyle w:val="Heading2"/>
       </w:pPr>
-      <w:bookmarkStart w:id="2" w:name="_Toc381731665"/>
+      <w:bookmarkStart w:id="2" w:name="_Toc381778589"/>
       <w:r>
         <w:t>Background</w:t>
       </w:r>
@@ -2966,6 +3081,14 @@
           <w:lang w:eastAsia="en-US" w:bidi="ar-SA"/>
         </w:rPr>
         <w:t>Stationkeeping</w:t>
+      </w:r>
+      <w:r>
+        <w:rPr>
+          <w:sz w:val="22"/>
+          <w:szCs w:val="22"/>
+          <w:lang w:eastAsia="en-US" w:bidi="ar-SA"/>
+        </w:rPr>
+        <w:t xml:space="preserve"> (CPSK)</w:t>
       </w:r>
       <w:r>
         <w:rPr>
@@ -3099,7 +3222,15 @@
           <w:szCs w:val="22"/>
           <w:lang w:eastAsia="en-US" w:bidi="ar-SA"/>
         </w:rPr>
-        <w:t xml:space="preserve">Taxiing consists of maintaining a set relative distance between </w:t>
+        <w:t>RSK</w:t>
+      </w:r>
+      <w:r>
+        <w:rPr>
+          <w:sz w:val="22"/>
+          <w:szCs w:val="22"/>
+          <w:lang w:eastAsia="en-US" w:bidi="ar-SA"/>
+        </w:rPr>
+        <w:t xml:space="preserve"> consists of maintaining a set relative distance between </w:t>
       </w:r>
       <w:r>
         <w:rPr>
@@ -3345,7 +3476,7 @@
           <w:numId w:val="45"/>
         </w:numPr>
       </w:pPr>
-      <w:bookmarkStart w:id="3" w:name="_Toc381731666"/>
+      <w:bookmarkStart w:id="3" w:name="_Toc381778590"/>
       <w:r>
         <w:t>Linear Orbit Theory</w:t>
       </w:r>
@@ -3682,10 +3813,12 @@
       <w:pPr>
         <w:pStyle w:val="Heading3"/>
       </w:pPr>
+      <w:bookmarkStart w:id="4" w:name="_Toc381778591"/>
       <w:r>
         <w:lastRenderedPageBreak/>
         <w:t>CW Coordinate Frame and General Linearized Relative Motion</w:t>
       </w:r>
+      <w:bookmarkEnd w:id="4"/>
     </w:p>
     <w:p>
       <w:pPr>
@@ -4362,7 +4495,7 @@
           <w:lang w:eastAsia="en-US" w:bidi="ar-SA"/>
         </w:rPr>
         <w:pict>
-          <v:shape id="_x0000_s1029" type="#_x0000_t202" style="position:absolute;left:0;text-align:left;margin-left:-1pt;margin-top:260.15pt;width:259.95pt;height:163.65pt;z-index:251661312;mso-position-horizontal-relative:margin;mso-position-vertical-relative:margin" filled="f" stroked="f">
+          <v:shape id="_x0000_s1029" type="#_x0000_t202" style="position:absolute;left:0;text-align:left;margin-left:-1pt;margin-top:260.15pt;width:273.1pt;height:163.65pt;z-index:251661312;mso-position-horizontal-relative:margin;mso-position-vertical-relative:margin" filled="f" stroked="f">
             <v:textbox style="mso-next-textbox:#_x0000_s1029">
               <w:txbxContent>
                 <w:p>
@@ -8310,6 +8443,104 @@
           <w:lang w:eastAsia="en-US" w:bidi="ar-SA"/>
         </w:rPr>
       </w:pPr>
+      <w:r>
+        <w:rPr>
+          <w:sz w:val="22"/>
+          <w:szCs w:val="22"/>
+          <w:lang w:eastAsia="en-US" w:bidi="ar-SA"/>
+        </w:rPr>
+        <w:t xml:space="preserve">It is this final result that was used to calculate the total </w:t>
+      </w:r>
+      <w:r>
+        <w:rPr>
+          <w:rFonts w:ascii="Calibri" w:hAnsi="Calibri"/>
+          <w:sz w:val="22"/>
+          <w:szCs w:val="22"/>
+          <w:lang w:eastAsia="en-US" w:bidi="ar-SA"/>
+        </w:rPr>
+        <w:t>Δ</w:t>
+      </w:r>
+      <w:r>
+        <w:rPr>
+          <w:sz w:val="22"/>
+          <w:szCs w:val="22"/>
+          <w:lang w:eastAsia="en-US" w:bidi="ar-SA"/>
+        </w:rPr>
+        <w:t>V required to execute each of the maneuvers laid out in Section 1.1.</w:t>
+      </w:r>
+    </w:p>
+    <w:p>
+      <w:pPr>
+        <w:pStyle w:val="Heading3"/>
+      </w:pPr>
+      <w:bookmarkStart w:id="5" w:name="_Toc381778592"/>
+      <w:r>
+        <w:t xml:space="preserve">Separation </w:t>
+      </w:r>
+      <w:r>
+        <w:rPr>
+          <w:rFonts w:ascii="Calibri" w:hAnsi="Calibri"/>
+        </w:rPr>
+        <w:t>Δ</w:t>
+      </w:r>
+      <w:r>
+        <w:t>V Calculations</w:t>
+      </w:r>
+      <w:bookmarkEnd w:id="5"/>
+    </w:p>
+    <w:p>
+      <w:pPr>
+        <w:jc w:val="both"/>
+        <w:rPr>
+          <w:rFonts w:cs="Times New Roman"/>
+          <w:lang w:eastAsia="en-US" w:bidi="ar-SA"/>
+        </w:rPr>
+      </w:pPr>
+      <w:r>
+        <w:rPr>
+          <w:lang w:eastAsia="en-US" w:bidi="ar-SA"/>
+        </w:rPr>
+        <w:t xml:space="preserve">For the separation maneuver, it was assumed that, upon separation, the target and interceptor gained an instantaneous relative velocity. This relative velocity was varied between magnitudes of 1 m/s and 20 m/s, as to demonstrate the </w:t>
+      </w:r>
+      <w:r>
+        <w:rPr>
+          <w:rFonts w:ascii="Calibri" w:hAnsi="Calibri" w:cs="Times New Roman"/>
+          <w:lang w:eastAsia="en-US" w:bidi="ar-SA"/>
+        </w:rPr>
+        <w:t>Δ</w:t>
+      </w:r>
+      <w:r>
+        <w:rPr>
+          <w:rFonts w:cs="Times New Roman"/>
+          <w:lang w:eastAsia="en-US" w:bidi="ar-SA"/>
+        </w:rPr>
+        <w:t xml:space="preserve">V associated with various separation cases. It was then assumed that the interceptor spacecraft reached varied final relative displacements between itself and the target, running between 10 and 1000 m. </w:t>
+      </w:r>
+    </w:p>
+    <w:p>
+      <w:pPr>
+        <w:jc w:val="both"/>
+        <w:rPr>
+          <w:rFonts w:cs="Times New Roman"/>
+          <w:lang w:eastAsia="en-US" w:bidi="ar-SA"/>
+        </w:rPr>
+      </w:pPr>
+      <w:r>
+        <w:rPr>
+          <w:rFonts w:cs="Times New Roman"/>
+          <w:lang w:eastAsia="en-US" w:bidi="ar-SA"/>
+        </w:rPr>
+        <w:t>These conditions were implemented in conjunction with those discussed in Sections 1.2.3-1.2.4 within a single Matlab file (As shown in the Appendix). The results of these calculations for separation are shown in Figure 1-3.</w:t>
+      </w:r>
+    </w:p>
+    <w:p>
+      <w:pPr>
+        <w:jc w:val="both"/>
+        <w:rPr>
+          <w:rFonts w:cs="Times New Roman"/>
+          <w:lang w:eastAsia="en-US" w:bidi="ar-SA"/>
+        </w:rPr>
+      </w:pPr>
     </w:p>
     <w:p>
       <w:pPr>
@@ -8336,6 +8567,17 @@
     <w:p>
       <w:pPr>
         <w:spacing w:after="120"/>
+        <w:jc w:val="both"/>
+        <w:rPr>
+          <w:sz w:val="22"/>
+          <w:szCs w:val="22"/>
+          <w:lang w:eastAsia="en-US" w:bidi="ar-SA"/>
+        </w:rPr>
+      </w:pPr>
+    </w:p>
+    <w:p>
+      <w:pPr>
+        <w:spacing w:after="120"/>
         <w:jc w:val="center"/>
         <w:rPr>
           <w:sz w:val="22"/>
@@ -8364,6 +8606,145 @@
           <w:szCs w:val="28"/>
         </w:rPr>
       </w:pPr>
+      <w:r>
+        <w:rPr>
+          <w:rFonts w:cs="Times New Roman"/>
+          <w:noProof/>
+          <w:lang w:eastAsia="en-US" w:bidi="ar-SA"/>
+        </w:rPr>
+        <w:lastRenderedPageBreak/>
+        <w:pict>
+          <v:shape id="_x0000_s1030" type="#_x0000_t202" style="position:absolute;left:0;text-align:left;margin-left:-2.75pt;margin-top:-4.45pt;width:467.5pt;height:331.3pt;z-index:251662336;mso-position-horizontal-relative:margin;mso-position-vertical-relative:margin" filled="f" stroked="f">
+            <v:textbox>
+              <w:txbxContent>
+                <w:p>
+                  <w:pPr>
+                    <w:keepNext/>
+                  </w:pPr>
+                  <w:r>
+                    <w:rPr>
+                      <w:noProof/>
+                      <w:lang w:eastAsia="en-US" w:bidi="ar-SA"/>
+                    </w:rPr>
+                    <w:drawing>
+                      <wp:inline distT="0" distB="0" distL="0" distR="0">
+                        <wp:extent cx="5942363" cy="3232535"/>
+                        <wp:effectExtent l="19050" t="0" r="1237" b="0"/>
+                        <wp:docPr id="6" name="Picture 5" descr="Separation Between 10 m and 1000 m.tif"/>
+                        <wp:cNvGraphicFramePr>
+                          <a:graphicFrameLocks xmlns:a="http://schemas.openxmlformats.org/drawingml/2006/main" noChangeAspect="1"/>
+                        </wp:cNvGraphicFramePr>
+                        <a:graphic xmlns:a="http://schemas.openxmlformats.org/drawingml/2006/main">
+                          <a:graphicData uri="http://schemas.openxmlformats.org/drawingml/2006/picture">
+                            <pic:pic xmlns:pic="http://schemas.openxmlformats.org/drawingml/2006/picture">
+                              <pic:nvPicPr>
+                                <pic:cNvPr id="0" name="Separation Between 10 m and 1000 m.tif"/>
+                                <pic:cNvPicPr/>
+                              </pic:nvPicPr>
+                              <pic:blipFill>
+                                <a:blip r:embed="rId16"/>
+                                <a:srcRect l="7095" r="6316"/>
+                                <a:stretch>
+                                  <a:fillRect/>
+                                </a:stretch>
+                              </pic:blipFill>
+                              <pic:spPr>
+                                <a:xfrm>
+                                  <a:off x="0" y="0"/>
+                                  <a:ext cx="5953182" cy="3238421"/>
+                                </a:xfrm>
+                                <a:prstGeom prst="rect">
+                                  <a:avLst/>
+                                </a:prstGeom>
+                              </pic:spPr>
+                            </pic:pic>
+                          </a:graphicData>
+                        </a:graphic>
+                      </wp:inline>
+                    </w:drawing>
+                  </w:r>
+                </w:p>
+                <w:p>
+                  <w:pPr>
+                    <w:pStyle w:val="Caption"/>
+                  </w:pPr>
+                  <w:proofErr w:type="gramStart"/>
+                  <w:r>
+                    <w:t xml:space="preserve">Figure </w:t>
+                  </w:r>
+                  <w:fldSimple w:instr=" STYLEREF 1 \s ">
+                    <w:r>
+                      <w:rPr>
+                        <w:noProof/>
+                      </w:rPr>
+                      <w:t>1</w:t>
+                    </w:r>
+                  </w:fldSimple>
+                  <w:r>
+                    <w:noBreakHyphen/>
+                  </w:r>
+                  <w:fldSimple w:instr=" SEQ Figure \* ARABIC \s 1 ">
+                    <w:r>
+                      <w:rPr>
+                        <w:noProof/>
+                      </w:rPr>
+                      <w:t>3</w:t>
+                    </w:r>
+                  </w:fldSimple>
+                  <w:r>
+                    <w:rPr>
+                      <w:b/>
+                    </w:rPr>
+                    <w:t xml:space="preserve">Total </w:t>
+                  </w:r>
+                  <w:r>
+                    <w:rPr>
+                      <w:b/>
+                    </w:rPr>
+                    <w:t>Δ</w:t>
+                  </w:r>
+                  <w:r>
+                    <w:rPr>
+                      <w:b/>
+                    </w:rPr>
+                    <w:t>V required for separation maneuver.</w:t>
+                  </w:r>
+                  <w:proofErr w:type="gramEnd"/>
+                  <w:r>
+                    <w:t xml:space="preserve"> </w:t>
+                  </w:r>
+                  <w:r>
+                    <w:rPr>
+                      <w:i w:val="0"/>
+                    </w:rPr>
+                    <w:t>For this case, i</w:t>
+                  </w:r>
+                  <w:r>
+                    <w:rPr>
+                      <w:i w:val="0"/>
+                    </w:rPr>
+                    <w:t xml:space="preserve">nitial </w:t>
+                  </w:r>
+                  <w:r>
+                    <w:rPr>
+                      <w:i w:val="0"/>
+                    </w:rPr>
+                    <w:t>separation velocity magnitudes were varied between 1.00 and 10.0 m/s, while final relative positions were varied between 10 and 1000 m.</w:t>
+                  </w:r>
+                  <w:r>
+                    <w:rPr>
+                      <w:i w:val="0"/>
+                    </w:rPr>
+                    <w:t xml:space="preserve"> These values were calculated for transfer times up to 100 minutes.</w:t>
+                  </w:r>
+                </w:p>
+                <w:p/>
+              </w:txbxContent>
+            </v:textbox>
+            <w10:wrap type="square" anchorx="margin" anchory="margin"/>
+          </v:shape>
+        </w:pict>
+      </w:r>
     </w:p>
     <w:p>
       <w:pPr>
@@ -8375,8 +8756,8 @@
           <w:szCs w:val="28"/>
         </w:rPr>
       </w:pPr>
-      <w:bookmarkStart w:id="4" w:name="_GoBack"/>
-      <w:bookmarkEnd w:id="4"/>
+      <w:bookmarkStart w:id="6" w:name="_GoBack"/>
+      <w:bookmarkEnd w:id="6"/>
     </w:p>
     <w:p>
       <w:pPr>
@@ -8582,8 +8963,8 @@
       </w:pPr>
     </w:p>
     <w:sectPr>
-      <w:headerReference w:type="default" r:id="rId16"/>
-      <w:footerReference w:type="default" r:id="rId17"/>
+      <w:headerReference w:type="default" r:id="rId17"/>
+      <w:footerReference w:type="default" r:id="rId18"/>
       <w:pgSz w:w="12240" w:h="15840"/>
       <w:pgMar w:top="1440" w:right="1440" w:bottom="1440" w:left="1440" w:header="996" w:footer="996" w:gutter="0"/>
       <w:cols w:space="720"/>
@@ -8676,7 +9057,7 @@
         <w:b/>
         <w:noProof/>
       </w:rPr>
-      <w:t>6</w:t>
+      <w:t>7</w:t>
     </w:r>
     <w:r>
       <w:rPr>
@@ -8713,7 +9094,7 @@
         <w:b/>
         <w:noProof/>
       </w:rPr>
-      <w:t>7</w:t>
+      <w:t>8</w:t>
     </w:r>
     <w:r>
       <w:rPr>
@@ -40855,7 +41236,7 @@
 </file>
 
 <file path=customXml/itemProps1.xml><?xml version="1.0" encoding="utf-8"?>
-<ds:datastoreItem xmlns:ds="http://schemas.openxmlformats.org/officeDocument/2006/customXml" ds:itemID="{9042879E-1396-4490-9908-323786A1070F}">
+<ds:datastoreItem xmlns:ds="http://schemas.openxmlformats.org/officeDocument/2006/customXml" ds:itemID="{D9A57397-853D-4E95-88A6-4A484256AC39}">
   <ds:schemaRefs>
     <ds:schemaRef ds:uri="http://schemas.openxmlformats.org/officeDocument/2006/bibliography"/>
   </ds:schemaRefs>

</xml_diff>

<commit_message>
Finished section on RSK
</commit_message>
<xml_diff>
--- a/Attitude Determination and Control (ADC)/Delta-V Budgets/RCL-B-ADC1 Rascal Delta-V Budget.docx
+++ b/Attitude Determination and Control (ADC)/Delta-V Budgets/RCL-B-ADC1 Rascal Delta-V Budget.docx
@@ -7830,6 +7830,15 @@
         </w:rPr>
         <w:t xml:space="preserve"> </w:t>
       </w:r>
+      <w:r>
+        <w:rPr>
+          <w:b/>
+          <w:sz w:val="22"/>
+          <w:szCs w:val="22"/>
+          <w:lang w:eastAsia="en-US" w:bidi="ar-SA"/>
+        </w:rPr>
+        <w:t xml:space="preserve"> </w:t>
+      </w:r>
     </w:p>
     <w:p>
       <w:pPr>
@@ -8215,6 +8224,14 @@
         </w:rPr>
         <w:t xml:space="preserve"> </w:t>
       </w:r>
+      <w:r>
+        <w:rPr>
+          <w:sz w:val="22"/>
+          <w:szCs w:val="22"/>
+          <w:lang w:eastAsia="en-US" w:bidi="ar-SA"/>
+        </w:rPr>
+        <w:t xml:space="preserve"> </w:t>
+      </w:r>
     </w:p>
     <w:p>
       <w:pPr>
@@ -8226,193 +8243,200 @@
           <w:lang w:eastAsia="en-US" w:bidi="ar-SA"/>
         </w:rPr>
       </w:pPr>
-      <m:oMathPara>
-        <m:oMath>
-          <m:r>
-            <m:rPr>
-              <m:sty m:val="b"/>
-            </m:rPr>
-            <w:rPr>
-              <w:rFonts w:ascii="Cambria Math" w:hAnsi="Cambria Math"/>
-              <w:sz w:val="22"/>
-              <w:szCs w:val="22"/>
-              <w:lang w:eastAsia="en-US" w:bidi="ar-SA"/>
-            </w:rPr>
-            <m:t>∆</m:t>
-          </m:r>
-          <m:sSub>
-            <m:sSubPr>
-              <m:ctrlPr>
-                <w:rPr>
-                  <w:rFonts w:ascii="Cambria Math" w:hAnsi="Cambria Math"/>
-                  <w:b/>
-                  <w:sz w:val="22"/>
-                  <w:szCs w:val="22"/>
-                  <w:lang w:eastAsia="en-US" w:bidi="ar-SA"/>
-                </w:rPr>
-              </m:ctrlPr>
-            </m:sSubPr>
-            <m:e>
-              <m:r>
-                <m:rPr>
-                  <m:sty m:val="b"/>
-                </m:rPr>
-                <w:rPr>
-                  <w:rFonts w:ascii="Cambria Math" w:hAnsi="Cambria Math"/>
-                  <w:sz w:val="22"/>
-                  <w:szCs w:val="22"/>
-                  <w:lang w:eastAsia="en-US" w:bidi="ar-SA"/>
-                </w:rPr>
-                <m:t>v</m:t>
-              </m:r>
-            </m:e>
-            <m:sub>
-              <m:r>
-                <m:rPr>
-                  <m:sty m:val="b"/>
-                </m:rPr>
-                <w:rPr>
-                  <w:rFonts w:ascii="Cambria Math" w:hAnsi="Cambria Math"/>
-                  <w:sz w:val="22"/>
-                  <w:szCs w:val="22"/>
-                  <w:lang w:eastAsia="en-US" w:bidi="ar-SA"/>
-                </w:rPr>
-                <m:t>tot</m:t>
-              </m:r>
-            </m:sub>
-          </m:sSub>
-          <m:r>
-            <m:rPr>
-              <m:sty m:val="b"/>
-            </m:rPr>
-            <w:rPr>
-              <w:rFonts w:ascii="Cambria Math" w:hAnsi="Cambria Math"/>
-              <w:sz w:val="22"/>
-              <w:szCs w:val="22"/>
-              <w:lang w:eastAsia="en-US" w:bidi="ar-SA"/>
-            </w:rPr>
-            <m:t>=</m:t>
-          </m:r>
-          <m:r>
-            <m:rPr>
-              <m:sty m:val="b"/>
-            </m:rPr>
-            <w:rPr>
-              <w:rFonts w:ascii="Cambria Math" w:hAnsi="Cambria Math"/>
-              <w:sz w:val="22"/>
-              <w:szCs w:val="22"/>
-              <w:lang w:eastAsia="en-US" w:bidi="ar-SA"/>
-            </w:rPr>
-            <m:t>∆</m:t>
-          </m:r>
-          <m:sSub>
-            <m:sSubPr>
-              <m:ctrlPr>
-                <w:rPr>
-                  <w:rFonts w:ascii="Cambria Math" w:hAnsi="Cambria Math"/>
-                  <w:b/>
-                  <w:sz w:val="22"/>
-                  <w:szCs w:val="22"/>
-                  <w:lang w:eastAsia="en-US" w:bidi="ar-SA"/>
-                </w:rPr>
-              </m:ctrlPr>
-            </m:sSubPr>
-            <m:e>
-              <m:r>
-                <m:rPr>
-                  <m:sty m:val="b"/>
-                </m:rPr>
-                <w:rPr>
-                  <w:rFonts w:ascii="Cambria Math" w:hAnsi="Cambria Math"/>
-                  <w:sz w:val="22"/>
-                  <w:szCs w:val="22"/>
-                  <w:lang w:eastAsia="en-US" w:bidi="ar-SA"/>
-                </w:rPr>
-                <m:t>v</m:t>
-              </m:r>
-            </m:e>
-            <m:sub>
-              <m:r>
-                <m:rPr>
-                  <m:sty m:val="b"/>
-                </m:rPr>
-                <w:rPr>
-                  <w:rFonts w:ascii="Cambria Math" w:hAnsi="Cambria Math"/>
-                  <w:sz w:val="22"/>
-                  <w:szCs w:val="22"/>
-                  <w:lang w:eastAsia="en-US" w:bidi="ar-SA"/>
-                </w:rPr>
-                <m:t>0</m:t>
-              </m:r>
-            </m:sub>
-          </m:sSub>
-          <m:r>
-            <m:rPr>
-              <m:sty m:val="b"/>
-            </m:rPr>
-            <w:rPr>
-              <w:rFonts w:ascii="Cambria Math" w:hAnsi="Cambria Math"/>
-              <w:sz w:val="22"/>
-              <w:szCs w:val="22"/>
-              <w:lang w:eastAsia="en-US" w:bidi="ar-SA"/>
-            </w:rPr>
-            <m:t>+</m:t>
-          </m:r>
-          <m:r>
-            <m:rPr>
-              <m:sty m:val="b"/>
-            </m:rPr>
-            <w:rPr>
-              <w:rFonts w:ascii="Cambria Math" w:hAnsi="Cambria Math"/>
-              <w:sz w:val="22"/>
-              <w:szCs w:val="22"/>
-              <w:lang w:eastAsia="en-US" w:bidi="ar-SA"/>
-            </w:rPr>
-            <m:t>∆</m:t>
-          </m:r>
-          <m:sSub>
-            <m:sSubPr>
-              <m:ctrlPr>
-                <w:rPr>
-                  <w:rFonts w:ascii="Cambria Math" w:hAnsi="Cambria Math"/>
-                  <w:b/>
-                  <w:sz w:val="22"/>
-                  <w:szCs w:val="22"/>
-                  <w:lang w:eastAsia="en-US" w:bidi="ar-SA"/>
-                </w:rPr>
-              </m:ctrlPr>
-            </m:sSubPr>
-            <m:e>
-              <m:r>
-                <m:rPr>
-                  <m:sty m:val="b"/>
-                </m:rPr>
-                <w:rPr>
-                  <w:rFonts w:ascii="Cambria Math" w:hAnsi="Cambria Math"/>
-                  <w:sz w:val="22"/>
-                  <w:szCs w:val="22"/>
-                  <w:lang w:eastAsia="en-US" w:bidi="ar-SA"/>
-                </w:rPr>
-                <m:t>v</m:t>
-              </m:r>
-            </m:e>
-            <m:sub>
-              <m:r>
-                <m:rPr>
-                  <m:sty m:val="b"/>
-                </m:rPr>
-                <w:rPr>
-                  <w:rFonts w:ascii="Cambria Math" w:hAnsi="Cambria Math"/>
-                  <w:sz w:val="22"/>
-                  <w:szCs w:val="22"/>
-                  <w:lang w:eastAsia="en-US" w:bidi="ar-SA"/>
-                </w:rPr>
-                <m:t>f</m:t>
-              </m:r>
-            </m:sub>
-          </m:sSub>
-        </m:oMath>
-      </m:oMathPara>
+      <m:oMath>
+        <m:r>
+          <m:rPr>
+            <m:sty m:val="b"/>
+          </m:rPr>
+          <w:rPr>
+            <w:rFonts w:ascii="Cambria Math" w:hAnsi="Cambria Math"/>
+            <w:sz w:val="22"/>
+            <w:szCs w:val="22"/>
+            <w:lang w:eastAsia="en-US" w:bidi="ar-SA"/>
+          </w:rPr>
+          <m:t>∆</m:t>
+        </m:r>
+        <m:sSub>
+          <m:sSubPr>
+            <m:ctrlPr>
+              <w:rPr>
+                <w:rFonts w:ascii="Cambria Math" w:hAnsi="Cambria Math"/>
+                <w:b/>
+                <w:sz w:val="22"/>
+                <w:szCs w:val="22"/>
+                <w:lang w:eastAsia="en-US" w:bidi="ar-SA"/>
+              </w:rPr>
+            </m:ctrlPr>
+          </m:sSubPr>
+          <m:e>
+            <m:r>
+              <m:rPr>
+                <m:sty m:val="b"/>
+              </m:rPr>
+              <w:rPr>
+                <w:rFonts w:ascii="Cambria Math" w:hAnsi="Cambria Math"/>
+                <w:sz w:val="22"/>
+                <w:szCs w:val="22"/>
+                <w:lang w:eastAsia="en-US" w:bidi="ar-SA"/>
+              </w:rPr>
+              <m:t>v</m:t>
+            </m:r>
+          </m:e>
+          <m:sub>
+            <m:r>
+              <m:rPr>
+                <m:sty m:val="b"/>
+              </m:rPr>
+              <w:rPr>
+                <w:rFonts w:ascii="Cambria Math" w:hAnsi="Cambria Math"/>
+                <w:sz w:val="22"/>
+                <w:szCs w:val="22"/>
+                <w:lang w:eastAsia="en-US" w:bidi="ar-SA"/>
+              </w:rPr>
+              <m:t>tot</m:t>
+            </m:r>
+          </m:sub>
+        </m:sSub>
+        <m:r>
+          <m:rPr>
+            <m:sty m:val="b"/>
+          </m:rPr>
+          <w:rPr>
+            <w:rFonts w:ascii="Cambria Math" w:hAnsi="Cambria Math"/>
+            <w:sz w:val="22"/>
+            <w:szCs w:val="22"/>
+            <w:lang w:eastAsia="en-US" w:bidi="ar-SA"/>
+          </w:rPr>
+          <m:t>=</m:t>
+        </m:r>
+        <m:r>
+          <m:rPr>
+            <m:sty m:val="b"/>
+          </m:rPr>
+          <w:rPr>
+            <w:rFonts w:ascii="Cambria Math" w:hAnsi="Cambria Math"/>
+            <w:sz w:val="22"/>
+            <w:szCs w:val="22"/>
+            <w:lang w:eastAsia="en-US" w:bidi="ar-SA"/>
+          </w:rPr>
+          <m:t>∆</m:t>
+        </m:r>
+        <m:sSub>
+          <m:sSubPr>
+            <m:ctrlPr>
+              <w:rPr>
+                <w:rFonts w:ascii="Cambria Math" w:hAnsi="Cambria Math"/>
+                <w:b/>
+                <w:sz w:val="22"/>
+                <w:szCs w:val="22"/>
+                <w:lang w:eastAsia="en-US" w:bidi="ar-SA"/>
+              </w:rPr>
+            </m:ctrlPr>
+          </m:sSubPr>
+          <m:e>
+            <m:r>
+              <m:rPr>
+                <m:sty m:val="b"/>
+              </m:rPr>
+              <w:rPr>
+                <w:rFonts w:ascii="Cambria Math" w:hAnsi="Cambria Math"/>
+                <w:sz w:val="22"/>
+                <w:szCs w:val="22"/>
+                <w:lang w:eastAsia="en-US" w:bidi="ar-SA"/>
+              </w:rPr>
+              <m:t>v</m:t>
+            </m:r>
+          </m:e>
+          <m:sub>
+            <m:r>
+              <m:rPr>
+                <m:sty m:val="b"/>
+              </m:rPr>
+              <w:rPr>
+                <w:rFonts w:ascii="Cambria Math" w:hAnsi="Cambria Math"/>
+                <w:sz w:val="22"/>
+                <w:szCs w:val="22"/>
+                <w:lang w:eastAsia="en-US" w:bidi="ar-SA"/>
+              </w:rPr>
+              <m:t>0</m:t>
+            </m:r>
+          </m:sub>
+        </m:sSub>
+        <m:r>
+          <m:rPr>
+            <m:sty m:val="b"/>
+          </m:rPr>
+          <w:rPr>
+            <w:rFonts w:ascii="Cambria Math" w:hAnsi="Cambria Math"/>
+            <w:sz w:val="22"/>
+            <w:szCs w:val="22"/>
+            <w:lang w:eastAsia="en-US" w:bidi="ar-SA"/>
+          </w:rPr>
+          <m:t>+</m:t>
+        </m:r>
+        <m:r>
+          <m:rPr>
+            <m:sty m:val="b"/>
+          </m:rPr>
+          <w:rPr>
+            <w:rFonts w:ascii="Cambria Math" w:hAnsi="Cambria Math"/>
+            <w:sz w:val="22"/>
+            <w:szCs w:val="22"/>
+            <w:lang w:eastAsia="en-US" w:bidi="ar-SA"/>
+          </w:rPr>
+          <m:t>∆</m:t>
+        </m:r>
+        <m:sSub>
+          <m:sSubPr>
+            <m:ctrlPr>
+              <w:rPr>
+                <w:rFonts w:ascii="Cambria Math" w:hAnsi="Cambria Math"/>
+                <w:b/>
+                <w:sz w:val="22"/>
+                <w:szCs w:val="22"/>
+                <w:lang w:eastAsia="en-US" w:bidi="ar-SA"/>
+              </w:rPr>
+            </m:ctrlPr>
+          </m:sSubPr>
+          <m:e>
+            <m:r>
+              <m:rPr>
+                <m:sty m:val="b"/>
+              </m:rPr>
+              <w:rPr>
+                <w:rFonts w:ascii="Cambria Math" w:hAnsi="Cambria Math"/>
+                <w:sz w:val="22"/>
+                <w:szCs w:val="22"/>
+                <w:lang w:eastAsia="en-US" w:bidi="ar-SA"/>
+              </w:rPr>
+              <m:t>v</m:t>
+            </m:r>
+          </m:e>
+          <m:sub>
+            <m:r>
+              <m:rPr>
+                <m:sty m:val="b"/>
+              </m:rPr>
+              <w:rPr>
+                <w:rFonts w:ascii="Cambria Math" w:hAnsi="Cambria Math"/>
+                <w:sz w:val="22"/>
+                <w:szCs w:val="22"/>
+                <w:lang w:eastAsia="en-US" w:bidi="ar-SA"/>
+              </w:rPr>
+              <m:t>f</m:t>
+            </m:r>
+          </m:sub>
+        </m:sSub>
+      </m:oMath>
+      <w:r>
+        <w:rPr>
+          <w:b/>
+          <w:sz w:val="22"/>
+          <w:szCs w:val="22"/>
+          <w:lang w:eastAsia="en-US" w:bidi="ar-SA"/>
+        </w:rPr>
+        <w:t xml:space="preserve"> </w:t>
+      </w:r>
     </w:p>
     <w:p>
       <w:pPr>
@@ -8490,57 +8514,95 @@
     </w:p>
     <w:p>
       <w:pPr>
+        <w:spacing w:after="120"/>
         <w:jc w:val="both"/>
         <w:rPr>
           <w:rFonts w:cs="Times New Roman"/>
+          <w:sz w:val="22"/>
+          <w:szCs w:val="22"/>
           <w:lang w:eastAsia="en-US" w:bidi="ar-SA"/>
         </w:rPr>
       </w:pPr>
       <w:r>
         <w:rPr>
+          <w:rFonts w:cs="Times New Roman"/>
+          <w:sz w:val="22"/>
+          <w:szCs w:val="22"/>
           <w:lang w:eastAsia="en-US" w:bidi="ar-SA"/>
         </w:rPr>
-        <w:t xml:space="preserve">For the separation maneuver, it was assumed that, upon separation, the target and interceptor gained an instantaneous relative velocity. This relative velocity was varied between magnitudes of 1 m/s and 20 m/s, as to demonstrate the </w:t>
+        <w:t xml:space="preserve">For the separation maneuver, it was assumed that, upon separation, the target and interceptor gained an instantaneous relative velocity. This relative velocity was varied between magnitudes of 1 m/s and 20 m/s, as to demonstrate the ΔV associated with various separation cases. It was then assumed that the interceptor spacecraft reached varied final relative displacements between itself and the target, running between 10 and 1000 m. </w:t>
+      </w:r>
+    </w:p>
+    <w:p>
+      <w:pPr>
+        <w:spacing w:after="120"/>
+        <w:jc w:val="both"/>
+        <w:rPr>
+          <w:rFonts w:cs="Times New Roman"/>
+          <w:sz w:val="22"/>
+          <w:szCs w:val="22"/>
+          <w:lang w:eastAsia="en-US" w:bidi="ar-SA"/>
+        </w:rPr>
+      </w:pPr>
+      <w:r>
+        <w:rPr>
+          <w:rFonts w:cs="Times New Roman"/>
+          <w:sz w:val="22"/>
+          <w:szCs w:val="22"/>
+          <w:lang w:eastAsia="en-US" w:bidi="ar-SA"/>
+        </w:rPr>
+        <w:t>These conditions were implemented in conjunction with those discussed in Sections 1.2.3-1.2.4 within a single Matlab file (As shown in the Appendix). The results of these calculations for separation are shown in Figure 1-3.</w:t>
       </w:r>
       <w:r>
         <w:rPr>
-          <w:rFonts w:ascii="Calibri" w:hAnsi="Calibri" w:cs="Times New Roman"/>
+          <w:rFonts w:cs="Times New Roman"/>
+          <w:sz w:val="22"/>
+          <w:szCs w:val="22"/>
           <w:lang w:eastAsia="en-US" w:bidi="ar-SA"/>
+        </w:rPr>
+        <w:t xml:space="preserve"> As can be seen from the figure, there exist ideal transfer times over which the separation maneuver can take place, mainly, towards the beginning of separation (within the first 5-10 minutes) and towards the end of a single orbit (90-100 minutes). Regardless, a range of ΔV’s for separation can be established between 10-25 </w:t>
+      </w:r>
+      <w:proofErr w:type="gramStart"/>
+      <w:r>
+        <w:rPr>
+          <w:rFonts w:cs="Times New Roman"/>
+          <w:sz w:val="22"/>
+          <w:szCs w:val="22"/>
+          <w:lang w:eastAsia="en-US" w:bidi="ar-SA"/>
+        </w:rPr>
+        <w:t>m/s</w:t>
+      </w:r>
+      <w:proofErr w:type="gramEnd"/>
+      <w:r>
+        <w:rPr>
+          <w:rFonts w:cs="Times New Roman"/>
+          <w:sz w:val="22"/>
+          <w:szCs w:val="22"/>
+          <w:lang w:eastAsia="en-US" w:bidi="ar-SA"/>
+        </w:rPr>
+        <w:t>.</w:t>
+      </w:r>
+    </w:p>
+    <w:p>
+      <w:pPr>
+        <w:pStyle w:val="Heading3"/>
+        <w:numPr>
+          <w:ilvl w:val="2"/>
+          <w:numId w:val="48"/>
+        </w:numPr>
+      </w:pPr>
+      <w:r>
+        <w:t xml:space="preserve">Remote Stationkeeping </w:t>
+      </w:r>
+      <w:r>
+        <w:rPr>
+          <w:rFonts w:ascii="Calibri" w:hAnsi="Calibri"/>
         </w:rPr>
         <w:t>Δ</w:t>
       </w:r>
       <w:r>
-        <w:rPr>
-          <w:rFonts w:cs="Times New Roman"/>
-          <w:lang w:eastAsia="en-US" w:bidi="ar-SA"/>
-        </w:rPr>
-        <w:t xml:space="preserve">V associated with various separation cases. It was then assumed that the interceptor spacecraft reached varied final relative displacements between itself and the target, running between 10 and 1000 m. </w:t>
+        <w:t>V Calculations</w:t>
       </w:r>
-    </w:p>
-    <w:p>
-      <w:pPr>
-        <w:jc w:val="both"/>
-        <w:rPr>
-          <w:rFonts w:cs="Times New Roman"/>
-          <w:lang w:eastAsia="en-US" w:bidi="ar-SA"/>
-        </w:rPr>
-      </w:pPr>
-      <w:r>
-        <w:rPr>
-          <w:rFonts w:cs="Times New Roman"/>
-          <w:lang w:eastAsia="en-US" w:bidi="ar-SA"/>
-        </w:rPr>
-        <w:t>These conditions were implemented in conjunction with those discussed in Sections 1.2.3-1.2.4 within a single Matlab file (As shown in the Appendix). The results of these calculations for separation are shown in Figure 1-3.</w:t>
-      </w:r>
-    </w:p>
-    <w:p>
-      <w:pPr>
-        <w:jc w:val="both"/>
-        <w:rPr>
-          <w:rFonts w:cs="Times New Roman"/>
-          <w:lang w:eastAsia="en-US" w:bidi="ar-SA"/>
-        </w:rPr>
-      </w:pPr>
     </w:p>
     <w:p>
       <w:pPr>
@@ -8552,6 +8614,31 @@
           <w:lang w:eastAsia="en-US" w:bidi="ar-SA"/>
         </w:rPr>
       </w:pPr>
+      <w:r>
+        <w:rPr>
+          <w:sz w:val="22"/>
+          <w:szCs w:val="22"/>
+          <w:lang w:eastAsia="en-US" w:bidi="ar-SA"/>
+        </w:rPr>
+        <w:t xml:space="preserve">Remote stationkeeping is defined as keeping a set relative distance between a target and interceptor spacecraft for a period of orbits. RSK is differentiated from ISK due to the distances involved (100+ meters vs. 10- meters). This means that, on a per orbit basis, some </w:t>
+      </w:r>
+      <w:r>
+        <w:rPr>
+          <w:rFonts w:ascii="Calibri" w:hAnsi="Calibri"/>
+          <w:sz w:val="22"/>
+          <w:szCs w:val="22"/>
+          <w:lang w:eastAsia="en-US" w:bidi="ar-SA"/>
+        </w:rPr>
+        <w:t>Δ</w:t>
+      </w:r>
+      <w:r>
+        <w:rPr>
+          <w:sz w:val="22"/>
+          <w:szCs w:val="22"/>
+          <w:lang w:eastAsia="en-US" w:bidi="ar-SA"/>
+        </w:rPr>
+        <w:t xml:space="preserve">V needs to be expended in order to keep said distance. </w:t>
+      </w:r>
     </w:p>
     <w:p>
       <w:pPr>
@@ -8563,6 +8650,214 @@
           <w:lang w:eastAsia="en-US" w:bidi="ar-SA"/>
         </w:rPr>
       </w:pPr>
+      <w:r>
+        <w:rPr>
+          <w:sz w:val="22"/>
+          <w:szCs w:val="22"/>
+          <w:lang w:eastAsia="en-US" w:bidi="ar-SA"/>
+        </w:rPr>
+        <w:t xml:space="preserve">The </w:t>
+      </w:r>
+      <w:r>
+        <w:rPr>
+          <w:rFonts w:ascii="Calibri" w:hAnsi="Calibri"/>
+          <w:sz w:val="22"/>
+          <w:szCs w:val="22"/>
+          <w:lang w:eastAsia="en-US" w:bidi="ar-SA"/>
+        </w:rPr>
+        <w:t>Δ</w:t>
+      </w:r>
+      <w:r>
+        <w:rPr>
+          <w:sz w:val="22"/>
+          <w:szCs w:val="22"/>
+          <w:lang w:eastAsia="en-US" w:bidi="ar-SA"/>
+        </w:rPr>
+        <w:t xml:space="preserve">V for this maneuver per orbit was calculated through the use of the final displacement distances </w:t>
+      </w:r>
+    </w:p>
+    <w:p>
+      <w:pPr>
+        <w:spacing w:after="120"/>
+        <w:rPr>
+          <w:sz w:val="22"/>
+          <w:szCs w:val="22"/>
+          <w:lang w:eastAsia="en-US" w:bidi="ar-SA"/>
+        </w:rPr>
+      </w:pPr>
+      <w:r>
+        <w:rPr>
+          <w:noProof/>
+          <w:sz w:val="22"/>
+          <w:szCs w:val="22"/>
+          <w:lang w:eastAsia="en-US" w:bidi="ar-SA"/>
+        </w:rPr>
+        <w:lastRenderedPageBreak/>
+        <w:pict>
+          <v:shape id="_x0000_s1031" type="#_x0000_t202" style="position:absolute;margin-left:-2.75pt;margin-top:331.3pt;width:470.45pt;height:279.6pt;z-index:251663360" filled="f" stroked="f">
+            <v:textbox style="mso-next-textbox:#_x0000_s1031">
+              <w:txbxContent>
+                <w:p>
+                  <w:pPr>
+                    <w:keepNext/>
+                  </w:pPr>
+                  <w:r>
+                    <w:rPr>
+                      <w:noProof/>
+                      <w:lang w:eastAsia="en-US" w:bidi="ar-SA"/>
+                    </w:rPr>
+                    <w:drawing>
+                      <wp:inline distT="0" distB="0" distL="0" distR="0">
+                        <wp:extent cx="5716731" cy="2697631"/>
+                        <wp:effectExtent l="19050" t="0" r="0" b="0"/>
+                        <wp:docPr id="8" name="Picture 7" descr="Remote Station Keeping.tif"/>
+                        <wp:cNvGraphicFramePr>
+                          <a:graphicFrameLocks xmlns:a="http://schemas.openxmlformats.org/drawingml/2006/main" noChangeAspect="1"/>
+                        </wp:cNvGraphicFramePr>
+                        <a:graphic xmlns:a="http://schemas.openxmlformats.org/drawingml/2006/main">
+                          <a:graphicData uri="http://schemas.openxmlformats.org/drawingml/2006/picture">
+                            <pic:pic xmlns:pic="http://schemas.openxmlformats.org/drawingml/2006/picture">
+                              <pic:nvPicPr>
+                                <pic:cNvPr id="0" name="Remote Station Keeping.tif"/>
+                                <pic:cNvPicPr/>
+                              </pic:nvPicPr>
+                              <pic:blipFill>
+                                <a:blip r:embed="rId16"/>
+                                <a:stretch>
+                                  <a:fillRect/>
+                                </a:stretch>
+                              </pic:blipFill>
+                              <pic:spPr>
+                                <a:xfrm>
+                                  <a:off x="0" y="0"/>
+                                  <a:ext cx="5730076" cy="2703928"/>
+                                </a:xfrm>
+                                <a:prstGeom prst="rect">
+                                  <a:avLst/>
+                                </a:prstGeom>
+                              </pic:spPr>
+                            </pic:pic>
+                          </a:graphicData>
+                        </a:graphic>
+                      </wp:inline>
+                    </w:drawing>
+                  </w:r>
+                </w:p>
+                <w:p>
+                  <w:pPr>
+                    <w:pStyle w:val="Caption"/>
+                  </w:pPr>
+                  <w:r>
+                    <w:rPr>
+                      <w:b/>
+                    </w:rPr>
+                    <w:t xml:space="preserve">Figure </w:t>
+                  </w:r>
+                  <w:r>
+                    <w:rPr>
+                      <w:b/>
+                    </w:rPr>
+                    <w:fldChar w:fldCharType="begin"/>
+                  </w:r>
+                  <w:r>
+                    <w:rPr>
+                      <w:b/>
+                    </w:rPr>
+                    <w:instrText xml:space="preserve"> STYLEREF 1 \s </w:instrText>
+                  </w:r>
+                  <w:r>
+                    <w:rPr>
+                      <w:b/>
+                    </w:rPr>
+                    <w:fldChar w:fldCharType="separate"/>
+                  </w:r>
+                  <w:r>
+                    <w:rPr>
+                      <w:b/>
+                      <w:noProof/>
+                    </w:rPr>
+                    <w:t>1</w:t>
+                  </w:r>
+                  <w:r>
+                    <w:rPr>
+                      <w:b/>
+                    </w:rPr>
+                    <w:fldChar w:fldCharType="end"/>
+                  </w:r>
+                  <w:r>
+                    <w:rPr>
+                      <w:b/>
+                    </w:rPr>
+                    <w:noBreakHyphen/>
+                    <w:t>4Total</w:t>
+                  </w:r>
+                  <w:r>
+                    <w:rPr>
+                      <w:b/>
+                    </w:rPr>
+                    <w:t xml:space="preserve"> </w:t>
+                  </w:r>
+                  <w:r>
+                    <w:rPr>
+                      <w:b/>
+                    </w:rPr>
+                    <w:t>Δ</w:t>
+                  </w:r>
+                  <w:r>
+                    <w:rPr>
+                      <w:b/>
+                    </w:rPr>
+                    <w:t>V for remote stationkeeping.</w:t>
+                  </w:r>
+                  <w:r>
+                    <w:t xml:space="preserve"> </w:t>
+                  </w:r>
+                  <w:r>
+                    <w:rPr>
+                      <w:i w:val="0"/>
+                    </w:rPr>
+                    <w:t xml:space="preserve">For this case, the stationkeeping distances were set by the final displacement values defined in Figure 1-3 and the </w:t>
+                  </w:r>
+                  <w:r>
+                    <w:rPr>
+                      <w:i w:val="0"/>
+                    </w:rPr>
+                    <w:t>initial</w:t>
+                  </w:r>
+                  <w:r>
+                    <w:rPr>
+                      <w:i w:val="0"/>
+                    </w:rPr>
+                    <w:t xml:space="preserve"> </w:t>
+                  </w:r>
+                  <w:r>
+                    <w:rPr>
+                      <w:i w:val="0"/>
+                    </w:rPr>
+                    <w:t>relative</w:t>
+                  </w:r>
+                  <w:r>
+                    <w:rPr>
+                      <w:i w:val="0"/>
+                    </w:rPr>
+                    <w:t xml:space="preserve"> velocity was assumed to be zero.</w:t>
+                  </w:r>
+                </w:p>
+                <w:p/>
+              </w:txbxContent>
+            </v:textbox>
+          </v:shape>
+        </w:pict>
+      </w:r>
+    </w:p>
+    <w:p>
+      <w:pPr>
+        <w:jc w:val="both"/>
+        <w:rPr>
+          <w:rFonts w:cs="Times New Roman"/>
+          <w:lang w:eastAsia="en-US" w:bidi="ar-SA"/>
+        </w:rPr>
+      </w:pPr>
     </w:p>
     <w:p>
       <w:pPr>
@@ -8578,6 +8873,28 @@
     <w:p>
       <w:pPr>
         <w:spacing w:after="120"/>
+        <w:jc w:val="both"/>
+        <w:rPr>
+          <w:sz w:val="22"/>
+          <w:szCs w:val="22"/>
+          <w:lang w:eastAsia="en-US" w:bidi="ar-SA"/>
+        </w:rPr>
+      </w:pPr>
+    </w:p>
+    <w:p>
+      <w:pPr>
+        <w:spacing w:after="120"/>
+        <w:jc w:val="both"/>
+        <w:rPr>
+          <w:sz w:val="22"/>
+          <w:szCs w:val="22"/>
+          <w:lang w:eastAsia="en-US" w:bidi="ar-SA"/>
+        </w:rPr>
+      </w:pPr>
+    </w:p>
+    <w:p>
+      <w:pPr>
+        <w:spacing w:after="120"/>
         <w:jc w:val="center"/>
         <w:rPr>
           <w:sz w:val="22"/>
@@ -8588,17 +8905,7 @@
     </w:p>
     <w:p>
       <w:pPr>
-        <w:spacing w:after="120"/>
-        <w:ind w:left="360"/>
-        <w:rPr>
-          <w:sz w:val="22"/>
-          <w:szCs w:val="22"/>
-        </w:rPr>
-      </w:pPr>
-    </w:p>
-    <w:p>
-      <w:pPr>
-        <w:jc w:val="center"/>
+        <w:jc w:val="both"/>
         <w:rPr>
           <w:b/>
           <w:bCs/>
@@ -8612,10 +8919,9 @@
           <w:noProof/>
           <w:lang w:eastAsia="en-US" w:bidi="ar-SA"/>
         </w:rPr>
-        <w:lastRenderedPageBreak/>
         <w:pict>
-          <v:shape id="_x0000_s1030" type="#_x0000_t202" style="position:absolute;left:0;text-align:left;margin-left:-2.75pt;margin-top:-4.45pt;width:467.5pt;height:331.3pt;z-index:251662336;mso-position-horizontal-relative:margin;mso-position-vertical-relative:margin" filled="f" stroked="f">
-            <v:textbox>
+          <v:shape id="_x0000_s1030" type="#_x0000_t202" style="position:absolute;left:0;text-align:left;margin-left:0;margin-top:0;width:467.5pt;height:331.3pt;z-index:251662336;mso-position-horizontal:center;mso-position-horizontal-relative:margin;mso-position-vertical:top;mso-position-vertical-relative:margin" filled="f" stroked="f">
+            <v:textbox style="mso-next-textbox:#_x0000_s1030">
               <w:txbxContent>
                 <w:p>
                   <w:pPr>
@@ -8642,7 +8948,7 @@
                                 <pic:cNvPicPr/>
                               </pic:nvPicPr>
                               <pic:blipFill>
-                                <a:blip r:embed="rId16"/>
+                                <a:blip r:embed="rId17"/>
                                 <a:srcRect l="7095" r="6316"/>
                                 <a:stretch>
                                   <a:fillRect/>
@@ -8668,34 +8974,66 @@
                   <w:pPr>
                     <w:pStyle w:val="Caption"/>
                   </w:pPr>
-                  <w:proofErr w:type="gramStart"/>
-                  <w:r>
-                    <w:t xml:space="preserve">Figure </w:t>
-                  </w:r>
-                  <w:fldSimple w:instr=" STYLEREF 1 \s ">
-                    <w:r>
-                      <w:rPr>
-                        <w:noProof/>
-                      </w:rPr>
-                      <w:t>1</w:t>
-                    </w:r>
-                  </w:fldSimple>
-                  <w:r>
-                    <w:noBreakHyphen/>
-                  </w:r>
-                  <w:fldSimple w:instr=" SEQ Figure \* ARABIC \s 1 ">
-                    <w:r>
-                      <w:rPr>
-                        <w:noProof/>
-                      </w:rPr>
-                      <w:t>3</w:t>
-                    </w:r>
-                  </w:fldSimple>
                   <w:r>
                     <w:rPr>
                       <w:b/>
                     </w:rPr>
-                    <w:t xml:space="preserve">Total </w:t>
+                    <w:t xml:space="preserve">Figure </w:t>
+                  </w:r>
+                  <w:r>
+                    <w:rPr>
+                      <w:b/>
+                    </w:rPr>
+                    <w:fldChar w:fldCharType="begin"/>
+                  </w:r>
+                  <w:r>
+                    <w:rPr>
+                      <w:b/>
+                    </w:rPr>
+                    <w:instrText xml:space="preserve"> STYLEREF 1 \s </w:instrText>
+                  </w:r>
+                  <w:r>
+                    <w:rPr>
+                      <w:b/>
+                    </w:rPr>
+                    <w:fldChar w:fldCharType="separate"/>
+                  </w:r>
+                  <w:r>
+                    <w:rPr>
+                      <w:b/>
+                      <w:noProof/>
+                    </w:rPr>
+                    <w:t>1</w:t>
+                  </w:r>
+                  <w:r>
+                    <w:rPr>
+                      <w:b/>
+                    </w:rPr>
+                    <w:fldChar w:fldCharType="end"/>
+                  </w:r>
+                  <w:r>
+                    <w:rPr>
+                      <w:b/>
+                    </w:rPr>
+                    <w:noBreakHyphen/>
+                  </w:r>
+                  <w:r>
+                    <w:rPr>
+                      <w:b/>
+                    </w:rPr>
+                    <w:t>3</w:t>
+                  </w:r>
+                  <w:r>
+                    <w:rPr>
+                      <w:b/>
+                    </w:rPr>
+                    <w:t>Total</w:t>
+                  </w:r>
+                  <w:r>
+                    <w:rPr>
+                      <w:b/>
+                    </w:rPr>
+                    <w:t xml:space="preserve"> </w:t>
                   </w:r>
                   <w:r>
                     <w:rPr>
@@ -8709,7 +9047,6 @@
                     </w:rPr>
                     <w:t>V required for separation maneuver.</w:t>
                   </w:r>
-                  <w:proofErr w:type="gramEnd"/>
                   <w:r>
                     <w:t xml:space="preserve"> </w:t>
                   </w:r>
@@ -8824,6 +9161,7 @@
     </w:p>
     <w:p>
       <w:pPr>
+        <w:jc w:val="right"/>
         <w:rPr>
           <w:b/>
           <w:bCs/>
@@ -8854,6 +9192,7 @@
     </w:p>
     <w:p>
       <w:pPr>
+        <w:jc w:val="both"/>
         <w:rPr>
           <w:b/>
           <w:bCs/>
@@ -8861,6 +9200,59 @@
           <w:szCs w:val="28"/>
         </w:rPr>
       </w:pPr>
+      <w:proofErr w:type="gramStart"/>
+      <w:r>
+        <w:rPr>
+          <w:sz w:val="22"/>
+          <w:szCs w:val="22"/>
+          <w:lang w:eastAsia="en-US" w:bidi="ar-SA"/>
+        </w:rPr>
+        <w:lastRenderedPageBreak/>
+        <w:t>defined</w:t>
+      </w:r>
+      <w:proofErr w:type="gramEnd"/>
+      <w:r>
+        <w:rPr>
+          <w:sz w:val="22"/>
+          <w:szCs w:val="22"/>
+          <w:lang w:eastAsia="en-US" w:bidi="ar-SA"/>
+        </w:rPr>
+        <w:t xml:space="preserve"> in Section 1.2.2.  It was assumed that each stationkeeping maneuver was performed either at the end of the separation maneuver or of another stationkeeping maneuver, implying that the initial relative velocity between the target and the interceptor was zero. A plot of the </w:t>
+      </w:r>
+      <w:r>
+        <w:rPr>
+          <w:rFonts w:ascii="Calibri" w:hAnsi="Calibri"/>
+          <w:sz w:val="22"/>
+          <w:szCs w:val="22"/>
+          <w:lang w:eastAsia="en-US" w:bidi="ar-SA"/>
+        </w:rPr>
+        <w:t>Δ</w:t>
+      </w:r>
+      <w:r>
+        <w:rPr>
+          <w:sz w:val="22"/>
+          <w:szCs w:val="22"/>
+          <w:lang w:eastAsia="en-US" w:bidi="ar-SA"/>
+        </w:rPr>
+        <w:t xml:space="preserve">V associated with these calculations is shown in Figure 1-4. As can be seen from the figure, the optimal transfer time to utilize for a given stationkeeping maneuver is between 90-95 minutes. If one performs a maneuver at this time, the </w:t>
+      </w:r>
+      <w:r>
+        <w:rPr>
+          <w:rFonts w:ascii="Calibri" w:hAnsi="Calibri"/>
+          <w:sz w:val="22"/>
+          <w:szCs w:val="22"/>
+          <w:lang w:eastAsia="en-US" w:bidi="ar-SA"/>
+        </w:rPr>
+        <w:t>Δ</w:t>
+      </w:r>
+      <w:r>
+        <w:rPr>
+          <w:sz w:val="22"/>
+          <w:szCs w:val="22"/>
+          <w:lang w:eastAsia="en-US" w:bidi="ar-SA"/>
+        </w:rPr>
+        <w:t>V usage per orbit varies between 0.2-5 m/s.</w:t>
+      </w:r>
     </w:p>
     <w:p>
       <w:pPr>
@@ -8912,59 +9304,9 @@
         </w:rPr>
       </w:pPr>
     </w:p>
-    <w:p>
-      <w:pPr>
-        <w:rPr>
-          <w:b/>
-          <w:bCs/>
-          <w:sz w:val="28"/>
-          <w:szCs w:val="28"/>
-        </w:rPr>
-      </w:pPr>
-    </w:p>
-    <w:p>
-      <w:pPr>
-        <w:rPr>
-          <w:b/>
-          <w:bCs/>
-          <w:sz w:val="28"/>
-          <w:szCs w:val="28"/>
-        </w:rPr>
-      </w:pPr>
-    </w:p>
-    <w:p>
-      <w:pPr>
-        <w:rPr>
-          <w:b/>
-          <w:bCs/>
-          <w:sz w:val="28"/>
-          <w:szCs w:val="28"/>
-        </w:rPr>
-      </w:pPr>
-    </w:p>
-    <w:p>
-      <w:pPr>
-        <w:rPr>
-          <w:b/>
-          <w:bCs/>
-          <w:sz w:val="28"/>
-          <w:szCs w:val="28"/>
-        </w:rPr>
-      </w:pPr>
-    </w:p>
-    <w:p>
-      <w:pPr>
-        <w:rPr>
-          <w:b/>
-          <w:bCs/>
-          <w:sz w:val="28"/>
-          <w:szCs w:val="28"/>
-        </w:rPr>
-      </w:pPr>
-    </w:p>
     <w:sectPr>
-      <w:headerReference w:type="default" r:id="rId17"/>
-      <w:footerReference w:type="default" r:id="rId18"/>
+      <w:headerReference w:type="default" r:id="rId18"/>
+      <w:footerReference w:type="default" r:id="rId19"/>
       <w:pgSz w:w="12240" w:h="15840"/>
       <w:pgMar w:top="1440" w:right="1440" w:bottom="1440" w:left="1440" w:header="996" w:footer="996" w:gutter="0"/>
       <w:cols w:space="720"/>
@@ -9057,7 +9399,7 @@
         <w:b/>
         <w:noProof/>
       </w:rPr>
-      <w:t>7</w:t>
+      <w:t>8</w:t>
     </w:r>
     <w:r>
       <w:rPr>
@@ -14224,6 +14566,36 @@
     </w:lvlOverride>
     <w:lvlOverride w:ilvl="1">
       <w:startOverride w:val="1"/>
+    </w:lvlOverride>
+    <w:lvlOverride w:ilvl="2">
+      <w:startOverride w:val="1"/>
+    </w:lvlOverride>
+    <w:lvlOverride w:ilvl="3">
+      <w:startOverride w:val="1"/>
+    </w:lvlOverride>
+    <w:lvlOverride w:ilvl="4">
+      <w:startOverride w:val="1"/>
+    </w:lvlOverride>
+    <w:lvlOverride w:ilvl="5">
+      <w:startOverride w:val="1"/>
+    </w:lvlOverride>
+    <w:lvlOverride w:ilvl="6">
+      <w:startOverride w:val="1"/>
+    </w:lvlOverride>
+    <w:lvlOverride w:ilvl="7">
+      <w:startOverride w:val="1"/>
+    </w:lvlOverride>
+    <w:lvlOverride w:ilvl="8">
+      <w:startOverride w:val="1"/>
+    </w:lvlOverride>
+  </w:num>
+  <w:num w:numId="48">
+    <w:abstractNumId w:val="26"/>
+    <w:lvlOverride w:ilvl="0">
+      <w:startOverride w:val="1"/>
+    </w:lvlOverride>
+    <w:lvlOverride w:ilvl="1">
+      <w:startOverride w:val="2"/>
     </w:lvlOverride>
     <w:lvlOverride w:ilvl="2">
       <w:startOverride w:val="1"/>
@@ -41236,7 +41608,7 @@
 </file>
 
 <file path=customXml/itemProps1.xml><?xml version="1.0" encoding="utf-8"?>
-<ds:datastoreItem xmlns:ds="http://schemas.openxmlformats.org/officeDocument/2006/customXml" ds:itemID="{D9A57397-853D-4E95-88A6-4A484256AC39}">
+<ds:datastoreItem xmlns:ds="http://schemas.openxmlformats.org/officeDocument/2006/customXml" ds:itemID="{9916AB2B-6435-42F4-84EF-77E50949C31E}">
   <ds:schemaRefs>
     <ds:schemaRef ds:uri="http://schemas.openxmlformats.org/officeDocument/2006/bibliography"/>
   </ds:schemaRefs>

</xml_diff>

<commit_message>
Completed at least a preliminary discussion of calculatoins for each maneuver case
</commit_message>
<xml_diff>
--- a/Attitude Determination and Control (ADC)/Delta-V Budgets/RCL-B-ADC1 Rascal Delta-V Budget.docx
+++ b/Attitude Determination and Control (ADC)/Delta-V Budgets/RCL-B-ADC1 Rascal Delta-V Budget.docx
@@ -2378,7 +2378,7 @@
           <w:r>
             <w:fldChar w:fldCharType="separate"/>
           </w:r>
-          <w:hyperlink w:anchor="_Toc381778588" w:history="1">
+          <w:hyperlink w:anchor="_Toc381785706" w:history="1">
             <w:r>
               <w:rPr>
                 <w:rStyle w:val="Hyperlink"/>
@@ -2423,7 +2423,7 @@
                 <w:noProof/>
                 <w:webHidden/>
               </w:rPr>
-              <w:instrText xml:space="preserve"> PAGEREF _Toc381778588 \h </w:instrText>
+              <w:instrText xml:space="preserve"> PAGEREF _Toc381785706 \h </w:instrText>
             </w:r>
             <w:r>
               <w:rPr>
@@ -2470,7 +2470,7 @@
               <w:lang w:eastAsia="en-US" w:bidi="ar-SA"/>
             </w:rPr>
           </w:pPr>
-          <w:hyperlink w:anchor="_Toc381778589" w:history="1">
+          <w:hyperlink w:anchor="_Toc381785707" w:history="1">
             <w:r>
               <w:rPr>
                 <w:rStyle w:val="Hyperlink"/>
@@ -2515,7 +2515,7 @@
                 <w:noProof/>
                 <w:webHidden/>
               </w:rPr>
-              <w:instrText xml:space="preserve"> PAGEREF _Toc381778589 \h </w:instrText>
+              <w:instrText xml:space="preserve"> PAGEREF _Toc381785707 \h </w:instrText>
             </w:r>
             <w:r>
               <w:rPr>
@@ -2562,7 +2562,7 @@
               <w:lang w:eastAsia="en-US" w:bidi="ar-SA"/>
             </w:rPr>
           </w:pPr>
-          <w:hyperlink w:anchor="_Toc381778590" w:history="1">
+          <w:hyperlink w:anchor="_Toc381785708" w:history="1">
             <w:r>
               <w:rPr>
                 <w:rStyle w:val="Hyperlink"/>
@@ -2607,7 +2607,7 @@
                 <w:noProof/>
                 <w:webHidden/>
               </w:rPr>
-              <w:instrText xml:space="preserve"> PAGEREF _Toc381778590 \h </w:instrText>
+              <w:instrText xml:space="preserve"> PAGEREF _Toc381785708 \h </w:instrText>
             </w:r>
             <w:r>
               <w:rPr>
@@ -2648,7 +2648,7 @@
               <w:szCs w:val="22"/>
             </w:rPr>
           </w:pPr>
-          <w:hyperlink w:anchor="_Toc381778591" w:history="1">
+          <w:hyperlink w:anchor="_Toc381785709" w:history="1">
             <w:r>
               <w:rPr>
                 <w:rStyle w:val="Hyperlink"/>
@@ -2691,7 +2691,7 @@
                 <w:noProof/>
                 <w:webHidden/>
               </w:rPr>
-              <w:instrText xml:space="preserve"> PAGEREF _Toc381778591 \h </w:instrText>
+              <w:instrText xml:space="preserve"> PAGEREF _Toc381785709 \h </w:instrText>
             </w:r>
             <w:r>
               <w:rPr>
@@ -2732,7 +2732,7 @@
               <w:szCs w:val="22"/>
             </w:rPr>
           </w:pPr>
-          <w:hyperlink w:anchor="_Toc381778592" w:history="1">
+          <w:hyperlink w:anchor="_Toc381785710" w:history="1">
             <w:r>
               <w:rPr>
                 <w:rStyle w:val="Hyperlink"/>
@@ -2790,7 +2790,7 @@
                 <w:noProof/>
                 <w:webHidden/>
               </w:rPr>
-              <w:instrText xml:space="preserve"> PAGEREF _Toc381778592 \h </w:instrText>
+              <w:instrText xml:space="preserve"> PAGEREF _Toc381785710 \h </w:instrText>
             </w:r>
             <w:r>
               <w:rPr>
@@ -2822,6 +2822,204 @@
           </w:hyperlink>
         </w:p>
         <w:p>
+          <w:pPr>
+            <w:pStyle w:val="TOC3"/>
+            <w:rPr>
+              <w:rFonts w:asciiTheme="minorHAnsi" w:eastAsiaTheme="minorEastAsia" w:hAnsiTheme="minorHAnsi" w:cstheme="minorBidi"/>
+              <w:noProof/>
+              <w:sz w:val="22"/>
+              <w:szCs w:val="22"/>
+            </w:rPr>
+          </w:pPr>
+          <w:hyperlink w:anchor="_Toc381785714" w:history="1">
+            <w:r>
+              <w:rPr>
+                <w:rStyle w:val="Hyperlink"/>
+                <w:noProof/>
+              </w:rPr>
+              <w:t>1.2.3</w:t>
+            </w:r>
+            <w:r>
+              <w:rPr>
+                <w:rFonts w:asciiTheme="minorHAnsi" w:eastAsiaTheme="minorEastAsia" w:hAnsiTheme="minorHAnsi" w:cstheme="minorBidi"/>
+                <w:noProof/>
+                <w:sz w:val="22"/>
+                <w:szCs w:val="22"/>
+              </w:rPr>
+              <w:tab/>
+            </w:r>
+            <w:r>
+              <w:rPr>
+                <w:rStyle w:val="Hyperlink"/>
+                <w:noProof/>
+              </w:rPr>
+              <w:t xml:space="preserve">Remote and Inspection Stationkeeping </w:t>
+            </w:r>
+            <w:r>
+              <w:rPr>
+                <w:rStyle w:val="Hyperlink"/>
+                <w:rFonts w:ascii="Calibri" w:hAnsi="Calibri"/>
+                <w:noProof/>
+              </w:rPr>
+              <w:t>Δ</w:t>
+            </w:r>
+            <w:r>
+              <w:rPr>
+                <w:rStyle w:val="Hyperlink"/>
+                <w:noProof/>
+              </w:rPr>
+              <w:t>V Calculations</w:t>
+            </w:r>
+            <w:r>
+              <w:rPr>
+                <w:noProof/>
+                <w:webHidden/>
+              </w:rPr>
+              <w:tab/>
+            </w:r>
+            <w:r>
+              <w:rPr>
+                <w:noProof/>
+                <w:webHidden/>
+              </w:rPr>
+              <w:fldChar w:fldCharType="begin"/>
+            </w:r>
+            <w:r>
+              <w:rPr>
+                <w:noProof/>
+                <w:webHidden/>
+              </w:rPr>
+              <w:instrText xml:space="preserve"> PAGEREF _Toc381785714 \h </w:instrText>
+            </w:r>
+            <w:r>
+              <w:rPr>
+                <w:noProof/>
+                <w:webHidden/>
+              </w:rPr>
+            </w:r>
+            <w:r>
+              <w:rPr>
+                <w:noProof/>
+                <w:webHidden/>
+              </w:rPr>
+              <w:fldChar w:fldCharType="separate"/>
+            </w:r>
+            <w:r>
+              <w:rPr>
+                <w:noProof/>
+                <w:webHidden/>
+              </w:rPr>
+              <w:t>6</w:t>
+            </w:r>
+            <w:r>
+              <w:rPr>
+                <w:noProof/>
+                <w:webHidden/>
+              </w:rPr>
+              <w:fldChar w:fldCharType="end"/>
+            </w:r>
+          </w:hyperlink>
+        </w:p>
+        <w:p>
+          <w:pPr>
+            <w:pStyle w:val="TOC3"/>
+            <w:rPr>
+              <w:rFonts w:asciiTheme="minorHAnsi" w:eastAsiaTheme="minorEastAsia" w:hAnsiTheme="minorHAnsi" w:cstheme="minorBidi"/>
+              <w:noProof/>
+              <w:sz w:val="22"/>
+              <w:szCs w:val="22"/>
+            </w:rPr>
+          </w:pPr>
+          <w:hyperlink w:anchor="_Toc381785715" w:history="1">
+            <w:r>
+              <w:rPr>
+                <w:rStyle w:val="Hyperlink"/>
+                <w:noProof/>
+              </w:rPr>
+              <w:t>1.2.4</w:t>
+            </w:r>
+            <w:r>
+              <w:rPr>
+                <w:rFonts w:asciiTheme="minorHAnsi" w:eastAsiaTheme="minorEastAsia" w:hAnsiTheme="minorHAnsi" w:cstheme="minorBidi"/>
+                <w:noProof/>
+                <w:sz w:val="22"/>
+                <w:szCs w:val="22"/>
+              </w:rPr>
+              <w:tab/>
+            </w:r>
+            <w:r>
+              <w:rPr>
+                <w:rStyle w:val="Hyperlink"/>
+                <w:noProof/>
+              </w:rPr>
+              <w:t xml:space="preserve">Rendezvous </w:t>
+            </w:r>
+            <w:r>
+              <w:rPr>
+                <w:rStyle w:val="Hyperlink"/>
+                <w:rFonts w:ascii="Calibri" w:hAnsi="Calibri"/>
+                <w:noProof/>
+              </w:rPr>
+              <w:t>Δ</w:t>
+            </w:r>
+            <w:r>
+              <w:rPr>
+                <w:rStyle w:val="Hyperlink"/>
+                <w:noProof/>
+              </w:rPr>
+              <w:t>V Calculations</w:t>
+            </w:r>
+            <w:r>
+              <w:rPr>
+                <w:noProof/>
+                <w:webHidden/>
+              </w:rPr>
+              <w:tab/>
+            </w:r>
+            <w:r>
+              <w:rPr>
+                <w:noProof/>
+                <w:webHidden/>
+              </w:rPr>
+              <w:fldChar w:fldCharType="begin"/>
+            </w:r>
+            <w:r>
+              <w:rPr>
+                <w:noProof/>
+                <w:webHidden/>
+              </w:rPr>
+              <w:instrText xml:space="preserve"> PAGEREF _Toc381785715 \h </w:instrText>
+            </w:r>
+            <w:r>
+              <w:rPr>
+                <w:noProof/>
+                <w:webHidden/>
+              </w:rPr>
+            </w:r>
+            <w:r>
+              <w:rPr>
+                <w:noProof/>
+                <w:webHidden/>
+              </w:rPr>
+              <w:fldChar w:fldCharType="separate"/>
+            </w:r>
+            <w:r>
+              <w:rPr>
+                <w:noProof/>
+                <w:webHidden/>
+              </w:rPr>
+              <w:t>8</w:t>
+            </w:r>
+            <w:r>
+              <w:rPr>
+                <w:noProof/>
+                <w:webHidden/>
+              </w:rPr>
+              <w:fldChar w:fldCharType="end"/>
+            </w:r>
+          </w:hyperlink>
+        </w:p>
+        <w:p>
           <w:r>
             <w:fldChar w:fldCharType="end"/>
           </w:r>
@@ -2856,7 +3054,7 @@
       <w:pPr>
         <w:pStyle w:val="Heading1"/>
       </w:pPr>
-      <w:bookmarkStart w:id="1" w:name="_Toc381778588"/>
+      <w:bookmarkStart w:id="1" w:name="_Toc381785706"/>
       <w:r>
         <w:lastRenderedPageBreak/>
         <w:t>Introduction</w:t>
@@ -2867,7 +3065,7 @@
       <w:pPr>
         <w:pStyle w:val="Heading2"/>
       </w:pPr>
-      <w:bookmarkStart w:id="2" w:name="_Toc381778589"/>
+      <w:bookmarkStart w:id="2" w:name="_Toc381785707"/>
       <w:r>
         <w:t>Background</w:t>
       </w:r>
@@ -3072,7 +3270,15 @@
           <w:szCs w:val="22"/>
           <w:lang w:eastAsia="en-US" w:bidi="ar-SA"/>
         </w:rPr>
-        <w:t xml:space="preserve">Close-Proximity </w:t>
+        <w:t>Inspection</w:t>
+      </w:r>
+      <w:r>
+        <w:rPr>
+          <w:sz w:val="22"/>
+          <w:szCs w:val="22"/>
+          <w:lang w:eastAsia="en-US" w:bidi="ar-SA"/>
+        </w:rPr>
+        <w:t xml:space="preserve"> </w:t>
       </w:r>
       <w:r>
         <w:rPr>
@@ -3088,7 +3294,7 @@
           <w:szCs w:val="22"/>
           <w:lang w:eastAsia="en-US" w:bidi="ar-SA"/>
         </w:rPr>
-        <w:t xml:space="preserve"> (CPSK)</w:t>
+        <w:t xml:space="preserve"> (</w:t>
       </w:r>
       <w:r>
         <w:rPr>
@@ -3096,7 +3302,15 @@
           <w:szCs w:val="22"/>
           <w:lang w:eastAsia="en-US" w:bidi="ar-SA"/>
         </w:rPr>
-        <w:t xml:space="preserve">, or Inspection </w:t>
+        <w:t>I</w:t>
+      </w:r>
+      <w:r>
+        <w:rPr>
+          <w:sz w:val="22"/>
+          <w:szCs w:val="22"/>
+          <w:lang w:eastAsia="en-US" w:bidi="ar-SA"/>
+        </w:rPr>
+        <w:t>SK)</w:t>
       </w:r>
     </w:p>
     <w:p>
@@ -3440,7 +3654,7 @@
           <w:szCs w:val="22"/>
           <w:lang w:eastAsia="en-US" w:bidi="ar-SA"/>
         </w:rPr>
-        <w:t xml:space="preserve">Finally, Inspection involves the maintenance of the final relative displacement between the target and the interceptor </w:t>
+        <w:t xml:space="preserve">Finally, </w:t>
       </w:r>
       <w:r>
         <w:rPr>
@@ -3448,7 +3662,39 @@
           <w:szCs w:val="22"/>
           <w:lang w:eastAsia="en-US" w:bidi="ar-SA"/>
         </w:rPr>
-        <w:t xml:space="preserve">achieved at the end of the rendezvous maneuver. Like the Taxiing maneuver, this quantity will be measured as a </w:t>
+        <w:t>ISK</w:t>
+      </w:r>
+      <w:r>
+        <w:rPr>
+          <w:sz w:val="22"/>
+          <w:szCs w:val="22"/>
+          <w:lang w:eastAsia="en-US" w:bidi="ar-SA"/>
+        </w:rPr>
+        <w:t xml:space="preserve"> involves the maintenance of the final relative displacement between the target and the interceptor </w:t>
+      </w:r>
+      <w:r>
+        <w:rPr>
+          <w:sz w:val="22"/>
+          <w:szCs w:val="22"/>
+          <w:lang w:eastAsia="en-US" w:bidi="ar-SA"/>
+        </w:rPr>
+        <w:t>achieved at the end of t</w:t>
+      </w:r>
+      <w:r>
+        <w:rPr>
+          <w:sz w:val="22"/>
+          <w:szCs w:val="22"/>
+          <w:lang w:eastAsia="en-US" w:bidi="ar-SA"/>
+        </w:rPr>
+        <w:t>he rendezvous maneuver. Like RSK</w:t>
+      </w:r>
+      <w:r>
+        <w:rPr>
+          <w:sz w:val="22"/>
+          <w:szCs w:val="22"/>
+          <w:lang w:eastAsia="en-US" w:bidi="ar-SA"/>
+        </w:rPr>
+        <w:t xml:space="preserve">, this quantity will be measured as a </w:t>
       </w:r>
       <w:r>
         <w:rPr>
@@ -3476,7 +3722,7 @@
           <w:numId w:val="45"/>
         </w:numPr>
       </w:pPr>
-      <w:bookmarkStart w:id="3" w:name="_Toc381778590"/>
+      <w:bookmarkStart w:id="3" w:name="_Toc381785708"/>
       <w:r>
         <w:t>Linear Orbit Theory</w:t>
       </w:r>
@@ -3813,7 +4059,7 @@
       <w:pPr>
         <w:pStyle w:val="Heading3"/>
       </w:pPr>
-      <w:bookmarkStart w:id="4" w:name="_Toc381778591"/>
+      <w:bookmarkStart w:id="4" w:name="_Toc381785709"/>
       <w:r>
         <w:lastRenderedPageBreak/>
         <w:t>CW Coordinate Frame and General Linearized Relative Motion</w:t>
@@ -8497,7 +8743,7 @@
       <w:pPr>
         <w:pStyle w:val="Heading3"/>
       </w:pPr>
-      <w:bookmarkStart w:id="5" w:name="_Toc381778592"/>
+      <w:bookmarkStart w:id="5" w:name="_Toc381785710"/>
       <w:r>
         <w:t xml:space="preserve">Separation </w:t>
       </w:r>
@@ -8585,14 +8831,98 @@
     </w:p>
     <w:p>
       <w:pPr>
+        <w:pStyle w:val="ListParagraph"/>
+        <w:keepNext/>
+        <w:widowControl w:val="0"/>
+        <w:numPr>
+          <w:ilvl w:val="0"/>
+          <w:numId w:val="48"/>
+        </w:numPr>
+        <w:tabs>
+          <w:tab w:val="left" w:pos="432"/>
+        </w:tabs>
+        <w:suppressAutoHyphens/>
+        <w:spacing w:before="240" w:after="60" w:line="240" w:lineRule="auto"/>
+        <w:outlineLvl w:val="0"/>
+        <w:rPr>
+          <w:rFonts w:ascii="Arial" w:hAnsi="Arial" w:cs="Arial"/>
+          <w:b/>
+          <w:bCs/>
+          <w:vanish/>
+          <w:kern w:val="1"/>
+          <w:sz w:val="28"/>
+          <w:szCs w:val="28"/>
+          <w:lang w:eastAsia="hi-IN" w:bidi="hi-IN"/>
+        </w:rPr>
+      </w:pPr>
+      <w:bookmarkStart w:id="6" w:name="_Toc381785711"/>
+      <w:bookmarkEnd w:id="6"/>
+    </w:p>
+    <w:p>
+      <w:pPr>
+        <w:pStyle w:val="ListParagraph"/>
+        <w:keepNext/>
+        <w:keepLines/>
+        <w:widowControl w:val="0"/>
+        <w:numPr>
+          <w:ilvl w:val="2"/>
+          <w:numId w:val="48"/>
+        </w:numPr>
+        <w:suppressAutoHyphens/>
+        <w:spacing w:before="200" w:after="120" w:line="240" w:lineRule="auto"/>
+        <w:outlineLvl w:val="2"/>
+        <w:rPr>
+          <w:rFonts w:ascii="Times New Roman" w:eastAsiaTheme="majorEastAsia" w:hAnsi="Times New Roman" w:cs="Times New Roman"/>
+          <w:b/>
+          <w:bCs/>
+          <w:vanish/>
+          <w:kern w:val="1"/>
+        </w:rPr>
+      </w:pPr>
+      <w:bookmarkStart w:id="7" w:name="_Toc381785712"/>
+      <w:bookmarkEnd w:id="7"/>
+    </w:p>
+    <w:p>
+      <w:pPr>
+        <w:pStyle w:val="ListParagraph"/>
+        <w:keepNext/>
+        <w:keepLines/>
+        <w:widowControl w:val="0"/>
+        <w:numPr>
+          <w:ilvl w:val="2"/>
+          <w:numId w:val="48"/>
+        </w:numPr>
+        <w:suppressAutoHyphens/>
+        <w:spacing w:before="200" w:after="120" w:line="240" w:lineRule="auto"/>
+        <w:outlineLvl w:val="2"/>
+        <w:rPr>
+          <w:rFonts w:ascii="Times New Roman" w:eastAsiaTheme="majorEastAsia" w:hAnsi="Times New Roman" w:cs="Times New Roman"/>
+          <w:b/>
+          <w:bCs/>
+          <w:vanish/>
+          <w:kern w:val="1"/>
+        </w:rPr>
+      </w:pPr>
+      <w:bookmarkStart w:id="8" w:name="_Toc381785713"/>
+      <w:bookmarkEnd w:id="8"/>
+    </w:p>
+    <w:p>
+      <w:pPr>
         <w:pStyle w:val="Heading3"/>
         <w:numPr>
           <w:ilvl w:val="2"/>
           <w:numId w:val="48"/>
         </w:numPr>
       </w:pPr>
+      <w:bookmarkStart w:id="9" w:name="_Toc381785714"/>
       <w:r>
-        <w:t xml:space="preserve">Remote Stationkeeping </w:t>
+        <w:t xml:space="preserve">Remote </w:t>
+      </w:r>
+      <w:r>
+        <w:t xml:space="preserve">and Inspection </w:t>
+      </w:r>
+      <w:r>
+        <w:t xml:space="preserve">Stationkeeping </w:t>
       </w:r>
       <w:r>
         <w:rPr>
@@ -8603,6 +8933,7 @@
       <w:r>
         <w:t>V Calculations</w:t>
       </w:r>
+      <w:bookmarkEnd w:id="9"/>
     </w:p>
     <w:p>
       <w:pPr>
@@ -9093,8 +9424,8 @@
           <w:szCs w:val="28"/>
         </w:rPr>
       </w:pPr>
-      <w:bookmarkStart w:id="6" w:name="_GoBack"/>
-      <w:bookmarkEnd w:id="6"/>
+      <w:bookmarkStart w:id="10" w:name="_GoBack"/>
+      <w:bookmarkEnd w:id="10"/>
     </w:p>
     <w:p>
       <w:pPr>
@@ -9251,7 +9582,23 @@
           <w:szCs w:val="22"/>
           <w:lang w:eastAsia="en-US" w:bidi="ar-SA"/>
         </w:rPr>
-        <w:t>V usage per orbit varies between 0.2-5 m/s.</w:t>
+        <w:t>V usage per orbit varies between 0.</w:t>
+      </w:r>
+      <w:r>
+        <w:rPr>
+          <w:sz w:val="22"/>
+          <w:szCs w:val="22"/>
+          <w:lang w:eastAsia="en-US" w:bidi="ar-SA"/>
+        </w:rPr>
+        <w:t>05</w:t>
+      </w:r>
+      <w:r>
+        <w:rPr>
+          <w:sz w:val="22"/>
+          <w:szCs w:val="22"/>
+          <w:lang w:eastAsia="en-US" w:bidi="ar-SA"/>
+        </w:rPr>
+        <w:t>-5 m/s.</w:t>
       </w:r>
     </w:p>
     <w:p>
@@ -9266,6 +9613,280 @@
     </w:p>
     <w:p>
       <w:pPr>
+        <w:pStyle w:val="Heading3"/>
+      </w:pPr>
+      <w:bookmarkStart w:id="11" w:name="_Toc381785715"/>
+      <w:r>
+        <w:t xml:space="preserve">Rendezvous </w:t>
+      </w:r>
+      <w:r>
+        <w:rPr>
+          <w:rFonts w:ascii="Calibri" w:hAnsi="Calibri"/>
+        </w:rPr>
+        <w:t>Δ</w:t>
+      </w:r>
+      <w:r>
+        <w:t>V Calculations</w:t>
+      </w:r>
+      <w:bookmarkEnd w:id="11"/>
+    </w:p>
+    <w:p>
+      <w:pPr>
+        <w:spacing w:after="120"/>
+        <w:jc w:val="both"/>
+        <w:rPr>
+          <w:sz w:val="22"/>
+          <w:szCs w:val="22"/>
+          <w:lang w:eastAsia="en-US" w:bidi="ar-SA"/>
+        </w:rPr>
+      </w:pPr>
+      <w:r>
+        <w:rPr>
+          <w:sz w:val="22"/>
+          <w:szCs w:val="22"/>
+          <w:lang w:eastAsia="en-US" w:bidi="ar-SA"/>
+        </w:rPr>
+        <w:t xml:space="preserve">Rendezvous is defined as the process of reducing the relative displacement between a target and interceptor to some value for some period of time. This implies having to start the maneuver at some pre-defined relative distance (in this case, that used for RSK), and end at some closer relative distance with a final relative velocity of zero. This is exactly how the total </w:t>
+      </w:r>
+      <w:r>
+        <w:rPr>
+          <w:rFonts w:ascii="Calibri" w:hAnsi="Calibri"/>
+          <w:sz w:val="22"/>
+          <w:szCs w:val="22"/>
+          <w:lang w:eastAsia="en-US" w:bidi="ar-SA"/>
+        </w:rPr>
+        <w:t>Δ</w:t>
+      </w:r>
+      <w:r>
+        <w:rPr>
+          <w:sz w:val="22"/>
+          <w:szCs w:val="22"/>
+          <w:lang w:eastAsia="en-US" w:bidi="ar-SA"/>
+        </w:rPr>
+        <w:t xml:space="preserve">V was calculated for </w:t>
+      </w:r>
+      <w:r>
+        <w:rPr>
+          <w:sz w:val="22"/>
+          <w:szCs w:val="22"/>
+          <w:lang w:eastAsia="en-US" w:bidi="ar-SA"/>
+        </w:rPr>
+        <w:t xml:space="preserve">rendezvous maneuvers performed from different distances, the results of which are shown in Figure 1-5. From this graph, </w:t>
+      </w:r>
+      <w:proofErr w:type="spellStart"/>
+      <w:proofErr w:type="gramStart"/>
+      <w:r>
+        <w:rPr>
+          <w:sz w:val="22"/>
+          <w:szCs w:val="22"/>
+          <w:lang w:eastAsia="en-US" w:bidi="ar-SA"/>
+        </w:rPr>
+        <w:t>its</w:t>
+      </w:r>
+      <w:proofErr w:type="spellEnd"/>
+      <w:proofErr w:type="gramEnd"/>
+      <w:r>
+        <w:rPr>
+          <w:sz w:val="22"/>
+          <w:szCs w:val="22"/>
+          <w:lang w:eastAsia="en-US" w:bidi="ar-SA"/>
+        </w:rPr>
+        <w:t xml:space="preserve"> clear that the best time over which to perform </w:t>
+      </w:r>
+      <w:r>
+        <w:rPr>
+          <w:sz w:val="22"/>
+          <w:szCs w:val="22"/>
+          <w:lang w:eastAsia="en-US" w:bidi="ar-SA"/>
+        </w:rPr>
+        <w:t xml:space="preserve">the maneuver between 80-85 minutes. For this case, the total </w:t>
+      </w:r>
+      <w:r>
+        <w:rPr>
+          <w:rFonts w:ascii="Calibri" w:hAnsi="Calibri"/>
+          <w:sz w:val="22"/>
+          <w:szCs w:val="22"/>
+          <w:lang w:eastAsia="en-US" w:bidi="ar-SA"/>
+        </w:rPr>
+        <w:t>Δ</w:t>
+      </w:r>
+      <w:r>
+        <w:rPr>
+          <w:sz w:val="22"/>
+          <w:szCs w:val="22"/>
+          <w:lang w:eastAsia="en-US" w:bidi="ar-SA"/>
+        </w:rPr>
+        <w:t xml:space="preserve">V usage varies between 2-15 </w:t>
+      </w:r>
+      <w:proofErr w:type="gramStart"/>
+      <w:r>
+        <w:rPr>
+          <w:sz w:val="22"/>
+          <w:szCs w:val="22"/>
+          <w:lang w:eastAsia="en-US" w:bidi="ar-SA"/>
+        </w:rPr>
+        <w:t>m/s</w:t>
+      </w:r>
+      <w:proofErr w:type="gramEnd"/>
+      <w:r>
+        <w:rPr>
+          <w:sz w:val="22"/>
+          <w:szCs w:val="22"/>
+          <w:lang w:eastAsia="en-US" w:bidi="ar-SA"/>
+        </w:rPr>
+        <w:t>.</w:t>
+      </w:r>
+    </w:p>
+    <w:p>
+      <w:pPr>
+        <w:spacing w:after="120"/>
+        <w:jc w:val="both"/>
+        <w:rPr>
+          <w:sz w:val="22"/>
+          <w:szCs w:val="22"/>
+          <w:lang w:eastAsia="en-US" w:bidi="ar-SA"/>
+        </w:rPr>
+      </w:pPr>
+      <w:r>
+        <w:rPr>
+          <w:noProof/>
+          <w:sz w:val="22"/>
+          <w:szCs w:val="22"/>
+          <w:lang w:eastAsia="en-US" w:bidi="ar-SA"/>
+        </w:rPr>
+        <w:pict>
+          <v:shape id="_x0000_s1032" type="#_x0000_t202" style="position:absolute;left:0;text-align:left;margin-left:.95pt;margin-top:.75pt;width:488.1pt;height:294.55pt;z-index:251664384" filled="f" stroked="f">
+            <v:textbox>
+              <w:txbxContent>
+                <w:p>
+                  <w:pPr>
+                    <w:keepNext/>
+                  </w:pPr>
+                  <w:r>
+                    <w:rPr>
+                      <w:noProof/>
+                      <w:lang w:eastAsia="en-US" w:bidi="ar-SA"/>
+                    </w:rPr>
+                    <w:drawing>
+                      <wp:inline distT="0" distB="0" distL="0" distR="0">
+                        <wp:extent cx="5954238" cy="2979786"/>
+                        <wp:effectExtent l="19050" t="0" r="8412" b="0"/>
+                        <wp:docPr id="9" name="Picture 8" descr="Rendezvous from 10 m to 1000 m.tif"/>
+                        <wp:cNvGraphicFramePr>
+                          <a:graphicFrameLocks xmlns:a="http://schemas.openxmlformats.org/drawingml/2006/main" noChangeAspect="1"/>
+                        </wp:cNvGraphicFramePr>
+                        <a:graphic xmlns:a="http://schemas.openxmlformats.org/drawingml/2006/main">
+                          <a:graphicData uri="http://schemas.openxmlformats.org/drawingml/2006/picture">
+                            <pic:pic xmlns:pic="http://schemas.openxmlformats.org/drawingml/2006/picture">
+                              <pic:nvPicPr>
+                                <pic:cNvPr id="0" name="Rendezvous from 10 m to 1000 m.tif"/>
+                                <pic:cNvPicPr/>
+                              </pic:nvPicPr>
+                              <pic:blipFill>
+                                <a:blip r:embed="rId18"/>
+                                <a:srcRect l="5798"/>
+                                <a:stretch>
+                                  <a:fillRect/>
+                                </a:stretch>
+                              </pic:blipFill>
+                              <pic:spPr>
+                                <a:xfrm>
+                                  <a:off x="0" y="0"/>
+                                  <a:ext cx="5954238" cy="2979786"/>
+                                </a:xfrm>
+                                <a:prstGeom prst="rect">
+                                  <a:avLst/>
+                                </a:prstGeom>
+                              </pic:spPr>
+                            </pic:pic>
+                          </a:graphicData>
+                        </a:graphic>
+                      </wp:inline>
+                    </w:drawing>
+                  </w:r>
+                </w:p>
+                <w:p>
+                  <w:pPr>
+                    <w:pStyle w:val="Caption"/>
+                  </w:pPr>
+                  <w:r>
+                    <w:rPr>
+                      <w:b/>
+                    </w:rPr>
+                    <w:t xml:space="preserve">Figure </w:t>
+                  </w:r>
+                  <w:r>
+                    <w:rPr>
+                      <w:b/>
+                    </w:rPr>
+                    <w:fldChar w:fldCharType="begin"/>
+                  </w:r>
+                  <w:r>
+                    <w:rPr>
+                      <w:b/>
+                    </w:rPr>
+                    <w:instrText xml:space="preserve"> STYLEREF 1 \s </w:instrText>
+                  </w:r>
+                  <w:r>
+                    <w:rPr>
+                      <w:b/>
+                    </w:rPr>
+                    <w:fldChar w:fldCharType="separate"/>
+                  </w:r>
+                  <w:r>
+                    <w:rPr>
+                      <w:b/>
+                      <w:noProof/>
+                    </w:rPr>
+                    <w:t>1</w:t>
+                  </w:r>
+                  <w:r>
+                    <w:rPr>
+                      <w:b/>
+                    </w:rPr>
+                    <w:fldChar w:fldCharType="end"/>
+                  </w:r>
+                  <w:r>
+                    <w:rPr>
+                      <w:b/>
+                    </w:rPr>
+                    <w:noBreakHyphen/>
+                    <w:t>5Total</w:t>
+                  </w:r>
+                  <w:r>
+                    <w:rPr>
+                      <w:b/>
+                    </w:rPr>
+                    <w:t xml:space="preserve"> </w:t>
+                  </w:r>
+                  <w:r>
+                    <w:rPr>
+                      <w:b/>
+                    </w:rPr>
+                    <w:t>Δ</w:t>
+                  </w:r>
+                  <w:r>
+                    <w:rPr>
+                      <w:b/>
+                    </w:rPr>
+                    <w:t>V for rendezvous maneuver from initial relative distances between 10 and 1000 m.</w:t>
+                  </w:r>
+                  <w:r>
+                    <w:rPr>
+                      <w:i w:val="0"/>
+                    </w:rPr>
+                    <w:t xml:space="preserve"> In this case, the final relative displacement was set to 10 m, and the initial and final relative velocities were assumed to be 0 m/s.</w:t>
+                  </w:r>
+                </w:p>
+                <w:p/>
+              </w:txbxContent>
+            </v:textbox>
+          </v:shape>
+        </w:pict>
+      </w:r>
+    </w:p>
+    <w:p>
+      <w:pPr>
         <w:rPr>
           <w:b/>
           <w:bCs/>
@@ -9294,19 +9915,9 @@
         </w:rPr>
       </w:pPr>
     </w:p>
-    <w:p>
-      <w:pPr>
-        <w:rPr>
-          <w:b/>
-          <w:bCs/>
-          <w:sz w:val="28"/>
-          <w:szCs w:val="28"/>
-        </w:rPr>
-      </w:pPr>
-    </w:p>
     <w:sectPr>
-      <w:headerReference w:type="default" r:id="rId18"/>
-      <w:footerReference w:type="default" r:id="rId19"/>
+      <w:headerReference w:type="default" r:id="rId19"/>
+      <w:footerReference w:type="default" r:id="rId20"/>
       <w:pgSz w:w="12240" w:h="15840"/>
       <w:pgMar w:top="1440" w:right="1440" w:bottom="1440" w:left="1440" w:header="996" w:footer="996" w:gutter="0"/>
       <w:cols w:space="720"/>
@@ -41608,7 +42219,7 @@
 </file>
 
 <file path=customXml/itemProps1.xml><?xml version="1.0" encoding="utf-8"?>
-<ds:datastoreItem xmlns:ds="http://schemas.openxmlformats.org/officeDocument/2006/customXml" ds:itemID="{9916AB2B-6435-42F4-84EF-77E50949C31E}">
+<ds:datastoreItem xmlns:ds="http://schemas.openxmlformats.org/officeDocument/2006/customXml" ds:itemID="{5FBF8AFC-285B-4395-A2F7-3AF0FA0A974B}">
   <ds:schemaRefs>
     <ds:schemaRef ds:uri="http://schemas.openxmlformats.org/officeDocument/2006/bibliography"/>
   </ds:schemaRefs>

</xml_diff>

<commit_message>
Added in CONOPS comparision. In the middle of elaborating on different deltaV cases
</commit_message>
<xml_diff>
--- a/Attitude Determination and Control (ADC)/Delta-V Budgets/RCL-B-ADC1 Rascal Delta-V Budget.docx
+++ b/Attitude Determination and Control (ADC)/Delta-V Budgets/RCL-B-ADC1 Rascal Delta-V Budget.docx
@@ -223,7 +223,7 @@
                                     <a:blip r:embed="rId8">
                                       <a:extLst>
                                         <a:ext uri="{28A0092B-C50C-407E-A947-70E740481C1C}">
-                                          <a14:useLocalDpi xmlns:a14="http://schemas.microsoft.com/office/drawing/2010/main" xmlns:wps="http://schemas.microsoft.com/office/word/2010/wordprocessingShape" xmlns:wpi="http://schemas.microsoft.com/office/word/2010/wordprocessingInk" xmlns:wpg="http://schemas.microsoft.com/office/word/2010/wordprocessingGroup" xmlns:w14="http://schemas.microsoft.com/office/word/2010/wordml" xmlns:w="http://schemas.openxmlformats.org/wordprocessingml/2006/main" xmlns:w10="urn:schemas-microsoft-com:office:word" xmlns:wp14="http://schemas.microsoft.com/office/word/2010/wordprocessingDrawing" xmlns:v="urn:schemas-microsoft-com:vml" xmlns:o="urn:schemas-microsoft-com:office:office" xmlns:mc="http://schemas.openxmlformats.org/markup-compatibility/2006" xmlns:wpc="http://schemas.microsoft.com/office/word/2010/wordprocessingCanvas" xmlns="" val="0"/>
+                                          <a14:useLocalDpi xmlns="" xmlns:wpc="http://schemas.microsoft.com/office/word/2010/wordprocessingCanvas" xmlns:mc="http://schemas.openxmlformats.org/markup-compatibility/2006" xmlns:o="urn:schemas-microsoft-com:office:office" xmlns:v="urn:schemas-microsoft-com:vml" xmlns:wp14="http://schemas.microsoft.com/office/word/2010/wordprocessingDrawing" xmlns:w10="urn:schemas-microsoft-com:office:word" xmlns:w="http://schemas.openxmlformats.org/wordprocessingml/2006/main" xmlns:w14="http://schemas.microsoft.com/office/word/2010/wordml" xmlns:wpg="http://schemas.microsoft.com/office/word/2010/wordprocessingGroup" xmlns:wpi="http://schemas.microsoft.com/office/word/2010/wordprocessingInk" xmlns:wps="http://schemas.microsoft.com/office/word/2010/wordprocessingShape" xmlns:a14="http://schemas.microsoft.com/office/drawing/2010/main" val="0"/>
                                         </a:ext>
                                       </a:extLst>
                                     </a:blip>
@@ -266,7 +266,7 @@
                       <w:rPr>
                         <w:noProof/>
                       </w:rPr>
-                      <w:t>3/4/14</w:t>
+                      <w:t>3/12/14</w:t>
                     </w:r>
                   </w:fldSimple>
                 </w:p>
@@ -2319,13 +2319,6 @@
     </w:p>
     <w:sdt>
       <w:sdtPr>
-        <w:id w:val="211047262"/>
-        <w:docPartObj>
-          <w:docPartGallery w:val="Table of Contents"/>
-          <w:docPartUnique/>
-        </w:docPartObj>
-      </w:sdtPr>
-      <w:sdtEndPr>
         <w:rPr>
           <w:rFonts w:ascii="Times New Roman" w:eastAsia="SimSun" w:hAnsi="Times New Roman" w:cs="Mangal"/>
           <w:b w:val="0"/>
@@ -2336,7 +2329,12 @@
           <w:szCs w:val="24"/>
           <w:lang w:eastAsia="hi-IN" w:bidi="hi-IN"/>
         </w:rPr>
-      </w:sdtEndPr>
+        <w:id w:val="211047262"/>
+        <w:docPartObj>
+          <w:docPartGallery w:val="Table of Contents"/>
+          <w:docPartUnique/>
+        </w:docPartObj>
+      </w:sdtPr>
       <w:sdtContent>
         <w:p>
           <w:pPr>
@@ -5244,7 +5242,7 @@
             <m:chr m:val="̇"/>
             <m:ctrlPr>
               <w:rPr>
-                <w:rFonts w:ascii="Cambria Math" w:cs="Times New Roman"/>
+                <w:rFonts w:ascii="Cambria Math" w:hAnsi="Cambria Math" w:cs="Times New Roman"/>
                 <w:sz w:val="22"/>
                 <w:szCs w:val="22"/>
                 <w:lang w:eastAsia="en-US" w:bidi="ar-SA"/>
@@ -5283,7 +5281,7 @@
             <m:chr m:val="̇"/>
             <m:ctrlPr>
               <w:rPr>
-                <w:rFonts w:ascii="Cambria Math" w:cs="Times New Roman"/>
+                <w:rFonts w:ascii="Cambria Math" w:hAnsi="Cambria Math" w:cs="Times New Roman"/>
                 <w:sz w:val="22"/>
                 <w:szCs w:val="22"/>
                 <w:lang w:eastAsia="en-US" w:bidi="ar-SA"/>
@@ -5322,7 +5320,7 @@
             <m:chr m:val="̇"/>
             <m:ctrlPr>
               <w:rPr>
-                <w:rFonts w:ascii="Cambria Math" w:cs="Times New Roman"/>
+                <w:rFonts w:ascii="Cambria Math" w:hAnsi="Cambria Math" w:cs="Times New Roman"/>
                 <w:sz w:val="22"/>
                 <w:szCs w:val="22"/>
                 <w:lang w:eastAsia="en-US" w:bidi="ar-SA"/>
@@ -8025,19 +8023,7 @@
             <w:szCs w:val="22"/>
             <w:lang w:eastAsia="en-US" w:bidi="ar-SA"/>
           </w:rPr>
-          <m:t>-δ</m:t>
-        </m:r>
-        <m:r>
-          <m:rPr>
-            <m:sty m:val="b"/>
-          </m:rPr>
-          <w:rPr>
-            <w:rFonts w:ascii="Cambria Math" w:hAnsi="Cambria Math"/>
-            <w:sz w:val="22"/>
-            <w:szCs w:val="22"/>
-            <w:lang w:eastAsia="en-US" w:bidi="ar-SA"/>
-          </w:rPr>
-          <m:t>v</m:t>
+          <m:t>-δv</m:t>
         </m:r>
         <m:d>
           <m:dPr>
@@ -8553,19 +8539,7 @@
             <w:szCs w:val="22"/>
             <w:lang w:eastAsia="en-US" w:bidi="ar-SA"/>
           </w:rPr>
-          <m:t>=</m:t>
-        </m:r>
-        <m:r>
-          <m:rPr>
-            <m:sty m:val="b"/>
-          </m:rPr>
-          <w:rPr>
-            <w:rFonts w:ascii="Cambria Math" w:hAnsi="Cambria Math"/>
-            <w:sz w:val="22"/>
-            <w:szCs w:val="22"/>
-            <w:lang w:eastAsia="en-US" w:bidi="ar-SA"/>
-          </w:rPr>
-          <m:t>∆</m:t>
+          <m:t>=∆</m:t>
         </m:r>
         <m:sSub>
           <m:sSubPr>
@@ -8618,19 +8592,7 @@
             <w:szCs w:val="22"/>
             <w:lang w:eastAsia="en-US" w:bidi="ar-SA"/>
           </w:rPr>
-          <m:t>+</m:t>
-        </m:r>
-        <m:r>
-          <m:rPr>
-            <m:sty m:val="b"/>
-          </m:rPr>
-          <w:rPr>
-            <w:rFonts w:ascii="Cambria Math" w:hAnsi="Cambria Math"/>
-            <w:sz w:val="22"/>
-            <w:szCs w:val="22"/>
-            <w:lang w:eastAsia="en-US" w:bidi="ar-SA"/>
-          </w:rPr>
-          <m:t>∆</m:t>
+          <m:t>+∆</m:t>
         </m:r>
         <m:sSub>
           <m:sSubPr>
@@ -9915,6 +9877,190 @@
         </w:rPr>
       </w:pPr>
     </w:p>
+    <w:p>
+      <w:pPr>
+        <w:rPr>
+          <w:sz w:val="28"/>
+          <w:szCs w:val="28"/>
+        </w:rPr>
+      </w:pPr>
+    </w:p>
+    <w:p>
+      <w:pPr>
+        <w:rPr>
+          <w:sz w:val="28"/>
+          <w:szCs w:val="28"/>
+        </w:rPr>
+      </w:pPr>
+    </w:p>
+    <w:p>
+      <w:pPr>
+        <w:rPr>
+          <w:sz w:val="28"/>
+          <w:szCs w:val="28"/>
+        </w:rPr>
+      </w:pPr>
+    </w:p>
+    <w:p>
+      <w:pPr>
+        <w:rPr>
+          <w:sz w:val="28"/>
+          <w:szCs w:val="28"/>
+        </w:rPr>
+      </w:pPr>
+    </w:p>
+    <w:p>
+      <w:pPr>
+        <w:rPr>
+          <w:sz w:val="28"/>
+          <w:szCs w:val="28"/>
+        </w:rPr>
+      </w:pPr>
+    </w:p>
+    <w:p>
+      <w:pPr>
+        <w:rPr>
+          <w:sz w:val="28"/>
+          <w:szCs w:val="28"/>
+        </w:rPr>
+      </w:pPr>
+    </w:p>
+    <w:p>
+      <w:pPr>
+        <w:rPr>
+          <w:sz w:val="28"/>
+          <w:szCs w:val="28"/>
+        </w:rPr>
+      </w:pPr>
+    </w:p>
+    <w:p>
+      <w:pPr>
+        <w:rPr>
+          <w:sz w:val="28"/>
+          <w:szCs w:val="28"/>
+        </w:rPr>
+      </w:pPr>
+    </w:p>
+    <w:p>
+      <w:pPr>
+        <w:rPr>
+          <w:sz w:val="28"/>
+          <w:szCs w:val="28"/>
+        </w:rPr>
+      </w:pPr>
+    </w:p>
+    <w:p>
+      <w:pPr>
+        <w:rPr>
+          <w:sz w:val="28"/>
+          <w:szCs w:val="28"/>
+        </w:rPr>
+      </w:pPr>
+    </w:p>
+    <w:p>
+      <w:pPr>
+        <w:rPr>
+          <w:sz w:val="28"/>
+          <w:szCs w:val="28"/>
+        </w:rPr>
+      </w:pPr>
+    </w:p>
+    <w:p>
+      <w:pPr>
+        <w:rPr>
+          <w:sz w:val="28"/>
+          <w:szCs w:val="28"/>
+        </w:rPr>
+      </w:pPr>
+    </w:p>
+    <w:p>
+      <w:pPr>
+        <w:rPr>
+          <w:sz w:val="28"/>
+          <w:szCs w:val="28"/>
+        </w:rPr>
+      </w:pPr>
+    </w:p>
+    <w:p>
+      <w:pPr>
+        <w:rPr>
+          <w:sz w:val="28"/>
+          <w:szCs w:val="28"/>
+        </w:rPr>
+      </w:pPr>
+    </w:p>
+    <w:p>
+      <w:pPr>
+        <w:rPr>
+          <w:sz w:val="28"/>
+          <w:szCs w:val="28"/>
+        </w:rPr>
+      </w:pPr>
+    </w:p>
+    <w:p>
+      <w:pPr>
+        <w:widowControl/>
+        <w:suppressAutoHyphens w:val="0"/>
+        <w:spacing w:after="200" w:line="276" w:lineRule="auto"/>
+        <w:rPr>
+          <w:sz w:val="28"/>
+          <w:szCs w:val="28"/>
+        </w:rPr>
+      </w:pPr>
+      <w:r>
+        <w:rPr>
+          <w:sz w:val="28"/>
+          <w:szCs w:val="28"/>
+        </w:rPr>
+        <w:br w:type="page"/>
+      </w:r>
+    </w:p>
+    <w:p>
+      <w:pPr>
+        <w:pStyle w:val="Heading1"/>
+      </w:pPr>
+      <w:r>
+        <w:lastRenderedPageBreak/>
+        <w:t xml:space="preserve">Mission </w:t>
+      </w:r>
+      <w:r>
+        <w:rPr>
+          <w:rFonts w:ascii="Calibri" w:hAnsi="Calibri"/>
+        </w:rPr>
+        <w:t>Δ</w:t>
+      </w:r>
+      <w:r>
+        <w:t>V Analysis</w:t>
+      </w:r>
+    </w:p>
+    <w:p>
+      <w:pPr>
+        <w:jc w:val="both"/>
+      </w:pPr>
+      <w:r>
+        <w:t>As proposed, the Rascal mission will follow either one of two different Concepts of Operation (CONOPS). Each of these CONOPS, as described in the RCL-O-CMQA3 CONOPS Trade Study, has different</w:t>
+      </w:r>
+      <w:r>
+        <w:t xml:space="preserve"> orbital maneuvers associated with them and, as a result, has varying levels of </w:t>
+      </w:r>
+      <w:r>
+        <w:rPr>
+          <w:rFonts w:ascii="Calibri" w:hAnsi="Calibri"/>
+        </w:rPr>
+        <w:t>Δ</w:t>
+      </w:r>
+      <w:r>
+        <w:t xml:space="preserve">V associated with their </w:t>
+      </w:r>
+      <w:proofErr w:type="spellStart"/>
+      <w:r>
+        <w:t>exectution</w:t>
+      </w:r>
+      <w:proofErr w:type="spellEnd"/>
+      <w:r>
+        <w:t>.</w:t>
+      </w:r>
+    </w:p>
     <w:sectPr>
       <w:headerReference w:type="default" r:id="rId19"/>
       <w:footerReference w:type="default" r:id="rId20"/>
@@ -10047,7 +10193,7 @@
         <w:b/>
         <w:noProof/>
       </w:rPr>
-      <w:t>8</w:t>
+      <w:t>9</w:t>
     </w:r>
     <w:r>
       <w:rPr>
@@ -10092,7 +10238,7 @@
         <w:b/>
         <w:noProof/>
       </w:rPr>
-      <w:t>4 March 2014</w:t>
+      <w:t>12 March 2014</w:t>
     </w:r>
     <w:r>
       <w:rPr>
@@ -17121,35 +17267,6 @@
         </w:p>
       </w:docPartBody>
     </w:docPart>
-    <w:docPart>
-      <w:docPartPr>
-        <w:name w:val="AC6F96D9AE6343799F16252FFA9E7DCC"/>
-        <w:category>
-          <w:name w:val="General"/>
-          <w:gallery w:val="placeholder"/>
-        </w:category>
-        <w:types>
-          <w:type w:val="bbPlcHdr"/>
-        </w:types>
-        <w:behaviors>
-          <w:behavior w:val="content"/>
-        </w:behaviors>
-        <w:guid w:val="{823B4C64-F524-4192-A2A3-E780587FFDEC}"/>
-      </w:docPartPr>
-      <w:docPartBody>
-        <w:p>
-          <w:pPr>
-            <w:pStyle w:val="AC6F96D9AE6343799F16252FFA9E7DCC2"/>
-          </w:pPr>
-          <w:r>
-            <w:rPr>
-              <w:i/>
-            </w:rPr>
-            <w:t>Insert Document Name Here</w:t>
-          </w:r>
-        </w:p>
-      </w:docPartBody>
-    </w:docPart>
   </w:docParts>
 </w:glossaryDocument>
 </file>
@@ -17275,6 +17392,7 @@
     <w:rsid w:val="00A72198"/>
     <w:rsid w:val="00B77624"/>
     <w:rsid w:val="00CD5544"/>
+    <w:rsid w:val="00D47E4D"/>
     <w:rsid w:val="00DE0155"/>
     <w:rsid w:val="00FB5770"/>
     <w:rsid w:val="00FE5C4C"/>
@@ -42219,7 +42337,7 @@
 </file>
 
 <file path=customXml/itemProps1.xml><?xml version="1.0" encoding="utf-8"?>
-<ds:datastoreItem xmlns:ds="http://schemas.openxmlformats.org/officeDocument/2006/customXml" ds:itemID="{5FBF8AFC-285B-4395-A2F7-3AF0FA0A974B}">
+<ds:datastoreItem xmlns:ds="http://schemas.openxmlformats.org/officeDocument/2006/customXml" ds:itemID="{784C29D3-6E71-480A-9C80-E4A8CCC977F4}">
   <ds:schemaRefs>
     <ds:schemaRef ds:uri="http://schemas.openxmlformats.org/officeDocument/2006/bibliography"/>
   </ds:schemaRefs>

</xml_diff>